<commit_message>
This is a test for editing .docs
</commit_message>
<xml_diff>
--- a/SRS_DOC.docx
+++ b/SRS_DOC.docx
@@ -2363,6 +2363,23 @@
           <w:rFonts w:ascii="Arial" w:hAnsi="Arial"/>
         </w:rPr>
         <w:t xml:space="preserve"> </w:t>
+      </w:r>
+    </w:p>
+    <w:p>
+      <w:pPr>
+        <w:pStyle w:val="template"/>
+        <w:jc w:val="both"/>
+        <w:rPr>
+          <w:i w:val="0"/>
+          <w:iCs w:val="0"/>
+        </w:rPr>
+      </w:pPr>
+      <w:r>
+        <w:rPr>
+          <w:i w:val="0"/>
+          <w:iCs w:val="0"/>
+        </w:rPr>
+        <w:t>This is an example of what the purpose can look like.</w:t>
       </w:r>
     </w:p>
     <w:p>

</xml_diff>

<commit_message>
Added 1.1, 1.3 SRS doc
</commit_message>
<xml_diff>
--- a/SRS_DOC.docx
+++ b/SRS_DOC.docx
@@ -241,7 +241,13 @@
               <w:rPr>
                 <w:sz w:val="22"/>
               </w:rPr>
-              <w:t>Christian.galvez@wsu.edu</w:t>
+              <w:t>c</w:t>
+            </w:r>
+            <w:r>
+              <w:rPr>
+                <w:sz w:val="22"/>
+              </w:rPr>
+              <w:t>hristian.galvez@wsu.edu</w:t>
             </w:r>
           </w:p>
         </w:tc>
@@ -2379,7 +2385,93 @@
           <w:i w:val="0"/>
           <w:iCs w:val="0"/>
         </w:rPr>
-        <w:t>This is an example of what the purpose can look like.</w:t>
+        <w:t xml:space="preserve">This SRS document will cover the C-Teaching-Website </w:t>
+      </w:r>
+      <w:r>
+        <w:rPr>
+          <w:i w:val="0"/>
+          <w:iCs w:val="0"/>
+        </w:rPr>
+        <w:t xml:space="preserve">v1.0 </w:t>
+      </w:r>
+      <w:r>
+        <w:rPr>
+          <w:i w:val="0"/>
+          <w:iCs w:val="0"/>
+        </w:rPr>
+        <w:t xml:space="preserve">system as a whole. </w:t>
+      </w:r>
+      <w:r>
+        <w:rPr>
+          <w:i w:val="0"/>
+          <w:iCs w:val="0"/>
+        </w:rPr>
+        <w:t xml:space="preserve">This document will contain all of the </w:t>
+      </w:r>
+      <w:r>
+        <w:rPr>
+          <w:i w:val="0"/>
+          <w:iCs w:val="0"/>
+        </w:rPr>
+        <w:t>system</w:t>
+      </w:r>
+      <w:r>
+        <w:rPr>
+          <w:i w:val="0"/>
+          <w:iCs w:val="0"/>
+        </w:rPr>
+        <w:t xml:space="preserve"> requirements pertaining to the C-Teaching-Website</w:t>
+      </w:r>
+      <w:r>
+        <w:rPr>
+          <w:i w:val="0"/>
+          <w:iCs w:val="0"/>
+        </w:rPr>
+        <w:t>, as well as detailing user requirements and external interface systems</w:t>
+      </w:r>
+      <w:r>
+        <w:rPr>
+          <w:i w:val="0"/>
+          <w:iCs w:val="0"/>
+        </w:rPr>
+        <w:t xml:space="preserve">. </w:t>
+      </w:r>
+      <w:r>
+        <w:rPr>
+          <w:i w:val="0"/>
+          <w:iCs w:val="0"/>
+        </w:rPr>
+        <w:t xml:space="preserve">The C-Teaching-Website </w:t>
+      </w:r>
+      <w:r>
+        <w:rPr>
+          <w:i w:val="0"/>
+          <w:iCs w:val="0"/>
+        </w:rPr>
+        <w:t>v</w:t>
+      </w:r>
+      <w:r>
+        <w:rPr>
+          <w:i w:val="0"/>
+          <w:iCs w:val="0"/>
+        </w:rPr>
+        <w:t xml:space="preserve">1.0 will be created by the </w:t>
+      </w:r>
+      <w:proofErr w:type="spellStart"/>
+      <w:r>
+        <w:rPr>
+          <w:i w:val="0"/>
+          <w:iCs w:val="0"/>
+        </w:rPr>
+        <w:t>codeTeachers</w:t>
+      </w:r>
+      <w:proofErr w:type="spellEnd"/>
+      <w:r>
+        <w:rPr>
+          <w:i w:val="0"/>
+          <w:iCs w:val="0"/>
+        </w:rPr>
+        <w:t xml:space="preserve"> group, who will also be responsible for this document. </w:t>
       </w:r>
     </w:p>
     <w:p>
@@ -2503,6 +2595,44 @@
         <w:pStyle w:val="template"/>
         <w:jc w:val="both"/>
         <w:rPr>
+          <w:i w:val="0"/>
+          <w:iCs w:val="0"/>
+        </w:rPr>
+      </w:pPr>
+      <w:r>
+        <w:rPr>
+          <w:i w:val="0"/>
+          <w:iCs w:val="0"/>
+        </w:rPr>
+        <w:t xml:space="preserve">This document is intended </w:t>
+      </w:r>
+      <w:r>
+        <w:rPr>
+          <w:i w:val="0"/>
+          <w:iCs w:val="0"/>
+        </w:rPr>
+        <w:t xml:space="preserve">for the professor and any user interested in the C-Teaching-Website project. This document contains the C-Teaching-Website project’s goals, functionality, users and characteristics, operating environment, design, user documentation, and dependencies. This document also contains external interface, functional and behavior requirements. Non-functional requirements are described as well, such as performance requirements, safety requirements and software quality. </w:t>
+      </w:r>
+      <w:r>
+        <w:rPr>
+          <w:i w:val="0"/>
+          <w:iCs w:val="0"/>
+        </w:rPr>
+        <w:t>For the professor, starting with the introduction and working down the document is the suggested method for reading this document. For the user, reading the introduction in section 1 and reading section two may be sufficient.</w:t>
+      </w:r>
+      <w:r>
+        <w:rPr>
+          <w:i w:val="0"/>
+          <w:iCs w:val="0"/>
+        </w:rPr>
+        <w:t xml:space="preserve"> </w:t>
+      </w:r>
+    </w:p>
+    <w:p>
+      <w:pPr>
+        <w:pStyle w:val="template"/>
+        <w:jc w:val="both"/>
+        <w:rPr>
           <w:color w:val="0000FF"/>
         </w:rPr>
       </w:pPr>
@@ -2623,6 +2753,7 @@
         <w:rPr>
           <w:rFonts w:ascii="Arial" w:hAnsi="Arial"/>
         </w:rPr>
+        <w:lastRenderedPageBreak/>
         <w:t>Document Conventions</w:t>
       </w:r>
       <w:bookmarkEnd w:id="25"/>
@@ -2701,7 +2832,6 @@
         <w:rPr>
           <w:rFonts w:ascii="Arial" w:hAnsi="Arial"/>
         </w:rPr>
-        <w:lastRenderedPageBreak/>
         <w:t>References</w:t>
       </w:r>
       <w:bookmarkEnd w:id="27"/>
@@ -3004,7 +3134,6 @@
           <w:rFonts w:ascii="Arial" w:hAnsi="Arial"/>
           <w:color w:val="FFFFFF"/>
         </w:rPr>
-        <w:lastRenderedPageBreak/>
         <w:t>Overall Description</w:t>
       </w:r>
       <w:bookmarkEnd w:id="29"/>
@@ -3334,6 +3463,7 @@
         </w:rPr>
       </w:pPr>
       <w:r>
+        <w:lastRenderedPageBreak/>
         <w:t xml:space="preserve">TO DO: As stated above, in at least one paragraph, describe the environment your system will have to operate in. Make sure to include the minimum </w:t>
       </w:r>
       <w:r>
@@ -3357,7 +3487,6 @@
         <w:rPr>
           <w:rFonts w:ascii="Arial" w:hAnsi="Arial"/>
         </w:rPr>
-        <w:lastRenderedPageBreak/>
         <w:t>Design and Implementation Constraints</w:t>
       </w:r>
       <w:bookmarkEnd w:id="39"/>
@@ -3656,7 +3785,6 @@
           <w:rFonts w:ascii="Arial" w:hAnsi="Arial"/>
           <w:color w:val="FFFFFF"/>
         </w:rPr>
-        <w:lastRenderedPageBreak/>
         <w:t>Specific Requirements</w:t>
       </w:r>
       <w:bookmarkEnd w:id="45"/>
@@ -3930,7 +4058,14 @@
         <w:rPr>
           <w:color w:val="0000FF"/>
         </w:rPr>
-        <w:t>s, and so on. Define any pertinent message formatting. Identify any communication standards that will be used, such as FTP or HTTP. Specify any communication security or encryption issues, data transfer rates, and synchronization mechanisms.</w:t>
+        <w:t xml:space="preserve">s, and so on. Define any pertinent message formatting. Identify any communication standards </w:t>
+      </w:r>
+      <w:r>
+        <w:rPr>
+          <w:color w:val="0000FF"/>
+        </w:rPr>
+        <w:lastRenderedPageBreak/>
+        <w:t>that will be used, such as FTP or HTTP. Specify any communication security or encryption issues, data transfer rates, and synchronization mechanisms.</w:t>
       </w:r>
     </w:p>
     <w:p>
@@ -5058,7 +5193,10 @@
       <w:t xml:space="preserve"> </w:t>
     </w:r>
     <w:r>
-      <w:t>Requirements Specification for &lt;Project&gt;</w:t>
+      <w:t xml:space="preserve">Requirements Specification for </w:t>
+    </w:r>
+    <w:r>
+      <w:t>&lt;Project&gt;</w:t>
     </w:r>
     <w:r>
       <w:tab/>
@@ -5077,13 +5215,8 @@
       <w:fldChar w:fldCharType="separate"/>
     </w:r>
     <w:r>
-      <w:t>ii</w:t>
+      <w:t>iii</w:t>
     </w:r>
-    <w:proofErr w:type="spellStart"/>
-    <w:r>
-      <w:t>i</w:t>
-    </w:r>
-    <w:proofErr w:type="spellEnd"/>
     <w:r>
       <w:fldChar w:fldCharType="end"/>
     </w:r>
@@ -5111,7 +5244,10 @@
       <w:t xml:space="preserve"> </w:t>
     </w:r>
     <w:r>
-      <w:t>Requirements Specification for &lt;Project&gt;</w:t>
+      <w:t xml:space="preserve">Requirements Specification for </w:t>
+    </w:r>
+    <w:r>
+      <w:t>&lt;Project&gt;</w:t>
     </w:r>
     <w:r>
       <w:tab/>
@@ -5130,13 +5266,8 @@
       <w:fldChar w:fldCharType="separate"/>
     </w:r>
     <w:r>
-      <w:t>ii</w:t>
+      <w:t>iii</w:t>
     </w:r>
-    <w:proofErr w:type="spellStart"/>
-    <w:r>
-      <w:t>i</w:t>
-    </w:r>
-    <w:proofErr w:type="spellEnd"/>
     <w:r>
       <w:fldChar w:fldCharType="end"/>
     </w:r>
@@ -5168,7 +5299,10 @@
       <w:t xml:space="preserve"> </w:t>
     </w:r>
     <w:r>
-      <w:t>Requirements Specification for &lt;Project&gt;</w:t>
+      <w:t xml:space="preserve">Requirements Specification for </w:t>
+    </w:r>
+    <w:r>
+      <w:t>&lt;Project&gt;</w:t>
     </w:r>
     <w:r>
       <w:tab/>

</xml_diff>

<commit_message>
Refined SRS doc a bit
Changes:
* Fixed some grammar.
</commit_message>
<xml_diff>
--- a/SRS_DOC.docx
+++ b/SRS_DOC.docx
@@ -2378,30 +2378,28 @@
           <w:i w:val="0"/>
           <w:iCs w:val="0"/>
         </w:rPr>
-        <w:t xml:space="preserve">The C-Teaching-Website project’s final product will be a website that will provide users with an environment to learn about the C programming language and practice implementing its concepts. This usability will be delivered through tutorials and coding challenges that users will work through in a sequential manner. Users will create an account and then start the coding challenges which will involve learning about a C programming concept and then implementing that concept correctly. To implement the concepts studied in the lessons, users will be able to write and run code directly on the website. Once a user has correctly implemented the concept from the </w:t>
-      </w:r>
-      <w:proofErr w:type="gramStart"/>
+        <w:t xml:space="preserve">The C-Teaching-Website final product will be a website that will provide users with an environment to learn about the C programming language and practice implementing its concepts. This usability will be delivered through tutorials and coding challenges that users will work through in a sequential manner. Users will create an account and then start the coding challenges which will involve learning about a C programming concept and then implementing that concept </w:t>
+      </w:r>
       <w:r>
         <w:rPr>
           <w:i w:val="0"/>
           <w:iCs w:val="0"/>
         </w:rPr>
-        <w:t>lesson</w:t>
-      </w:r>
-      <w:proofErr w:type="gramEnd"/>
+        <w:t>with correct behavior</w:t>
+      </w:r>
       <w:r>
         <w:rPr>
           <w:i w:val="0"/>
           <w:iCs w:val="0"/>
         </w:rPr>
-        <w:t xml:space="preserve"> they are working on they will be allowed to continue to the next lesson. The goal of the product is to reduce the roadblocks someone may encounter while trying to learn C programming, for example having to learn how to compile and run code from the terminal. Another benefit of the product is that users will </w:t>
+        <w:t xml:space="preserve"> and syntax</w:t>
       </w:r>
       <w:r>
         <w:rPr>
           <w:i w:val="0"/>
           <w:iCs w:val="0"/>
         </w:rPr>
-        <w:t xml:space="preserve">have access to information about concepts </w:t>
+        <w:t xml:space="preserve">. To implement the concepts studied in the lessons, users will be able to write and run code directly on the website. Once a user has correctly implemented the concept from the </w:t>
       </w:r>
       <w:proofErr w:type="gramStart"/>
       <w:r>
@@ -2409,7 +2407,7 @@
           <w:i w:val="0"/>
           <w:iCs w:val="0"/>
         </w:rPr>
-        <w:t>they’re</w:t>
+        <w:t>lesson</w:t>
       </w:r>
       <w:proofErr w:type="gramEnd"/>
       <w:r>
@@ -2417,7 +2415,14 @@
           <w:i w:val="0"/>
           <w:iCs w:val="0"/>
         </w:rPr>
-        <w:t xml:space="preserve"> learning on the same page they’re writing code on, making it easier to review their code as they write it.</w:t>
+        <w:t xml:space="preserve"> they are working on they will be allowed to continue to the next lesson. The goal of the product is to reduce the roadblocks someone may encounter while trying to learn C programming, for example having to learn how to compile and run code from the terminal. Another benefit of the product is that users will </w:t>
+      </w:r>
+      <w:r>
+        <w:rPr>
+          <w:i w:val="0"/>
+          <w:iCs w:val="0"/>
+        </w:rPr>
+        <w:t>have access to information about concepts they’re learning on the same page they’re writing code on, making it easier to review their code as they write it.</w:t>
       </w:r>
     </w:p>
     <w:p>
@@ -2503,7 +2508,21 @@
           <w:i w:val="0"/>
           <w:iCs w:val="0"/>
         </w:rPr>
-        <w:t>For the professor, starting with the introduction and working down the document is the suggested method for reading this document. For the user, reading the introduction in section 1 and reading section two may be sufficient.</w:t>
+        <w:t xml:space="preserve">For the professor, starting with the introduction and working down the document is the suggested method for reading this document. For the user, reading the introduction in section 1 and reading section </w:t>
+      </w:r>
+      <w:r>
+        <w:rPr>
+          <w:i w:val="0"/>
+          <w:iCs w:val="0"/>
+        </w:rPr>
+        <w:t>2</w:t>
+      </w:r>
+      <w:r>
+        <w:rPr>
+          <w:i w:val="0"/>
+          <w:iCs w:val="0"/>
+        </w:rPr>
+        <w:t xml:space="preserve"> may be sufficient.</w:t>
       </w:r>
       <w:r>
         <w:rPr>
@@ -2572,6 +2591,16 @@
         <w:t>Definitions, Acronyms and Abbreviations</w:t>
       </w:r>
       <w:bookmarkEnd w:id="24"/>
+    </w:p>
+    <w:p>
+      <w:pPr>
+        <w:pStyle w:val="template"/>
+        <w:jc w:val="both"/>
+        <w:rPr>
+          <w:i w:val="0"/>
+          <w:iCs w:val="0"/>
+        </w:rPr>
+      </w:pPr>
     </w:p>
     <w:p>
       <w:pPr>
@@ -4801,8 +4830,13 @@
       <w:t xml:space="preserve"> </w:t>
     </w:r>
     <w:r>
-      <w:t>Requirements Specification for &lt;Project&gt;</w:t>
+      <w:t xml:space="preserve">Requirements Specification for </w:t>
     </w:r>
+    <w:proofErr w:type="spellStart"/>
+    <w:r>
+      <w:t>codeTeachers</w:t>
+    </w:r>
+    <w:proofErr w:type="spellEnd"/>
     <w:r>
       <w:tab/>
     </w:r>
@@ -4820,8 +4854,13 @@
       <w:fldChar w:fldCharType="separate"/>
     </w:r>
     <w:r>
-      <w:t>iii</w:t>
+      <w:t>ii</w:t>
     </w:r>
+    <w:proofErr w:type="spellStart"/>
+    <w:r>
+      <w:t>i</w:t>
+    </w:r>
+    <w:proofErr w:type="spellEnd"/>
     <w:r>
       <w:fldChar w:fldCharType="end"/>
     </w:r>

</xml_diff>

<commit_message>
Added sections 1.4, 1.5 and 2.6 on the SRS doc
</commit_message>
<xml_diff>
--- a/SRS_DOC.docx
+++ b/SRS_DOC.docx
@@ -2601,6 +2601,373 @@
           <w:iCs w:val="0"/>
         </w:rPr>
       </w:pPr>
+      <w:proofErr w:type="spellStart"/>
+      <w:r>
+        <w:rPr>
+          <w:b/>
+          <w:bCs/>
+          <w:i w:val="0"/>
+          <w:iCs w:val="0"/>
+        </w:rPr>
+        <w:t>a.out</w:t>
+      </w:r>
+      <w:proofErr w:type="spellEnd"/>
+      <w:r>
+        <w:rPr>
+          <w:i w:val="0"/>
+          <w:iCs w:val="0"/>
+        </w:rPr>
+        <w:t>:</w:t>
+      </w:r>
+      <w:r>
+        <w:rPr>
+          <w:i w:val="0"/>
+          <w:iCs w:val="0"/>
+        </w:rPr>
+        <w:t xml:space="preserve"> Generic name for executables created from the programming lessons.</w:t>
+      </w:r>
+    </w:p>
+    <w:p>
+      <w:pPr>
+        <w:pStyle w:val="template"/>
+        <w:jc w:val="both"/>
+        <w:rPr>
+          <w:i w:val="0"/>
+          <w:iCs w:val="0"/>
+        </w:rPr>
+      </w:pPr>
+      <w:r>
+        <w:rPr>
+          <w:b/>
+          <w:bCs/>
+          <w:i w:val="0"/>
+          <w:iCs w:val="0"/>
+        </w:rPr>
+        <w:t>C</w:t>
+      </w:r>
+      <w:r>
+        <w:rPr>
+          <w:i w:val="0"/>
+          <w:iCs w:val="0"/>
+        </w:rPr>
+        <w:t>: A lower level human readable compiled computer programming language.</w:t>
+      </w:r>
+    </w:p>
+    <w:p>
+      <w:pPr>
+        <w:pStyle w:val="template"/>
+        <w:jc w:val="both"/>
+        <w:rPr>
+          <w:i w:val="0"/>
+          <w:iCs w:val="0"/>
+        </w:rPr>
+      </w:pPr>
+      <w:r>
+        <w:rPr>
+          <w:b/>
+          <w:bCs/>
+          <w:i w:val="0"/>
+          <w:iCs w:val="0"/>
+        </w:rPr>
+        <w:t>C-Teaching-Website v1.0</w:t>
+      </w:r>
+      <w:r>
+        <w:rPr>
+          <w:i w:val="0"/>
+          <w:iCs w:val="0"/>
+        </w:rPr>
+        <w:t xml:space="preserve">: C-Teaching-Website is the name of the project this SRS document describes, and the v1.0 describes the version number of the website this document describes. </w:t>
+      </w:r>
+    </w:p>
+    <w:p>
+      <w:pPr>
+        <w:pStyle w:val="template"/>
+        <w:jc w:val="both"/>
+        <w:rPr>
+          <w:i w:val="0"/>
+          <w:iCs w:val="0"/>
+        </w:rPr>
+      </w:pPr>
+      <w:proofErr w:type="spellStart"/>
+      <w:r>
+        <w:rPr>
+          <w:b/>
+          <w:bCs/>
+          <w:i w:val="0"/>
+          <w:iCs w:val="0"/>
+        </w:rPr>
+        <w:t>encryptor</w:t>
+      </w:r>
+      <w:proofErr w:type="spellEnd"/>
+      <w:r>
+        <w:rPr>
+          <w:i w:val="0"/>
+          <w:iCs w:val="0"/>
+        </w:rPr>
+        <w:t>: A tool created in C used to encrypt local files on the host machine (server).</w:t>
+      </w:r>
+    </w:p>
+    <w:p>
+      <w:pPr>
+        <w:pStyle w:val="template"/>
+        <w:jc w:val="both"/>
+        <w:rPr>
+          <w:i w:val="0"/>
+          <w:iCs w:val="0"/>
+        </w:rPr>
+      </w:pPr>
+      <w:r>
+        <w:rPr>
+          <w:b/>
+          <w:bCs/>
+          <w:i w:val="0"/>
+          <w:iCs w:val="0"/>
+        </w:rPr>
+        <w:t>Executable</w:t>
+      </w:r>
+      <w:r>
+        <w:rPr>
+          <w:i w:val="0"/>
+          <w:iCs w:val="0"/>
+        </w:rPr>
+        <w:t>: Machine code generated from feeding a script into a compiler.</w:t>
+      </w:r>
+    </w:p>
+    <w:p>
+      <w:pPr>
+        <w:pStyle w:val="template"/>
+        <w:jc w:val="both"/>
+        <w:rPr>
+          <w:i w:val="0"/>
+          <w:iCs w:val="0"/>
+        </w:rPr>
+      </w:pPr>
+      <w:r>
+        <w:rPr>
+          <w:b/>
+          <w:bCs/>
+          <w:i w:val="0"/>
+          <w:iCs w:val="0"/>
+        </w:rPr>
+        <w:t>Express</w:t>
+      </w:r>
+      <w:r>
+        <w:rPr>
+          <w:i w:val="0"/>
+          <w:iCs w:val="0"/>
+        </w:rPr>
+        <w:t xml:space="preserve">: A Node.js framework used for creating different web applications. </w:t>
+      </w:r>
+    </w:p>
+    <w:p>
+      <w:pPr>
+        <w:pStyle w:val="template"/>
+        <w:jc w:val="both"/>
+        <w:rPr>
+          <w:i w:val="0"/>
+          <w:iCs w:val="0"/>
+        </w:rPr>
+      </w:pPr>
+      <w:r>
+        <w:rPr>
+          <w:b/>
+          <w:bCs/>
+          <w:i w:val="0"/>
+          <w:iCs w:val="0"/>
+        </w:rPr>
+        <w:t>GCC</w:t>
+      </w:r>
+      <w:r>
+        <w:rPr>
+          <w:i w:val="0"/>
+          <w:iCs w:val="0"/>
+        </w:rPr>
+        <w:t>: A compiler for the C programming language.</w:t>
+      </w:r>
+    </w:p>
+    <w:p>
+      <w:pPr>
+        <w:pStyle w:val="template"/>
+        <w:jc w:val="both"/>
+        <w:rPr>
+          <w:i w:val="0"/>
+          <w:iCs w:val="0"/>
+        </w:rPr>
+      </w:pPr>
+      <w:r>
+        <w:rPr>
+          <w:b/>
+          <w:bCs/>
+          <w:i w:val="0"/>
+          <w:iCs w:val="0"/>
+        </w:rPr>
+        <w:t>JavaScript</w:t>
+      </w:r>
+      <w:r>
+        <w:rPr>
+          <w:i w:val="0"/>
+          <w:iCs w:val="0"/>
+        </w:rPr>
+        <w:t>: Programming language interpreted by web browsers. Used for the backend of the C-Teaching-Website.</w:t>
+      </w:r>
+    </w:p>
+    <w:p>
+      <w:pPr>
+        <w:pStyle w:val="template"/>
+        <w:jc w:val="both"/>
+        <w:rPr>
+          <w:i w:val="0"/>
+          <w:iCs w:val="0"/>
+        </w:rPr>
+      </w:pPr>
+      <w:r>
+        <w:rPr>
+          <w:b/>
+          <w:bCs/>
+          <w:i w:val="0"/>
+          <w:iCs w:val="0"/>
+        </w:rPr>
+        <w:t>l</w:t>
+      </w:r>
+      <w:r>
+        <w:rPr>
+          <w:b/>
+          <w:bCs/>
+          <w:i w:val="0"/>
+          <w:iCs w:val="0"/>
+        </w:rPr>
+        <w:t>esson#_</w:t>
+      </w:r>
+      <w:proofErr w:type="spellStart"/>
+      <w:r>
+        <w:rPr>
+          <w:b/>
+          <w:bCs/>
+          <w:i w:val="0"/>
+          <w:iCs w:val="0"/>
+        </w:rPr>
+        <w:t>tests.c</w:t>
+      </w:r>
+      <w:proofErr w:type="spellEnd"/>
+      <w:r>
+        <w:rPr>
+          <w:i w:val="0"/>
+          <w:iCs w:val="0"/>
+        </w:rPr>
+        <w:t xml:space="preserve">: </w:t>
+      </w:r>
+      <w:r>
+        <w:rPr>
+          <w:i w:val="0"/>
+          <w:iCs w:val="0"/>
+        </w:rPr>
+        <w:t>l</w:t>
+      </w:r>
+      <w:r>
+        <w:rPr>
+          <w:i w:val="0"/>
+          <w:iCs w:val="0"/>
+        </w:rPr>
+        <w:t>esson#_</w:t>
+      </w:r>
+      <w:proofErr w:type="spellStart"/>
+      <w:r>
+        <w:rPr>
+          <w:i w:val="0"/>
+          <w:iCs w:val="0"/>
+        </w:rPr>
+        <w:t>tests.c</w:t>
+      </w:r>
+      <w:proofErr w:type="spellEnd"/>
+      <w:r>
+        <w:rPr>
+          <w:i w:val="0"/>
+          <w:iCs w:val="0"/>
+        </w:rPr>
+        <w:t xml:space="preserve"> files are test files written in C to be used for testing user entered code.</w:t>
+      </w:r>
+    </w:p>
+    <w:p>
+      <w:pPr>
+        <w:pStyle w:val="template"/>
+        <w:jc w:val="both"/>
+        <w:rPr>
+          <w:i w:val="0"/>
+          <w:iCs w:val="0"/>
+        </w:rPr>
+      </w:pPr>
+      <w:r>
+        <w:rPr>
+          <w:b/>
+          <w:bCs/>
+          <w:i w:val="0"/>
+          <w:iCs w:val="0"/>
+        </w:rPr>
+        <w:t>Node.js</w:t>
+      </w:r>
+      <w:r>
+        <w:rPr>
+          <w:i w:val="0"/>
+          <w:iCs w:val="0"/>
+        </w:rPr>
+        <w:t xml:space="preserve">: An asynchronous JavaScript runtime used to run the C-Teaching-Website. </w:t>
+      </w:r>
+    </w:p>
+    <w:p>
+      <w:pPr>
+        <w:pStyle w:val="template"/>
+        <w:jc w:val="both"/>
+        <w:rPr>
+          <w:i w:val="0"/>
+          <w:iCs w:val="0"/>
+        </w:rPr>
+      </w:pPr>
+      <w:r>
+        <w:rPr>
+          <w:b/>
+          <w:bCs/>
+          <w:i w:val="0"/>
+          <w:iCs w:val="0"/>
+        </w:rPr>
+        <w:t>//#B</w:t>
+      </w:r>
+      <w:r>
+        <w:rPr>
+          <w:i w:val="0"/>
+          <w:iCs w:val="0"/>
+        </w:rPr>
+        <w:t xml:space="preserve">: A symbol used to split </w:t>
+      </w:r>
+      <w:r>
+        <w:rPr>
+          <w:i w:val="0"/>
+          <w:iCs w:val="0"/>
+        </w:rPr>
+        <w:t xml:space="preserve">a </w:t>
+      </w:r>
+      <w:r>
+        <w:rPr>
+          <w:i w:val="0"/>
+          <w:iCs w:val="0"/>
+        </w:rPr>
+        <w:t>lesson#_</w:t>
+      </w:r>
+      <w:proofErr w:type="spellStart"/>
+      <w:r>
+        <w:rPr>
+          <w:i w:val="0"/>
+          <w:iCs w:val="0"/>
+        </w:rPr>
+        <w:t>tests.c</w:t>
+      </w:r>
+      <w:proofErr w:type="spellEnd"/>
+      <w:r>
+        <w:rPr>
+          <w:i w:val="0"/>
+          <w:iCs w:val="0"/>
+        </w:rPr>
+        <w:t xml:space="preserve"> file into two strings. </w:t>
+      </w:r>
     </w:p>
     <w:p>
       <w:pPr>
@@ -2665,6 +3032,44 @@
       <w:pPr>
         <w:pStyle w:val="template"/>
         <w:jc w:val="both"/>
+        <w:rPr>
+          <w:i w:val="0"/>
+          <w:iCs w:val="0"/>
+        </w:rPr>
+      </w:pPr>
+      <w:r>
+        <w:rPr>
+          <w:i w:val="0"/>
+          <w:iCs w:val="0"/>
+        </w:rPr>
+        <w:t xml:space="preserve">This document uses IEEE formatting for citing external sources used. Document uses the Arial font in size 11 and is single spaced. This SRS document uses 1” margins. Text in this document is justified. Bold words inside of a paragraph are used when listing a sequence of elements, such as the definitions described </w:t>
+      </w:r>
+      <w:r>
+        <w:rPr>
+          <w:i w:val="0"/>
+          <w:iCs w:val="0"/>
+        </w:rPr>
+        <w:t>in section 1.4.</w:t>
+      </w:r>
+      <w:r>
+        <w:rPr>
+          <w:i w:val="0"/>
+          <w:iCs w:val="0"/>
+        </w:rPr>
+        <w:t xml:space="preserve"> When this SRS document references specific files or programs used by the C-Teaching-Website, all proper names will be capitalized as defined by that program. </w:t>
+      </w:r>
+      <w:r>
+        <w:rPr>
+          <w:i w:val="0"/>
+          <w:iCs w:val="0"/>
+        </w:rPr>
+        <w:t xml:space="preserve">  </w:t>
+      </w:r>
+    </w:p>
+    <w:p>
+      <w:pPr>
+        <w:pStyle w:val="template"/>
+        <w:jc w:val="both"/>
       </w:pPr>
       <w:r>
         <w:t xml:space="preserve">&lt;In </w:t>
@@ -2728,6 +3133,7 @@
         <w:rPr>
           <w:rFonts w:ascii="Arial" w:hAnsi="Arial"/>
         </w:rPr>
+        <w:lastRenderedPageBreak/>
         <w:t>References</w:t>
       </w:r>
       <w:bookmarkEnd w:id="27"/>
@@ -3024,6 +3430,7 @@
           <w:rFonts w:ascii="Arial" w:hAnsi="Arial"/>
           <w:color w:val="FFFFFF"/>
         </w:rPr>
+        <w:lastRenderedPageBreak/>
         <w:t>Overall Description</w:t>
       </w:r>
       <w:bookmarkEnd w:id="29"/>
@@ -3209,7 +3616,6 @@
         <w:rPr>
           <w:rFonts w:ascii="Arial" w:hAnsi="Arial"/>
         </w:rPr>
-        <w:lastRenderedPageBreak/>
         <w:t>Users and Characteristics</w:t>
       </w:r>
       <w:bookmarkEnd w:id="35"/>
@@ -3326,6 +3732,7 @@
         <w:rPr>
           <w:rFonts w:ascii="Arial" w:hAnsi="Arial"/>
         </w:rPr>
+        <w:lastRenderedPageBreak/>
         <w:t>Design and Implementation Constraints</w:t>
       </w:r>
       <w:bookmarkEnd w:id="39"/>
@@ -3384,6 +3791,37 @@
       <w:pPr>
         <w:pStyle w:val="template"/>
         <w:jc w:val="both"/>
+        <w:rPr>
+          <w:i w:val="0"/>
+          <w:iCs w:val="0"/>
+        </w:rPr>
+      </w:pPr>
+      <w:r>
+        <w:rPr>
+          <w:i w:val="0"/>
+          <w:iCs w:val="0"/>
+        </w:rPr>
+        <w:t xml:space="preserve">The landing page for the website contains brief instructions on how to use the C-Teaching-Website. The instructions describe what user input should look like for each lesson, and what the results page means after submitting a test. </w:t>
+      </w:r>
+      <w:r>
+        <w:rPr>
+          <w:i w:val="0"/>
+          <w:iCs w:val="0"/>
+        </w:rPr>
+        <w:t>The instructions given on the landing page should be sufficient for the user to understand how to use the website</w:t>
+      </w:r>
+      <w:r>
+        <w:rPr>
+          <w:i w:val="0"/>
+          <w:iCs w:val="0"/>
+        </w:rPr>
+        <w:t xml:space="preserve"> fully. </w:t>
+      </w:r>
+    </w:p>
+    <w:p>
+      <w:pPr>
+        <w:pStyle w:val="template"/>
+        <w:jc w:val="both"/>
       </w:pPr>
       <w:r>
         <w:t>&lt;</w:t>
@@ -3453,7 +3891,6 @@
         <w:jc w:val="both"/>
       </w:pPr>
       <w:r>
-        <w:lastRenderedPageBreak/>
         <w:t>TO DO: Provide a short list of some major assumptions that might significantly affect your design. For example, you can assume that your client will have 1, 2 or at most 50 Automated Banking Machines. Every number has a significant effect on the design of your system. &gt;</w:t>
       </w:r>
     </w:p>
@@ -3722,7 +4159,6 @@
         <w:rPr>
           <w:rFonts w:ascii="Arial" w:hAnsi="Arial"/>
         </w:rPr>
-        <w:lastRenderedPageBreak/>
         <w:t>Software Interfaces</w:t>
       </w:r>
       <w:bookmarkEnd w:id="49"/>
@@ -3806,7 +4242,14 @@
         <w:rPr>
           <w:color w:val="0000FF"/>
         </w:rPr>
-        <w:t>Describe the requirements associated with any communications functions required by this product, including e-mail, web browser, network server communications protocols, electronic forms, and so on. Define any pertinent message formatting. Identify any communication standards that will be used, such as FTP or HTTP. Specify any communication security or encryption issues, data transfer rates, and synchronization mechanisms.</w:t>
+        <w:t xml:space="preserve">Describe the requirements associated with any communications functions required by this product, including e-mail, web browser, network server communications protocols, electronic forms, and so on. Define any pertinent message formatting. Identify any communication standards </w:t>
+      </w:r>
+      <w:r>
+        <w:rPr>
+          <w:color w:val="0000FF"/>
+        </w:rPr>
+        <w:lastRenderedPageBreak/>
+        <w:t>that will be used, such as FTP or HTTP. Specify any communication security or encryption issues, data transfer rates, and synchronization mechanisms.</w:t>
       </w:r>
     </w:p>
     <w:p>
@@ -4028,6 +4471,7 @@
           <w:rFonts w:ascii="Arial" w:hAnsi="Arial"/>
           <w:color w:val="FFFFFF"/>
         </w:rPr>
+        <w:lastRenderedPageBreak/>
         <w:t>Other Non-functional Requirements</w:t>
       </w:r>
       <w:bookmarkEnd w:id="53"/>
@@ -4226,14 +4670,7 @@
         <w:rPr>
           <w:color w:val="0000FF"/>
         </w:rPr>
-        <w:t xml:space="preserve"> adaptability, availability, correctness, flexibility, </w:t>
-      </w:r>
-      <w:r>
-        <w:rPr>
-          <w:color w:val="0000FF"/>
-        </w:rPr>
-        <w:lastRenderedPageBreak/>
-        <w:t>interoperability, maintainability, portability, reliability, reusability, robustness, testability, and usability. Write these to be specific, quantitative, and verifiable when possible. At the least, clarify the relative preferences for various attributes, such as ease of use over ease of learning.</w:t>
+        <w:t xml:space="preserve"> adaptability, availability, correctness, flexibility, interoperability, maintainability, portability, reliability, reusability, robustness, testability, and usability. Write these to be specific, quantitative, and verifiable when possible. At the least, clarify the relative preferences for various attributes, such as ease of use over ease of learning.</w:t>
       </w:r>
       <w:r>
         <w:t xml:space="preserve"> </w:t>
@@ -4317,6 +4754,7 @@
           <w:rFonts w:ascii="Arial" w:hAnsi="Arial"/>
           <w:color w:val="FFFFFF"/>
         </w:rPr>
+        <w:lastRenderedPageBreak/>
         <w:t>Other Requirements</w:t>
       </w:r>
       <w:bookmarkEnd w:id="60"/>
@@ -4597,6 +5035,7 @@
           <w:rFonts w:ascii="Arial" w:hAnsi="Arial"/>
           <w:color w:val="FFFFFF"/>
         </w:rPr>
+        <w:lastRenderedPageBreak/>
         <w:t>Appendix A – Data Dictionary</w:t>
       </w:r>
       <w:bookmarkEnd w:id="63"/>
@@ -4696,6 +5135,7 @@
           <w:rFonts w:ascii="Arial" w:hAnsi="Arial"/>
           <w:color w:val="FFFFFF"/>
         </w:rPr>
+        <w:lastRenderedPageBreak/>
         <w:t>Appendix B</w:t>
       </w:r>
       <w:bookmarkEnd w:id="64"/>
@@ -4835,13 +5275,8 @@
     <w:r>
       <w:t xml:space="preserve">Requirements Specification for </w:t>
     </w:r>
-    <w:proofErr w:type="spellStart"/>
     <w:r>
-      <w:t>codeTeachers</w:t>
-    </w:r>
-    <w:proofErr w:type="spellEnd"/>
-    <w:r>
-      <w:tab/>
+      <w:t>C-Teaching-Website</w:t>
     </w:r>
     <w:r>
       <w:tab/>
@@ -4974,6 +5409,232 @@
 <file path=word/numbering.xml><?xml version="1.0" encoding="utf-8"?>
 <w:numbering xmlns:wpc="http://schemas.microsoft.com/office/word/2010/wordprocessingCanvas" xmlns:cx="http://schemas.microsoft.com/office/drawing/2014/chartex" xmlns:cx1="http://schemas.microsoft.com/office/drawing/2015/9/8/chartex" xmlns:cx2="http://schemas.microsoft.com/office/drawing/2015/10/21/chartex" xmlns:cx3="http://schemas.microsoft.com/office/drawing/2016/5/9/chartex" xmlns:cx4="http://schemas.microsoft.com/office/drawing/2016/5/10/chartex" xmlns:cx5="http://schemas.microsoft.com/office/drawing/2016/5/11/chartex" xmlns:cx6="http://schemas.microsoft.com/office/drawing/2016/5/12/chartex" xmlns:cx7="http://schemas.microsoft.com/office/drawing/2016/5/13/chartex" xmlns:cx8="http://schemas.microsoft.com/office/drawing/2016/5/14/chartex" xmlns:mc="http://schemas.openxmlformats.org/markup-compatibility/2006" xmlns:aink="http://schemas.microsoft.com/office/drawing/2016/ink" xmlns:am3d="http://schemas.microsoft.com/office/drawing/2017/model3d" xmlns:o="urn:schemas-microsoft-com:office:office" xmlns:r="http://schemas.openxmlformats.org/officeDocument/2006/relationships" xmlns:m="http://schemas.openxmlformats.org/officeDocument/2006/math" xmlns:v="urn:schemas-microsoft-com:vml" xmlns:wp14="http://schemas.microsoft.com/office/word/2010/wordprocessingDrawing" xmlns:wp="http://schemas.openxmlformats.org/drawingml/2006/wordprocessingDrawing" xmlns:w10="urn:schemas-microsoft-com:office:word" xmlns:w="http://schemas.openxmlformats.org/wordprocessingml/2006/main" xmlns:w14="http://schemas.microsoft.com/office/word/2010/wordml" xmlns:w15="http://schemas.microsoft.com/office/word/2012/wordml" xmlns:w16cex="http://schemas.microsoft.com/office/word/2018/wordml/cex" xmlns:w16cid="http://schemas.microsoft.com/office/word/2016/wordml/cid" xmlns:w16="http://schemas.microsoft.com/office/word/2018/wordml" xmlns:w16se="http://schemas.microsoft.com/office/word/2015/wordml/symex" xmlns:wpg="http://schemas.microsoft.com/office/word/2010/wordprocessingGroup" xmlns:wpi="http://schemas.microsoft.com/office/word/2010/wordprocessingInk" xmlns:wne="http://schemas.microsoft.com/office/word/2006/wordml" xmlns:wps="http://schemas.microsoft.com/office/word/2010/wordprocessingShape" mc:Ignorable="w14 w15 w16se w16cid w16 w16cex wp14">
   <w:abstractNum w:abstractNumId="0" w15:restartNumberingAfterBreak="0">
+    <w:nsid w:val="10F24950"/>
+    <w:multiLevelType w:val="hybridMultilevel"/>
+    <w:tmpl w:val="0ABC18AA"/>
+    <w:lvl w:ilvl="0" w:tplc="46E2BADC">
+      <w:start w:val="3"/>
+      <w:numFmt w:val="bullet"/>
+      <w:lvlText w:val="-"/>
+      <w:lvlJc w:val="left"/>
+      <w:pPr>
+        <w:ind w:left="720" w:hanging="360"/>
+      </w:pPr>
+      <w:rPr>
+        <w:rFonts w:ascii="Arial" w:eastAsia="Times New Roman" w:hAnsi="Arial" w:cs="Arial" w:hint="default"/>
+      </w:rPr>
+    </w:lvl>
+    <w:lvl w:ilvl="1" w:tplc="04090003" w:tentative="1">
+      <w:start w:val="1"/>
+      <w:numFmt w:val="bullet"/>
+      <w:lvlText w:val="o"/>
+      <w:lvlJc w:val="left"/>
+      <w:pPr>
+        <w:ind w:left="1440" w:hanging="360"/>
+      </w:pPr>
+      <w:rPr>
+        <w:rFonts w:ascii="Courier New" w:hAnsi="Courier New" w:cs="Courier New" w:hint="default"/>
+      </w:rPr>
+    </w:lvl>
+    <w:lvl w:ilvl="2" w:tplc="04090005" w:tentative="1">
+      <w:start w:val="1"/>
+      <w:numFmt w:val="bullet"/>
+      <w:lvlText w:val=""/>
+      <w:lvlJc w:val="left"/>
+      <w:pPr>
+        <w:ind w:left="2160" w:hanging="360"/>
+      </w:pPr>
+      <w:rPr>
+        <w:rFonts w:ascii="Wingdings" w:hAnsi="Wingdings" w:hint="default"/>
+      </w:rPr>
+    </w:lvl>
+    <w:lvl w:ilvl="3" w:tplc="04090001" w:tentative="1">
+      <w:start w:val="1"/>
+      <w:numFmt w:val="bullet"/>
+      <w:lvlText w:val=""/>
+      <w:lvlJc w:val="left"/>
+      <w:pPr>
+        <w:ind w:left="2880" w:hanging="360"/>
+      </w:pPr>
+      <w:rPr>
+        <w:rFonts w:ascii="Symbol" w:hAnsi="Symbol" w:hint="default"/>
+      </w:rPr>
+    </w:lvl>
+    <w:lvl w:ilvl="4" w:tplc="04090003" w:tentative="1">
+      <w:start w:val="1"/>
+      <w:numFmt w:val="bullet"/>
+      <w:lvlText w:val="o"/>
+      <w:lvlJc w:val="left"/>
+      <w:pPr>
+        <w:ind w:left="3600" w:hanging="360"/>
+      </w:pPr>
+      <w:rPr>
+        <w:rFonts w:ascii="Courier New" w:hAnsi="Courier New" w:cs="Courier New" w:hint="default"/>
+      </w:rPr>
+    </w:lvl>
+    <w:lvl w:ilvl="5" w:tplc="04090005" w:tentative="1">
+      <w:start w:val="1"/>
+      <w:numFmt w:val="bullet"/>
+      <w:lvlText w:val=""/>
+      <w:lvlJc w:val="left"/>
+      <w:pPr>
+        <w:ind w:left="4320" w:hanging="360"/>
+      </w:pPr>
+      <w:rPr>
+        <w:rFonts w:ascii="Wingdings" w:hAnsi="Wingdings" w:hint="default"/>
+      </w:rPr>
+    </w:lvl>
+    <w:lvl w:ilvl="6" w:tplc="04090001" w:tentative="1">
+      <w:start w:val="1"/>
+      <w:numFmt w:val="bullet"/>
+      <w:lvlText w:val=""/>
+      <w:lvlJc w:val="left"/>
+      <w:pPr>
+        <w:ind w:left="5040" w:hanging="360"/>
+      </w:pPr>
+      <w:rPr>
+        <w:rFonts w:ascii="Symbol" w:hAnsi="Symbol" w:hint="default"/>
+      </w:rPr>
+    </w:lvl>
+    <w:lvl w:ilvl="7" w:tplc="04090003" w:tentative="1">
+      <w:start w:val="1"/>
+      <w:numFmt w:val="bullet"/>
+      <w:lvlText w:val="o"/>
+      <w:lvlJc w:val="left"/>
+      <w:pPr>
+        <w:ind w:left="5760" w:hanging="360"/>
+      </w:pPr>
+      <w:rPr>
+        <w:rFonts w:ascii="Courier New" w:hAnsi="Courier New" w:cs="Courier New" w:hint="default"/>
+      </w:rPr>
+    </w:lvl>
+    <w:lvl w:ilvl="8" w:tplc="04090005" w:tentative="1">
+      <w:start w:val="1"/>
+      <w:numFmt w:val="bullet"/>
+      <w:lvlText w:val=""/>
+      <w:lvlJc w:val="left"/>
+      <w:pPr>
+        <w:ind w:left="6480" w:hanging="360"/>
+      </w:pPr>
+      <w:rPr>
+        <w:rFonts w:ascii="Wingdings" w:hAnsi="Wingdings" w:hint="default"/>
+      </w:rPr>
+    </w:lvl>
+  </w:abstractNum>
+  <w:abstractNum w:abstractNumId="1" w15:restartNumberingAfterBreak="0">
+    <w:nsid w:val="373C42DA"/>
+    <w:multiLevelType w:val="hybridMultilevel"/>
+    <w:tmpl w:val="D04EED78"/>
+    <w:lvl w:ilvl="0" w:tplc="C980E2B4">
+      <w:start w:val="3"/>
+      <w:numFmt w:val="bullet"/>
+      <w:lvlText w:val="-"/>
+      <w:lvlJc w:val="left"/>
+      <w:pPr>
+        <w:ind w:left="720" w:hanging="360"/>
+      </w:pPr>
+      <w:rPr>
+        <w:rFonts w:ascii="Arial" w:eastAsia="Times New Roman" w:hAnsi="Arial" w:cs="Arial" w:hint="default"/>
+      </w:rPr>
+    </w:lvl>
+    <w:lvl w:ilvl="1" w:tplc="04090003">
+      <w:start w:val="1"/>
+      <w:numFmt w:val="bullet"/>
+      <w:lvlText w:val="o"/>
+      <w:lvlJc w:val="left"/>
+      <w:pPr>
+        <w:ind w:left="1440" w:hanging="360"/>
+      </w:pPr>
+      <w:rPr>
+        <w:rFonts w:ascii="Courier New" w:hAnsi="Courier New" w:cs="Courier New" w:hint="default"/>
+      </w:rPr>
+    </w:lvl>
+    <w:lvl w:ilvl="2" w:tplc="04090005" w:tentative="1">
+      <w:start w:val="1"/>
+      <w:numFmt w:val="bullet"/>
+      <w:lvlText w:val=""/>
+      <w:lvlJc w:val="left"/>
+      <w:pPr>
+        <w:ind w:left="2160" w:hanging="360"/>
+      </w:pPr>
+      <w:rPr>
+        <w:rFonts w:ascii="Wingdings" w:hAnsi="Wingdings" w:hint="default"/>
+      </w:rPr>
+    </w:lvl>
+    <w:lvl w:ilvl="3" w:tplc="04090001" w:tentative="1">
+      <w:start w:val="1"/>
+      <w:numFmt w:val="bullet"/>
+      <w:lvlText w:val=""/>
+      <w:lvlJc w:val="left"/>
+      <w:pPr>
+        <w:ind w:left="2880" w:hanging="360"/>
+      </w:pPr>
+      <w:rPr>
+        <w:rFonts w:ascii="Symbol" w:hAnsi="Symbol" w:hint="default"/>
+      </w:rPr>
+    </w:lvl>
+    <w:lvl w:ilvl="4" w:tplc="04090003" w:tentative="1">
+      <w:start w:val="1"/>
+      <w:numFmt w:val="bullet"/>
+      <w:lvlText w:val="o"/>
+      <w:lvlJc w:val="left"/>
+      <w:pPr>
+        <w:ind w:left="3600" w:hanging="360"/>
+      </w:pPr>
+      <w:rPr>
+        <w:rFonts w:ascii="Courier New" w:hAnsi="Courier New" w:cs="Courier New" w:hint="default"/>
+      </w:rPr>
+    </w:lvl>
+    <w:lvl w:ilvl="5" w:tplc="04090005" w:tentative="1">
+      <w:start w:val="1"/>
+      <w:numFmt w:val="bullet"/>
+      <w:lvlText w:val=""/>
+      <w:lvlJc w:val="left"/>
+      <w:pPr>
+        <w:ind w:left="4320" w:hanging="360"/>
+      </w:pPr>
+      <w:rPr>
+        <w:rFonts w:ascii="Wingdings" w:hAnsi="Wingdings" w:hint="default"/>
+      </w:rPr>
+    </w:lvl>
+    <w:lvl w:ilvl="6" w:tplc="04090001" w:tentative="1">
+      <w:start w:val="1"/>
+      <w:numFmt w:val="bullet"/>
+      <w:lvlText w:val=""/>
+      <w:lvlJc w:val="left"/>
+      <w:pPr>
+        <w:ind w:left="5040" w:hanging="360"/>
+      </w:pPr>
+      <w:rPr>
+        <w:rFonts w:ascii="Symbol" w:hAnsi="Symbol" w:hint="default"/>
+      </w:rPr>
+    </w:lvl>
+    <w:lvl w:ilvl="7" w:tplc="04090003" w:tentative="1">
+      <w:start w:val="1"/>
+      <w:numFmt w:val="bullet"/>
+      <w:lvlText w:val="o"/>
+      <w:lvlJc w:val="left"/>
+      <w:pPr>
+        <w:ind w:left="5760" w:hanging="360"/>
+      </w:pPr>
+      <w:rPr>
+        <w:rFonts w:ascii="Courier New" w:hAnsi="Courier New" w:cs="Courier New" w:hint="default"/>
+      </w:rPr>
+    </w:lvl>
+    <w:lvl w:ilvl="8" w:tplc="04090005" w:tentative="1">
+      <w:start w:val="1"/>
+      <w:numFmt w:val="bullet"/>
+      <w:lvlText w:val=""/>
+      <w:lvlJc w:val="left"/>
+      <w:pPr>
+        <w:ind w:left="6480" w:hanging="360"/>
+      </w:pPr>
+      <w:rPr>
+        <w:rFonts w:ascii="Wingdings" w:hAnsi="Wingdings" w:hint="default"/>
+      </w:rPr>
+    </w:lvl>
+  </w:abstractNum>
+  <w:abstractNum w:abstractNumId="2" w15:restartNumberingAfterBreak="0">
     <w:nsid w:val="514A4AEC"/>
     <w:multiLevelType w:val="multilevel"/>
     <w:tmpl w:val="14B83FE6"/>
@@ -5094,7 +5755,7 @@
       </w:pPr>
     </w:lvl>
   </w:abstractNum>
-  <w:abstractNum w:abstractNumId="1" w15:restartNumberingAfterBreak="0">
+  <w:abstractNum w:abstractNumId="3" w15:restartNumberingAfterBreak="0">
     <w:nsid w:val="549652E1"/>
     <w:multiLevelType w:val="multilevel"/>
     <w:tmpl w:val="A1E68926"/>
@@ -5234,7 +5895,7 @@
       </w:rPr>
     </w:lvl>
   </w:abstractNum>
-  <w:abstractNum w:abstractNumId="2" w15:restartNumberingAfterBreak="0">
+  <w:abstractNum w:abstractNumId="4" w15:restartNumberingAfterBreak="0">
     <w:nsid w:val="63D069BE"/>
     <w:multiLevelType w:val="multilevel"/>
     <w:tmpl w:val="E276436A"/>
@@ -5367,13 +6028,19 @@
     </w:lvl>
   </w:abstractNum>
   <w:num w:numId="1">
+    <w:abstractNumId w:val="4"/>
+  </w:num>
+  <w:num w:numId="2">
     <w:abstractNumId w:val="2"/>
   </w:num>
-  <w:num w:numId="2">
+  <w:num w:numId="3">
+    <w:abstractNumId w:val="3"/>
+  </w:num>
+  <w:num w:numId="4">
+    <w:abstractNumId w:val="1"/>
+  </w:num>
+  <w:num w:numId="5">
     <w:abstractNumId w:val="0"/>
-  </w:num>
-  <w:num w:numId="3">
-    <w:abstractNumId w:val="1"/>
   </w:num>
 </w:numbering>
 </file>
@@ -5967,7 +6634,6 @@
   <w:style w:type="character" w:default="1" w:styleId="DefaultParagraphFont">
     <w:name w:val="Default Paragraph Font"/>
     <w:uiPriority w:val="1"/>
-    <w:semiHidden/>
     <w:unhideWhenUsed/>
   </w:style>
   <w:style w:type="table" w:default="1" w:styleId="TableNormal">

</xml_diff>

<commit_message>
completed section 2.3 of the SRS
</commit_message>
<xml_diff>
--- a/SRS_DOC.docx
+++ b/SRS_DOC.docx
@@ -3626,6 +3626,72 @@
         <w:pStyle w:val="template"/>
         <w:jc w:val="both"/>
         <w:rPr>
+          <w:i w:val="0"/>
+          <w:iCs w:val="0"/>
+        </w:rPr>
+      </w:pPr>
+      <w:r>
+        <w:rPr>
+          <w:i w:val="0"/>
+          <w:iCs w:val="0"/>
+        </w:rPr>
+        <w:t xml:space="preserve">There are three main user types that are expected to use this website. The first will be the professor who will be grading the project that this website is being created for. This user is expected to have a large amount of technical expertise as well as complete knowledge of all the concepts being taught through the tutorials on the website. They are expected to use every feature of the website one time at minimum but are not expected to frequently use them. The second expected user type is a user who is new to programming and is using the website to learn. There will be varying degrees of technical expertise with these users but all of them are expected to be very new to the concepts being taught on the website. These users are also the ones who are expected to </w:t>
+      </w:r>
+      <w:r>
+        <w:rPr>
+          <w:i w:val="0"/>
+          <w:iCs w:val="0"/>
+        </w:rPr>
+        <w:t>work on the tutorials</w:t>
+      </w:r>
+      <w:r>
+        <w:rPr>
+          <w:i w:val="0"/>
+          <w:iCs w:val="0"/>
+        </w:rPr>
+        <w:t xml:space="preserve"> the most frequently and to use the account progress tracking feature the most. A third type of user that is expected is one who is moderately experienced with the concepts being taught who also has a larger amount of technical expertise than the users who are very new to the concepts. This type of user is not expected to frequently use </w:t>
+      </w:r>
+      <w:r>
+        <w:rPr>
+          <w:i w:val="0"/>
+          <w:iCs w:val="0"/>
+        </w:rPr>
+        <w:t>the tutorials</w:t>
+      </w:r>
+      <w:r>
+        <w:rPr>
+          <w:i w:val="0"/>
+          <w:iCs w:val="0"/>
+        </w:rPr>
+        <w:t xml:space="preserve"> </w:t>
+      </w:r>
+      <w:r>
+        <w:rPr>
+          <w:i w:val="0"/>
+          <w:iCs w:val="0"/>
+        </w:rPr>
+        <w:t>and will likely not use the progress tracking feature</w:t>
+      </w:r>
+      <w:r>
+        <w:rPr>
+          <w:i w:val="0"/>
+          <w:iCs w:val="0"/>
+        </w:rPr>
+        <w:t>.</w:t>
+      </w:r>
+      <w:r>
+        <w:rPr>
+          <w:i w:val="0"/>
+          <w:iCs w:val="0"/>
+        </w:rPr>
+        <w:t xml:space="preserve"> The two most important users are the professor and the users who are learning programming through the tutorials on the website as they have the most stake in the quality of the website. Additionally, all users will have the same privilege levels on their accounts.</w:t>
+      </w:r>
+    </w:p>
+    <w:p>
+      <w:pPr>
+        <w:pStyle w:val="template"/>
+        <w:jc w:val="both"/>
+        <w:rPr>
           <w:color w:val="0000FF"/>
         </w:rPr>
       </w:pPr>
@@ -3663,6 +3729,7 @@
         <w:jc w:val="both"/>
       </w:pPr>
       <w:r>
+        <w:lastRenderedPageBreak/>
         <w:t>3. Distinguish the most important users for this product from those who are less important to satisfy.&gt;</w:t>
       </w:r>
     </w:p>
@@ -3688,6 +3755,7 @@
       <w:bookmarkEnd w:id="37"/>
       <w:bookmarkEnd w:id="38"/>
     </w:p>
+    <w:p/>
     <w:p>
       <w:pPr>
         <w:pStyle w:val="template"/>
@@ -3732,7 +3800,6 @@
         <w:rPr>
           <w:rFonts w:ascii="Arial" w:hAnsi="Arial"/>
         </w:rPr>
-        <w:lastRenderedPageBreak/>
         <w:t>Design and Implementation Constraints</w:t>
       </w:r>
       <w:bookmarkEnd w:id="39"/>
@@ -4189,7 +4256,14 @@
         <w:rPr>
           <w:color w:val="0000FF"/>
         </w:rPr>
-        <w:t>…), tools, libraries, and integrated commercial components. Identify the data items or messages coming into the system and going out and describe the purpose of each. Describe the services needed and the nature of communications. Identify data that will be shared across software components. If the data sharing mechanism must be implemented in a specific way (for example, use of a global data area in a multitasking operating system), specify this as an implementation constraint.</w:t>
+        <w:t xml:space="preserve">…), tools, libraries, and integrated commercial components. Identify the data items or messages coming into the system and going out and describe the purpose of each. Describe the services needed and the </w:t>
+      </w:r>
+      <w:r>
+        <w:rPr>
+          <w:color w:val="0000FF"/>
+        </w:rPr>
+        <w:lastRenderedPageBreak/>
+        <w:t>nature of communications. Identify data that will be shared across software components. If the data sharing mechanism must be implemented in a specific way (for example, use of a global data area in a multitasking operating system), specify this as an implementation constraint.</w:t>
       </w:r>
       <w:r>
         <w:t xml:space="preserve"> </w:t>
@@ -4242,14 +4316,7 @@
         <w:rPr>
           <w:color w:val="0000FF"/>
         </w:rPr>
-        <w:t xml:space="preserve">Describe the requirements associated with any communications functions required by this product, including e-mail, web browser, network server communications protocols, electronic forms, and so on. Define any pertinent message formatting. Identify any communication standards </w:t>
-      </w:r>
-      <w:r>
-        <w:rPr>
-          <w:color w:val="0000FF"/>
-        </w:rPr>
-        <w:lastRenderedPageBreak/>
-        <w:t>that will be used, such as FTP or HTTP. Specify any communication security or encryption issues, data transfer rates, and synchronization mechanisms.</w:t>
+        <w:t>Describe the requirements associated with any communications functions required by this product, including e-mail, web browser, network server communications protocols, electronic forms, and so on. Define any pertinent message formatting. Identify any communication standards that will be used, such as FTP or HTTP. Specify any communication security or encryption issues, data transfer rates, and synchronization mechanisms.</w:t>
       </w:r>
     </w:p>
     <w:p>
@@ -4471,7 +4538,6 @@
           <w:rFonts w:ascii="Arial" w:hAnsi="Arial"/>
           <w:color w:val="FFFFFF"/>
         </w:rPr>
-        <w:lastRenderedPageBreak/>
         <w:t>Other Non-functional Requirements</w:t>
       </w:r>
       <w:bookmarkEnd w:id="53"/>
@@ -4696,7 +4762,11 @@
       </w:r>
       <w:proofErr w:type="spellEnd"/>
       <w:r>
-        <w:t>…) provide requirements related to the different software quality attributes. Base the information you include in these subsections on the material you have learned in the class. Make sure, that you do not just write “This software shall be maintainable…” Indicate how you plan to achieve it, etc.&gt;</w:t>
+        <w:t xml:space="preserve">…) provide requirements related to the different software quality attributes. Base the information you include in these </w:t>
+      </w:r>
+      <w:r>
+        <w:lastRenderedPageBreak/>
+        <w:t>subsections on the material you have learned in the class. Make sure, that you do not just write “This software shall be maintainable…” Indicate how you plan to achieve it, etc.&gt;</w:t>
       </w:r>
     </w:p>
     <w:p>
@@ -4754,7 +4824,6 @@
           <w:rFonts w:ascii="Arial" w:hAnsi="Arial"/>
           <w:color w:val="FFFFFF"/>
         </w:rPr>
-        <w:lastRenderedPageBreak/>
         <w:t>Other Requirements</w:t>
       </w:r>
       <w:bookmarkEnd w:id="60"/>
@@ -5035,7 +5104,6 @@
           <w:rFonts w:ascii="Arial" w:hAnsi="Arial"/>
           <w:color w:val="FFFFFF"/>
         </w:rPr>
-        <w:lastRenderedPageBreak/>
         <w:t>Appendix A – Data Dictionary</w:t>
       </w:r>
       <w:bookmarkEnd w:id="63"/>
@@ -5135,7 +5203,6 @@
           <w:rFonts w:ascii="Arial" w:hAnsi="Arial"/>
           <w:color w:val="FFFFFF"/>
         </w:rPr>
-        <w:lastRenderedPageBreak/>
         <w:t>Appendix B</w:t>
       </w:r>
       <w:bookmarkEnd w:id="64"/>
@@ -5292,13 +5359,8 @@
       <w:fldChar w:fldCharType="separate"/>
     </w:r>
     <w:r>
-      <w:t>ii</w:t>
+      <w:t>iii</w:t>
     </w:r>
-    <w:proofErr w:type="spellStart"/>
-    <w:r>
-      <w:t>i</w:t>
-    </w:r>
-    <w:proofErr w:type="spellEnd"/>
     <w:r>
       <w:fldChar w:fldCharType="end"/>
     </w:r>
@@ -6634,6 +6696,7 @@
   <w:style w:type="character" w:default="1" w:styleId="DefaultParagraphFont">
     <w:name w:val="Default Paragraph Font"/>
     <w:uiPriority w:val="1"/>
+    <w:semiHidden/>
     <w:unhideWhenUsed/>
   </w:style>
   <w:style w:type="table" w:default="1" w:styleId="TableNormal">

</xml_diff>

<commit_message>
Completed 2.1, 2.2 and 2.7 on the SRS document
</commit_message>
<xml_diff>
--- a/SRS_DOC.docx
+++ b/SRS_DOC.docx
@@ -3460,6 +3460,47 @@
     </w:p>
     <w:p>
       <w:pPr>
+        <w:rPr>
+          <w:rFonts w:ascii="Arial" w:hAnsi="Arial" w:cs="Arial"/>
+          <w:sz w:val="22"/>
+          <w:szCs w:val="22"/>
+        </w:rPr>
+      </w:pPr>
+      <w:r>
+        <w:rPr>
+          <w:rFonts w:ascii="Arial" w:hAnsi="Arial" w:cs="Arial"/>
+          <w:sz w:val="22"/>
+          <w:szCs w:val="22"/>
+        </w:rPr>
+        <w:t xml:space="preserve">The website being produced that this SRS document pertains to is a new, self-contained product. This product was made in response to the lack of interactive and beginner friendly C tutorials online. It is easier for </w:t>
+      </w:r>
+      <w:r>
+        <w:rPr>
+          <w:rFonts w:ascii="Arial" w:hAnsi="Arial" w:cs="Arial"/>
+          <w:sz w:val="22"/>
+          <w:szCs w:val="22"/>
+        </w:rPr>
+        <w:t>beginners to start writing C code on the website rather than somewhere else because they do not have to worry about compiling and running their code.</w:t>
+      </w:r>
+      <w:r>
+        <w:rPr>
+          <w:rFonts w:ascii="Arial" w:hAnsi="Arial" w:cs="Arial"/>
+          <w:sz w:val="22"/>
+          <w:szCs w:val="22"/>
+        </w:rPr>
+        <w:t xml:space="preserve"> </w:t>
+      </w:r>
+      <w:r>
+        <w:rPr>
+          <w:rFonts w:ascii="Arial" w:hAnsi="Arial" w:cs="Arial"/>
+          <w:sz w:val="22"/>
+          <w:szCs w:val="22"/>
+        </w:rPr>
+        <w:t>Instead of managing the compiling and running of code, users enter their code into a section of the website and simply click the run button.</w:t>
+      </w:r>
+    </w:p>
+    <w:p>
+      <w:pPr>
         <w:pStyle w:val="template"/>
         <w:jc w:val="both"/>
       </w:pPr>
@@ -3520,6 +3561,321 @@
     <w:p>
       <w:pPr>
         <w:pStyle w:val="template"/>
+        <w:numPr>
+          <w:ilvl w:val="0"/>
+          <w:numId w:val="6"/>
+        </w:numPr>
+        <w:jc w:val="both"/>
+        <w:rPr>
+          <w:i w:val="0"/>
+          <w:iCs w:val="0"/>
+        </w:rPr>
+      </w:pPr>
+      <w:r>
+        <w:rPr>
+          <w:i w:val="0"/>
+          <w:iCs w:val="0"/>
+        </w:rPr>
+        <w:t>Allow users to access a landing page</w:t>
+      </w:r>
+    </w:p>
+    <w:p>
+      <w:pPr>
+        <w:pStyle w:val="template"/>
+        <w:numPr>
+          <w:ilvl w:val="0"/>
+          <w:numId w:val="6"/>
+        </w:numPr>
+        <w:jc w:val="both"/>
+        <w:rPr>
+          <w:i w:val="0"/>
+          <w:iCs w:val="0"/>
+        </w:rPr>
+      </w:pPr>
+      <w:r>
+        <w:rPr>
+          <w:i w:val="0"/>
+          <w:iCs w:val="0"/>
+        </w:rPr>
+        <w:t>Allow users to access an about page</w:t>
+      </w:r>
+    </w:p>
+    <w:p>
+      <w:pPr>
+        <w:pStyle w:val="template"/>
+        <w:numPr>
+          <w:ilvl w:val="0"/>
+          <w:numId w:val="6"/>
+        </w:numPr>
+        <w:jc w:val="both"/>
+        <w:rPr>
+          <w:i w:val="0"/>
+          <w:iCs w:val="0"/>
+        </w:rPr>
+      </w:pPr>
+      <w:r>
+        <w:rPr>
+          <w:i w:val="0"/>
+          <w:iCs w:val="0"/>
+        </w:rPr>
+        <w:t>Allow users to create an account</w:t>
+      </w:r>
+    </w:p>
+    <w:p>
+      <w:pPr>
+        <w:pStyle w:val="template"/>
+        <w:numPr>
+          <w:ilvl w:val="0"/>
+          <w:numId w:val="6"/>
+        </w:numPr>
+        <w:jc w:val="both"/>
+        <w:rPr>
+          <w:i w:val="0"/>
+          <w:iCs w:val="0"/>
+        </w:rPr>
+      </w:pPr>
+      <w:r>
+        <w:rPr>
+          <w:i w:val="0"/>
+          <w:iCs w:val="0"/>
+        </w:rPr>
+        <w:t>Allow users to login to their account</w:t>
+      </w:r>
+    </w:p>
+    <w:p>
+      <w:pPr>
+        <w:pStyle w:val="template"/>
+        <w:numPr>
+          <w:ilvl w:val="0"/>
+          <w:numId w:val="6"/>
+        </w:numPr>
+        <w:jc w:val="both"/>
+        <w:rPr>
+          <w:i w:val="0"/>
+          <w:iCs w:val="0"/>
+        </w:rPr>
+      </w:pPr>
+      <w:r>
+        <w:rPr>
+          <w:i w:val="0"/>
+          <w:iCs w:val="0"/>
+        </w:rPr>
+        <w:t>Allow users to read tutorials</w:t>
+      </w:r>
+    </w:p>
+    <w:p>
+      <w:pPr>
+        <w:pStyle w:val="template"/>
+        <w:numPr>
+          <w:ilvl w:val="0"/>
+          <w:numId w:val="6"/>
+        </w:numPr>
+        <w:jc w:val="both"/>
+        <w:rPr>
+          <w:i w:val="0"/>
+          <w:iCs w:val="0"/>
+        </w:rPr>
+      </w:pPr>
+      <w:r>
+        <w:rPr>
+          <w:i w:val="0"/>
+          <w:iCs w:val="0"/>
+        </w:rPr>
+        <w:t>Allow users to write code on the website</w:t>
+      </w:r>
+    </w:p>
+    <w:p>
+      <w:pPr>
+        <w:pStyle w:val="template"/>
+        <w:numPr>
+          <w:ilvl w:val="0"/>
+          <w:numId w:val="6"/>
+        </w:numPr>
+        <w:jc w:val="both"/>
+        <w:rPr>
+          <w:i w:val="0"/>
+          <w:iCs w:val="0"/>
+        </w:rPr>
+      </w:pPr>
+      <w:r>
+        <w:rPr>
+          <w:i w:val="0"/>
+          <w:iCs w:val="0"/>
+        </w:rPr>
+        <w:t>Allow users to run their code on the website</w:t>
+      </w:r>
+    </w:p>
+    <w:p>
+      <w:pPr>
+        <w:pStyle w:val="template"/>
+        <w:numPr>
+          <w:ilvl w:val="0"/>
+          <w:numId w:val="6"/>
+        </w:numPr>
+        <w:jc w:val="both"/>
+        <w:rPr>
+          <w:i w:val="0"/>
+          <w:iCs w:val="0"/>
+        </w:rPr>
+      </w:pPr>
+      <w:r>
+        <w:rPr>
+          <w:i w:val="0"/>
+          <w:iCs w:val="0"/>
+        </w:rPr>
+        <w:t>Provide feedback to users about their code after they run it</w:t>
+      </w:r>
+    </w:p>
+    <w:p>
+      <w:pPr>
+        <w:pStyle w:val="template"/>
+        <w:numPr>
+          <w:ilvl w:val="0"/>
+          <w:numId w:val="6"/>
+        </w:numPr>
+        <w:jc w:val="both"/>
+        <w:rPr>
+          <w:i w:val="0"/>
+          <w:iCs w:val="0"/>
+        </w:rPr>
+      </w:pPr>
+      <w:r>
+        <w:rPr>
+          <w:i w:val="0"/>
+          <w:iCs w:val="0"/>
+        </w:rPr>
+        <w:t>Allow users to access the next tutorial after completing their current one</w:t>
+      </w:r>
+    </w:p>
+    <w:p>
+      <w:pPr>
+        <w:pStyle w:val="template"/>
+        <w:numPr>
+          <w:ilvl w:val="0"/>
+          <w:numId w:val="6"/>
+        </w:numPr>
+        <w:jc w:val="both"/>
+        <w:rPr>
+          <w:i w:val="0"/>
+          <w:iCs w:val="0"/>
+        </w:rPr>
+      </w:pPr>
+      <w:r>
+        <w:rPr>
+          <w:i w:val="0"/>
+          <w:iCs w:val="0"/>
+        </w:rPr>
+        <w:t>Notify users when they have completed the course</w:t>
+      </w:r>
+    </w:p>
+    <w:p>
+      <w:pPr>
+        <w:pStyle w:val="template"/>
+        <w:numPr>
+          <w:ilvl w:val="0"/>
+          <w:numId w:val="6"/>
+        </w:numPr>
+        <w:jc w:val="both"/>
+        <w:rPr>
+          <w:i w:val="0"/>
+          <w:iCs w:val="0"/>
+        </w:rPr>
+      </w:pPr>
+      <w:r>
+        <w:rPr>
+          <w:i w:val="0"/>
+          <w:iCs w:val="0"/>
+        </w:rPr>
+        <w:t>Allow users to view a page that shows their progress in completing the course</w:t>
+      </w:r>
+    </w:p>
+    <w:p>
+      <w:pPr>
+        <w:pStyle w:val="template"/>
+        <w:numPr>
+          <w:ilvl w:val="0"/>
+          <w:numId w:val="6"/>
+        </w:numPr>
+        <w:jc w:val="both"/>
+        <w:rPr>
+          <w:i w:val="0"/>
+          <w:iCs w:val="0"/>
+        </w:rPr>
+      </w:pPr>
+      <w:r>
+        <w:rPr>
+          <w:i w:val="0"/>
+          <w:iCs w:val="0"/>
+        </w:rPr>
+        <w:t>Store user data about their progress and code</w:t>
+      </w:r>
+    </w:p>
+    <w:p>
+      <w:pPr>
+        <w:pStyle w:val="template"/>
+        <w:numPr>
+          <w:ilvl w:val="0"/>
+          <w:numId w:val="6"/>
+        </w:numPr>
+        <w:jc w:val="both"/>
+        <w:rPr>
+          <w:i w:val="0"/>
+          <w:iCs w:val="0"/>
+        </w:rPr>
+      </w:pPr>
+      <w:r>
+        <w:rPr>
+          <w:i w:val="0"/>
+          <w:iCs w:val="0"/>
+        </w:rPr>
+        <w:t>Encrypt user passwords for storage</w:t>
+      </w:r>
+    </w:p>
+    <w:p>
+      <w:pPr>
+        <w:pStyle w:val="template"/>
+        <w:numPr>
+          <w:ilvl w:val="0"/>
+          <w:numId w:val="6"/>
+        </w:numPr>
+        <w:jc w:val="both"/>
+        <w:rPr>
+          <w:i w:val="0"/>
+          <w:iCs w:val="0"/>
+        </w:rPr>
+      </w:pPr>
+      <w:r>
+        <w:rPr>
+          <w:i w:val="0"/>
+          <w:iCs w:val="0"/>
+        </w:rPr>
+        <w:t>Decrypt user passwords for login attempts</w:t>
+      </w:r>
+    </w:p>
+    <w:p>
+      <w:pPr>
+        <w:pStyle w:val="template"/>
+        <w:numPr>
+          <w:ilvl w:val="0"/>
+          <w:numId w:val="6"/>
+        </w:numPr>
+        <w:jc w:val="both"/>
+        <w:rPr>
+          <w:i w:val="0"/>
+          <w:iCs w:val="0"/>
+        </w:rPr>
+      </w:pPr>
+      <w:r>
+        <w:rPr>
+          <w:i w:val="0"/>
+          <w:iCs w:val="0"/>
+        </w:rPr>
+        <w:t>Compile and run C code from users</w:t>
+      </w:r>
+    </w:p>
+    <w:p>
+      <w:pPr>
+        <w:pStyle w:val="template"/>
         <w:jc w:val="both"/>
         <w:rPr>
           <w:color w:val="0000FF"/>
@@ -3616,6 +3972,7 @@
         <w:rPr>
           <w:rFonts w:ascii="Arial" w:hAnsi="Arial"/>
         </w:rPr>
+        <w:lastRenderedPageBreak/>
         <w:t>Users and Characteristics</w:t>
       </w:r>
       <w:bookmarkEnd w:id="35"/>
@@ -3729,7 +4086,6 @@
         <w:jc w:val="both"/>
       </w:pPr>
       <w:r>
-        <w:lastRenderedPageBreak/>
         <w:t>3. Distinguish the most important users for this product from those who are less important to satisfy.&gt;</w:t>
       </w:r>
     </w:p>
@@ -3932,7 +4288,15 @@
           <w:i w:val="0"/>
           <w:iCs w:val="0"/>
         </w:rPr>
-        <w:t xml:space="preserve">the Node server will interface with GCC and is restricted to only being able to interact with it through standard input and standard output. Similarly, the user data is being stored in text files which means that when it is accessed it must be done by parsing the file, instead of being able to access specific elements immediately like in other database systems. To keep user data safe, all passwords are encrypted before being stored which means every time a login is attempted there must be a decryption process. Also, every time an account is created there must be an encryption process. We, the creators of the website, are also responsible for the maintaining </w:t>
+        <w:t xml:space="preserve">the Node server will interface with GCC and is restricted to only being able to interact with it through standard input and standard output. Similarly, the user data is being stored in text files which means that when it is accessed it must be done by parsing the file, instead of being able to access specific elements immediately like in other </w:t>
+      </w:r>
+      <w:r>
+        <w:rPr>
+          <w:i w:val="0"/>
+          <w:iCs w:val="0"/>
+        </w:rPr>
+        <w:lastRenderedPageBreak/>
+        <w:t xml:space="preserve">database systems. To keep user data safe, all passwords are encrypted before being stored which means every time a login is attempted there must be a decryption process. Also, every time an account is created there must be an encryption process. We, the creators of the website, are also responsible for the maintaining </w:t>
       </w:r>
       <w:r>
         <w:rPr>
@@ -4046,7 +4410,6 @@
         <w:jc w:val="both"/>
       </w:pPr>
       <w:r>
-        <w:lastRenderedPageBreak/>
         <w:t>TO DO: You will not actually develop any user-manuals, but you need to describe what kind of manuals and what kind of help is needed for the software you will be developing. One paragraph should be sufficient for this section.&gt;</w:t>
       </w:r>
     </w:p>
@@ -4071,6 +4434,44 @@
       </w:r>
       <w:bookmarkEnd w:id="43"/>
       <w:bookmarkEnd w:id="44"/>
+    </w:p>
+    <w:p>
+      <w:pPr>
+        <w:pStyle w:val="template"/>
+        <w:jc w:val="both"/>
+        <w:rPr>
+          <w:i w:val="0"/>
+          <w:iCs w:val="0"/>
+        </w:rPr>
+      </w:pPr>
+      <w:r>
+        <w:rPr>
+          <w:i w:val="0"/>
+          <w:iCs w:val="0"/>
+        </w:rPr>
+        <w:t xml:space="preserve">It is assumed that the commercial hosting platform will allow any NodeJS packages as they have support for NodeJS websites. If this was found to not be the case, then it would affect creating cookies and parsing data sent from the frontend of the website to the backend. The website is dependent on both NodeJS as well as GCC to be able to serve content to users and run the code they write. Another assumption is that there will not be a large user base for the website. There is only 15 GB of storage on the hosting platform and user data is stored there so if too many users create accounts then eventually no one else will be able to make a new account. A third assumption is that the website will remain online </w:t>
+      </w:r>
+      <w:r>
+        <w:rPr>
+          <w:i w:val="0"/>
+          <w:iCs w:val="0"/>
+        </w:rPr>
+        <w:t>if</w:t>
+      </w:r>
+      <w:r>
+        <w:rPr>
+          <w:i w:val="0"/>
+          <w:iCs w:val="0"/>
+        </w:rPr>
+        <w:t xml:space="preserve"> the commercial host is not performing maintenance </w:t>
+      </w:r>
+      <w:r>
+        <w:rPr>
+          <w:i w:val="0"/>
+          <w:iCs w:val="0"/>
+        </w:rPr>
+        <w:t>on their servers. If this is not the case, then the website may come offline unexpectedly. A final assumption is that all users are accessing the website from a nonmobile device so they have a large enough screen to view/access all of the content.</w:t>
+      </w:r>
     </w:p>
     <w:p>
       <w:pPr>
@@ -4298,7 +4699,6 @@
         <w:jc w:val="both"/>
       </w:pPr>
       <w:r>
-        <w:lastRenderedPageBreak/>
         <w:t>TO DO: The least you can do for this section is to describe in words the different User Interfaces and the different screens that will be available to the user. Optional: You may also provide an initial Graphical User Interface design (does not have to be final).&gt;</w:t>
       </w:r>
     </w:p>
@@ -4395,7 +4795,14 @@
         <w:rPr>
           <w:color w:val="0000FF"/>
         </w:rPr>
-        <w:t>…), tools, libraries, and integrated commercial components. Identify the data items or messages coming into the system and going out and describe the purpose of each. Describe the services needed and the nature of communications. Identify data that will be shared across software components. If the data sharing mechanism must be implemented in a specific way (for example, use of a global data area in a multitasking operating system), specify this as an implementation constraint.</w:t>
+        <w:t xml:space="preserve">…), tools, libraries, and integrated commercial components. Identify the data items or messages coming into the system and going out and describe the purpose of each. Describe the services needed and the nature of communications. Identify data that will be shared across software components. If the data </w:t>
+      </w:r>
+      <w:r>
+        <w:rPr>
+          <w:color w:val="0000FF"/>
+        </w:rPr>
+        <w:lastRenderedPageBreak/>
+        <w:t>sharing mechanism must be implemented in a specific way (for example, use of a global data area in a multitasking operating system), specify this as an implementation constraint.</w:t>
       </w:r>
       <w:r>
         <w:t xml:space="preserve"> </w:t>
@@ -4555,7 +4962,6 @@
           <w:i/>
           <w:sz w:val="22"/>
         </w:rPr>
-        <w:lastRenderedPageBreak/>
         <w:t>TO DO: Break the functional requirements to several functional areas and divide this section into subsections accordingly. Provide a detailed list of all product operations related to these functional areas.&gt;</w:t>
       </w:r>
     </w:p>
@@ -4757,7 +5163,6 @@
         <w:rPr>
           <w:rFonts w:ascii="Arial" w:hAnsi="Arial"/>
         </w:rPr>
-        <w:lastRenderedPageBreak/>
         <w:t>Safety and Security Requirements</w:t>
       </w:r>
       <w:bookmarkEnd w:id="56"/>
@@ -4896,7 +5301,11 @@
       </w:r>
       <w:proofErr w:type="spellEnd"/>
       <w:r>
-        <w:t>…) provide requirements related to the different software quality attributes. Base the information you include in these subsections on the material you have learned in the class. Make sure, that you do not just write “This software shall be maintainable…” Indicate how you plan to achieve it, etc.&gt;</w:t>
+        <w:t xml:space="preserve">…) provide requirements related to the different software quality attributes. Base the information you include in these </w:t>
+      </w:r>
+      <w:r>
+        <w:lastRenderedPageBreak/>
+        <w:t>subsections on the material you have learned in the class. Make sure, that you do not just write “This software shall be maintainable…” Indicate how you plan to achieve it, etc.&gt;</w:t>
       </w:r>
     </w:p>
     <w:p>
@@ -5714,6 +6123,119 @@
     </w:lvl>
   </w:abstractNum>
   <w:abstractNum w:abstractNumId="1" w15:restartNumberingAfterBreak="0">
+    <w:nsid w:val="1E683A42"/>
+    <w:multiLevelType w:val="hybridMultilevel"/>
+    <w:tmpl w:val="7250D724"/>
+    <w:lvl w:ilvl="0" w:tplc="04090001">
+      <w:start w:val="1"/>
+      <w:numFmt w:val="bullet"/>
+      <w:lvlText w:val=""/>
+      <w:lvlJc w:val="left"/>
+      <w:pPr>
+        <w:ind w:left="720" w:hanging="360"/>
+      </w:pPr>
+      <w:rPr>
+        <w:rFonts w:ascii="Symbol" w:hAnsi="Symbol" w:hint="default"/>
+      </w:rPr>
+    </w:lvl>
+    <w:lvl w:ilvl="1" w:tplc="04090003" w:tentative="1">
+      <w:start w:val="1"/>
+      <w:numFmt w:val="bullet"/>
+      <w:lvlText w:val="o"/>
+      <w:lvlJc w:val="left"/>
+      <w:pPr>
+        <w:ind w:left="1440" w:hanging="360"/>
+      </w:pPr>
+      <w:rPr>
+        <w:rFonts w:ascii="Courier New" w:hAnsi="Courier New" w:cs="Courier New" w:hint="default"/>
+      </w:rPr>
+    </w:lvl>
+    <w:lvl w:ilvl="2" w:tplc="04090005" w:tentative="1">
+      <w:start w:val="1"/>
+      <w:numFmt w:val="bullet"/>
+      <w:lvlText w:val=""/>
+      <w:lvlJc w:val="left"/>
+      <w:pPr>
+        <w:ind w:left="2160" w:hanging="360"/>
+      </w:pPr>
+      <w:rPr>
+        <w:rFonts w:ascii="Wingdings" w:hAnsi="Wingdings" w:hint="default"/>
+      </w:rPr>
+    </w:lvl>
+    <w:lvl w:ilvl="3" w:tplc="04090001" w:tentative="1">
+      <w:start w:val="1"/>
+      <w:numFmt w:val="bullet"/>
+      <w:lvlText w:val=""/>
+      <w:lvlJc w:val="left"/>
+      <w:pPr>
+        <w:ind w:left="2880" w:hanging="360"/>
+      </w:pPr>
+      <w:rPr>
+        <w:rFonts w:ascii="Symbol" w:hAnsi="Symbol" w:hint="default"/>
+      </w:rPr>
+    </w:lvl>
+    <w:lvl w:ilvl="4" w:tplc="04090003" w:tentative="1">
+      <w:start w:val="1"/>
+      <w:numFmt w:val="bullet"/>
+      <w:lvlText w:val="o"/>
+      <w:lvlJc w:val="left"/>
+      <w:pPr>
+        <w:ind w:left="3600" w:hanging="360"/>
+      </w:pPr>
+      <w:rPr>
+        <w:rFonts w:ascii="Courier New" w:hAnsi="Courier New" w:cs="Courier New" w:hint="default"/>
+      </w:rPr>
+    </w:lvl>
+    <w:lvl w:ilvl="5" w:tplc="04090005" w:tentative="1">
+      <w:start w:val="1"/>
+      <w:numFmt w:val="bullet"/>
+      <w:lvlText w:val=""/>
+      <w:lvlJc w:val="left"/>
+      <w:pPr>
+        <w:ind w:left="4320" w:hanging="360"/>
+      </w:pPr>
+      <w:rPr>
+        <w:rFonts w:ascii="Wingdings" w:hAnsi="Wingdings" w:hint="default"/>
+      </w:rPr>
+    </w:lvl>
+    <w:lvl w:ilvl="6" w:tplc="04090001" w:tentative="1">
+      <w:start w:val="1"/>
+      <w:numFmt w:val="bullet"/>
+      <w:lvlText w:val=""/>
+      <w:lvlJc w:val="left"/>
+      <w:pPr>
+        <w:ind w:left="5040" w:hanging="360"/>
+      </w:pPr>
+      <w:rPr>
+        <w:rFonts w:ascii="Symbol" w:hAnsi="Symbol" w:hint="default"/>
+      </w:rPr>
+    </w:lvl>
+    <w:lvl w:ilvl="7" w:tplc="04090003" w:tentative="1">
+      <w:start w:val="1"/>
+      <w:numFmt w:val="bullet"/>
+      <w:lvlText w:val="o"/>
+      <w:lvlJc w:val="left"/>
+      <w:pPr>
+        <w:ind w:left="5760" w:hanging="360"/>
+      </w:pPr>
+      <w:rPr>
+        <w:rFonts w:ascii="Courier New" w:hAnsi="Courier New" w:cs="Courier New" w:hint="default"/>
+      </w:rPr>
+    </w:lvl>
+    <w:lvl w:ilvl="8" w:tplc="04090005" w:tentative="1">
+      <w:start w:val="1"/>
+      <w:numFmt w:val="bullet"/>
+      <w:lvlText w:val=""/>
+      <w:lvlJc w:val="left"/>
+      <w:pPr>
+        <w:ind w:left="6480" w:hanging="360"/>
+      </w:pPr>
+      <w:rPr>
+        <w:rFonts w:ascii="Wingdings" w:hAnsi="Wingdings" w:hint="default"/>
+      </w:rPr>
+    </w:lvl>
+  </w:abstractNum>
+  <w:abstractNum w:abstractNumId="2" w15:restartNumberingAfterBreak="0">
     <w:nsid w:val="373C42DA"/>
     <w:multiLevelType w:val="hybridMultilevel"/>
     <w:tmpl w:val="D04EED78"/>
@@ -5826,7 +6348,7 @@
       </w:rPr>
     </w:lvl>
   </w:abstractNum>
-  <w:abstractNum w:abstractNumId="2" w15:restartNumberingAfterBreak="0">
+  <w:abstractNum w:abstractNumId="3" w15:restartNumberingAfterBreak="0">
     <w:nsid w:val="514A4AEC"/>
     <w:multiLevelType w:val="multilevel"/>
     <w:tmpl w:val="14B83FE6"/>
@@ -5947,7 +6469,7 @@
       </w:pPr>
     </w:lvl>
   </w:abstractNum>
-  <w:abstractNum w:abstractNumId="3" w15:restartNumberingAfterBreak="0">
+  <w:abstractNum w:abstractNumId="4" w15:restartNumberingAfterBreak="0">
     <w:nsid w:val="549652E1"/>
     <w:multiLevelType w:val="multilevel"/>
     <w:tmpl w:val="A1E68926"/>
@@ -6087,7 +6609,7 @@
       </w:rPr>
     </w:lvl>
   </w:abstractNum>
-  <w:abstractNum w:abstractNumId="4" w15:restartNumberingAfterBreak="0">
+  <w:abstractNum w:abstractNumId="5" w15:restartNumberingAfterBreak="0">
     <w:nsid w:val="63D069BE"/>
     <w:multiLevelType w:val="multilevel"/>
     <w:tmpl w:val="E276436A"/>
@@ -6220,19 +6742,22 @@
     </w:lvl>
   </w:abstractNum>
   <w:num w:numId="1">
+    <w:abstractNumId w:val="5"/>
+  </w:num>
+  <w:num w:numId="2">
+    <w:abstractNumId w:val="3"/>
+  </w:num>
+  <w:num w:numId="3">
     <w:abstractNumId w:val="4"/>
   </w:num>
-  <w:num w:numId="2">
+  <w:num w:numId="4">
     <w:abstractNumId w:val="2"/>
-  </w:num>
-  <w:num w:numId="3">
-    <w:abstractNumId w:val="3"/>
-  </w:num>
-  <w:num w:numId="4">
-    <w:abstractNumId w:val="1"/>
   </w:num>
   <w:num w:numId="5">
     <w:abstractNumId w:val="0"/>
+  </w:num>
+  <w:num w:numId="6">
+    <w:abstractNumId w:val="1"/>
   </w:num>
 </w:numbering>
 </file>

</xml_diff>

<commit_message>
Added activity diagram to SRS 2.1
Changes:
* Added activity diagram to SRS document.
</commit_message>
<xml_diff>
--- a/SRS_DOC.docx
+++ b/SRS_DOC.docx
@@ -3501,6 +3501,83 @@
     </w:p>
     <w:p>
       <w:pPr>
+        <w:rPr>
+          <w:rFonts w:ascii="Arial" w:hAnsi="Arial" w:cs="Arial"/>
+          <w:sz w:val="22"/>
+          <w:szCs w:val="22"/>
+        </w:rPr>
+      </w:pPr>
+    </w:p>
+    <w:p>
+      <w:pPr>
+        <w:spacing w:line="240" w:lineRule="auto"/>
+        <w:rPr>
+          <w:rFonts w:ascii="Arial" w:hAnsi="Arial" w:cs="Arial"/>
+          <w:sz w:val="22"/>
+          <w:szCs w:val="22"/>
+        </w:rPr>
+      </w:pPr>
+      <w:r>
+        <w:rPr>
+          <w:rFonts w:ascii="Arial" w:hAnsi="Arial" w:cs="Arial"/>
+          <w:noProof/>
+          <w:sz w:val="22"/>
+          <w:szCs w:val="22"/>
+        </w:rPr>
+        <w:drawing>
+          <wp:inline distT="0" distB="0" distL="0" distR="0" wp14:anchorId="273B8332" wp14:editId="3A76B40F">
+            <wp:extent cx="4156560" cy="6286500"/>
+            <wp:effectExtent l="0" t="0" r="0" b="0"/>
+            <wp:docPr id="6" name="Picture 6" descr="Diagram&#10;&#10;Description automatically generated"/>
+            <wp:cNvGraphicFramePr>
+              <a:graphicFrameLocks xmlns:a="http://schemas.openxmlformats.org/drawingml/2006/main" noChangeAspect="1"/>
+            </wp:cNvGraphicFramePr>
+            <a:graphic xmlns:a="http://schemas.openxmlformats.org/drawingml/2006/main">
+              <a:graphicData uri="http://schemas.openxmlformats.org/drawingml/2006/picture">
+                <pic:pic xmlns:pic="http://schemas.openxmlformats.org/drawingml/2006/picture">
+                  <pic:nvPicPr>
+                    <pic:cNvPr id="6" name="Picture 6" descr="Diagram&#10;&#10;Description automatically generated"/>
+                    <pic:cNvPicPr/>
+                  </pic:nvPicPr>
+                  <pic:blipFill>
+                    <a:blip r:embed="rId12" cstate="print">
+                      <a:extLst>
+                        <a:ext uri="{28A0092B-C50C-407E-A947-70E740481C1C}">
+                          <a14:useLocalDpi xmlns:a14="http://schemas.microsoft.com/office/drawing/2010/main" val="0"/>
+                        </a:ext>
+                      </a:extLst>
+                    </a:blip>
+                    <a:stretch>
+                      <a:fillRect/>
+                    </a:stretch>
+                  </pic:blipFill>
+                  <pic:spPr>
+                    <a:xfrm>
+                      <a:off x="0" y="0"/>
+                      <a:ext cx="4203473" cy="6357453"/>
+                    </a:xfrm>
+                    <a:prstGeom prst="rect">
+                      <a:avLst/>
+                    </a:prstGeom>
+                  </pic:spPr>
+                </pic:pic>
+              </a:graphicData>
+            </a:graphic>
+          </wp:inline>
+        </w:drawing>
+      </w:r>
+    </w:p>
+    <w:p>
+      <w:pPr>
+        <w:rPr>
+          <w:rFonts w:ascii="Arial" w:hAnsi="Arial" w:cs="Arial"/>
+          <w:sz w:val="22"/>
+          <w:szCs w:val="22"/>
+        </w:rPr>
+      </w:pPr>
+    </w:p>
+    <w:p>
+      <w:pPr>
         <w:pStyle w:val="template"/>
         <w:jc w:val="both"/>
       </w:pPr>
@@ -3972,7 +4049,6 @@
         <w:rPr>
           <w:rFonts w:ascii="Arial" w:hAnsi="Arial"/>
         </w:rPr>
-        <w:lastRenderedPageBreak/>
         <w:t>Users and Characteristics</w:t>
       </w:r>
       <w:bookmarkEnd w:id="35"/>
@@ -4006,7 +4082,15 @@
           <w:i w:val="0"/>
           <w:iCs w:val="0"/>
         </w:rPr>
-        <w:t xml:space="preserve"> the most frequently and to use the account progress tracking feature the most. A third type of user that is expected is one who is moderately experienced with the concepts being taught who also has a larger amount of technical expertise than the users who are very new to the concepts. This type of user is not expected to frequently use </w:t>
+        <w:t xml:space="preserve"> the most frequently and to use the account progress tracking feature the most. A third type of user that is expected is one who is moderately experienced with the concepts being taught who also has a larger amount of technical expertise than the users who </w:t>
+      </w:r>
+      <w:r>
+        <w:rPr>
+          <w:i w:val="0"/>
+          <w:iCs w:val="0"/>
+        </w:rPr>
+        <w:lastRenderedPageBreak/>
+        <w:t xml:space="preserve">are very new to the concepts. This type of user is not expected to frequently use </w:t>
       </w:r>
       <w:r>
         <w:rPr>
@@ -4288,15 +4372,7 @@
           <w:i w:val="0"/>
           <w:iCs w:val="0"/>
         </w:rPr>
-        <w:t xml:space="preserve">the Node server will interface with GCC and is restricted to only being able to interact with it through standard input and standard output. Similarly, the user data is being stored in text files which means that when it is accessed it must be done by parsing the file, instead of being able to access specific elements immediately like in other </w:t>
-      </w:r>
-      <w:r>
-        <w:rPr>
-          <w:i w:val="0"/>
-          <w:iCs w:val="0"/>
-        </w:rPr>
-        <w:lastRenderedPageBreak/>
-        <w:t xml:space="preserve">database systems. To keep user data safe, all passwords are encrypted before being stored which means every time a login is attempted there must be a decryption process. Also, every time an account is created there must be an encryption process. We, the creators of the website, are also responsible for the maintaining </w:t>
+        <w:t xml:space="preserve">the Node server will interface with GCC and is restricted to only being able to interact with it through standard input and standard output. Similarly, the user data is being stored in text files which means that when it is accessed it must be done by parsing the file, instead of being able to access specific elements immediately like in other database systems. To keep user data safe, all passwords are encrypted before being stored which means every time a login is attempted there must be a decryption process. Also, every time an account is created there must be an encryption process. We, the creators of the website, are also responsible for the maintaining </w:t>
       </w:r>
       <w:r>
         <w:rPr>
@@ -4350,6 +4426,7 @@
         <w:rPr>
           <w:rFonts w:ascii="Arial" w:hAnsi="Arial"/>
         </w:rPr>
+        <w:lastRenderedPageBreak/>
         <w:t>User Documentation</w:t>
       </w:r>
       <w:bookmarkEnd w:id="41"/>
@@ -4795,14 +4872,7 @@
         <w:rPr>
           <w:color w:val="0000FF"/>
         </w:rPr>
-        <w:t xml:space="preserve">…), tools, libraries, and integrated commercial components. Identify the data items or messages coming into the system and going out and describe the purpose of each. Describe the services needed and the nature of communications. Identify data that will be shared across software components. If the data </w:t>
-      </w:r>
-      <w:r>
-        <w:rPr>
-          <w:color w:val="0000FF"/>
-        </w:rPr>
-        <w:lastRenderedPageBreak/>
-        <w:t>sharing mechanism must be implemented in a specific way (for example, use of a global data area in a multitasking operating system), specify this as an implementation constraint.</w:t>
+        <w:t>…), tools, libraries, and integrated commercial components. Identify the data items or messages coming into the system and going out and describe the purpose of each. Describe the services needed and the nature of communications. Identify data that will be shared across software components. If the data sharing mechanism must be implemented in a specific way (for example, use of a global data area in a multitasking operating system), specify this as an implementation constraint.</w:t>
       </w:r>
       <w:r>
         <w:t xml:space="preserve"> </w:t>
@@ -4855,7 +4925,14 @@
         <w:rPr>
           <w:color w:val="0000FF"/>
         </w:rPr>
-        <w:t>Describe the requirements associated with any communications functions required by this product, including e-mail, web browser, network server communications protocols, electronic forms, and so on. Define any pertinent message formatting. Identify any communication standards that will be used, such as FTP or HTTP. Specify any communication security or encryption issues, data transfer rates, and synchronization mechanisms.</w:t>
+        <w:t xml:space="preserve">Describe the requirements associated with any communications functions required by this product, including e-mail, web browser, network server communications protocols, electronic forms, and so on. Define any pertinent message formatting. Identify any communication standards </w:t>
+      </w:r>
+      <w:r>
+        <w:rPr>
+          <w:color w:val="0000FF"/>
+        </w:rPr>
+        <w:lastRenderedPageBreak/>
+        <w:t>that will be used, such as FTP or HTTP. Specify any communication security or encryption issues, data transfer rates, and synchronization mechanisms.</w:t>
       </w:r>
     </w:p>
     <w:p>
@@ -5077,6 +5154,7 @@
           <w:rFonts w:ascii="Arial" w:hAnsi="Arial"/>
           <w:color w:val="FFFFFF"/>
         </w:rPr>
+        <w:lastRenderedPageBreak/>
         <w:t>Other Non-functional Requirements</w:t>
       </w:r>
       <w:bookmarkEnd w:id="53"/>
@@ -5301,11 +5379,7 @@
       </w:r>
       <w:proofErr w:type="spellEnd"/>
       <w:r>
-        <w:t xml:space="preserve">…) provide requirements related to the different software quality attributes. Base the information you include in these </w:t>
-      </w:r>
-      <w:r>
-        <w:lastRenderedPageBreak/>
-        <w:t>subsections on the material you have learned in the class. Make sure, that you do not just write “This software shall be maintainable…” Indicate how you plan to achieve it, etc.&gt;</w:t>
+        <w:t>…) provide requirements related to the different software quality attributes. Base the information you include in these subsections on the material you have learned in the class. Make sure, that you do not just write “This software shall be maintainable…” Indicate how you plan to achieve it, etc.&gt;</w:t>
       </w:r>
     </w:p>
     <w:p>
@@ -5363,6 +5437,7 @@
           <w:rFonts w:ascii="Arial" w:hAnsi="Arial"/>
           <w:color w:val="FFFFFF"/>
         </w:rPr>
+        <w:lastRenderedPageBreak/>
         <w:t>Other Requirements</w:t>
       </w:r>
       <w:bookmarkEnd w:id="60"/>
@@ -5643,6 +5718,7 @@
           <w:rFonts w:ascii="Arial" w:hAnsi="Arial"/>
           <w:color w:val="FFFFFF"/>
         </w:rPr>
+        <w:lastRenderedPageBreak/>
         <w:t>Appendix A – Data Dictionary</w:t>
       </w:r>
       <w:bookmarkEnd w:id="63"/>
@@ -5742,6 +5818,7 @@
           <w:rFonts w:ascii="Arial" w:hAnsi="Arial"/>
           <w:color w:val="FFFFFF"/>
         </w:rPr>
+        <w:lastRenderedPageBreak/>
         <w:t>Appendix B</w:t>
       </w:r>
       <w:bookmarkEnd w:id="64"/>
@@ -5764,8 +5841,8 @@
       </w:r>
     </w:p>
     <w:sectPr>
-      <w:headerReference w:type="default" r:id="rId12"/>
-      <w:footerReference w:type="default" r:id="rId13"/>
+      <w:headerReference w:type="default" r:id="rId13"/>
+      <w:footerReference w:type="default" r:id="rId14"/>
       <w:pgSz w:w="12240" w:h="15840"/>
       <w:pgMar w:top="1440" w:right="1296" w:bottom="1440" w:left="1296" w:header="720" w:footer="720" w:gutter="0"/>
       <w:pgNumType w:start="1"/>

</xml_diff>

<commit_message>
Added context diagram to SRS doc
</commit_message>
<xml_diff>
--- a/SRS_DOC.docx
+++ b/SRS_DOC.docx
@@ -3525,10 +3525,10 @@
           <w:szCs w:val="22"/>
         </w:rPr>
         <w:drawing>
-          <wp:inline distT="0" distB="0" distL="0" distR="0" wp14:anchorId="273B8332" wp14:editId="3A76B40F">
-            <wp:extent cx="4156560" cy="6286500"/>
-            <wp:effectExtent l="0" t="0" r="0" b="0"/>
-            <wp:docPr id="6" name="Picture 6" descr="Diagram&#10;&#10;Description automatically generated"/>
+          <wp:inline distT="0" distB="0" distL="0" distR="0" wp14:anchorId="273B8332" wp14:editId="5558863D">
+            <wp:extent cx="3500755" cy="2400300"/>
+            <wp:effectExtent l="0" t="0" r="4445" b="0"/>
+            <wp:docPr id="6" name="Picture 6"/>
             <wp:cNvGraphicFramePr>
               <a:graphicFrameLocks xmlns:a="http://schemas.openxmlformats.org/drawingml/2006/main" noChangeAspect="1"/>
             </wp:cNvGraphicFramePr>
@@ -3536,10 +3536,10 @@
               <a:graphicData uri="http://schemas.openxmlformats.org/drawingml/2006/picture">
                 <pic:pic xmlns:pic="http://schemas.openxmlformats.org/drawingml/2006/picture">
                   <pic:nvPicPr>
-                    <pic:cNvPr id="6" name="Picture 6" descr="Diagram&#10;&#10;Description automatically generated"/>
+                    <pic:cNvPr id="6" name="Picture 6"/>
                     <pic:cNvPicPr/>
                   </pic:nvPicPr>
-                  <pic:blipFill>
+                  <pic:blipFill rotWithShape="1">
                     <a:blip r:embed="rId12" cstate="print">
                       <a:extLst>
                         <a:ext uri="{28A0092B-C50C-407E-A947-70E740481C1C}">
@@ -3547,18 +3547,25 @@
                         </a:ext>
                       </a:extLst>
                     </a:blip>
-                    <a:stretch>
-                      <a:fillRect/>
-                    </a:stretch>
+                    <a:srcRect l="6924" r="9757" b="10125"/>
+                    <a:stretch/>
                   </pic:blipFill>
-                  <pic:spPr>
+                  <pic:spPr bwMode="auto">
                     <a:xfrm>
                       <a:off x="0" y="0"/>
-                      <a:ext cx="4203473" cy="6357453"/>
+                      <a:ext cx="3502282" cy="2401347"/>
                     </a:xfrm>
                     <a:prstGeom prst="rect">
                       <a:avLst/>
                     </a:prstGeom>
+                    <a:ln>
+                      <a:noFill/>
+                    </a:ln>
+                    <a:extLst>
+                      <a:ext uri="{53640926-AAD7-44D8-BBD7-CCE9431645EC}">
+                        <a14:shadowObscured xmlns:a14="http://schemas.microsoft.com/office/drawing/2010/main"/>
+                      </a:ext>
+                    </a:extLst>
                   </pic:spPr>
                 </pic:pic>
               </a:graphicData>
@@ -3863,6 +3870,7 @@
           <w:i w:val="0"/>
           <w:iCs w:val="0"/>
         </w:rPr>
+        <w:lastRenderedPageBreak/>
         <w:t>Allow users to view a page that shows their progress in completing the course</w:t>
       </w:r>
     </w:p>
@@ -4082,15 +4090,7 @@
           <w:i w:val="0"/>
           <w:iCs w:val="0"/>
         </w:rPr>
-        <w:t xml:space="preserve"> the most frequently and to use the account progress tracking feature the most. A third type of user that is expected is one who is moderately experienced with the concepts being taught who also has a larger amount of technical expertise than the users who </w:t>
-      </w:r>
-      <w:r>
-        <w:rPr>
-          <w:i w:val="0"/>
-          <w:iCs w:val="0"/>
-        </w:rPr>
-        <w:lastRenderedPageBreak/>
-        <w:t xml:space="preserve">are very new to the concepts. This type of user is not expected to frequently use </w:t>
+        <w:t xml:space="preserve"> the most frequently and to use the account progress tracking feature the most. A third type of user that is expected is one who is moderately experienced with the concepts being taught who also has a larger amount of technical expertise than the users who are very new to the concepts. This type of user is not expected to frequently use </w:t>
       </w:r>
       <w:r>
         <w:rPr>
@@ -4308,6 +4308,7 @@
         <w:jc w:val="both"/>
       </w:pPr>
       <w:r>
+        <w:lastRenderedPageBreak/>
         <w:t>&lt;</w:t>
       </w:r>
       <w:r>
@@ -4426,7 +4427,6 @@
         <w:rPr>
           <w:rFonts w:ascii="Arial" w:hAnsi="Arial"/>
         </w:rPr>
-        <w:lastRenderedPageBreak/>
         <w:t>User Documentation</w:t>
       </w:r>
       <w:bookmarkEnd w:id="41"/>
@@ -4526,7 +4526,15 @@
           <w:i w:val="0"/>
           <w:iCs w:val="0"/>
         </w:rPr>
-        <w:t xml:space="preserve">It is assumed that the commercial hosting platform will allow any NodeJS packages as they have support for NodeJS websites. If this was found to not be the case, then it would affect creating cookies and parsing data sent from the frontend of the website to the backend. The website is dependent on both NodeJS as well as GCC to be able to serve content to users and run the code they write. Another assumption is that there will not be a large user base for the website. There is only 15 GB of storage on the hosting platform and user data is stored there so if too many users create accounts then eventually no one else will be able to make a new account. A third assumption is that the website will remain online </w:t>
+        <w:t xml:space="preserve">It is assumed that the commercial hosting platform will allow any NodeJS packages as they have support for NodeJS websites. If this was found to not be the case, then it would affect creating cookies and parsing data sent from the frontend of the website to the backend. The website is dependent on both NodeJS as well as GCC to be able to serve content to users and run the code they write. Another assumption is that there will not be a large user base for the website. There is only 15 GB of storage on the hosting platform and user data is stored there so if too many users create accounts then eventually no one else will be able to make a new account. A third </w:t>
+      </w:r>
+      <w:r>
+        <w:rPr>
+          <w:i w:val="0"/>
+          <w:iCs w:val="0"/>
+        </w:rPr>
+        <w:lastRenderedPageBreak/>
+        <w:t xml:space="preserve">assumption is that the website will remain online </w:t>
       </w:r>
       <w:r>
         <w:rPr>
@@ -4805,6 +4813,7 @@
         <w:jc w:val="both"/>
       </w:pPr>
       <w:r>
+        <w:lastRenderedPageBreak/>
         <w:t>&lt;</w:t>
       </w:r>
       <w:r>
@@ -4925,14 +4934,7 @@
         <w:rPr>
           <w:color w:val="0000FF"/>
         </w:rPr>
-        <w:t xml:space="preserve">Describe the requirements associated with any communications functions required by this product, including e-mail, web browser, network server communications protocols, electronic forms, and so on. Define any pertinent message formatting. Identify any communication standards </w:t>
-      </w:r>
-      <w:r>
-        <w:rPr>
-          <w:color w:val="0000FF"/>
-        </w:rPr>
-        <w:lastRenderedPageBreak/>
-        <w:t>that will be used, such as FTP or HTTP. Specify any communication security or encryption issues, data transfer rates, and synchronization mechanisms.</w:t>
+        <w:t>Describe the requirements associated with any communications functions required by this product, including e-mail, web browser, network server communications protocols, electronic forms, and so on. Define any pertinent message formatting. Identify any communication standards that will be used, such as FTP or HTTP. Specify any communication security or encryption issues, data transfer rates, and synchronization mechanisms.</w:t>
       </w:r>
     </w:p>
     <w:p>
@@ -5084,6 +5086,7 @@
         <w:jc w:val="both"/>
       </w:pPr>
       <w:r>
+        <w:lastRenderedPageBreak/>
         <w:t>&lt;</w:t>
       </w:r>
       <w:r>
@@ -5154,7 +5157,6 @@
           <w:rFonts w:ascii="Arial" w:hAnsi="Arial"/>
           <w:color w:val="FFFFFF"/>
         </w:rPr>
-        <w:lastRenderedPageBreak/>
         <w:t>Other Non-functional Requirements</w:t>
       </w:r>
       <w:bookmarkEnd w:id="53"/>
@@ -5302,6 +5304,7 @@
         <w:jc w:val="both"/>
       </w:pPr>
       <w:r>
+        <w:lastRenderedPageBreak/>
         <w:t>Describe briefly what level of security is expected from this product by your client and provide a bulleted (or numbered) list of the major security requirements.&gt;</w:t>
       </w:r>
     </w:p>
@@ -5437,7 +5440,6 @@
           <w:rFonts w:ascii="Arial" w:hAnsi="Arial"/>
           <w:color w:val="FFFFFF"/>
         </w:rPr>
-        <w:lastRenderedPageBreak/>
         <w:t>Other Requirements</w:t>
       </w:r>
       <w:bookmarkEnd w:id="60"/>
@@ -5718,7 +5720,6 @@
           <w:rFonts w:ascii="Arial" w:hAnsi="Arial"/>
           <w:color w:val="FFFFFF"/>
         </w:rPr>
-        <w:lastRenderedPageBreak/>
         <w:t>Appendix A – Data Dictionary</w:t>
       </w:r>
       <w:bookmarkEnd w:id="63"/>
@@ -5818,7 +5819,6 @@
           <w:rFonts w:ascii="Arial" w:hAnsi="Arial"/>
           <w:color w:val="FFFFFF"/>
         </w:rPr>
-        <w:lastRenderedPageBreak/>
         <w:t>Appendix B</w:t>
       </w:r>
       <w:bookmarkEnd w:id="64"/>

</xml_diff>

<commit_message>
Added 3.1.1 to 3.1.4 on SRS
</commit_message>
<xml_diff>
--- a/SRS_DOC.docx
+++ b/SRS_DOC.docx
@@ -3576,6 +3576,24 @@
     </w:p>
     <w:p>
       <w:pPr>
+        <w:spacing w:line="240" w:lineRule="auto"/>
+        <w:rPr>
+          <w:rFonts w:ascii="Arial" w:hAnsi="Arial" w:cs="Arial"/>
+          <w:sz w:val="22"/>
+          <w:szCs w:val="22"/>
+        </w:rPr>
+      </w:pPr>
+      <w:r>
+        <w:rPr>
+          <w:rFonts w:ascii="Arial" w:hAnsi="Arial" w:cs="Arial"/>
+          <w:sz w:val="22"/>
+          <w:szCs w:val="22"/>
+        </w:rPr>
+        <w:t>Figure 1: Context Diagram of C-Teaching-Website</w:t>
+      </w:r>
+    </w:p>
+    <w:p>
+      <w:pPr>
         <w:rPr>
           <w:rFonts w:ascii="Arial" w:hAnsi="Arial" w:cs="Arial"/>
           <w:sz w:val="22"/>
@@ -3849,6 +3867,7 @@
           <w:i w:val="0"/>
           <w:iCs w:val="0"/>
         </w:rPr>
+        <w:lastRenderedPageBreak/>
         <w:t>Notify users when they have completed the course</w:t>
       </w:r>
     </w:p>
@@ -3870,7 +3889,6 @@
           <w:i w:val="0"/>
           <w:iCs w:val="0"/>
         </w:rPr>
-        <w:lastRenderedPageBreak/>
         <w:t>Allow users to view a page that shows their progress in completing the course</w:t>
       </w:r>
     </w:p>
@@ -4765,6 +4783,238 @@
         <w:pStyle w:val="template"/>
         <w:jc w:val="both"/>
         <w:rPr>
+          <w:i w:val="0"/>
+          <w:iCs w:val="0"/>
+        </w:rPr>
+      </w:pPr>
+      <w:r>
+        <w:rPr>
+          <w:i w:val="0"/>
+          <w:iCs w:val="0"/>
+        </w:rPr>
+        <w:t xml:space="preserve">Every page on the C-Teaching-Website will make use of shared CSS elements that create a unified theme throughout the website. The landing page will contain the sidebar, which will be present on every page, as well as the header containing the name of the website and slogan. Additionally, there will be a brief description of the website, and a button that can be clicked to sign in/register. The sign in page will contain the same header and sidebar as the landing page in addition to two fields for creating an account and two for signing in. The sign in page will contain a create account button for the account creation fields, and sign in button for the sign in fields. </w:t>
+      </w:r>
+      <w:r>
+        <w:rPr>
+          <w:i w:val="0"/>
+          <w:iCs w:val="0"/>
+        </w:rPr>
+        <w:t xml:space="preserve">Once either sign in or create account has been clicked, the user will either be informed that sign in/account creation failed, or the user will be taken to the tutorial pages. </w:t>
+      </w:r>
+    </w:p>
+    <w:p>
+      <w:pPr>
+        <w:pStyle w:val="template"/>
+        <w:jc w:val="both"/>
+        <w:rPr>
+          <w:i w:val="0"/>
+          <w:iCs w:val="0"/>
+        </w:rPr>
+      </w:pPr>
+    </w:p>
+    <w:p>
+      <w:pPr>
+        <w:pStyle w:val="template"/>
+        <w:jc w:val="both"/>
+        <w:rPr>
+          <w:i w:val="0"/>
+          <w:iCs w:val="0"/>
+        </w:rPr>
+      </w:pPr>
+      <w:r>
+        <w:rPr>
+          <w:i w:val="0"/>
+          <w:iCs w:val="0"/>
+        </w:rPr>
+        <w:lastRenderedPageBreak/>
+        <w:t xml:space="preserve">Tutorial pages will have the same sidebar as the landing and sign in pages. Each tutorial will have a similar in style header to the landing page, but the text on the header will describe the current lesson. </w:t>
+      </w:r>
+      <w:r>
+        <w:rPr>
+          <w:i w:val="0"/>
+          <w:iCs w:val="0"/>
+        </w:rPr>
+        <w:t xml:space="preserve">On every tutorial page, the page will be split into two parts: the tutorial content and the code submission half. </w:t>
+      </w:r>
+      <w:r>
+        <w:rPr>
+          <w:i w:val="0"/>
+          <w:iCs w:val="0"/>
+        </w:rPr>
+        <w:t xml:space="preserve">The tutorial content, which will include text and visual elements, will be </w:t>
+      </w:r>
+      <w:r>
+        <w:rPr>
+          <w:i w:val="0"/>
+          <w:iCs w:val="0"/>
+        </w:rPr>
+        <w:t>placed</w:t>
+      </w:r>
+      <w:r>
+        <w:rPr>
+          <w:i w:val="0"/>
+          <w:iCs w:val="0"/>
+        </w:rPr>
+        <w:t xml:space="preserve"> </w:t>
+      </w:r>
+      <w:r>
+        <w:rPr>
+          <w:i w:val="0"/>
+          <w:iCs w:val="0"/>
+        </w:rPr>
+        <w:t xml:space="preserve">on the upper half of the lesson page. The code submission will be placed on the lower half of each lesson page. The code submission area of the page will have a box for typing in code with a submit button next to it. </w:t>
+      </w:r>
+      <w:r>
+        <w:rPr>
+          <w:i w:val="0"/>
+          <w:iCs w:val="0"/>
+        </w:rPr>
+        <w:t xml:space="preserve">After a user submits their code, they will be brought to a test results page that grades the users’ code by correctness. Test results page will use same styling as lesson page. </w:t>
+      </w:r>
+    </w:p>
+    <w:p>
+      <w:pPr>
+        <w:pStyle w:val="template"/>
+        <w:jc w:val="both"/>
+        <w:rPr>
+          <w:i w:val="0"/>
+          <w:iCs w:val="0"/>
+        </w:rPr>
+      </w:pPr>
+    </w:p>
+    <w:p>
+      <w:pPr>
+        <w:pStyle w:val="template"/>
+        <w:jc w:val="both"/>
+        <w:rPr>
+          <w:i w:val="0"/>
+          <w:iCs w:val="0"/>
+        </w:rPr>
+      </w:pPr>
+      <w:r>
+        <w:rPr>
+          <w:i w:val="0"/>
+          <w:iCs w:val="0"/>
+        </w:rPr>
+        <w:t xml:space="preserve">When the user clicks the progress button on the sidebar they will be taken to a page with the same styling as the landing page. The new page will display a graphic that indicates how many tutorials a user has completed, and how many they have remaining. Similarly, when the user clicks the about button on the sidebar, they are taken to a new page with the same styling as the landing page. This page will contain text talking about the purpose of the website. </w:t>
+      </w:r>
+    </w:p>
+    <w:p>
+      <w:pPr>
+        <w:pStyle w:val="template"/>
+        <w:jc w:val="both"/>
+        <w:rPr>
+          <w:i w:val="0"/>
+          <w:iCs w:val="0"/>
+        </w:rPr>
+      </w:pPr>
+    </w:p>
+    <w:p>
+      <w:pPr>
+        <w:spacing w:line="240" w:lineRule="auto"/>
+        <w:rPr>
+          <w:rFonts w:ascii="Arial" w:hAnsi="Arial" w:cs="Arial"/>
+          <w:sz w:val="22"/>
+          <w:szCs w:val="22"/>
+        </w:rPr>
+      </w:pPr>
+      <w:r>
+        <w:rPr>
+          <w:i/>
+          <w:iCs/>
+          <w:noProof/>
+        </w:rPr>
+        <w:drawing>
+          <wp:inline distT="0" distB="0" distL="0" distR="0" wp14:anchorId="66B528F7" wp14:editId="48A6A94D">
+            <wp:extent cx="6057900" cy="2940050"/>
+            <wp:effectExtent l="0" t="0" r="0" b="6350"/>
+            <wp:docPr id="4" name="Picture 4" descr="Graphical user interface, text, application, email&#10;&#10;Description automatically generated"/>
+            <wp:cNvGraphicFramePr>
+              <a:graphicFrameLocks xmlns:a="http://schemas.openxmlformats.org/drawingml/2006/main" noChangeAspect="1"/>
+            </wp:cNvGraphicFramePr>
+            <a:graphic xmlns:a="http://schemas.openxmlformats.org/drawingml/2006/main">
+              <a:graphicData uri="http://schemas.openxmlformats.org/drawingml/2006/picture">
+                <pic:pic xmlns:pic="http://schemas.openxmlformats.org/drawingml/2006/picture">
+                  <pic:nvPicPr>
+                    <pic:cNvPr id="4" name="Picture 4" descr="Graphical user interface, text, application, email&#10;&#10;Description automatically generated"/>
+                    <pic:cNvPicPr/>
+                  </pic:nvPicPr>
+                  <pic:blipFill rotWithShape="1">
+                    <a:blip r:embed="rId13" cstate="print">
+                      <a:extLst>
+                        <a:ext uri="{28A0092B-C50C-407E-A947-70E740481C1C}">
+                          <a14:useLocalDpi xmlns:a14="http://schemas.microsoft.com/office/drawing/2010/main" val="0"/>
+                        </a:ext>
+                      </a:extLst>
+                    </a:blip>
+                    <a:srcRect r="1100" b="2302"/>
+                    <a:stretch/>
+                  </pic:blipFill>
+                  <pic:spPr bwMode="auto">
+                    <a:xfrm>
+                      <a:off x="0" y="0"/>
+                      <a:ext cx="6059091" cy="2940628"/>
+                    </a:xfrm>
+                    <a:prstGeom prst="rect">
+                      <a:avLst/>
+                    </a:prstGeom>
+                    <a:ln>
+                      <a:noFill/>
+                    </a:ln>
+                    <a:extLst>
+                      <a:ext uri="{53640926-AAD7-44D8-BBD7-CCE9431645EC}">
+                        <a14:shadowObscured xmlns:a14="http://schemas.microsoft.com/office/drawing/2010/main"/>
+                      </a:ext>
+                    </a:extLst>
+                  </pic:spPr>
+                </pic:pic>
+              </a:graphicData>
+            </a:graphic>
+          </wp:inline>
+        </w:drawing>
+      </w:r>
+    </w:p>
+    <w:p>
+      <w:pPr>
+        <w:spacing w:line="240" w:lineRule="auto"/>
+        <w:rPr>
+          <w:rFonts w:ascii="Arial" w:hAnsi="Arial" w:cs="Arial"/>
+          <w:sz w:val="22"/>
+          <w:szCs w:val="22"/>
+        </w:rPr>
+      </w:pPr>
+      <w:r>
+        <w:rPr>
+          <w:rFonts w:ascii="Arial" w:hAnsi="Arial" w:cs="Arial"/>
+          <w:sz w:val="22"/>
+          <w:szCs w:val="22"/>
+        </w:rPr>
+        <w:t>Figure 2: Example of Website Uniform Styling</w:t>
+      </w:r>
+      <w:r>
+        <w:rPr>
+          <w:rFonts w:ascii="Arial" w:hAnsi="Arial" w:cs="Arial"/>
+          <w:sz w:val="22"/>
+          <w:szCs w:val="22"/>
+        </w:rPr>
+        <w:t xml:space="preserve"> (Sidebar and Header)</w:t>
+      </w:r>
+    </w:p>
+    <w:p>
+      <w:pPr>
+        <w:pStyle w:val="template"/>
+        <w:jc w:val="both"/>
+        <w:rPr>
+          <w:i w:val="0"/>
+          <w:iCs w:val="0"/>
+        </w:rPr>
+      </w:pPr>
+    </w:p>
+    <w:p>
+      <w:pPr>
+        <w:pStyle w:val="template"/>
+        <w:jc w:val="both"/>
+        <w:rPr>
           <w:color w:val="0000FF"/>
         </w:rPr>
       </w:pPr>
@@ -4811,9 +5061,164 @@
       <w:pPr>
         <w:pStyle w:val="template"/>
         <w:jc w:val="both"/>
-      </w:pPr>
-      <w:r>
+        <w:rPr>
+          <w:i w:val="0"/>
+          <w:iCs w:val="0"/>
+        </w:rPr>
+      </w:pPr>
+      <w:r>
+        <w:rPr>
+          <w:b/>
+          <w:bCs/>
+          <w:i w:val="0"/>
+          <w:iCs w:val="0"/>
+        </w:rPr>
+        <w:t xml:space="preserve">Mouse/Touchscreen: </w:t>
+      </w:r>
+      <w:r>
+        <w:rPr>
+          <w:i w:val="0"/>
+          <w:iCs w:val="0"/>
+        </w:rPr>
+        <w:t xml:space="preserve">Users are expected to access the website with a mouse or touchscreen for website navigation. </w:t>
+      </w:r>
+    </w:p>
+    <w:p>
+      <w:pPr>
+        <w:pStyle w:val="template"/>
+        <w:jc w:val="both"/>
+        <w:rPr>
+          <w:i w:val="0"/>
+          <w:iCs w:val="0"/>
+        </w:rPr>
+      </w:pPr>
+    </w:p>
+    <w:p>
+      <w:pPr>
+        <w:pStyle w:val="template"/>
+        <w:jc w:val="both"/>
+        <w:rPr>
+          <w:i w:val="0"/>
+          <w:iCs w:val="0"/>
+        </w:rPr>
+      </w:pPr>
+      <w:r>
+        <w:rPr>
+          <w:b/>
+          <w:bCs/>
+          <w:i w:val="0"/>
+          <w:iCs w:val="0"/>
+        </w:rPr>
+        <w:t xml:space="preserve">Keyboard: </w:t>
+      </w:r>
+      <w:r>
+        <w:rPr>
+          <w:i w:val="0"/>
+          <w:iCs w:val="0"/>
+        </w:rPr>
+        <w:t xml:space="preserve">Users are expected to access the website with a keyboard, so the user can input text into text fields. </w:t>
+      </w:r>
+    </w:p>
+    <w:p>
+      <w:pPr>
+        <w:pStyle w:val="template"/>
+        <w:jc w:val="both"/>
+        <w:rPr>
+          <w:i w:val="0"/>
+          <w:iCs w:val="0"/>
+        </w:rPr>
+      </w:pPr>
+    </w:p>
+    <w:p>
+      <w:pPr>
+        <w:pStyle w:val="template"/>
+        <w:jc w:val="both"/>
+        <w:rPr>
+          <w:i w:val="0"/>
+          <w:iCs w:val="0"/>
+        </w:rPr>
+      </w:pPr>
+      <w:r>
+        <w:rPr>
+          <w:b/>
+          <w:bCs/>
+          <w:i w:val="0"/>
+          <w:iCs w:val="0"/>
+        </w:rPr>
         <w:lastRenderedPageBreak/>
+        <w:t xml:space="preserve">User Device: </w:t>
+      </w:r>
+      <w:r>
+        <w:rPr>
+          <w:i w:val="0"/>
+          <w:iCs w:val="0"/>
+        </w:rPr>
+        <w:t xml:space="preserve">The user’s device must have a screen large enough to display the website content correctly. The user’s device must also have a modern web browser. </w:t>
+      </w:r>
+    </w:p>
+    <w:p>
+      <w:pPr>
+        <w:pStyle w:val="template"/>
+        <w:jc w:val="both"/>
+        <w:rPr>
+          <w:i w:val="0"/>
+          <w:iCs w:val="0"/>
+        </w:rPr>
+      </w:pPr>
+    </w:p>
+    <w:p>
+      <w:pPr>
+        <w:pStyle w:val="template"/>
+        <w:jc w:val="both"/>
+        <w:rPr>
+          <w:i w:val="0"/>
+          <w:iCs w:val="0"/>
+        </w:rPr>
+      </w:pPr>
+      <w:r>
+        <w:rPr>
+          <w:b/>
+          <w:bCs/>
+          <w:i w:val="0"/>
+          <w:iCs w:val="0"/>
+        </w:rPr>
+        <w:t xml:space="preserve">NodeJS: </w:t>
+      </w:r>
+      <w:r>
+        <w:rPr>
+          <w:i w:val="0"/>
+          <w:iCs w:val="0"/>
+        </w:rPr>
+        <w:t>NodeJS will communicate with the user by serving page content, as well as accepting</w:t>
+      </w:r>
+      <w:r>
+        <w:rPr>
+          <w:i w:val="0"/>
+          <w:iCs w:val="0"/>
+        </w:rPr>
+        <w:t xml:space="preserve"> </w:t>
+      </w:r>
+      <w:r>
+        <w:rPr>
+          <w:i w:val="0"/>
+          <w:iCs w:val="0"/>
+        </w:rPr>
+        <w:t>and processing input</w:t>
+      </w:r>
+      <w:r>
+        <w:rPr>
+          <w:i w:val="0"/>
+          <w:iCs w:val="0"/>
+        </w:rPr>
+        <w:t>. NodeJS will access the server’s GCC compiler, as well as run executables on the server.</w:t>
+      </w:r>
+    </w:p>
+    <w:p>
+      <w:pPr>
+        <w:pStyle w:val="template"/>
+        <w:jc w:val="both"/>
+      </w:pPr>
+      <w:r>
         <w:t>&lt;</w:t>
       </w:r>
       <w:r>
@@ -4859,6 +5264,60 @@
       <w:pPr>
         <w:pStyle w:val="template"/>
         <w:jc w:val="both"/>
+        <w:rPr>
+          <w:i w:val="0"/>
+          <w:iCs w:val="0"/>
+        </w:rPr>
+      </w:pPr>
+      <w:r>
+        <w:rPr>
+          <w:i w:val="0"/>
+          <w:iCs w:val="0"/>
+        </w:rPr>
+        <w:t>The</w:t>
+      </w:r>
+      <w:r>
+        <w:rPr>
+          <w:i w:val="0"/>
+          <w:iCs w:val="0"/>
+        </w:rPr>
+        <w:t xml:space="preserve"> host</w:t>
+      </w:r>
+      <w:r>
+        <w:rPr>
+          <w:i w:val="0"/>
+          <w:iCs w:val="0"/>
+        </w:rPr>
+        <w:t xml:space="preserve"> server will be running Ubuntu version </w:t>
+      </w:r>
+      <w:r>
+        <w:rPr>
+          <w:i w:val="0"/>
+          <w:iCs w:val="0"/>
+        </w:rPr>
+        <w:t xml:space="preserve">20.04 and will be running the NodeJS server v10.19.0. The NodeJS server will create and monitor child processes on the host, which will make use of the stdin and </w:t>
+      </w:r>
+      <w:proofErr w:type="spellStart"/>
+      <w:r>
+        <w:rPr>
+          <w:i w:val="0"/>
+          <w:iCs w:val="0"/>
+        </w:rPr>
+        <w:t>stdout</w:t>
+      </w:r>
+      <w:proofErr w:type="spellEnd"/>
+      <w:r>
+        <w:rPr>
+          <w:i w:val="0"/>
+          <w:iCs w:val="0"/>
+        </w:rPr>
+        <w:t xml:space="preserve"> features of Ubuntu. Some of the child processes will make use of the GCC 9.3.0 C compiler to compile user code. </w:t>
+      </w:r>
+    </w:p>
+    <w:p>
+      <w:pPr>
+        <w:pStyle w:val="template"/>
+        <w:jc w:val="both"/>
       </w:pPr>
       <w:r>
         <w:t>&lt;</w:t>
@@ -4924,6 +5383,101 @@
         <w:pStyle w:val="template"/>
         <w:jc w:val="both"/>
         <w:rPr>
+          <w:i w:val="0"/>
+          <w:iCs w:val="0"/>
+        </w:rPr>
+      </w:pPr>
+      <w:r>
+        <w:rPr>
+          <w:i w:val="0"/>
+          <w:iCs w:val="0"/>
+        </w:rPr>
+        <w:t xml:space="preserve">When the user creates an account, their password is stored on the host server in a text file that is encrypted using an XOR cipher. </w:t>
+      </w:r>
+      <w:r>
+        <w:rPr>
+          <w:i w:val="0"/>
+          <w:iCs w:val="0"/>
+        </w:rPr>
+        <w:t xml:space="preserve">XOR cipher is used when a user attempts to login to their account. One current issue with the XOR cipher is that when logging in it must be used to decrypt followed by an encrypt to make sure user data is not corrupted. The corruption may occur if a user logs in and the server suddenly crashes at that moment. </w:t>
+      </w:r>
+    </w:p>
+    <w:p>
+      <w:pPr>
+        <w:pStyle w:val="template"/>
+        <w:jc w:val="both"/>
+        <w:rPr>
+          <w:i w:val="0"/>
+          <w:iCs w:val="0"/>
+        </w:rPr>
+      </w:pPr>
+    </w:p>
+    <w:p>
+      <w:pPr>
+        <w:pStyle w:val="template"/>
+        <w:jc w:val="both"/>
+        <w:rPr>
+          <w:i w:val="0"/>
+          <w:iCs w:val="0"/>
+        </w:rPr>
+      </w:pPr>
+      <w:r>
+        <w:rPr>
+          <w:i w:val="0"/>
+          <w:iCs w:val="0"/>
+        </w:rPr>
+        <w:t xml:space="preserve">The server </w:t>
+      </w:r>
+      <w:r>
+        <w:rPr>
+          <w:i w:val="0"/>
+          <w:iCs w:val="0"/>
+        </w:rPr>
+        <w:t xml:space="preserve">runs all child processes and opens all files synchronously to ensure all logic is completed in the intended order. If processes and I/O were not run synchronously it could crash the server. If files were opened asynchronously then it is possible that another user could access someone else’s data. </w:t>
+      </w:r>
+    </w:p>
+    <w:p>
+      <w:pPr>
+        <w:pStyle w:val="template"/>
+        <w:jc w:val="both"/>
+        <w:rPr>
+          <w:i w:val="0"/>
+          <w:iCs w:val="0"/>
+        </w:rPr>
+      </w:pPr>
+    </w:p>
+    <w:p>
+      <w:pPr>
+        <w:pStyle w:val="template"/>
+        <w:jc w:val="both"/>
+        <w:rPr>
+          <w:i w:val="0"/>
+          <w:iCs w:val="0"/>
+        </w:rPr>
+      </w:pPr>
+      <w:r>
+        <w:rPr>
+          <w:i w:val="0"/>
+          <w:iCs w:val="0"/>
+        </w:rPr>
+        <w:t>The host server serves website pages to users using HTTP.</w:t>
+      </w:r>
+    </w:p>
+    <w:p>
+      <w:pPr>
+        <w:pStyle w:val="template"/>
+        <w:jc w:val="both"/>
+        <w:rPr>
+          <w:i w:val="0"/>
+          <w:iCs w:val="0"/>
+        </w:rPr>
+      </w:pPr>
+    </w:p>
+    <w:p>
+      <w:pPr>
+        <w:pStyle w:val="template"/>
+        <w:jc w:val="both"/>
+        <w:rPr>
           <w:color w:val="0000FF"/>
         </w:rPr>
       </w:pPr>
@@ -4952,6 +5506,7 @@
         <w:jc w:val="both"/>
       </w:pPr>
       <w:r>
+        <w:lastRenderedPageBreak/>
         <w:t xml:space="preserve">TO DO: Do not go into too much </w:t>
       </w:r>
       <w:proofErr w:type="gramStart"/>
@@ -5084,9 +5639,19 @@
         <w:pStyle w:val="template"/>
         <w:spacing w:line="240" w:lineRule="auto"/>
         <w:jc w:val="both"/>
-      </w:pPr>
-      <w:r>
-        <w:lastRenderedPageBreak/>
+        <w:rPr>
+          <w:i w:val="0"/>
+          <w:iCs w:val="0"/>
+        </w:rPr>
+      </w:pPr>
+    </w:p>
+    <w:p>
+      <w:pPr>
+        <w:pStyle w:val="template"/>
+        <w:spacing w:line="240" w:lineRule="auto"/>
+        <w:jc w:val="both"/>
+      </w:pPr>
+      <w:r>
         <w:t>&lt;</w:t>
       </w:r>
       <w:r>
@@ -5157,6 +5722,7 @@
           <w:rFonts w:ascii="Arial" w:hAnsi="Arial"/>
           <w:color w:val="FFFFFF"/>
         </w:rPr>
+        <w:lastRenderedPageBreak/>
         <w:t>Other Non-functional Requirements</w:t>
       </w:r>
       <w:bookmarkEnd w:id="53"/>
@@ -5304,7 +5870,6 @@
         <w:jc w:val="both"/>
       </w:pPr>
       <w:r>
-        <w:lastRenderedPageBreak/>
         <w:t>Describe briefly what level of security is expected from this product by your client and provide a bulleted (or numbered) list of the major security requirements.&gt;</w:t>
       </w:r>
     </w:p>
@@ -5440,6 +6005,7 @@
           <w:rFonts w:ascii="Arial" w:hAnsi="Arial"/>
           <w:color w:val="FFFFFF"/>
         </w:rPr>
+        <w:lastRenderedPageBreak/>
         <w:t>Other Requirements</w:t>
       </w:r>
       <w:bookmarkEnd w:id="60"/>
@@ -5720,6 +6286,7 @@
           <w:rFonts w:ascii="Arial" w:hAnsi="Arial"/>
           <w:color w:val="FFFFFF"/>
         </w:rPr>
+        <w:lastRenderedPageBreak/>
         <w:t>Appendix A – Data Dictionary</w:t>
       </w:r>
       <w:bookmarkEnd w:id="63"/>
@@ -5819,6 +6386,7 @@
           <w:rFonts w:ascii="Arial" w:hAnsi="Arial"/>
           <w:color w:val="FFFFFF"/>
         </w:rPr>
+        <w:lastRenderedPageBreak/>
         <w:t>Appendix B</w:t>
       </w:r>
       <w:bookmarkEnd w:id="64"/>
@@ -5841,8 +6409,8 @@
       </w:r>
     </w:p>
     <w:sectPr>
-      <w:headerReference w:type="default" r:id="rId13"/>
-      <w:footerReference w:type="default" r:id="rId14"/>
+      <w:headerReference w:type="default" r:id="rId14"/>
+      <w:footerReference w:type="default" r:id="rId15"/>
       <w:pgSz w:w="12240" w:h="15840"/>
       <w:pgMar w:top="1440" w:right="1296" w:bottom="1440" w:left="1296" w:header="720" w:footer="720" w:gutter="0"/>
       <w:pgNumType w:start="1"/>

</xml_diff>

<commit_message>
Added Section 3.2 SRS Doc
</commit_message>
<xml_diff>
--- a/SRS_DOC.docx
+++ b/SRS_DOC.docx
@@ -2974,6 +2974,54 @@
         <w:pStyle w:val="template"/>
         <w:jc w:val="both"/>
         <w:rPr>
+          <w:b/>
+          <w:bCs/>
+          <w:i w:val="0"/>
+          <w:iCs w:val="0"/>
+        </w:rPr>
+      </w:pPr>
+      <w:proofErr w:type="spellStart"/>
+      <w:r>
+        <w:rPr>
+          <w:b/>
+          <w:bCs/>
+          <w:i w:val="0"/>
+          <w:iCs w:val="0"/>
+        </w:rPr>
+        <w:t>passchk</w:t>
+      </w:r>
+      <w:proofErr w:type="spellEnd"/>
+      <w:r>
+        <w:rPr>
+          <w:b/>
+          <w:bCs/>
+          <w:i w:val="0"/>
+          <w:iCs w:val="0"/>
+        </w:rPr>
+        <w:t xml:space="preserve">: </w:t>
+      </w:r>
+      <w:r>
+        <w:rPr>
+          <w:i w:val="0"/>
+          <w:iCs w:val="0"/>
+        </w:rPr>
+        <w:t>A file of characters starting with the string “1234” followed immediately by the user’s password.</w:t>
+      </w:r>
+      <w:r>
+        <w:rPr>
+          <w:b/>
+          <w:bCs/>
+          <w:i w:val="0"/>
+          <w:iCs w:val="0"/>
+        </w:rPr>
+        <w:t xml:space="preserve"> </w:t>
+      </w:r>
+    </w:p>
+    <w:p>
+      <w:pPr>
+        <w:pStyle w:val="template"/>
+        <w:jc w:val="both"/>
+        <w:rPr>
           <w:color w:val="0000FF"/>
         </w:rPr>
       </w:pPr>
@@ -3720,7 +3768,7 @@
           <w:i w:val="0"/>
           <w:iCs w:val="0"/>
         </w:rPr>
-        <w:t>Allow users to create an account</w:t>
+        <w:t>Allow users to access a login page</w:t>
       </w:r>
     </w:p>
     <w:p>
@@ -3741,7 +3789,7 @@
           <w:i w:val="0"/>
           <w:iCs w:val="0"/>
         </w:rPr>
-        <w:t>Allow users to login to their account</w:t>
+        <w:t>Allow users to create an account</w:t>
       </w:r>
     </w:p>
     <w:p>
@@ -3762,7 +3810,7 @@
           <w:i w:val="0"/>
           <w:iCs w:val="0"/>
         </w:rPr>
-        <w:t>Allow users to read tutorials</w:t>
+        <w:t>Allow users to login to their account</w:t>
       </w:r>
     </w:p>
     <w:p>
@@ -3783,7 +3831,7 @@
           <w:i w:val="0"/>
           <w:iCs w:val="0"/>
         </w:rPr>
-        <w:t>Allow users to write code on the website</w:t>
+        <w:t>Allow users to read tutorials</w:t>
       </w:r>
     </w:p>
     <w:p>
@@ -3804,7 +3852,7 @@
           <w:i w:val="0"/>
           <w:iCs w:val="0"/>
         </w:rPr>
-        <w:t>Allow users to run their code on the website</w:t>
+        <w:t>Allow users to write code on the website</w:t>
       </w:r>
     </w:p>
     <w:p>
@@ -3825,7 +3873,7 @@
           <w:i w:val="0"/>
           <w:iCs w:val="0"/>
         </w:rPr>
-        <w:t>Provide feedback to users about their code after they run it</w:t>
+        <w:t>Allow users to run their code on the website</w:t>
       </w:r>
     </w:p>
     <w:p>
@@ -3846,7 +3894,7 @@
           <w:i w:val="0"/>
           <w:iCs w:val="0"/>
         </w:rPr>
-        <w:t>Allow users to access the next tutorial after completing their current one</w:t>
+        <w:t>Provide feedback to users about their code after they run it</w:t>
       </w:r>
     </w:p>
     <w:p>
@@ -3868,6 +3916,27 @@
           <w:iCs w:val="0"/>
         </w:rPr>
         <w:lastRenderedPageBreak/>
+        <w:t>Allow users to access the next tutorial after completing their current one</w:t>
+      </w:r>
+    </w:p>
+    <w:p>
+      <w:pPr>
+        <w:pStyle w:val="template"/>
+        <w:numPr>
+          <w:ilvl w:val="0"/>
+          <w:numId w:val="6"/>
+        </w:numPr>
+        <w:jc w:val="both"/>
+        <w:rPr>
+          <w:i w:val="0"/>
+          <w:iCs w:val="0"/>
+        </w:rPr>
+      </w:pPr>
+      <w:r>
+        <w:rPr>
+          <w:i w:val="0"/>
+          <w:iCs w:val="0"/>
+        </w:rPr>
         <w:t>Notify users when they have completed the course</w:t>
       </w:r>
     </w:p>
@@ -4317,16 +4386,24 @@
           <w:sz w:val="22"/>
           <w:szCs w:val="22"/>
         </w:rPr>
-        <w:t>2 GB of RAM and the platform will allow up to 25,000 unique visits to the website per month. The website uses NodeJS to serve its content and this will be implemented through the hosting company’s specialized NodeJS settings panel. Additionally, the website will make use of the GNU Compiler Collection, which is included with Ubuntu, to compile C code.</w:t>
-      </w:r>
-    </w:p>
-    <w:p>
-      <w:pPr>
-        <w:pStyle w:val="template"/>
-        <w:jc w:val="both"/>
-      </w:pPr>
-      <w:r>
+        <w:t xml:space="preserve">2 GB of RAM and the platform will allow up to 25,000 unique visits to the website per month. The website uses NodeJS to serve its content and this will be implemented through the hosting company’s specialized NodeJS settings panel. </w:t>
+      </w:r>
+      <w:r>
+        <w:rPr>
+          <w:rFonts w:ascii="Arial" w:hAnsi="Arial" w:cs="Arial"/>
+          <w:sz w:val="22"/>
+          <w:szCs w:val="22"/>
+        </w:rPr>
         <w:lastRenderedPageBreak/>
+        <w:t>Additionally, the website will make use of the GNU Compiler Collection, which is included with Ubuntu, to compile C code.</w:t>
+      </w:r>
+    </w:p>
+    <w:p>
+      <w:pPr>
+        <w:pStyle w:val="template"/>
+        <w:jc w:val="both"/>
+      </w:pPr>
+      <w:r>
         <w:t>&lt;</w:t>
       </w:r>
       <w:r>
@@ -4544,7 +4621,7 @@
           <w:i w:val="0"/>
           <w:iCs w:val="0"/>
         </w:rPr>
-        <w:t xml:space="preserve">It is assumed that the commercial hosting platform will allow any NodeJS packages as they have support for NodeJS websites. If this was found to not be the case, then it would affect creating cookies and parsing data sent from the frontend of the website to the backend. The website is dependent on both NodeJS as well as GCC to be able to serve content to users and run the code they write. Another assumption is that there will not be a large user base for the website. There is only 15 GB of storage on the hosting platform and user data is stored there so if too many users create accounts then eventually no one else will be able to make a new account. A third </w:t>
+        <w:t xml:space="preserve">It is assumed that the commercial hosting platform will allow any NodeJS packages as they have support for NodeJS websites. If this was found to not be the case, then it would affect creating cookies and parsing data sent from the frontend of the website to the backend. The website is dependent on both NodeJS as well as GCC to be able to serve content to users and run the code they write. Another assumption is that there will not be a large user base for the website. There is </w:t>
       </w:r>
       <w:r>
         <w:rPr>
@@ -4552,7 +4629,7 @@
           <w:iCs w:val="0"/>
         </w:rPr>
         <w:lastRenderedPageBreak/>
-        <w:t xml:space="preserve">assumption is that the website will remain online </w:t>
+        <w:t xml:space="preserve">only 15 GB of storage on the hosting platform and user data is stored there so if too many users create accounts then eventually no one else will be able to make a new account. A third assumption is that the website will remain online </w:t>
       </w:r>
       <w:r>
         <w:rPr>
@@ -4799,34 +4876,41 @@
           <w:i w:val="0"/>
           <w:iCs w:val="0"/>
         </w:rPr>
-        <w:t xml:space="preserve">Once either sign in or create account has been clicked, the user will either be informed that sign in/account creation failed, or the user will be taken to the tutorial pages. </w:t>
-      </w:r>
-    </w:p>
-    <w:p>
-      <w:pPr>
-        <w:pStyle w:val="template"/>
-        <w:jc w:val="both"/>
-        <w:rPr>
-          <w:i w:val="0"/>
-          <w:iCs w:val="0"/>
-        </w:rPr>
-      </w:pPr>
-    </w:p>
-    <w:p>
-      <w:pPr>
-        <w:pStyle w:val="template"/>
-        <w:jc w:val="both"/>
-        <w:rPr>
-          <w:i w:val="0"/>
-          <w:iCs w:val="0"/>
-        </w:rPr>
-      </w:pPr>
+        <w:t xml:space="preserve">Once </w:t>
+      </w:r>
       <w:r>
         <w:rPr>
           <w:i w:val="0"/>
           <w:iCs w:val="0"/>
         </w:rPr>
         <w:lastRenderedPageBreak/>
+        <w:t xml:space="preserve">either sign in or create account has been clicked, the user will either be informed that sign in/account creation failed, or the user will be taken to the tutorial pages. </w:t>
+      </w:r>
+    </w:p>
+    <w:p>
+      <w:pPr>
+        <w:pStyle w:val="template"/>
+        <w:jc w:val="both"/>
+        <w:rPr>
+          <w:i w:val="0"/>
+          <w:iCs w:val="0"/>
+        </w:rPr>
+      </w:pPr>
+    </w:p>
+    <w:p>
+      <w:pPr>
+        <w:pStyle w:val="template"/>
+        <w:jc w:val="both"/>
+        <w:rPr>
+          <w:i w:val="0"/>
+          <w:iCs w:val="0"/>
+        </w:rPr>
+      </w:pPr>
+      <w:r>
+        <w:rPr>
+          <w:i w:val="0"/>
+          <w:iCs w:val="0"/>
+        </w:rPr>
         <w:t xml:space="preserve">Tutorial pages will have the same sidebar as the landing and sign in pages. Each tutorial will have a similar in style header to the landing page, but the text on the header will describe the current lesson. </w:t>
       </w:r>
       <w:r>
@@ -5109,6 +5193,7 @@
           <w:i w:val="0"/>
           <w:iCs w:val="0"/>
         </w:rPr>
+        <w:lastRenderedPageBreak/>
         <w:t xml:space="preserve">Keyboard: </w:t>
       </w:r>
       <w:r>
@@ -5145,7 +5230,6 @@
           <w:i w:val="0"/>
           <w:iCs w:val="0"/>
         </w:rPr>
-        <w:lastRenderedPageBreak/>
         <w:t xml:space="preserve">User Device: </w:t>
       </w:r>
       <w:r>
@@ -5488,25 +5572,31 @@
         <w:rPr>
           <w:color w:val="0000FF"/>
         </w:rPr>
-        <w:t>Describe the requirements associated with any communications functions required by this product, including e-mail, web browser, network server communications protocols, electronic forms, and so on. Define any pertinent message formatting. Identify any communication standards that will be used, such as FTP or HTTP. Specify any communication security or encryption issues, data transfer rates, and synchronization mechanisms.</w:t>
-      </w:r>
-    </w:p>
-    <w:p>
-      <w:pPr>
-        <w:pStyle w:val="template"/>
-        <w:jc w:val="both"/>
+        <w:t xml:space="preserve">Describe the requirements associated with any communications functions required by this product, including e-mail, web browser, network server communications protocols, electronic forms, and so on. Define any pertinent message formatting. Identify any communication standards </w:t>
+      </w:r>
+      <w:r>
         <w:rPr>
           <w:color w:val="0000FF"/>
         </w:rPr>
-      </w:pPr>
-    </w:p>
-    <w:p>
-      <w:pPr>
-        <w:pStyle w:val="template"/>
-        <w:jc w:val="both"/>
-      </w:pPr>
-      <w:r>
         <w:lastRenderedPageBreak/>
+        <w:t>that will be used, such as FTP or HTTP. Specify any communication security or encryption issues, data transfer rates, and synchronization mechanisms.</w:t>
+      </w:r>
+    </w:p>
+    <w:p>
+      <w:pPr>
+        <w:pStyle w:val="template"/>
+        <w:jc w:val="both"/>
+        <w:rPr>
+          <w:color w:val="0000FF"/>
+        </w:rPr>
+      </w:pPr>
+    </w:p>
+    <w:p>
+      <w:pPr>
+        <w:pStyle w:val="template"/>
+        <w:jc w:val="both"/>
+      </w:pPr>
+      <w:r>
         <w:t xml:space="preserve">TO DO: Do not go into too much </w:t>
       </w:r>
       <w:proofErr w:type="gramStart"/>
@@ -5545,6 +5635,646 @@
         <w:t>Functional Requirements</w:t>
       </w:r>
       <w:bookmarkEnd w:id="51"/>
+    </w:p>
+    <w:p>
+      <w:pPr>
+        <w:pStyle w:val="NormalWeb"/>
+        <w:spacing w:beforeAutospacing="0" w:afterAutospacing="0"/>
+        <w:rPr>
+          <w:rFonts w:ascii="Arial" w:hAnsi="Arial" w:cs="Arial"/>
+          <w:b/>
+          <w:bCs/>
+          <w:sz w:val="22"/>
+          <w:szCs w:val="22"/>
+        </w:rPr>
+      </w:pPr>
+      <w:r>
+        <w:rPr>
+          <w:rFonts w:ascii="Arial" w:hAnsi="Arial" w:cs="Arial"/>
+          <w:b/>
+          <w:bCs/>
+          <w:sz w:val="22"/>
+          <w:szCs w:val="22"/>
+        </w:rPr>
+        <w:t>Website Pages:</w:t>
+      </w:r>
+    </w:p>
+    <w:p>
+      <w:pPr>
+        <w:pStyle w:val="NormalWeb"/>
+        <w:spacing w:beforeAutospacing="0" w:afterAutospacing="0"/>
+        <w:rPr>
+          <w:rFonts w:ascii="Arial" w:hAnsi="Arial" w:cs="Arial"/>
+          <w:sz w:val="22"/>
+          <w:szCs w:val="22"/>
+        </w:rPr>
+      </w:pPr>
+      <w:r>
+        <w:rPr>
+          <w:rFonts w:ascii="Arial" w:hAnsi="Arial" w:cs="Arial"/>
+          <w:sz w:val="22"/>
+          <w:szCs w:val="22"/>
+        </w:rPr>
+        <w:t>When</w:t>
+      </w:r>
+      <w:r>
+        <w:rPr>
+          <w:rFonts w:ascii="Arial" w:hAnsi="Arial" w:cs="Arial"/>
+          <w:sz w:val="22"/>
+          <w:szCs w:val="22"/>
+        </w:rPr>
+        <w:t xml:space="preserve"> the user visits the website URL in their browser, they will be brought to a landing page. </w:t>
+      </w:r>
+    </w:p>
+    <w:p>
+      <w:pPr>
+        <w:pStyle w:val="NormalWeb"/>
+        <w:spacing w:beforeAutospacing="0" w:afterAutospacing="0"/>
+        <w:rPr>
+          <w:rFonts w:ascii="Arial" w:hAnsi="Arial" w:cs="Arial"/>
+          <w:sz w:val="22"/>
+          <w:szCs w:val="22"/>
+        </w:rPr>
+      </w:pPr>
+      <w:r>
+        <w:rPr>
+          <w:rFonts w:ascii="Arial" w:hAnsi="Arial" w:cs="Arial"/>
+          <w:sz w:val="22"/>
+          <w:szCs w:val="22"/>
+        </w:rPr>
+        <w:t xml:space="preserve">When the user clicks on the “About” button on the sidebar, the website will load the about page. </w:t>
+      </w:r>
+    </w:p>
+    <w:p>
+      <w:pPr>
+        <w:pStyle w:val="NormalWeb"/>
+        <w:spacing w:beforeAutospacing="0" w:afterAutospacing="0"/>
+        <w:rPr>
+          <w:rFonts w:ascii="Arial" w:hAnsi="Arial" w:cs="Arial"/>
+          <w:sz w:val="22"/>
+          <w:szCs w:val="22"/>
+        </w:rPr>
+      </w:pPr>
+      <w:r>
+        <w:rPr>
+          <w:rFonts w:ascii="Arial" w:hAnsi="Arial" w:cs="Arial"/>
+          <w:sz w:val="22"/>
+          <w:szCs w:val="22"/>
+        </w:rPr>
+        <w:t>When the user clicks “Get Started” on the landing page, the website will load the login page.</w:t>
+      </w:r>
+    </w:p>
+    <w:p>
+      <w:pPr>
+        <w:pStyle w:val="NormalWeb"/>
+        <w:spacing w:beforeAutospacing="0" w:afterAutospacing="0"/>
+        <w:rPr>
+          <w:rFonts w:ascii="Arial" w:hAnsi="Arial" w:cs="Arial"/>
+          <w:iCs/>
+          <w:sz w:val="22"/>
+          <w:szCs w:val="22"/>
+        </w:rPr>
+      </w:pPr>
+      <w:r>
+        <w:rPr>
+          <w:rFonts w:ascii="Arial" w:hAnsi="Arial" w:cs="Arial"/>
+          <w:iCs/>
+          <w:sz w:val="22"/>
+          <w:szCs w:val="22"/>
+        </w:rPr>
+        <w:t>When the user clicks the “Progress” tab on the sidebar, the website will load a progress page visually depicting the user’s progress in the course.</w:t>
+      </w:r>
+    </w:p>
+    <w:p>
+      <w:pPr>
+        <w:pStyle w:val="NormalWeb"/>
+        <w:spacing w:beforeAutospacing="0" w:afterAutospacing="0"/>
+        <w:rPr>
+          <w:rFonts w:ascii="Arial" w:hAnsi="Arial" w:cs="Arial"/>
+          <w:b/>
+          <w:bCs/>
+          <w:sz w:val="22"/>
+          <w:szCs w:val="22"/>
+        </w:rPr>
+      </w:pPr>
+    </w:p>
+    <w:p>
+      <w:pPr>
+        <w:pStyle w:val="NormalWeb"/>
+        <w:spacing w:beforeAutospacing="0" w:afterAutospacing="0"/>
+        <w:rPr>
+          <w:rFonts w:ascii="Arial" w:hAnsi="Arial" w:cs="Arial"/>
+          <w:b/>
+          <w:bCs/>
+          <w:sz w:val="22"/>
+          <w:szCs w:val="22"/>
+        </w:rPr>
+      </w:pPr>
+      <w:r>
+        <w:rPr>
+          <w:rFonts w:ascii="Arial" w:hAnsi="Arial" w:cs="Arial"/>
+          <w:b/>
+          <w:bCs/>
+          <w:sz w:val="22"/>
+          <w:szCs w:val="22"/>
+        </w:rPr>
+        <w:t>User Accounts:</w:t>
+      </w:r>
+    </w:p>
+    <w:p>
+      <w:pPr>
+        <w:pStyle w:val="NormalWeb"/>
+        <w:spacing w:beforeAutospacing="0" w:afterAutospacing="0"/>
+        <w:rPr>
+          <w:rFonts w:ascii="Arial" w:hAnsi="Arial" w:cs="Arial"/>
+          <w:sz w:val="22"/>
+          <w:szCs w:val="22"/>
+        </w:rPr>
+      </w:pPr>
+      <w:r>
+        <w:rPr>
+          <w:rFonts w:ascii="Arial" w:hAnsi="Arial" w:cs="Arial"/>
+          <w:sz w:val="22"/>
+          <w:szCs w:val="22"/>
+        </w:rPr>
+        <w:t>If the user does not have an account, the website will allow them to create one when given a new username and password.</w:t>
+      </w:r>
+    </w:p>
+    <w:p>
+      <w:pPr>
+        <w:pStyle w:val="NormalWeb"/>
+        <w:spacing w:beforeAutospacing="0" w:afterAutospacing="0"/>
+        <w:rPr>
+          <w:rFonts w:ascii="Arial" w:hAnsi="Arial" w:cs="Arial"/>
+          <w:sz w:val="22"/>
+          <w:szCs w:val="22"/>
+        </w:rPr>
+      </w:pPr>
+      <w:r>
+        <w:rPr>
+          <w:rFonts w:ascii="Arial" w:hAnsi="Arial" w:cs="Arial"/>
+          <w:sz w:val="22"/>
+          <w:szCs w:val="22"/>
+        </w:rPr>
+        <w:t xml:space="preserve">If the user enters a username on the login page and the user exists in the system, the website will attempt to login. </w:t>
+      </w:r>
+    </w:p>
+    <w:p>
+      <w:pPr>
+        <w:pStyle w:val="NormalWeb"/>
+        <w:spacing w:beforeAutospacing="0" w:afterAutospacing="0"/>
+        <w:rPr>
+          <w:rFonts w:ascii="Arial" w:hAnsi="Arial" w:cs="Arial"/>
+          <w:sz w:val="22"/>
+          <w:szCs w:val="22"/>
+        </w:rPr>
+      </w:pPr>
+      <w:r>
+        <w:rPr>
+          <w:rFonts w:ascii="Arial" w:hAnsi="Arial" w:cs="Arial"/>
+          <w:sz w:val="22"/>
+          <w:szCs w:val="22"/>
+        </w:rPr>
+        <w:t>If a user inputs a username that exists and gives the correct password, the website will keep that user logged into their account.</w:t>
+      </w:r>
+    </w:p>
+    <w:p>
+      <w:pPr>
+        <w:pStyle w:val="NormalWeb"/>
+        <w:spacing w:beforeAutospacing="0" w:afterAutospacing="0"/>
+        <w:rPr>
+          <w:rFonts w:ascii="Arial" w:hAnsi="Arial" w:cs="Arial"/>
+          <w:sz w:val="22"/>
+          <w:szCs w:val="22"/>
+        </w:rPr>
+      </w:pPr>
+      <w:r>
+        <w:rPr>
+          <w:rFonts w:ascii="Arial" w:hAnsi="Arial" w:cs="Arial"/>
+          <w:sz w:val="22"/>
+          <w:szCs w:val="22"/>
+        </w:rPr>
+        <w:t>If a user inputs a username that exists and gives an incorrect password, the website will prevent that user from logging in.</w:t>
+      </w:r>
+    </w:p>
+    <w:p>
+      <w:pPr>
+        <w:pStyle w:val="NormalWeb"/>
+        <w:spacing w:beforeAutospacing="0" w:afterAutospacing="0"/>
+        <w:rPr>
+          <w:rFonts w:ascii="Arial" w:hAnsi="Arial" w:cs="Arial"/>
+          <w:iCs/>
+          <w:sz w:val="22"/>
+          <w:szCs w:val="22"/>
+        </w:rPr>
+      </w:pPr>
+      <w:r>
+        <w:rPr>
+          <w:rFonts w:ascii="Arial" w:hAnsi="Arial" w:cs="Arial"/>
+          <w:iCs/>
+          <w:sz w:val="22"/>
+          <w:szCs w:val="22"/>
+        </w:rPr>
+        <w:t xml:space="preserve">After a user successfully logs into their account, the user should be brought to the lessons page. </w:t>
+      </w:r>
+    </w:p>
+    <w:p>
+      <w:pPr>
+        <w:pStyle w:val="NormalWeb"/>
+        <w:spacing w:beforeAutospacing="0" w:afterAutospacing="0"/>
+        <w:rPr>
+          <w:rFonts w:ascii="Arial" w:hAnsi="Arial" w:cs="Arial"/>
+          <w:b/>
+          <w:bCs/>
+          <w:sz w:val="22"/>
+          <w:szCs w:val="22"/>
+        </w:rPr>
+      </w:pPr>
+    </w:p>
+    <w:p>
+      <w:pPr>
+        <w:pStyle w:val="NormalWeb"/>
+        <w:spacing w:beforeAutospacing="0" w:afterAutospacing="0"/>
+        <w:rPr>
+          <w:rFonts w:ascii="Arial" w:hAnsi="Arial" w:cs="Arial"/>
+          <w:b/>
+          <w:bCs/>
+          <w:sz w:val="22"/>
+          <w:szCs w:val="22"/>
+        </w:rPr>
+      </w:pPr>
+      <w:r>
+        <w:rPr>
+          <w:rFonts w:ascii="Arial" w:hAnsi="Arial" w:cs="Arial"/>
+          <w:b/>
+          <w:bCs/>
+          <w:sz w:val="22"/>
+          <w:szCs w:val="22"/>
+        </w:rPr>
+        <w:t>Lessons:</w:t>
+      </w:r>
+    </w:p>
+    <w:p>
+      <w:pPr>
+        <w:pStyle w:val="NormalWeb"/>
+        <w:spacing w:beforeAutospacing="0" w:afterAutospacing="0"/>
+        <w:rPr>
+          <w:rFonts w:ascii="Arial" w:hAnsi="Arial" w:cs="Arial"/>
+          <w:iCs/>
+          <w:sz w:val="22"/>
+          <w:szCs w:val="22"/>
+        </w:rPr>
+      </w:pPr>
+      <w:r>
+        <w:rPr>
+          <w:rFonts w:ascii="Arial" w:hAnsi="Arial" w:cs="Arial"/>
+          <w:iCs/>
+          <w:sz w:val="22"/>
+          <w:szCs w:val="22"/>
+        </w:rPr>
+        <w:t>When a user clicks on a lesson with their mouse, they will be brought to that corresponding lesson page.</w:t>
+      </w:r>
+    </w:p>
+    <w:p>
+      <w:pPr>
+        <w:pStyle w:val="NormalWeb"/>
+        <w:spacing w:beforeAutospacing="0" w:afterAutospacing="0"/>
+        <w:rPr>
+          <w:rFonts w:ascii="Arial" w:hAnsi="Arial" w:cs="Arial"/>
+          <w:iCs/>
+          <w:sz w:val="22"/>
+          <w:szCs w:val="22"/>
+        </w:rPr>
+      </w:pPr>
+      <w:r>
+        <w:rPr>
+          <w:rFonts w:ascii="Arial" w:hAnsi="Arial" w:cs="Arial"/>
+          <w:iCs/>
+          <w:sz w:val="22"/>
+          <w:szCs w:val="22"/>
+        </w:rPr>
+        <w:t xml:space="preserve">When a lesson page is opened, the user will be able to read tutorials. </w:t>
+      </w:r>
+    </w:p>
+    <w:p>
+      <w:pPr>
+        <w:pStyle w:val="NormalWeb"/>
+        <w:spacing w:beforeAutospacing="0" w:afterAutospacing="0"/>
+        <w:rPr>
+          <w:rFonts w:ascii="Arial" w:hAnsi="Arial" w:cs="Arial"/>
+          <w:iCs/>
+          <w:sz w:val="22"/>
+          <w:szCs w:val="22"/>
+        </w:rPr>
+      </w:pPr>
+      <w:r>
+        <w:rPr>
+          <w:rFonts w:ascii="Arial" w:hAnsi="Arial" w:cs="Arial"/>
+          <w:iCs/>
+          <w:sz w:val="22"/>
+          <w:szCs w:val="22"/>
+        </w:rPr>
+        <w:t>If the lesson page is opened, the user will be able to enter code in a field directly on the website.</w:t>
+      </w:r>
+    </w:p>
+    <w:p>
+      <w:pPr>
+        <w:pStyle w:val="NormalWeb"/>
+        <w:spacing w:beforeAutospacing="0" w:afterAutospacing="0"/>
+        <w:rPr>
+          <w:rFonts w:ascii="Arial" w:hAnsi="Arial" w:cs="Arial"/>
+          <w:iCs/>
+          <w:sz w:val="22"/>
+          <w:szCs w:val="22"/>
+        </w:rPr>
+      </w:pPr>
+      <w:r>
+        <w:rPr>
+          <w:rFonts w:ascii="Arial" w:hAnsi="Arial" w:cs="Arial"/>
+          <w:iCs/>
+          <w:sz w:val="22"/>
+          <w:szCs w:val="22"/>
+        </w:rPr>
+        <w:t>When the user has entered code on the lesson page and clicked the submit button, the website will compile and test the entered code.</w:t>
+      </w:r>
+    </w:p>
+    <w:p>
+      <w:pPr>
+        <w:pStyle w:val="NormalWeb"/>
+        <w:spacing w:beforeAutospacing="0" w:afterAutospacing="0"/>
+        <w:rPr>
+          <w:rFonts w:ascii="Arial" w:hAnsi="Arial" w:cs="Arial"/>
+          <w:iCs/>
+          <w:sz w:val="22"/>
+          <w:szCs w:val="22"/>
+        </w:rPr>
+      </w:pPr>
+      <w:r>
+        <w:rPr>
+          <w:rFonts w:ascii="Arial" w:hAnsi="Arial" w:cs="Arial"/>
+          <w:iCs/>
+          <w:sz w:val="22"/>
+          <w:szCs w:val="22"/>
+        </w:rPr>
+        <w:t>When the user submits code for a lesson, the website will load a results page that grades the entered code using tests.</w:t>
+      </w:r>
+    </w:p>
+    <w:p>
+      <w:pPr>
+        <w:pStyle w:val="NormalWeb"/>
+        <w:spacing w:beforeAutospacing="0" w:afterAutospacing="0"/>
+        <w:rPr>
+          <w:rFonts w:ascii="Arial" w:hAnsi="Arial" w:cs="Arial"/>
+          <w:iCs/>
+          <w:sz w:val="22"/>
+          <w:szCs w:val="22"/>
+        </w:rPr>
+      </w:pPr>
+      <w:r>
+        <w:rPr>
+          <w:rFonts w:ascii="Arial" w:hAnsi="Arial" w:cs="Arial"/>
+          <w:iCs/>
+          <w:sz w:val="22"/>
+          <w:szCs w:val="22"/>
+        </w:rPr>
+        <w:t>When the user loads the results page, the results page will display the tests that passed and failed.</w:t>
+      </w:r>
+    </w:p>
+    <w:p>
+      <w:pPr>
+        <w:pStyle w:val="NormalWeb"/>
+        <w:spacing w:beforeAutospacing="0" w:afterAutospacing="0"/>
+        <w:rPr>
+          <w:rFonts w:ascii="Arial" w:hAnsi="Arial" w:cs="Arial"/>
+          <w:iCs/>
+          <w:sz w:val="22"/>
+          <w:szCs w:val="22"/>
+        </w:rPr>
+      </w:pPr>
+      <w:r>
+        <w:rPr>
+          <w:rFonts w:ascii="Arial" w:hAnsi="Arial" w:cs="Arial"/>
+          <w:iCs/>
+          <w:sz w:val="22"/>
+          <w:szCs w:val="22"/>
+        </w:rPr>
+        <w:t>When the user completes a lesson by passing all the tests, the website will grant access to the next lesson.</w:t>
+      </w:r>
+    </w:p>
+    <w:p>
+      <w:pPr>
+        <w:pStyle w:val="NormalWeb"/>
+        <w:spacing w:beforeAutospacing="0" w:afterAutospacing="0"/>
+        <w:rPr>
+          <w:rFonts w:ascii="Arial" w:hAnsi="Arial" w:cs="Arial"/>
+          <w:iCs/>
+          <w:sz w:val="22"/>
+          <w:szCs w:val="22"/>
+        </w:rPr>
+      </w:pPr>
+      <w:r>
+        <w:rPr>
+          <w:rFonts w:ascii="Arial" w:hAnsi="Arial" w:cs="Arial"/>
+          <w:iCs/>
+          <w:sz w:val="22"/>
+          <w:szCs w:val="22"/>
+        </w:rPr>
+        <w:t>When the user has completed all available lessons, the website will notify the user that they have completed the course.</w:t>
+      </w:r>
+    </w:p>
+    <w:p>
+      <w:pPr>
+        <w:pStyle w:val="NormalWeb"/>
+        <w:spacing w:beforeAutospacing="0" w:afterAutospacing="0"/>
+        <w:rPr>
+          <w:rFonts w:ascii="Arial" w:hAnsi="Arial" w:cs="Arial"/>
+          <w:iCs/>
+          <w:sz w:val="22"/>
+          <w:szCs w:val="22"/>
+        </w:rPr>
+      </w:pPr>
+      <w:r>
+        <w:rPr>
+          <w:rFonts w:ascii="Arial" w:hAnsi="Arial" w:cs="Arial"/>
+          <w:iCs/>
+          <w:sz w:val="22"/>
+          <w:szCs w:val="22"/>
+        </w:rPr>
+        <w:t xml:space="preserve">When the user opens a previously completed lesson, their previously entered code should be present in the code entry field. </w:t>
+      </w:r>
+    </w:p>
+    <w:p>
+      <w:pPr>
+        <w:pStyle w:val="NormalWeb"/>
+        <w:spacing w:beforeAutospacing="0" w:afterAutospacing="0"/>
+        <w:rPr>
+          <w:rFonts w:ascii="Arial" w:hAnsi="Arial" w:cs="Arial"/>
+          <w:iCs/>
+          <w:sz w:val="22"/>
+          <w:szCs w:val="22"/>
+        </w:rPr>
+      </w:pPr>
+    </w:p>
+    <w:p>
+      <w:pPr>
+        <w:pStyle w:val="NormalWeb"/>
+        <w:spacing w:beforeAutospacing="0" w:afterAutospacing="0"/>
+        <w:rPr>
+          <w:rFonts w:ascii="Arial" w:hAnsi="Arial" w:cs="Arial"/>
+          <w:b/>
+          <w:bCs/>
+          <w:sz w:val="22"/>
+          <w:szCs w:val="22"/>
+        </w:rPr>
+      </w:pPr>
+    </w:p>
+    <w:p>
+      <w:pPr>
+        <w:pStyle w:val="NormalWeb"/>
+        <w:spacing w:beforeAutospacing="0" w:afterAutospacing="0"/>
+        <w:rPr>
+          <w:rFonts w:ascii="Arial" w:hAnsi="Arial" w:cs="Arial"/>
+          <w:b/>
+          <w:bCs/>
+          <w:sz w:val="22"/>
+          <w:szCs w:val="22"/>
+        </w:rPr>
+      </w:pPr>
+      <w:r>
+        <w:rPr>
+          <w:rFonts w:ascii="Arial" w:hAnsi="Arial" w:cs="Arial"/>
+          <w:b/>
+          <w:bCs/>
+          <w:sz w:val="22"/>
+          <w:szCs w:val="22"/>
+        </w:rPr>
+        <w:t>User Data:</w:t>
+      </w:r>
+    </w:p>
+    <w:p>
+      <w:pPr>
+        <w:pStyle w:val="NormalWeb"/>
+        <w:spacing w:beforeAutospacing="0" w:afterAutospacing="0"/>
+        <w:rPr>
+          <w:rFonts w:ascii="Arial" w:hAnsi="Arial" w:cs="Arial"/>
+          <w:iCs/>
+          <w:sz w:val="22"/>
+          <w:szCs w:val="22"/>
+        </w:rPr>
+      </w:pPr>
+      <w:r>
+        <w:rPr>
+          <w:rFonts w:ascii="Arial" w:hAnsi="Arial" w:cs="Arial"/>
+          <w:iCs/>
+          <w:sz w:val="22"/>
+          <w:szCs w:val="22"/>
+        </w:rPr>
+        <w:t xml:space="preserve">When the user submits code on a lesson page, the website will locally store the submitted code in the user’s directory. </w:t>
+      </w:r>
+    </w:p>
+    <w:p>
+      <w:pPr>
+        <w:pStyle w:val="NormalWeb"/>
+        <w:spacing w:beforeAutospacing="0" w:afterAutospacing="0"/>
+        <w:rPr>
+          <w:rFonts w:ascii="Arial" w:hAnsi="Arial" w:cs="Arial"/>
+          <w:iCs/>
+          <w:sz w:val="22"/>
+          <w:szCs w:val="22"/>
+        </w:rPr>
+      </w:pPr>
+      <w:r>
+        <w:rPr>
+          <w:rFonts w:ascii="Arial" w:hAnsi="Arial" w:cs="Arial"/>
+          <w:iCs/>
+          <w:sz w:val="22"/>
+          <w:szCs w:val="22"/>
+        </w:rPr>
+        <w:t>When a user progresses through a lesson, the website will store data about the user’s progress.</w:t>
+      </w:r>
+    </w:p>
+    <w:p>
+      <w:pPr>
+        <w:pStyle w:val="NormalWeb"/>
+        <w:spacing w:beforeAutospacing="0" w:afterAutospacing="0"/>
+        <w:rPr>
+          <w:rFonts w:ascii="Arial" w:hAnsi="Arial" w:cs="Arial"/>
+          <w:iCs/>
+          <w:sz w:val="22"/>
+          <w:szCs w:val="22"/>
+        </w:rPr>
+      </w:pPr>
+      <w:r>
+        <w:rPr>
+          <w:rFonts w:ascii="Arial" w:hAnsi="Arial" w:cs="Arial"/>
+          <w:iCs/>
+          <w:sz w:val="22"/>
+          <w:szCs w:val="22"/>
+        </w:rPr>
+        <w:lastRenderedPageBreak/>
+        <w:t xml:space="preserve">When a login attempt is made by a guest, the website will decrypt the </w:t>
+      </w:r>
+      <w:proofErr w:type="spellStart"/>
+      <w:r>
+        <w:rPr>
+          <w:rFonts w:ascii="Arial" w:hAnsi="Arial" w:cs="Arial"/>
+          <w:iCs/>
+          <w:sz w:val="22"/>
+          <w:szCs w:val="22"/>
+        </w:rPr>
+        <w:t>passchk</w:t>
+      </w:r>
+      <w:proofErr w:type="spellEnd"/>
+      <w:r>
+        <w:rPr>
+          <w:rFonts w:ascii="Arial" w:hAnsi="Arial" w:cs="Arial"/>
+          <w:iCs/>
+          <w:sz w:val="22"/>
+          <w:szCs w:val="22"/>
+        </w:rPr>
+        <w:t xml:space="preserve"> file and re-encrypt the file after the attempt has been made. </w:t>
+      </w:r>
+    </w:p>
+    <w:p>
+      <w:pPr>
+        <w:pStyle w:val="NormalWeb"/>
+        <w:spacing w:beforeAutospacing="0" w:afterAutospacing="0"/>
+        <w:rPr>
+          <w:rFonts w:ascii="Arial" w:hAnsi="Arial" w:cs="Arial"/>
+          <w:iCs/>
+          <w:sz w:val="22"/>
+          <w:szCs w:val="22"/>
+        </w:rPr>
+      </w:pPr>
+      <w:r>
+        <w:rPr>
+          <w:rFonts w:ascii="Arial" w:hAnsi="Arial" w:cs="Arial"/>
+          <w:iCs/>
+          <w:sz w:val="22"/>
+          <w:szCs w:val="22"/>
+        </w:rPr>
+        <w:t xml:space="preserve">When a guest creates an account successfully, the website will write the password to a file called </w:t>
+      </w:r>
+      <w:proofErr w:type="spellStart"/>
+      <w:r>
+        <w:rPr>
+          <w:rFonts w:ascii="Arial" w:hAnsi="Arial" w:cs="Arial"/>
+          <w:iCs/>
+          <w:sz w:val="22"/>
+          <w:szCs w:val="22"/>
+        </w:rPr>
+        <w:t>passchk</w:t>
+      </w:r>
+      <w:proofErr w:type="spellEnd"/>
+      <w:r>
+        <w:rPr>
+          <w:rFonts w:ascii="Arial" w:hAnsi="Arial" w:cs="Arial"/>
+          <w:iCs/>
+          <w:sz w:val="22"/>
+          <w:szCs w:val="22"/>
+        </w:rPr>
+        <w:t xml:space="preserve"> and encrypt it with the password.</w:t>
+      </w:r>
     </w:p>
     <w:p>
       <w:pPr>

</xml_diff>

<commit_message>
Added Use Case Diagram SRS 3.3.1
</commit_message>
<xml_diff>
--- a/SRS_DOC.docx
+++ b/SRS_DOC.docx
@@ -6374,6 +6374,79 @@
           <w:iCs w:val="0"/>
         </w:rPr>
       </w:pPr>
+      <w:r>
+        <w:rPr>
+          <w:i w:val="0"/>
+          <w:iCs w:val="0"/>
+          <w:noProof/>
+        </w:rPr>
+        <w:drawing>
+          <wp:inline distT="0" distB="0" distL="0" distR="0" wp14:anchorId="4BAB420D" wp14:editId="310FF394">
+            <wp:extent cx="6126480" cy="1501140"/>
+            <wp:effectExtent l="0" t="0" r="0" b="0"/>
+            <wp:docPr id="2" name="Picture 2" descr="Diagram&#10;&#10;Description automatically generated"/>
+            <wp:cNvGraphicFramePr>
+              <a:graphicFrameLocks xmlns:a="http://schemas.openxmlformats.org/drawingml/2006/main" noChangeAspect="1"/>
+            </wp:cNvGraphicFramePr>
+            <a:graphic xmlns:a="http://schemas.openxmlformats.org/drawingml/2006/main">
+              <a:graphicData uri="http://schemas.openxmlformats.org/drawingml/2006/picture">
+                <pic:pic xmlns:pic="http://schemas.openxmlformats.org/drawingml/2006/picture">
+                  <pic:nvPicPr>
+                    <pic:cNvPr id="2" name="Picture 2" descr="Diagram&#10;&#10;Description automatically generated"/>
+                    <pic:cNvPicPr/>
+                  </pic:nvPicPr>
+                  <pic:blipFill rotWithShape="1">
+                    <a:blip r:embed="rId14" cstate="print">
+                      <a:extLst>
+                        <a:ext uri="{28A0092B-C50C-407E-A947-70E740481C1C}">
+                          <a14:useLocalDpi xmlns:a14="http://schemas.microsoft.com/office/drawing/2010/main" val="0"/>
+                        </a:ext>
+                      </a:extLst>
+                    </a:blip>
+                    <a:srcRect t="1990"/>
+                    <a:stretch/>
+                  </pic:blipFill>
+                  <pic:spPr bwMode="auto">
+                    <a:xfrm>
+                      <a:off x="0" y="0"/>
+                      <a:ext cx="6126480" cy="1501140"/>
+                    </a:xfrm>
+                    <a:prstGeom prst="rect">
+                      <a:avLst/>
+                    </a:prstGeom>
+                    <a:ln>
+                      <a:noFill/>
+                    </a:ln>
+                    <a:extLst>
+                      <a:ext uri="{53640926-AAD7-44D8-BBD7-CCE9431645EC}">
+                        <a14:shadowObscured xmlns:a14="http://schemas.microsoft.com/office/drawing/2010/main"/>
+                      </a:ext>
+                    </a:extLst>
+                  </pic:spPr>
+                </pic:pic>
+              </a:graphicData>
+            </a:graphic>
+          </wp:inline>
+        </w:drawing>
+      </w:r>
+    </w:p>
+    <w:p>
+      <w:pPr>
+        <w:pStyle w:val="template"/>
+        <w:spacing w:line="240" w:lineRule="auto"/>
+        <w:jc w:val="both"/>
+        <w:rPr>
+          <w:i w:val="0"/>
+          <w:iCs w:val="0"/>
+        </w:rPr>
+      </w:pPr>
+      <w:r>
+        <w:rPr>
+          <w:i w:val="0"/>
+          <w:iCs w:val="0"/>
+        </w:rPr>
+        <w:t>Figure 3: Use Case Diagram for C-Teaching-Website</w:t>
+      </w:r>
     </w:p>
     <w:p>
       <w:pPr>
@@ -6452,7 +6525,6 @@
           <w:rFonts w:ascii="Arial" w:hAnsi="Arial"/>
           <w:color w:val="FFFFFF"/>
         </w:rPr>
-        <w:lastRenderedPageBreak/>
         <w:t>Other Non-functional Requirements</w:t>
       </w:r>
       <w:bookmarkEnd w:id="53"/>
@@ -7139,8 +7211,8 @@
       </w:r>
     </w:p>
     <w:sectPr>
-      <w:headerReference w:type="default" r:id="rId14"/>
-      <w:footerReference w:type="default" r:id="rId15"/>
+      <w:headerReference w:type="default" r:id="rId15"/>
+      <w:footerReference w:type="default" r:id="rId16"/>
       <w:pgSz w:w="12240" w:h="15840"/>
       <w:pgMar w:top="1440" w:right="1296" w:bottom="1440" w:left="1296" w:header="720" w:footer="720" w:gutter="0"/>
       <w:pgNumType w:start="1"/>

</xml_diff>

<commit_message>
Added descriptions for use case diagram
</commit_message>
<xml_diff>
--- a/SRS_DOC.docx
+++ b/SRS_DOC.docx
@@ -6453,6 +6453,402 @@
         <w:pStyle w:val="template"/>
         <w:spacing w:line="240" w:lineRule="auto"/>
         <w:jc w:val="both"/>
+        <w:rPr>
+          <w:i w:val="0"/>
+          <w:iCs w:val="0"/>
+        </w:rPr>
+      </w:pPr>
+    </w:p>
+    <w:p>
+      <w:pPr>
+        <w:pStyle w:val="template"/>
+        <w:spacing w:line="240" w:lineRule="auto"/>
+        <w:jc w:val="both"/>
+        <w:rPr>
+          <w:b/>
+          <w:bCs/>
+          <w:i w:val="0"/>
+          <w:iCs w:val="0"/>
+        </w:rPr>
+      </w:pPr>
+      <w:r>
+        <w:rPr>
+          <w:b/>
+          <w:bCs/>
+          <w:i w:val="0"/>
+          <w:iCs w:val="0"/>
+        </w:rPr>
+        <w:t>Actors:</w:t>
+      </w:r>
+    </w:p>
+    <w:p>
+      <w:pPr>
+        <w:pStyle w:val="template"/>
+        <w:spacing w:line="240" w:lineRule="auto"/>
+        <w:jc w:val="both"/>
+        <w:rPr>
+          <w:i w:val="0"/>
+          <w:iCs w:val="0"/>
+        </w:rPr>
+      </w:pPr>
+      <w:r>
+        <w:rPr>
+          <w:i w:val="0"/>
+          <w:iCs w:val="0"/>
+        </w:rPr>
+        <w:t xml:space="preserve">User – The user visiting the website to learn C using the lessons. </w:t>
+      </w:r>
+    </w:p>
+    <w:p>
+      <w:pPr>
+        <w:pStyle w:val="template"/>
+        <w:spacing w:line="240" w:lineRule="auto"/>
+        <w:jc w:val="both"/>
+        <w:rPr>
+          <w:i w:val="0"/>
+          <w:iCs w:val="0"/>
+        </w:rPr>
+      </w:pPr>
+      <w:r>
+        <w:rPr>
+          <w:i w:val="0"/>
+          <w:iCs w:val="0"/>
+        </w:rPr>
+        <w:t>Admin – Administrators who have access to the backend of the C-Teaching-Website.</w:t>
+      </w:r>
+    </w:p>
+    <w:p>
+      <w:pPr>
+        <w:pStyle w:val="template"/>
+        <w:spacing w:line="240" w:lineRule="auto"/>
+        <w:jc w:val="both"/>
+        <w:rPr>
+          <w:i w:val="0"/>
+          <w:iCs w:val="0"/>
+        </w:rPr>
+      </w:pPr>
+      <w:proofErr w:type="spellStart"/>
+      <w:r>
+        <w:rPr>
+          <w:i w:val="0"/>
+          <w:iCs w:val="0"/>
+        </w:rPr>
+        <w:t>FastComet</w:t>
+      </w:r>
+      <w:proofErr w:type="spellEnd"/>
+      <w:r>
+        <w:rPr>
+          <w:i w:val="0"/>
+          <w:iCs w:val="0"/>
+        </w:rPr>
+        <w:t xml:space="preserve"> – Commercial hosting service for the C-Teaching-Website. </w:t>
+      </w:r>
+    </w:p>
+    <w:p>
+      <w:pPr>
+        <w:pStyle w:val="template"/>
+        <w:spacing w:line="240" w:lineRule="auto"/>
+        <w:jc w:val="both"/>
+        <w:rPr>
+          <w:i w:val="0"/>
+          <w:iCs w:val="0"/>
+        </w:rPr>
+      </w:pPr>
+    </w:p>
+    <w:p>
+      <w:pPr>
+        <w:pStyle w:val="template"/>
+        <w:spacing w:line="240" w:lineRule="auto"/>
+        <w:jc w:val="both"/>
+        <w:rPr>
+          <w:b/>
+          <w:bCs/>
+          <w:i w:val="0"/>
+          <w:iCs w:val="0"/>
+        </w:rPr>
+      </w:pPr>
+      <w:r>
+        <w:rPr>
+          <w:b/>
+          <w:bCs/>
+          <w:i w:val="0"/>
+          <w:iCs w:val="0"/>
+        </w:rPr>
+        <w:t>Use Cases:</w:t>
+      </w:r>
+    </w:p>
+    <w:p>
+      <w:pPr>
+        <w:pStyle w:val="template"/>
+        <w:spacing w:line="240" w:lineRule="auto"/>
+        <w:jc w:val="both"/>
+        <w:rPr>
+          <w:i w:val="0"/>
+          <w:iCs w:val="0"/>
+        </w:rPr>
+      </w:pPr>
+      <w:r>
+        <w:rPr>
+          <w:i w:val="0"/>
+          <w:iCs w:val="0"/>
+        </w:rPr>
+        <w:t>Load Landing Page – Loads the landing page in the user’s browser.</w:t>
+      </w:r>
+    </w:p>
+    <w:p>
+      <w:pPr>
+        <w:pStyle w:val="template"/>
+        <w:spacing w:line="240" w:lineRule="auto"/>
+        <w:jc w:val="both"/>
+        <w:rPr>
+          <w:i w:val="0"/>
+          <w:iCs w:val="0"/>
+        </w:rPr>
+      </w:pPr>
+      <w:r>
+        <w:rPr>
+          <w:i w:val="0"/>
+          <w:iCs w:val="0"/>
+        </w:rPr>
+        <w:t>Load About Page – Loads the about page in the user’s browser.</w:t>
+      </w:r>
+    </w:p>
+    <w:p>
+      <w:pPr>
+        <w:pStyle w:val="template"/>
+        <w:spacing w:line="240" w:lineRule="auto"/>
+        <w:jc w:val="both"/>
+        <w:rPr>
+          <w:i w:val="0"/>
+          <w:iCs w:val="0"/>
+        </w:rPr>
+      </w:pPr>
+      <w:r>
+        <w:rPr>
+          <w:i w:val="0"/>
+          <w:iCs w:val="0"/>
+        </w:rPr>
+        <w:t>Load Sign in Page – Loads the sign in page in the user’s browser.</w:t>
+      </w:r>
+    </w:p>
+    <w:p>
+      <w:pPr>
+        <w:pStyle w:val="template"/>
+        <w:spacing w:line="240" w:lineRule="auto"/>
+        <w:jc w:val="both"/>
+        <w:rPr>
+          <w:i w:val="0"/>
+          <w:iCs w:val="0"/>
+        </w:rPr>
+      </w:pPr>
+      <w:r>
+        <w:rPr>
+          <w:i w:val="0"/>
+          <w:iCs w:val="0"/>
+        </w:rPr>
+        <w:t>Create Account – Creates a new user directory on the server.</w:t>
+      </w:r>
+    </w:p>
+    <w:p>
+      <w:pPr>
+        <w:pStyle w:val="template"/>
+        <w:spacing w:line="240" w:lineRule="auto"/>
+        <w:jc w:val="both"/>
+        <w:rPr>
+          <w:i w:val="0"/>
+          <w:iCs w:val="0"/>
+        </w:rPr>
+      </w:pPr>
+      <w:r>
+        <w:rPr>
+          <w:i w:val="0"/>
+          <w:iCs w:val="0"/>
+        </w:rPr>
+        <w:t>Account Exists – If the user folder already exists for the user’s username, give the user an error message and do not login.</w:t>
+      </w:r>
+    </w:p>
+    <w:p>
+      <w:pPr>
+        <w:pStyle w:val="template"/>
+        <w:spacing w:line="240" w:lineRule="auto"/>
+        <w:jc w:val="both"/>
+        <w:rPr>
+          <w:i w:val="0"/>
+          <w:iCs w:val="0"/>
+        </w:rPr>
+      </w:pPr>
+      <w:r>
+        <w:rPr>
+          <w:i w:val="0"/>
+          <w:iCs w:val="0"/>
+        </w:rPr>
+        <w:t>Sign in – Attempts to login with a username and password entered by the user.</w:t>
+      </w:r>
+    </w:p>
+    <w:p>
+      <w:pPr>
+        <w:pStyle w:val="template"/>
+        <w:spacing w:line="240" w:lineRule="auto"/>
+        <w:jc w:val="both"/>
+        <w:rPr>
+          <w:i w:val="0"/>
+          <w:iCs w:val="0"/>
+        </w:rPr>
+      </w:pPr>
+      <w:r>
+        <w:rPr>
+          <w:i w:val="0"/>
+          <w:iCs w:val="0"/>
+        </w:rPr>
+        <w:t>Incorrect Username or Password – If the username and password do not match on the sign in page, give the user an error message and do not login.</w:t>
+      </w:r>
+    </w:p>
+    <w:p>
+      <w:pPr>
+        <w:pStyle w:val="template"/>
+        <w:spacing w:line="240" w:lineRule="auto"/>
+        <w:jc w:val="both"/>
+        <w:rPr>
+          <w:i w:val="0"/>
+          <w:iCs w:val="0"/>
+        </w:rPr>
+      </w:pPr>
+      <w:r>
+        <w:rPr>
+          <w:i w:val="0"/>
+          <w:iCs w:val="0"/>
+        </w:rPr>
+        <w:t>Load Progress Page – Loads a page in the user’s browser visually depicting their progress throughout the online course.</w:t>
+      </w:r>
+    </w:p>
+    <w:p>
+      <w:pPr>
+        <w:pStyle w:val="template"/>
+        <w:spacing w:line="240" w:lineRule="auto"/>
+        <w:jc w:val="both"/>
+        <w:rPr>
+          <w:i w:val="0"/>
+          <w:iCs w:val="0"/>
+        </w:rPr>
+      </w:pPr>
+      <w:r>
+        <w:rPr>
+          <w:i w:val="0"/>
+          <w:iCs w:val="0"/>
+        </w:rPr>
+        <w:t>Load Lesson – When the user selects a lesson on the progress page, a new lesson page is loaded in the user’s browser for that corresponding lesson.</w:t>
+      </w:r>
+    </w:p>
+    <w:p>
+      <w:pPr>
+        <w:pStyle w:val="template"/>
+        <w:spacing w:line="240" w:lineRule="auto"/>
+        <w:jc w:val="both"/>
+        <w:rPr>
+          <w:i w:val="0"/>
+          <w:iCs w:val="0"/>
+        </w:rPr>
+      </w:pPr>
+      <w:r>
+        <w:rPr>
+          <w:i w:val="0"/>
+          <w:iCs w:val="0"/>
+        </w:rPr>
+        <w:t>Submit Code – The user will enter code into a field and click a submit button.</w:t>
+      </w:r>
+    </w:p>
+    <w:p>
+      <w:pPr>
+        <w:pStyle w:val="template"/>
+        <w:spacing w:line="240" w:lineRule="auto"/>
+        <w:jc w:val="both"/>
+        <w:rPr>
+          <w:i w:val="0"/>
+          <w:iCs w:val="0"/>
+        </w:rPr>
+      </w:pPr>
+      <w:r>
+        <w:rPr>
+          <w:i w:val="0"/>
+          <w:iCs w:val="0"/>
+        </w:rPr>
+        <w:lastRenderedPageBreak/>
+        <w:t>Save Code – The server will grab the code entered by the user and save it in their respective user directory.</w:t>
+      </w:r>
+    </w:p>
+    <w:p>
+      <w:pPr>
+        <w:pStyle w:val="template"/>
+        <w:spacing w:line="240" w:lineRule="auto"/>
+        <w:jc w:val="both"/>
+        <w:rPr>
+          <w:i w:val="0"/>
+          <w:iCs w:val="0"/>
+        </w:rPr>
+      </w:pPr>
+      <w:r>
+        <w:rPr>
+          <w:i w:val="0"/>
+          <w:iCs w:val="0"/>
+        </w:rPr>
+        <w:t>Compile Code – The code submitted by the user</w:t>
+      </w:r>
+      <w:r>
+        <w:rPr>
+          <w:i w:val="0"/>
+          <w:iCs w:val="0"/>
+        </w:rPr>
+        <w:t xml:space="preserve"> will be compiled by GCC.</w:t>
+      </w:r>
+    </w:p>
+    <w:p>
+      <w:pPr>
+        <w:pStyle w:val="template"/>
+        <w:spacing w:line="240" w:lineRule="auto"/>
+        <w:jc w:val="both"/>
+        <w:rPr>
+          <w:i w:val="0"/>
+          <w:iCs w:val="0"/>
+        </w:rPr>
+      </w:pPr>
+      <w:r>
+        <w:rPr>
+          <w:i w:val="0"/>
+          <w:iCs w:val="0"/>
+        </w:rPr>
+        <w:t>Run Tests – The user’s compiled code is tested, and the results are returned to the server.</w:t>
+      </w:r>
+    </w:p>
+    <w:p>
+      <w:pPr>
+        <w:pStyle w:val="template"/>
+        <w:spacing w:line="240" w:lineRule="auto"/>
+        <w:jc w:val="both"/>
+        <w:rPr>
+          <w:i w:val="0"/>
+          <w:iCs w:val="0"/>
+        </w:rPr>
+      </w:pPr>
+      <w:r>
+        <w:rPr>
+          <w:i w:val="0"/>
+          <w:iCs w:val="0"/>
+        </w:rPr>
+        <w:t>Load Results Page – Using the results from Run Tests, the results page</w:t>
+      </w:r>
+      <w:r>
+        <w:rPr>
+          <w:i w:val="0"/>
+          <w:iCs w:val="0"/>
+        </w:rPr>
+        <w:t xml:space="preserve"> will display which tests passed and failed.</w:t>
+      </w:r>
+    </w:p>
+    <w:p>
+      <w:pPr>
+        <w:pStyle w:val="template"/>
+        <w:spacing w:line="240" w:lineRule="auto"/>
+        <w:jc w:val="both"/>
       </w:pPr>
       <w:r>
         <w:t>&lt;</w:t>
@@ -6628,7 +7024,14 @@
         <w:rPr>
           <w:color w:val="0000FF"/>
         </w:rPr>
-        <w:t>Specify those requirements that are concerned with possible loss, damage, or harm that could result from the use of the product. Define any safeguards or actions that must be taken, as well as actions that must be prevented. Refer to any external policies or regulations that state safety issues that affect the product’s design or use. Define any safety certifications that must be satisfied</w:t>
+        <w:t xml:space="preserve">Specify those requirements that are concerned with possible loss, damage, or harm that could result from the use of the product. Define any safeguards or actions that must be taken, as well as actions that must be prevented. Refer to any external policies or regulations that state safety </w:t>
+      </w:r>
+      <w:r>
+        <w:rPr>
+          <w:color w:val="0000FF"/>
+        </w:rPr>
+        <w:lastRenderedPageBreak/>
+        <w:t>issues that affect the product’s design or use. Define any safety certifications that must be satisfied</w:t>
       </w:r>
       <w:r>
         <w:t xml:space="preserve">. </w:t>
@@ -6807,7 +7210,6 @@
           <w:rFonts w:ascii="Arial" w:hAnsi="Arial"/>
           <w:color w:val="FFFFFF"/>
         </w:rPr>
-        <w:lastRenderedPageBreak/>
         <w:t>Other Requirements</w:t>
       </w:r>
       <w:bookmarkEnd w:id="60"/>
@@ -7088,7 +7490,6 @@
           <w:rFonts w:ascii="Arial" w:hAnsi="Arial"/>
           <w:color w:val="FFFFFF"/>
         </w:rPr>
-        <w:lastRenderedPageBreak/>
         <w:t>Appendix A – Data Dictionary</w:t>
       </w:r>
       <w:bookmarkEnd w:id="63"/>
@@ -7188,18 +7589,2155 @@
           <w:rFonts w:ascii="Arial" w:hAnsi="Arial"/>
           <w:color w:val="FFFFFF"/>
         </w:rPr>
+        <w:t>Appendix B</w:t>
+      </w:r>
+      <w:bookmarkEnd w:id="64"/>
+      <w:r>
+        <w:rPr>
+          <w:rFonts w:ascii="Arial" w:hAnsi="Arial"/>
+          <w:color w:val="FFFFFF"/>
+        </w:rPr>
+        <w:t xml:space="preserve"> - Group Log</w:t>
+      </w:r>
+      <w:bookmarkEnd w:id="65"/>
+    </w:p>
+    <w:p>
+      <w:pPr>
+        <w:autoSpaceDE w:val="0"/>
+        <w:autoSpaceDN w:val="0"/>
+        <w:adjustRightInd w:val="0"/>
+        <w:spacing w:line="240" w:lineRule="auto"/>
+        <w:rPr>
+          <w:rFonts w:ascii="Arial" w:hAnsi="Arial" w:cs="Arial"/>
+          <w:color w:val="000000"/>
+          <w:sz w:val="22"/>
+          <w:szCs w:val="22"/>
+          <w:lang w:bidi="ar-SA"/>
+        </w:rPr>
+      </w:pPr>
+      <w:r>
+        <w:rPr>
+          <w:rFonts w:ascii="Arial" w:hAnsi="Arial" w:cs="Arial"/>
+          <w:color w:val="000000"/>
+          <w:sz w:val="22"/>
+          <w:szCs w:val="22"/>
+          <w:lang w:bidi="ar-SA"/>
+        </w:rPr>
+        <w:t>October 13, 2020, Meeting 1:</w:t>
+      </w:r>
+    </w:p>
+    <w:p>
+      <w:pPr>
+        <w:autoSpaceDE w:val="0"/>
+        <w:autoSpaceDN w:val="0"/>
+        <w:adjustRightInd w:val="0"/>
+        <w:spacing w:line="240" w:lineRule="auto"/>
+        <w:rPr>
+          <w:rFonts w:ascii="Arial" w:hAnsi="Arial" w:cs="Arial"/>
+          <w:color w:val="000000"/>
+          <w:sz w:val="22"/>
+          <w:szCs w:val="22"/>
+          <w:lang w:bidi="ar-SA"/>
+        </w:rPr>
+      </w:pPr>
+    </w:p>
+    <w:p>
+      <w:pPr>
+        <w:autoSpaceDE w:val="0"/>
+        <w:autoSpaceDN w:val="0"/>
+        <w:adjustRightInd w:val="0"/>
+        <w:spacing w:line="240" w:lineRule="auto"/>
+        <w:rPr>
+          <w:rFonts w:ascii="Arial" w:hAnsi="Arial" w:cs="Arial"/>
+          <w:color w:val="000000"/>
+          <w:sz w:val="22"/>
+          <w:szCs w:val="22"/>
+          <w:lang w:bidi="ar-SA"/>
+        </w:rPr>
+      </w:pPr>
+      <w:r>
+        <w:rPr>
+          <w:rFonts w:ascii="Arial" w:hAnsi="Arial" w:cs="Arial"/>
+          <w:color w:val="000000"/>
+          <w:sz w:val="22"/>
+          <w:szCs w:val="22"/>
+          <w:lang w:bidi="ar-SA"/>
+        </w:rPr>
+        <w:t>Time 120 minutes</w:t>
+      </w:r>
+    </w:p>
+    <w:p>
+      <w:pPr>
+        <w:autoSpaceDE w:val="0"/>
+        <w:autoSpaceDN w:val="0"/>
+        <w:adjustRightInd w:val="0"/>
+        <w:spacing w:line="240" w:lineRule="auto"/>
+        <w:rPr>
+          <w:rFonts w:ascii="Arial" w:hAnsi="Arial" w:cs="Arial"/>
+          <w:color w:val="000000"/>
+          <w:sz w:val="22"/>
+          <w:szCs w:val="22"/>
+          <w:lang w:bidi="ar-SA"/>
+        </w:rPr>
+      </w:pPr>
+    </w:p>
+    <w:p>
+      <w:pPr>
+        <w:autoSpaceDE w:val="0"/>
+        <w:autoSpaceDN w:val="0"/>
+        <w:adjustRightInd w:val="0"/>
+        <w:spacing w:line="240" w:lineRule="auto"/>
+        <w:rPr>
+          <w:rFonts w:ascii="Arial" w:hAnsi="Arial" w:cs="Arial"/>
+          <w:color w:val="000000"/>
+          <w:sz w:val="22"/>
+          <w:szCs w:val="22"/>
+          <w:lang w:bidi="ar-SA"/>
+        </w:rPr>
+      </w:pPr>
+      <w:r>
+        <w:rPr>
+          <w:rFonts w:ascii="Arial" w:hAnsi="Arial" w:cs="Arial"/>
+          <w:color w:val="000000"/>
+          <w:sz w:val="22"/>
+          <w:szCs w:val="22"/>
+          <w:lang w:bidi="ar-SA"/>
+        </w:rPr>
+        <w:t xml:space="preserve">Ethan: Proof of concept. Node has a thing called child processes which allow you to execute commands from node basically. There is an input field, and you can click submit. Takes the text, puts it in </w:t>
+      </w:r>
+      <w:proofErr w:type="spellStart"/>
+      <w:r>
+        <w:rPr>
+          <w:rFonts w:ascii="Arial" w:hAnsi="Arial" w:cs="Arial"/>
+          <w:color w:val="000000"/>
+          <w:sz w:val="22"/>
+          <w:szCs w:val="22"/>
+          <w:lang w:bidi="ar-SA"/>
+        </w:rPr>
+        <w:t>main.c</w:t>
+      </w:r>
+      <w:proofErr w:type="spellEnd"/>
+      <w:r>
+        <w:rPr>
+          <w:rFonts w:ascii="Arial" w:hAnsi="Arial" w:cs="Arial"/>
+          <w:color w:val="000000"/>
+          <w:sz w:val="22"/>
+          <w:szCs w:val="22"/>
+          <w:lang w:bidi="ar-SA"/>
+        </w:rPr>
+        <w:t xml:space="preserve">, and the child process runs the execute command. Does that and compiles the code the user gave it through the website. There is another child process called spawn, and it has another object that is holding the process. Write all of the </w:t>
+      </w:r>
+      <w:proofErr w:type="spellStart"/>
+      <w:r>
+        <w:rPr>
+          <w:rFonts w:ascii="Arial" w:hAnsi="Arial" w:cs="Arial"/>
+          <w:color w:val="000000"/>
+          <w:sz w:val="22"/>
+          <w:szCs w:val="22"/>
+          <w:lang w:bidi="ar-SA"/>
+        </w:rPr>
+        <w:t>stdout</w:t>
+      </w:r>
+      <w:proofErr w:type="spellEnd"/>
+      <w:r>
+        <w:rPr>
+          <w:rFonts w:ascii="Arial" w:hAnsi="Arial" w:cs="Arial"/>
+          <w:color w:val="000000"/>
+          <w:sz w:val="22"/>
+          <w:szCs w:val="22"/>
+          <w:lang w:bidi="ar-SA"/>
+        </w:rPr>
+        <w:t xml:space="preserve"> from </w:t>
+      </w:r>
+      <w:proofErr w:type="spellStart"/>
+      <w:r>
+        <w:rPr>
+          <w:rFonts w:ascii="Arial" w:hAnsi="Arial" w:cs="Arial"/>
+          <w:color w:val="000000"/>
+          <w:sz w:val="22"/>
+          <w:szCs w:val="22"/>
+          <w:lang w:bidi="ar-SA"/>
+        </w:rPr>
+        <w:t>a.out</w:t>
+      </w:r>
+      <w:proofErr w:type="spellEnd"/>
+      <w:r>
+        <w:rPr>
+          <w:rFonts w:ascii="Arial" w:hAnsi="Arial" w:cs="Arial"/>
+          <w:color w:val="000000"/>
+          <w:sz w:val="22"/>
+          <w:szCs w:val="22"/>
+          <w:lang w:bidi="ar-SA"/>
+        </w:rPr>
+        <w:t xml:space="preserve"> from </w:t>
+      </w:r>
+      <w:proofErr w:type="spellStart"/>
+      <w:r>
+        <w:rPr>
+          <w:rFonts w:ascii="Arial" w:hAnsi="Arial" w:cs="Arial"/>
+          <w:color w:val="000000"/>
+          <w:sz w:val="22"/>
+          <w:szCs w:val="22"/>
+          <w:lang w:bidi="ar-SA"/>
+        </w:rPr>
+        <w:t>gcc</w:t>
+      </w:r>
+      <w:proofErr w:type="spellEnd"/>
+      <w:r>
+        <w:rPr>
+          <w:rFonts w:ascii="Arial" w:hAnsi="Arial" w:cs="Arial"/>
+          <w:color w:val="000000"/>
+          <w:sz w:val="22"/>
+          <w:szCs w:val="22"/>
+          <w:lang w:bidi="ar-SA"/>
+        </w:rPr>
+        <w:t xml:space="preserve"> and put it into a file. For every coding problem they have to do, ask for really specific output and compare to the desired output. The thing we're looking at right now is just looking for a minimum viable product. Highlight correct code in green, incorrect in red. Was thinking for this project it will probably be okay to just not actually micromanage how they are doing the output. If people want to name their variables something else, we would have to do a lot of string parsing. Thinking we would either have people return one of their variables, which isn't super intuitive when you're just starting out in C. We would have to make it so they would take arguments from a command line. </w:t>
+      </w:r>
+    </w:p>
+    <w:p>
+      <w:pPr>
+        <w:autoSpaceDE w:val="0"/>
+        <w:autoSpaceDN w:val="0"/>
+        <w:adjustRightInd w:val="0"/>
+        <w:spacing w:line="240" w:lineRule="auto"/>
+        <w:rPr>
+          <w:rFonts w:ascii="Arial" w:hAnsi="Arial" w:cs="Arial"/>
+          <w:color w:val="000000"/>
+          <w:sz w:val="22"/>
+          <w:szCs w:val="22"/>
+          <w:lang w:bidi="ar-SA"/>
+        </w:rPr>
+      </w:pPr>
+    </w:p>
+    <w:p>
+      <w:pPr>
+        <w:autoSpaceDE w:val="0"/>
+        <w:autoSpaceDN w:val="0"/>
+        <w:adjustRightInd w:val="0"/>
+        <w:spacing w:line="240" w:lineRule="auto"/>
+        <w:rPr>
+          <w:rFonts w:ascii="Arial" w:hAnsi="Arial" w:cs="Arial"/>
+          <w:color w:val="000000"/>
+          <w:sz w:val="22"/>
+          <w:szCs w:val="22"/>
+          <w:lang w:bidi="ar-SA"/>
+        </w:rPr>
+      </w:pPr>
+      <w:r>
+        <w:rPr>
+          <w:rFonts w:ascii="Arial" w:hAnsi="Arial" w:cs="Arial"/>
+          <w:color w:val="000000"/>
+          <w:sz w:val="22"/>
+          <w:szCs w:val="22"/>
+          <w:lang w:bidi="ar-SA"/>
+        </w:rPr>
         <w:lastRenderedPageBreak/>
-        <w:t>Appendix B</w:t>
-      </w:r>
-      <w:bookmarkEnd w:id="64"/>
-      <w:r>
-        <w:rPr>
-          <w:rFonts w:ascii="Arial" w:hAnsi="Arial"/>
-          <w:color w:val="FFFFFF"/>
-        </w:rPr>
-        <w:t xml:space="preserve"> - Group Log</w:t>
-      </w:r>
-      <w:bookmarkEnd w:id="65"/>
+        <w:t xml:space="preserve">How we could handle each lesson: We have tests that are run in the backend. We place user code inside of functions that will have tests run on it. We could highlight errors from the compiler describing the common error. When you press run the code, it needs to send a new page to send the output. </w:t>
+      </w:r>
+    </w:p>
+    <w:p>
+      <w:pPr>
+        <w:autoSpaceDE w:val="0"/>
+        <w:autoSpaceDN w:val="0"/>
+        <w:adjustRightInd w:val="0"/>
+        <w:spacing w:line="240" w:lineRule="auto"/>
+        <w:rPr>
+          <w:rFonts w:ascii="Arial" w:hAnsi="Arial" w:cs="Arial"/>
+          <w:color w:val="000000"/>
+          <w:sz w:val="22"/>
+          <w:szCs w:val="22"/>
+          <w:lang w:bidi="ar-SA"/>
+        </w:rPr>
+      </w:pPr>
+    </w:p>
+    <w:p>
+      <w:pPr>
+        <w:autoSpaceDE w:val="0"/>
+        <w:autoSpaceDN w:val="0"/>
+        <w:adjustRightInd w:val="0"/>
+        <w:spacing w:line="240" w:lineRule="auto"/>
+        <w:rPr>
+          <w:rFonts w:ascii="Arial" w:hAnsi="Arial" w:cs="Arial"/>
+          <w:color w:val="000000"/>
+          <w:sz w:val="22"/>
+          <w:szCs w:val="22"/>
+          <w:lang w:bidi="ar-SA"/>
+        </w:rPr>
+      </w:pPr>
+      <w:r>
+        <w:rPr>
+          <w:rFonts w:ascii="Arial" w:hAnsi="Arial" w:cs="Arial"/>
+          <w:color w:val="000000"/>
+          <w:sz w:val="22"/>
+          <w:szCs w:val="22"/>
+          <w:lang w:bidi="ar-SA"/>
+        </w:rPr>
+        <w:t>Would be okay if we do something where we just have a standardized page that we go to for the results of each problem. You write the code and it will take you to the next page. The page where we compare tests would have to be on a separate page from where you write your code.</w:t>
+      </w:r>
+    </w:p>
+    <w:p>
+      <w:pPr>
+        <w:autoSpaceDE w:val="0"/>
+        <w:autoSpaceDN w:val="0"/>
+        <w:adjustRightInd w:val="0"/>
+        <w:spacing w:line="240" w:lineRule="auto"/>
+        <w:rPr>
+          <w:rFonts w:ascii="Arial" w:hAnsi="Arial" w:cs="Arial"/>
+          <w:color w:val="000000"/>
+          <w:sz w:val="22"/>
+          <w:szCs w:val="22"/>
+          <w:lang w:bidi="ar-SA"/>
+        </w:rPr>
+      </w:pPr>
+    </w:p>
+    <w:p>
+      <w:pPr>
+        <w:autoSpaceDE w:val="0"/>
+        <w:autoSpaceDN w:val="0"/>
+        <w:adjustRightInd w:val="0"/>
+        <w:spacing w:line="240" w:lineRule="auto"/>
+        <w:rPr>
+          <w:rFonts w:ascii="Arial" w:hAnsi="Arial" w:cs="Arial"/>
+          <w:color w:val="000000"/>
+          <w:sz w:val="22"/>
+          <w:szCs w:val="22"/>
+          <w:lang w:bidi="ar-SA"/>
+        </w:rPr>
+      </w:pPr>
+      <w:r>
+        <w:rPr>
+          <w:rFonts w:ascii="Arial" w:hAnsi="Arial" w:cs="Arial"/>
+          <w:color w:val="000000"/>
+          <w:sz w:val="22"/>
+          <w:szCs w:val="22"/>
+          <w:lang w:bidi="ar-SA"/>
+        </w:rPr>
+        <w:t xml:space="preserve">The website will be hosted on </w:t>
+      </w:r>
+      <w:proofErr w:type="spellStart"/>
+      <w:r>
+        <w:rPr>
+          <w:rFonts w:ascii="Arial" w:hAnsi="Arial" w:cs="Arial"/>
+          <w:color w:val="000000"/>
+          <w:sz w:val="22"/>
+          <w:szCs w:val="22"/>
+          <w:lang w:bidi="ar-SA"/>
+        </w:rPr>
+        <w:t>fastcomet</w:t>
+      </w:r>
+      <w:proofErr w:type="spellEnd"/>
+      <w:r>
+        <w:rPr>
+          <w:rFonts w:ascii="Arial" w:hAnsi="Arial" w:cs="Arial"/>
+          <w:color w:val="000000"/>
+          <w:sz w:val="22"/>
+          <w:szCs w:val="22"/>
+          <w:lang w:bidi="ar-SA"/>
+        </w:rPr>
+        <w:t xml:space="preserve">.  </w:t>
+      </w:r>
+    </w:p>
+    <w:p>
+      <w:pPr>
+        <w:autoSpaceDE w:val="0"/>
+        <w:autoSpaceDN w:val="0"/>
+        <w:adjustRightInd w:val="0"/>
+        <w:spacing w:line="240" w:lineRule="auto"/>
+        <w:rPr>
+          <w:rFonts w:ascii="Arial" w:hAnsi="Arial" w:cs="Arial"/>
+          <w:color w:val="000000"/>
+          <w:sz w:val="22"/>
+          <w:szCs w:val="22"/>
+          <w:lang w:bidi="ar-SA"/>
+        </w:rPr>
+      </w:pPr>
+    </w:p>
+    <w:p>
+      <w:pPr>
+        <w:autoSpaceDE w:val="0"/>
+        <w:autoSpaceDN w:val="0"/>
+        <w:adjustRightInd w:val="0"/>
+        <w:spacing w:line="240" w:lineRule="auto"/>
+        <w:rPr>
+          <w:rFonts w:ascii="Arial" w:hAnsi="Arial" w:cs="Arial"/>
+          <w:color w:val="000000"/>
+          <w:sz w:val="22"/>
+          <w:szCs w:val="22"/>
+          <w:lang w:bidi="ar-SA"/>
+        </w:rPr>
+      </w:pPr>
+      <w:r>
+        <w:rPr>
+          <w:rFonts w:ascii="Arial" w:hAnsi="Arial" w:cs="Arial"/>
+          <w:color w:val="000000"/>
+          <w:sz w:val="22"/>
+          <w:szCs w:val="22"/>
+          <w:lang w:bidi="ar-SA"/>
+        </w:rPr>
+        <w:t xml:space="preserve">Christian is going to work on the C tests, Ethan is going to work on the landing page. </w:t>
+      </w:r>
+    </w:p>
+    <w:p>
+      <w:pPr>
+        <w:autoSpaceDE w:val="0"/>
+        <w:autoSpaceDN w:val="0"/>
+        <w:adjustRightInd w:val="0"/>
+        <w:spacing w:line="240" w:lineRule="auto"/>
+        <w:rPr>
+          <w:rFonts w:ascii="Arial" w:hAnsi="Arial" w:cs="Arial"/>
+          <w:color w:val="000000"/>
+          <w:sz w:val="22"/>
+          <w:szCs w:val="22"/>
+          <w:lang w:bidi="ar-SA"/>
+        </w:rPr>
+      </w:pPr>
+    </w:p>
+    <w:p>
+      <w:pPr>
+        <w:autoSpaceDE w:val="0"/>
+        <w:autoSpaceDN w:val="0"/>
+        <w:adjustRightInd w:val="0"/>
+        <w:spacing w:line="240" w:lineRule="auto"/>
+        <w:rPr>
+          <w:rFonts w:ascii="Arial" w:hAnsi="Arial" w:cs="Arial"/>
+          <w:color w:val="000000"/>
+          <w:sz w:val="22"/>
+          <w:szCs w:val="22"/>
+          <w:lang w:bidi="ar-SA"/>
+        </w:rPr>
+      </w:pPr>
+      <w:r>
+        <w:rPr>
+          <w:rFonts w:ascii="Arial" w:hAnsi="Arial" w:cs="Arial"/>
+          <w:color w:val="000000"/>
+          <w:sz w:val="22"/>
+          <w:szCs w:val="22"/>
+          <w:lang w:bidi="ar-SA"/>
+        </w:rPr>
+        <w:t xml:space="preserve">Look up "run C program with node child processes" for info on compiling C. </w:t>
+      </w:r>
+    </w:p>
+    <w:p>
+      <w:pPr>
+        <w:autoSpaceDE w:val="0"/>
+        <w:autoSpaceDN w:val="0"/>
+        <w:adjustRightInd w:val="0"/>
+        <w:spacing w:line="240" w:lineRule="auto"/>
+        <w:rPr>
+          <w:rFonts w:ascii="Arial" w:hAnsi="Arial" w:cs="Arial"/>
+          <w:color w:val="000000"/>
+          <w:sz w:val="22"/>
+          <w:szCs w:val="22"/>
+          <w:lang w:bidi="ar-SA"/>
+        </w:rPr>
+      </w:pPr>
+    </w:p>
+    <w:p>
+      <w:pPr>
+        <w:autoSpaceDE w:val="0"/>
+        <w:autoSpaceDN w:val="0"/>
+        <w:adjustRightInd w:val="0"/>
+        <w:spacing w:line="240" w:lineRule="auto"/>
+        <w:rPr>
+          <w:rFonts w:ascii="Arial" w:hAnsi="Arial" w:cs="Arial"/>
+          <w:color w:val="000000"/>
+          <w:sz w:val="22"/>
+          <w:szCs w:val="22"/>
+          <w:u w:val="single" w:color="000000"/>
+          <w:lang w:bidi="ar-SA"/>
+        </w:rPr>
+      </w:pPr>
+      <w:r>
+        <w:rPr>
+          <w:rFonts w:ascii="Arial" w:hAnsi="Arial" w:cs="Arial"/>
+          <w:color w:val="000000"/>
+          <w:sz w:val="22"/>
+          <w:szCs w:val="22"/>
+          <w:u w:val="single" w:color="000000"/>
+          <w:lang w:bidi="ar-SA"/>
+        </w:rPr>
+        <w:t>Deliverables by next meeting:</w:t>
+      </w:r>
+    </w:p>
+    <w:p>
+      <w:pPr>
+        <w:autoSpaceDE w:val="0"/>
+        <w:autoSpaceDN w:val="0"/>
+        <w:adjustRightInd w:val="0"/>
+        <w:spacing w:line="240" w:lineRule="auto"/>
+        <w:rPr>
+          <w:rFonts w:ascii="Arial" w:hAnsi="Arial" w:cs="Arial"/>
+          <w:color w:val="000000"/>
+          <w:sz w:val="22"/>
+          <w:szCs w:val="22"/>
+          <w:u w:color="000000"/>
+          <w:lang w:bidi="ar-SA"/>
+        </w:rPr>
+      </w:pPr>
+    </w:p>
+    <w:p>
+      <w:pPr>
+        <w:autoSpaceDE w:val="0"/>
+        <w:autoSpaceDN w:val="0"/>
+        <w:adjustRightInd w:val="0"/>
+        <w:spacing w:line="240" w:lineRule="auto"/>
+        <w:rPr>
+          <w:rFonts w:ascii="Arial" w:hAnsi="Arial" w:cs="Arial"/>
+          <w:color w:val="000000"/>
+          <w:sz w:val="22"/>
+          <w:szCs w:val="22"/>
+          <w:u w:color="000000"/>
+          <w:lang w:bidi="ar-SA"/>
+        </w:rPr>
+      </w:pPr>
+      <w:r>
+        <w:rPr>
+          <w:rFonts w:ascii="Arial" w:hAnsi="Arial" w:cs="Arial"/>
+          <w:color w:val="000000"/>
+          <w:sz w:val="22"/>
+          <w:szCs w:val="22"/>
+          <w:u w:color="000000"/>
+          <w:lang w:bidi="ar-SA"/>
+        </w:rPr>
+        <w:t>Ethan: -Create the landing page and sidebar that will be on every page</w:t>
+      </w:r>
+    </w:p>
+    <w:p>
+      <w:pPr>
+        <w:autoSpaceDE w:val="0"/>
+        <w:autoSpaceDN w:val="0"/>
+        <w:adjustRightInd w:val="0"/>
+        <w:spacing w:line="240" w:lineRule="auto"/>
+        <w:rPr>
+          <w:rFonts w:ascii="Arial" w:hAnsi="Arial" w:cs="Arial"/>
+          <w:color w:val="000000"/>
+          <w:sz w:val="22"/>
+          <w:szCs w:val="22"/>
+          <w:u w:color="000000"/>
+          <w:lang w:bidi="ar-SA"/>
+        </w:rPr>
+      </w:pPr>
+      <w:r>
+        <w:rPr>
+          <w:rFonts w:ascii="Arial" w:hAnsi="Arial" w:cs="Arial"/>
+          <w:color w:val="000000"/>
+          <w:sz w:val="22"/>
+          <w:szCs w:val="22"/>
+          <w:u w:color="000000"/>
+          <w:lang w:bidi="ar-SA"/>
+        </w:rPr>
+        <w:tab/>
+        <w:t>-Write information for 1.0 and 1.2 on SRS document</w:t>
+      </w:r>
+    </w:p>
+    <w:p>
+      <w:pPr>
+        <w:autoSpaceDE w:val="0"/>
+        <w:autoSpaceDN w:val="0"/>
+        <w:adjustRightInd w:val="0"/>
+        <w:spacing w:line="240" w:lineRule="auto"/>
+        <w:rPr>
+          <w:rFonts w:ascii="Arial" w:hAnsi="Arial" w:cs="Arial"/>
+          <w:color w:val="000000"/>
+          <w:sz w:val="22"/>
+          <w:szCs w:val="22"/>
+          <w:u w:color="000000"/>
+          <w:lang w:bidi="ar-SA"/>
+        </w:rPr>
+      </w:pPr>
+    </w:p>
+    <w:p>
+      <w:pPr>
+        <w:autoSpaceDE w:val="0"/>
+        <w:autoSpaceDN w:val="0"/>
+        <w:adjustRightInd w:val="0"/>
+        <w:spacing w:line="240" w:lineRule="auto"/>
+        <w:rPr>
+          <w:rFonts w:ascii="Arial" w:hAnsi="Arial" w:cs="Arial"/>
+          <w:color w:val="000000"/>
+          <w:sz w:val="22"/>
+          <w:szCs w:val="22"/>
+          <w:u w:color="000000"/>
+          <w:lang w:bidi="ar-SA"/>
+        </w:rPr>
+      </w:pPr>
+      <w:r>
+        <w:rPr>
+          <w:rFonts w:ascii="Arial" w:hAnsi="Arial" w:cs="Arial"/>
+          <w:color w:val="000000"/>
+          <w:sz w:val="22"/>
+          <w:szCs w:val="22"/>
+          <w:u w:color="000000"/>
+          <w:lang w:bidi="ar-SA"/>
+        </w:rPr>
+        <w:t>Christian: -Create the unit tests for the first C challenge</w:t>
+      </w:r>
+    </w:p>
+    <w:p>
+      <w:pPr>
+        <w:autoSpaceDE w:val="0"/>
+        <w:autoSpaceDN w:val="0"/>
+        <w:adjustRightInd w:val="0"/>
+        <w:spacing w:line="240" w:lineRule="auto"/>
+        <w:rPr>
+          <w:rFonts w:ascii="Arial" w:hAnsi="Arial" w:cs="Arial"/>
+          <w:color w:val="000000"/>
+          <w:sz w:val="22"/>
+          <w:szCs w:val="22"/>
+          <w:u w:color="000000"/>
+          <w:lang w:bidi="ar-SA"/>
+        </w:rPr>
+      </w:pPr>
+      <w:r>
+        <w:rPr>
+          <w:rFonts w:ascii="Arial" w:hAnsi="Arial" w:cs="Arial"/>
+          <w:color w:val="000000"/>
+          <w:sz w:val="22"/>
+          <w:szCs w:val="22"/>
+          <w:u w:color="000000"/>
+          <w:lang w:bidi="ar-SA"/>
+        </w:rPr>
+        <w:tab/>
+        <w:t xml:space="preserve">    -Write information for 1.1 and 1.3 on SRS document</w:t>
+      </w:r>
+    </w:p>
+    <w:p>
+      <w:pPr>
+        <w:autoSpaceDE w:val="0"/>
+        <w:autoSpaceDN w:val="0"/>
+        <w:adjustRightInd w:val="0"/>
+        <w:spacing w:line="240" w:lineRule="auto"/>
+        <w:rPr>
+          <w:rFonts w:ascii="Arial" w:hAnsi="Arial" w:cs="Arial"/>
+          <w:color w:val="000000"/>
+          <w:sz w:val="22"/>
+          <w:szCs w:val="22"/>
+          <w:u w:color="000000"/>
+          <w:lang w:bidi="ar-SA"/>
+        </w:rPr>
+      </w:pPr>
+    </w:p>
+    <w:p>
+      <w:pPr>
+        <w:autoSpaceDE w:val="0"/>
+        <w:autoSpaceDN w:val="0"/>
+        <w:adjustRightInd w:val="0"/>
+        <w:spacing w:line="240" w:lineRule="auto"/>
+        <w:rPr>
+          <w:rFonts w:ascii="Arial" w:hAnsi="Arial" w:cs="Arial"/>
+          <w:color w:val="000000"/>
+          <w:sz w:val="22"/>
+          <w:szCs w:val="22"/>
+          <w:u w:color="000000"/>
+          <w:lang w:bidi="ar-SA"/>
+        </w:rPr>
+      </w:pPr>
+    </w:p>
+    <w:p>
+      <w:pPr>
+        <w:autoSpaceDE w:val="0"/>
+        <w:autoSpaceDN w:val="0"/>
+        <w:adjustRightInd w:val="0"/>
+        <w:spacing w:line="240" w:lineRule="auto"/>
+        <w:rPr>
+          <w:rFonts w:ascii="Arial" w:hAnsi="Arial" w:cs="Arial"/>
+          <w:color w:val="000000"/>
+          <w:sz w:val="22"/>
+          <w:szCs w:val="22"/>
+          <w:u w:val="single" w:color="000000"/>
+          <w:lang w:bidi="ar-SA"/>
+        </w:rPr>
+      </w:pPr>
+      <w:r>
+        <w:rPr>
+          <w:rFonts w:ascii="Arial" w:hAnsi="Arial" w:cs="Arial"/>
+          <w:color w:val="000000"/>
+          <w:sz w:val="22"/>
+          <w:szCs w:val="22"/>
+          <w:u w:val="single" w:color="000000"/>
+          <w:lang w:bidi="ar-SA"/>
+        </w:rPr>
+        <w:t>Backlog:</w:t>
+      </w:r>
+    </w:p>
+    <w:p>
+      <w:pPr>
+        <w:autoSpaceDE w:val="0"/>
+        <w:autoSpaceDN w:val="0"/>
+        <w:adjustRightInd w:val="0"/>
+        <w:spacing w:line="240" w:lineRule="auto"/>
+        <w:rPr>
+          <w:rFonts w:ascii="Arial" w:hAnsi="Arial" w:cs="Arial"/>
+          <w:color w:val="000000"/>
+          <w:sz w:val="22"/>
+          <w:szCs w:val="22"/>
+          <w:u w:color="000000"/>
+          <w:lang w:bidi="ar-SA"/>
+        </w:rPr>
+      </w:pPr>
+    </w:p>
+    <w:p>
+      <w:pPr>
+        <w:autoSpaceDE w:val="0"/>
+        <w:autoSpaceDN w:val="0"/>
+        <w:adjustRightInd w:val="0"/>
+        <w:spacing w:line="240" w:lineRule="auto"/>
+        <w:rPr>
+          <w:rFonts w:ascii="Arial" w:hAnsi="Arial" w:cs="Arial"/>
+          <w:color w:val="000000"/>
+          <w:sz w:val="22"/>
+          <w:szCs w:val="22"/>
+          <w:u w:color="000000"/>
+          <w:lang w:bidi="ar-SA"/>
+        </w:rPr>
+      </w:pPr>
+      <w:r>
+        <w:rPr>
+          <w:rFonts w:ascii="Arial" w:hAnsi="Arial" w:cs="Arial"/>
+          <w:color w:val="000000"/>
+          <w:sz w:val="22"/>
+          <w:szCs w:val="22"/>
+          <w:u w:color="000000"/>
+          <w:lang w:bidi="ar-SA"/>
+        </w:rPr>
+        <w:t>-Set up page for user account creation/sign in</w:t>
+      </w:r>
+    </w:p>
+    <w:p>
+      <w:pPr>
+        <w:autoSpaceDE w:val="0"/>
+        <w:autoSpaceDN w:val="0"/>
+        <w:adjustRightInd w:val="0"/>
+        <w:spacing w:line="240" w:lineRule="auto"/>
+        <w:rPr>
+          <w:rFonts w:ascii="Arial" w:hAnsi="Arial" w:cs="Arial"/>
+          <w:color w:val="000000"/>
+          <w:sz w:val="22"/>
+          <w:szCs w:val="22"/>
+          <w:u w:color="000000"/>
+          <w:lang w:bidi="ar-SA"/>
+        </w:rPr>
+      </w:pPr>
+      <w:r>
+        <w:rPr>
+          <w:rFonts w:ascii="Arial" w:hAnsi="Arial" w:cs="Arial"/>
+          <w:color w:val="000000"/>
+          <w:sz w:val="22"/>
+          <w:szCs w:val="22"/>
+          <w:u w:color="000000"/>
+          <w:lang w:bidi="ar-SA"/>
+        </w:rPr>
+        <w:t>-Set up user account system</w:t>
+      </w:r>
+    </w:p>
+    <w:p>
+      <w:pPr>
+        <w:autoSpaceDE w:val="0"/>
+        <w:autoSpaceDN w:val="0"/>
+        <w:adjustRightInd w:val="0"/>
+        <w:spacing w:line="240" w:lineRule="auto"/>
+        <w:rPr>
+          <w:rFonts w:ascii="Arial" w:hAnsi="Arial" w:cs="Arial"/>
+          <w:color w:val="000000"/>
+          <w:sz w:val="22"/>
+          <w:szCs w:val="22"/>
+          <w:u w:color="000000"/>
+          <w:lang w:bidi="ar-SA"/>
+        </w:rPr>
+      </w:pPr>
+      <w:r>
+        <w:rPr>
+          <w:rFonts w:ascii="Arial" w:hAnsi="Arial" w:cs="Arial"/>
+          <w:color w:val="000000"/>
+          <w:sz w:val="22"/>
+          <w:szCs w:val="22"/>
+          <w:u w:color="000000"/>
+          <w:lang w:bidi="ar-SA"/>
+        </w:rPr>
+        <w:t>-Set up node function for running C code</w:t>
+      </w:r>
+    </w:p>
+    <w:p>
+      <w:pPr>
+        <w:autoSpaceDE w:val="0"/>
+        <w:autoSpaceDN w:val="0"/>
+        <w:adjustRightInd w:val="0"/>
+        <w:spacing w:line="240" w:lineRule="auto"/>
+        <w:rPr>
+          <w:rFonts w:ascii="Arial" w:hAnsi="Arial" w:cs="Arial"/>
+          <w:color w:val="000000"/>
+          <w:sz w:val="22"/>
+          <w:szCs w:val="22"/>
+          <w:u w:color="000000"/>
+          <w:lang w:bidi="ar-SA"/>
+        </w:rPr>
+      </w:pPr>
+      <w:r>
+        <w:rPr>
+          <w:rFonts w:ascii="Arial" w:hAnsi="Arial" w:cs="Arial"/>
+          <w:color w:val="000000"/>
+          <w:sz w:val="22"/>
+          <w:szCs w:val="22"/>
+          <w:u w:color="000000"/>
+          <w:lang w:bidi="ar-SA"/>
+        </w:rPr>
+        <w:t>-Error highlighting for C tests</w:t>
+      </w:r>
+    </w:p>
+    <w:p>
+      <w:pPr>
+        <w:autoSpaceDE w:val="0"/>
+        <w:autoSpaceDN w:val="0"/>
+        <w:adjustRightInd w:val="0"/>
+        <w:spacing w:line="240" w:lineRule="auto"/>
+        <w:rPr>
+          <w:rFonts w:ascii="Arial" w:hAnsi="Arial" w:cs="Arial"/>
+          <w:color w:val="000000"/>
+          <w:sz w:val="22"/>
+          <w:szCs w:val="22"/>
+          <w:u w:color="000000"/>
+          <w:lang w:bidi="ar-SA"/>
+        </w:rPr>
+      </w:pPr>
+      <w:r>
+        <w:rPr>
+          <w:rFonts w:ascii="Arial" w:hAnsi="Arial" w:cs="Arial"/>
+          <w:color w:val="000000"/>
+          <w:sz w:val="22"/>
+          <w:szCs w:val="22"/>
+          <w:u w:color="000000"/>
+          <w:lang w:bidi="ar-SA"/>
+        </w:rPr>
+        <w:t>-Compilation failed page</w:t>
+      </w:r>
+    </w:p>
+    <w:p>
+      <w:pPr>
+        <w:autoSpaceDE w:val="0"/>
+        <w:autoSpaceDN w:val="0"/>
+        <w:adjustRightInd w:val="0"/>
+        <w:spacing w:line="240" w:lineRule="auto"/>
+        <w:rPr>
+          <w:rFonts w:ascii="Arial" w:hAnsi="Arial" w:cs="Arial"/>
+          <w:color w:val="000000"/>
+          <w:sz w:val="22"/>
+          <w:szCs w:val="22"/>
+          <w:u w:color="000000"/>
+          <w:lang w:bidi="ar-SA"/>
+        </w:rPr>
+      </w:pPr>
+      <w:r>
+        <w:rPr>
+          <w:rFonts w:ascii="Arial" w:hAnsi="Arial" w:cs="Arial"/>
+          <w:color w:val="000000"/>
+          <w:sz w:val="22"/>
+          <w:szCs w:val="22"/>
+          <w:u w:color="000000"/>
+          <w:lang w:bidi="ar-SA"/>
+        </w:rPr>
+        <w:t>-Error handling for the compilation and running of C code (</w:t>
+      </w:r>
+      <w:proofErr w:type="spellStart"/>
+      <w:r>
+        <w:rPr>
+          <w:rFonts w:ascii="Arial" w:hAnsi="Arial" w:cs="Arial"/>
+          <w:color w:val="000000"/>
+          <w:sz w:val="22"/>
+          <w:szCs w:val="22"/>
+          <w:u w:color="000000"/>
+          <w:lang w:bidi="ar-SA"/>
+        </w:rPr>
+        <w:t>gcc</w:t>
+      </w:r>
+      <w:proofErr w:type="spellEnd"/>
+      <w:r>
+        <w:rPr>
+          <w:rFonts w:ascii="Arial" w:hAnsi="Arial" w:cs="Arial"/>
+          <w:color w:val="000000"/>
+          <w:sz w:val="22"/>
+          <w:szCs w:val="22"/>
+          <w:u w:color="000000"/>
+          <w:lang w:bidi="ar-SA"/>
+        </w:rPr>
+        <w:t xml:space="preserve"> failing, race conditions, etc.)</w:t>
+      </w:r>
+    </w:p>
+    <w:p>
+      <w:pPr>
+        <w:autoSpaceDE w:val="0"/>
+        <w:autoSpaceDN w:val="0"/>
+        <w:adjustRightInd w:val="0"/>
+        <w:spacing w:line="240" w:lineRule="auto"/>
+        <w:rPr>
+          <w:rFonts w:ascii="Arial" w:hAnsi="Arial" w:cs="Arial"/>
+          <w:color w:val="000000"/>
+          <w:sz w:val="22"/>
+          <w:szCs w:val="22"/>
+          <w:u w:color="000000"/>
+          <w:lang w:bidi="ar-SA"/>
+        </w:rPr>
+      </w:pPr>
+      <w:r>
+        <w:rPr>
+          <w:rFonts w:ascii="Arial" w:hAnsi="Arial" w:cs="Arial"/>
+          <w:color w:val="000000"/>
+          <w:sz w:val="22"/>
+          <w:szCs w:val="22"/>
+          <w:u w:color="000000"/>
+          <w:lang w:bidi="ar-SA"/>
+        </w:rPr>
+        <w:t>-Set up About page</w:t>
+      </w:r>
+    </w:p>
+    <w:p>
+      <w:pPr>
+        <w:autoSpaceDE w:val="0"/>
+        <w:autoSpaceDN w:val="0"/>
+        <w:adjustRightInd w:val="0"/>
+        <w:spacing w:line="240" w:lineRule="auto"/>
+        <w:rPr>
+          <w:rFonts w:ascii="Arial" w:hAnsi="Arial" w:cs="Arial"/>
+          <w:color w:val="000000"/>
+          <w:sz w:val="22"/>
+          <w:szCs w:val="22"/>
+          <w:u w:color="000000"/>
+          <w:lang w:bidi="ar-SA"/>
+        </w:rPr>
+      </w:pPr>
+    </w:p>
+    <w:p>
+      <w:pPr>
+        <w:autoSpaceDE w:val="0"/>
+        <w:autoSpaceDN w:val="0"/>
+        <w:adjustRightInd w:val="0"/>
+        <w:spacing w:line="240" w:lineRule="auto"/>
+        <w:rPr>
+          <w:rFonts w:ascii="Arial" w:hAnsi="Arial" w:cs="Arial"/>
+          <w:color w:val="000000"/>
+          <w:sz w:val="22"/>
+          <w:szCs w:val="22"/>
+          <w:u w:color="000000"/>
+          <w:lang w:bidi="ar-SA"/>
+        </w:rPr>
+      </w:pPr>
+      <w:r>
+        <w:rPr>
+          <w:rFonts w:ascii="Arial" w:hAnsi="Arial" w:cs="Arial"/>
+          <w:color w:val="000000"/>
+          <w:sz w:val="22"/>
+          <w:szCs w:val="22"/>
+          <w:u w:color="000000"/>
+          <w:lang w:bidi="ar-SA"/>
+        </w:rPr>
+        <w:t>October 20, 2020, Meeting 2:</w:t>
+      </w:r>
+    </w:p>
+    <w:p>
+      <w:pPr>
+        <w:autoSpaceDE w:val="0"/>
+        <w:autoSpaceDN w:val="0"/>
+        <w:adjustRightInd w:val="0"/>
+        <w:spacing w:line="240" w:lineRule="auto"/>
+        <w:rPr>
+          <w:rFonts w:ascii="Arial" w:hAnsi="Arial" w:cs="Arial"/>
+          <w:color w:val="000000"/>
+          <w:sz w:val="22"/>
+          <w:szCs w:val="22"/>
+          <w:u w:color="000000"/>
+          <w:lang w:bidi="ar-SA"/>
+        </w:rPr>
+      </w:pPr>
+    </w:p>
+    <w:p>
+      <w:pPr>
+        <w:autoSpaceDE w:val="0"/>
+        <w:autoSpaceDN w:val="0"/>
+        <w:adjustRightInd w:val="0"/>
+        <w:spacing w:line="240" w:lineRule="auto"/>
+        <w:rPr>
+          <w:rFonts w:ascii="Arial" w:hAnsi="Arial" w:cs="Arial"/>
+          <w:color w:val="000000"/>
+          <w:sz w:val="22"/>
+          <w:szCs w:val="22"/>
+          <w:u w:color="000000"/>
+          <w:lang w:bidi="ar-SA"/>
+        </w:rPr>
+      </w:pPr>
+      <w:r>
+        <w:rPr>
+          <w:rFonts w:ascii="Arial" w:hAnsi="Arial" w:cs="Arial"/>
+          <w:color w:val="000000"/>
+          <w:sz w:val="22"/>
+          <w:szCs w:val="22"/>
+          <w:u w:color="000000"/>
+          <w:lang w:bidi="ar-SA"/>
+        </w:rPr>
+        <w:t>Time 120 minutes</w:t>
+      </w:r>
+    </w:p>
+    <w:p>
+      <w:pPr>
+        <w:autoSpaceDE w:val="0"/>
+        <w:autoSpaceDN w:val="0"/>
+        <w:adjustRightInd w:val="0"/>
+        <w:spacing w:line="240" w:lineRule="auto"/>
+        <w:rPr>
+          <w:rFonts w:ascii="Arial" w:hAnsi="Arial" w:cs="Arial"/>
+          <w:color w:val="000000"/>
+          <w:sz w:val="22"/>
+          <w:szCs w:val="22"/>
+          <w:u w:color="000000"/>
+          <w:lang w:bidi="ar-SA"/>
+        </w:rPr>
+      </w:pPr>
+    </w:p>
+    <w:p>
+      <w:pPr>
+        <w:autoSpaceDE w:val="0"/>
+        <w:autoSpaceDN w:val="0"/>
+        <w:adjustRightInd w:val="0"/>
+        <w:spacing w:line="240" w:lineRule="auto"/>
+        <w:rPr>
+          <w:rFonts w:ascii="Arial" w:hAnsi="Arial" w:cs="Arial"/>
+          <w:color w:val="000000"/>
+          <w:sz w:val="22"/>
+          <w:szCs w:val="22"/>
+          <w:u w:color="000000"/>
+          <w:lang w:bidi="ar-SA"/>
+        </w:rPr>
+      </w:pPr>
+      <w:r>
+        <w:rPr>
+          <w:rFonts w:ascii="Arial" w:hAnsi="Arial" w:cs="Arial"/>
+          <w:color w:val="000000"/>
+          <w:sz w:val="22"/>
+          <w:szCs w:val="22"/>
+          <w:u w:color="000000"/>
+          <w:lang w:bidi="ar-SA"/>
+        </w:rPr>
+        <w:t xml:space="preserve">Christian and Ethan went over changes made. Main landing page with CSS style sheets were created, with the first lesson and the backend for the first lesson. </w:t>
+      </w:r>
+    </w:p>
+    <w:p>
+      <w:pPr>
+        <w:autoSpaceDE w:val="0"/>
+        <w:autoSpaceDN w:val="0"/>
+        <w:adjustRightInd w:val="0"/>
+        <w:spacing w:line="240" w:lineRule="auto"/>
+        <w:rPr>
+          <w:rFonts w:ascii="Arial" w:hAnsi="Arial" w:cs="Arial"/>
+          <w:color w:val="000000"/>
+          <w:sz w:val="22"/>
+          <w:szCs w:val="22"/>
+          <w:u w:color="000000"/>
+          <w:lang w:bidi="ar-SA"/>
+        </w:rPr>
+      </w:pPr>
+    </w:p>
+    <w:p>
+      <w:pPr>
+        <w:autoSpaceDE w:val="0"/>
+        <w:autoSpaceDN w:val="0"/>
+        <w:adjustRightInd w:val="0"/>
+        <w:spacing w:line="240" w:lineRule="auto"/>
+        <w:rPr>
+          <w:rFonts w:ascii="Arial" w:hAnsi="Arial" w:cs="Arial"/>
+          <w:color w:val="000000"/>
+          <w:sz w:val="22"/>
+          <w:szCs w:val="22"/>
+          <w:u w:val="single" w:color="000000"/>
+          <w:lang w:bidi="ar-SA"/>
+        </w:rPr>
+      </w:pPr>
+      <w:r>
+        <w:rPr>
+          <w:rFonts w:ascii="Arial" w:hAnsi="Arial" w:cs="Arial"/>
+          <w:color w:val="000000"/>
+          <w:sz w:val="22"/>
+          <w:szCs w:val="22"/>
+          <w:u w:val="single" w:color="000000"/>
+          <w:lang w:bidi="ar-SA"/>
+        </w:rPr>
+        <w:t xml:space="preserve">Christian: </w:t>
+      </w:r>
+    </w:p>
+    <w:p>
+      <w:pPr>
+        <w:autoSpaceDE w:val="0"/>
+        <w:autoSpaceDN w:val="0"/>
+        <w:adjustRightInd w:val="0"/>
+        <w:spacing w:line="240" w:lineRule="auto"/>
+        <w:rPr>
+          <w:rFonts w:ascii="Arial" w:hAnsi="Arial" w:cs="Arial"/>
+          <w:color w:val="000000"/>
+          <w:sz w:val="22"/>
+          <w:szCs w:val="22"/>
+          <w:u w:val="single" w:color="000000"/>
+          <w:lang w:bidi="ar-SA"/>
+        </w:rPr>
+      </w:pPr>
+    </w:p>
+    <w:p>
+      <w:pPr>
+        <w:numPr>
+          <w:ilvl w:val="0"/>
+          <w:numId w:val="7"/>
+        </w:numPr>
+        <w:tabs>
+          <w:tab w:val="left" w:pos="20"/>
+          <w:tab w:val="left" w:pos="180"/>
+        </w:tabs>
+        <w:autoSpaceDE w:val="0"/>
+        <w:autoSpaceDN w:val="0"/>
+        <w:adjustRightInd w:val="0"/>
+        <w:spacing w:line="240" w:lineRule="auto"/>
+        <w:ind w:left="180" w:hanging="180"/>
+        <w:rPr>
+          <w:rFonts w:ascii="Arial" w:hAnsi="Arial" w:cs="Arial"/>
+          <w:color w:val="000000"/>
+          <w:sz w:val="22"/>
+          <w:szCs w:val="22"/>
+          <w:u w:color="000000"/>
+          <w:lang w:bidi="ar-SA"/>
+        </w:rPr>
+      </w:pPr>
+      <w:r>
+        <w:rPr>
+          <w:rFonts w:ascii="Arial" w:hAnsi="Arial" w:cs="Arial"/>
+          <w:color w:val="000000"/>
+          <w:sz w:val="22"/>
+          <w:szCs w:val="22"/>
+          <w:u w:color="000000"/>
+          <w:lang w:bidi="ar-SA"/>
+        </w:rPr>
+        <w:t>SRS 1.4, 1.5, 2.6</w:t>
+      </w:r>
+    </w:p>
+    <w:p>
+      <w:pPr>
+        <w:numPr>
+          <w:ilvl w:val="0"/>
+          <w:numId w:val="7"/>
+        </w:numPr>
+        <w:tabs>
+          <w:tab w:val="left" w:pos="20"/>
+          <w:tab w:val="left" w:pos="180"/>
+        </w:tabs>
+        <w:autoSpaceDE w:val="0"/>
+        <w:autoSpaceDN w:val="0"/>
+        <w:adjustRightInd w:val="0"/>
+        <w:spacing w:line="240" w:lineRule="auto"/>
+        <w:ind w:left="180" w:hanging="180"/>
+        <w:rPr>
+          <w:rFonts w:ascii="Arial" w:hAnsi="Arial" w:cs="Arial"/>
+          <w:color w:val="000000"/>
+          <w:sz w:val="22"/>
+          <w:szCs w:val="22"/>
+          <w:u w:color="000000"/>
+          <w:lang w:bidi="ar-SA"/>
+        </w:rPr>
+      </w:pPr>
+      <w:r>
+        <w:rPr>
+          <w:rFonts w:ascii="Arial" w:hAnsi="Arial" w:cs="Arial"/>
+          <w:color w:val="000000"/>
+          <w:sz w:val="22"/>
+          <w:szCs w:val="22"/>
+          <w:u w:color="000000"/>
+          <w:lang w:bidi="ar-SA"/>
+        </w:rPr>
+        <w:t>Set up user account system</w:t>
+      </w:r>
+    </w:p>
+    <w:p>
+      <w:pPr>
+        <w:numPr>
+          <w:ilvl w:val="0"/>
+          <w:numId w:val="7"/>
+        </w:numPr>
+        <w:tabs>
+          <w:tab w:val="left" w:pos="20"/>
+          <w:tab w:val="left" w:pos="180"/>
+        </w:tabs>
+        <w:autoSpaceDE w:val="0"/>
+        <w:autoSpaceDN w:val="0"/>
+        <w:adjustRightInd w:val="0"/>
+        <w:spacing w:line="240" w:lineRule="auto"/>
+        <w:ind w:left="180" w:hanging="180"/>
+        <w:rPr>
+          <w:rFonts w:ascii="Arial" w:hAnsi="Arial" w:cs="Arial"/>
+          <w:color w:val="000000"/>
+          <w:sz w:val="22"/>
+          <w:szCs w:val="22"/>
+          <w:u w:color="000000"/>
+          <w:lang w:bidi="ar-SA"/>
+        </w:rPr>
+      </w:pPr>
+      <w:r>
+        <w:rPr>
+          <w:rFonts w:ascii="Arial" w:hAnsi="Arial" w:cs="Arial"/>
+          <w:color w:val="000000"/>
+          <w:sz w:val="22"/>
+          <w:szCs w:val="22"/>
+          <w:u w:color="000000"/>
+          <w:lang w:bidi="ar-SA"/>
+        </w:rPr>
+        <w:t xml:space="preserve">Implementing </w:t>
+      </w:r>
+      <w:proofErr w:type="spellStart"/>
+      <w:r>
+        <w:rPr>
+          <w:rFonts w:ascii="Arial" w:hAnsi="Arial" w:cs="Arial"/>
+          <w:color w:val="000000"/>
+          <w:sz w:val="22"/>
+          <w:szCs w:val="22"/>
+          <w:u w:color="000000"/>
+          <w:lang w:bidi="ar-SA"/>
+        </w:rPr>
+        <w:t>encryptor</w:t>
+      </w:r>
+      <w:proofErr w:type="spellEnd"/>
+      <w:r>
+        <w:rPr>
+          <w:rFonts w:ascii="Arial" w:hAnsi="Arial" w:cs="Arial"/>
+          <w:color w:val="000000"/>
+          <w:sz w:val="22"/>
+          <w:szCs w:val="22"/>
+          <w:u w:color="000000"/>
+          <w:lang w:bidi="ar-SA"/>
+        </w:rPr>
+        <w:t xml:space="preserve"> tool for user passwords</w:t>
+      </w:r>
+    </w:p>
+    <w:p>
+      <w:pPr>
+        <w:autoSpaceDE w:val="0"/>
+        <w:autoSpaceDN w:val="0"/>
+        <w:adjustRightInd w:val="0"/>
+        <w:spacing w:line="240" w:lineRule="auto"/>
+        <w:rPr>
+          <w:rFonts w:ascii="Arial" w:hAnsi="Arial" w:cs="Arial"/>
+          <w:color w:val="000000"/>
+          <w:sz w:val="22"/>
+          <w:szCs w:val="22"/>
+          <w:u w:val="single" w:color="000000"/>
+          <w:lang w:bidi="ar-SA"/>
+        </w:rPr>
+      </w:pPr>
+    </w:p>
+    <w:p>
+      <w:pPr>
+        <w:autoSpaceDE w:val="0"/>
+        <w:autoSpaceDN w:val="0"/>
+        <w:adjustRightInd w:val="0"/>
+        <w:spacing w:line="240" w:lineRule="auto"/>
+        <w:rPr>
+          <w:rFonts w:ascii="Arial" w:hAnsi="Arial" w:cs="Arial"/>
+          <w:color w:val="000000"/>
+          <w:sz w:val="22"/>
+          <w:szCs w:val="22"/>
+          <w:u w:val="single" w:color="000000"/>
+          <w:lang w:bidi="ar-SA"/>
+        </w:rPr>
+      </w:pPr>
+      <w:r>
+        <w:rPr>
+          <w:rFonts w:ascii="Arial" w:hAnsi="Arial" w:cs="Arial"/>
+          <w:color w:val="000000"/>
+          <w:sz w:val="22"/>
+          <w:szCs w:val="22"/>
+          <w:u w:val="single" w:color="000000"/>
+          <w:lang w:bidi="ar-SA"/>
+        </w:rPr>
+        <w:t xml:space="preserve">Ethan: </w:t>
+      </w:r>
+    </w:p>
+    <w:p>
+      <w:pPr>
+        <w:autoSpaceDE w:val="0"/>
+        <w:autoSpaceDN w:val="0"/>
+        <w:adjustRightInd w:val="0"/>
+        <w:spacing w:line="240" w:lineRule="auto"/>
+        <w:rPr>
+          <w:rFonts w:ascii="Arial" w:hAnsi="Arial" w:cs="Arial"/>
+          <w:color w:val="000000"/>
+          <w:sz w:val="22"/>
+          <w:szCs w:val="22"/>
+          <w:u w:val="single" w:color="000000"/>
+          <w:lang w:bidi="ar-SA"/>
+        </w:rPr>
+      </w:pPr>
+    </w:p>
+    <w:p>
+      <w:pPr>
+        <w:numPr>
+          <w:ilvl w:val="0"/>
+          <w:numId w:val="8"/>
+        </w:numPr>
+        <w:tabs>
+          <w:tab w:val="left" w:pos="20"/>
+          <w:tab w:val="left" w:pos="180"/>
+        </w:tabs>
+        <w:autoSpaceDE w:val="0"/>
+        <w:autoSpaceDN w:val="0"/>
+        <w:adjustRightInd w:val="0"/>
+        <w:spacing w:line="240" w:lineRule="auto"/>
+        <w:ind w:left="180" w:hanging="180"/>
+        <w:rPr>
+          <w:rFonts w:ascii="Arial" w:hAnsi="Arial" w:cs="Arial"/>
+          <w:color w:val="000000"/>
+          <w:sz w:val="22"/>
+          <w:szCs w:val="22"/>
+          <w:u w:color="000000"/>
+          <w:lang w:bidi="ar-SA"/>
+        </w:rPr>
+      </w:pPr>
+      <w:r>
+        <w:rPr>
+          <w:rFonts w:ascii="Arial" w:hAnsi="Arial" w:cs="Arial"/>
+          <w:color w:val="000000"/>
+          <w:sz w:val="22"/>
+          <w:szCs w:val="22"/>
+          <w:u w:color="000000"/>
+          <w:lang w:bidi="ar-SA"/>
+        </w:rPr>
+        <w:t>SRS 2.3, 2.4, 2.5</w:t>
+      </w:r>
+    </w:p>
+    <w:p>
+      <w:pPr>
+        <w:numPr>
+          <w:ilvl w:val="0"/>
+          <w:numId w:val="8"/>
+        </w:numPr>
+        <w:tabs>
+          <w:tab w:val="left" w:pos="20"/>
+          <w:tab w:val="left" w:pos="180"/>
+        </w:tabs>
+        <w:autoSpaceDE w:val="0"/>
+        <w:autoSpaceDN w:val="0"/>
+        <w:adjustRightInd w:val="0"/>
+        <w:spacing w:line="240" w:lineRule="auto"/>
+        <w:ind w:left="180" w:hanging="180"/>
+        <w:rPr>
+          <w:rFonts w:ascii="Arial" w:hAnsi="Arial" w:cs="Arial"/>
+          <w:color w:val="000000"/>
+          <w:sz w:val="22"/>
+          <w:szCs w:val="22"/>
+          <w:u w:color="000000"/>
+          <w:lang w:bidi="ar-SA"/>
+        </w:rPr>
+      </w:pPr>
+      <w:r>
+        <w:rPr>
+          <w:rFonts w:ascii="Arial" w:hAnsi="Arial" w:cs="Arial"/>
+          <w:color w:val="000000"/>
+          <w:sz w:val="22"/>
+          <w:szCs w:val="22"/>
+          <w:u w:color="000000"/>
+          <w:lang w:bidi="ar-SA"/>
+        </w:rPr>
+        <w:t>Set up page for user account creation/sign in</w:t>
+      </w:r>
+    </w:p>
+    <w:p>
+      <w:pPr>
+        <w:numPr>
+          <w:ilvl w:val="0"/>
+          <w:numId w:val="8"/>
+        </w:numPr>
+        <w:tabs>
+          <w:tab w:val="left" w:pos="20"/>
+          <w:tab w:val="left" w:pos="180"/>
+        </w:tabs>
+        <w:autoSpaceDE w:val="0"/>
+        <w:autoSpaceDN w:val="0"/>
+        <w:adjustRightInd w:val="0"/>
+        <w:spacing w:line="240" w:lineRule="auto"/>
+        <w:ind w:left="180" w:hanging="180"/>
+        <w:rPr>
+          <w:rFonts w:ascii="Arial" w:hAnsi="Arial" w:cs="Arial"/>
+          <w:color w:val="000000"/>
+          <w:sz w:val="22"/>
+          <w:szCs w:val="22"/>
+          <w:u w:color="000000"/>
+          <w:lang w:bidi="ar-SA"/>
+        </w:rPr>
+      </w:pPr>
+      <w:r>
+        <w:rPr>
+          <w:rFonts w:ascii="Arial" w:hAnsi="Arial" w:cs="Arial"/>
+          <w:color w:val="000000"/>
+          <w:sz w:val="22"/>
+          <w:szCs w:val="22"/>
+          <w:u w:color="000000"/>
+          <w:lang w:bidi="ar-SA"/>
+        </w:rPr>
+        <w:lastRenderedPageBreak/>
+        <w:t>Set up About page</w:t>
+      </w:r>
+    </w:p>
+    <w:p>
+      <w:pPr>
+        <w:autoSpaceDE w:val="0"/>
+        <w:autoSpaceDN w:val="0"/>
+        <w:adjustRightInd w:val="0"/>
+        <w:spacing w:line="240" w:lineRule="auto"/>
+        <w:rPr>
+          <w:rFonts w:ascii="Arial" w:hAnsi="Arial" w:cs="Arial"/>
+          <w:color w:val="000000"/>
+          <w:sz w:val="22"/>
+          <w:szCs w:val="22"/>
+          <w:u w:val="single" w:color="000000"/>
+          <w:lang w:bidi="ar-SA"/>
+        </w:rPr>
+      </w:pPr>
+    </w:p>
+    <w:p>
+      <w:pPr>
+        <w:autoSpaceDE w:val="0"/>
+        <w:autoSpaceDN w:val="0"/>
+        <w:adjustRightInd w:val="0"/>
+        <w:spacing w:line="240" w:lineRule="auto"/>
+        <w:rPr>
+          <w:rFonts w:ascii="Arial" w:hAnsi="Arial" w:cs="Arial"/>
+          <w:color w:val="000000"/>
+          <w:sz w:val="22"/>
+          <w:szCs w:val="22"/>
+          <w:u w:val="single" w:color="000000"/>
+          <w:lang w:bidi="ar-SA"/>
+        </w:rPr>
+      </w:pPr>
+      <w:r>
+        <w:rPr>
+          <w:rFonts w:ascii="Arial" w:hAnsi="Arial" w:cs="Arial"/>
+          <w:color w:val="000000"/>
+          <w:sz w:val="22"/>
+          <w:szCs w:val="22"/>
+          <w:u w:val="single" w:color="000000"/>
+          <w:lang w:bidi="ar-SA"/>
+        </w:rPr>
+        <w:t>Backlog:</w:t>
+      </w:r>
+    </w:p>
+    <w:p>
+      <w:pPr>
+        <w:autoSpaceDE w:val="0"/>
+        <w:autoSpaceDN w:val="0"/>
+        <w:adjustRightInd w:val="0"/>
+        <w:spacing w:line="240" w:lineRule="auto"/>
+        <w:rPr>
+          <w:rFonts w:ascii="Arial" w:hAnsi="Arial" w:cs="Arial"/>
+          <w:color w:val="000000"/>
+          <w:sz w:val="22"/>
+          <w:szCs w:val="22"/>
+          <w:u w:color="000000"/>
+          <w:lang w:bidi="ar-SA"/>
+        </w:rPr>
+      </w:pPr>
+    </w:p>
+    <w:p>
+      <w:pPr>
+        <w:autoSpaceDE w:val="0"/>
+        <w:autoSpaceDN w:val="0"/>
+        <w:adjustRightInd w:val="0"/>
+        <w:spacing w:line="240" w:lineRule="auto"/>
+        <w:rPr>
+          <w:rFonts w:ascii="Arial" w:hAnsi="Arial" w:cs="Arial"/>
+          <w:color w:val="000000"/>
+          <w:sz w:val="22"/>
+          <w:szCs w:val="22"/>
+          <w:u w:color="000000"/>
+          <w:lang w:bidi="ar-SA"/>
+        </w:rPr>
+      </w:pPr>
+      <w:r>
+        <w:rPr>
+          <w:rFonts w:ascii="Arial" w:hAnsi="Arial" w:cs="Arial"/>
+          <w:color w:val="000000"/>
+          <w:sz w:val="22"/>
+          <w:szCs w:val="22"/>
+          <w:u w:color="000000"/>
+          <w:lang w:bidi="ar-SA"/>
+        </w:rPr>
+        <w:t>-Set up page for user account creation/sign in</w:t>
+      </w:r>
+    </w:p>
+    <w:p>
+      <w:pPr>
+        <w:autoSpaceDE w:val="0"/>
+        <w:autoSpaceDN w:val="0"/>
+        <w:adjustRightInd w:val="0"/>
+        <w:spacing w:line="240" w:lineRule="auto"/>
+        <w:rPr>
+          <w:rFonts w:ascii="Arial" w:hAnsi="Arial" w:cs="Arial"/>
+          <w:color w:val="000000"/>
+          <w:sz w:val="22"/>
+          <w:szCs w:val="22"/>
+          <w:u w:color="000000"/>
+          <w:lang w:bidi="ar-SA"/>
+        </w:rPr>
+      </w:pPr>
+      <w:r>
+        <w:rPr>
+          <w:rFonts w:ascii="Arial" w:hAnsi="Arial" w:cs="Arial"/>
+          <w:color w:val="000000"/>
+          <w:sz w:val="22"/>
+          <w:szCs w:val="22"/>
+          <w:u w:color="000000"/>
+          <w:lang w:bidi="ar-SA"/>
+        </w:rPr>
+        <w:t>-Set up user account system</w:t>
+      </w:r>
+    </w:p>
+    <w:p>
+      <w:pPr>
+        <w:autoSpaceDE w:val="0"/>
+        <w:autoSpaceDN w:val="0"/>
+        <w:adjustRightInd w:val="0"/>
+        <w:spacing w:line="240" w:lineRule="auto"/>
+        <w:rPr>
+          <w:rFonts w:ascii="Arial" w:hAnsi="Arial" w:cs="Arial"/>
+          <w:color w:val="000000"/>
+          <w:sz w:val="22"/>
+          <w:szCs w:val="22"/>
+          <w:u w:color="000000"/>
+          <w:lang w:bidi="ar-SA"/>
+        </w:rPr>
+      </w:pPr>
+      <w:r>
+        <w:rPr>
+          <w:rFonts w:ascii="Arial" w:hAnsi="Arial" w:cs="Arial"/>
+          <w:color w:val="000000"/>
+          <w:sz w:val="22"/>
+          <w:szCs w:val="22"/>
+          <w:u w:color="000000"/>
+          <w:lang w:bidi="ar-SA"/>
+        </w:rPr>
+        <w:t>-Specific C tests that passed/failed</w:t>
+      </w:r>
+    </w:p>
+    <w:p>
+      <w:pPr>
+        <w:autoSpaceDE w:val="0"/>
+        <w:autoSpaceDN w:val="0"/>
+        <w:adjustRightInd w:val="0"/>
+        <w:spacing w:line="240" w:lineRule="auto"/>
+        <w:rPr>
+          <w:rFonts w:ascii="Arial" w:hAnsi="Arial" w:cs="Arial"/>
+          <w:color w:val="000000"/>
+          <w:sz w:val="22"/>
+          <w:szCs w:val="22"/>
+          <w:u w:color="000000"/>
+          <w:lang w:bidi="ar-SA"/>
+        </w:rPr>
+      </w:pPr>
+      <w:r>
+        <w:rPr>
+          <w:rFonts w:ascii="Arial" w:hAnsi="Arial" w:cs="Arial"/>
+          <w:color w:val="000000"/>
+          <w:sz w:val="22"/>
+          <w:szCs w:val="22"/>
+          <w:u w:color="000000"/>
+          <w:lang w:bidi="ar-SA"/>
+        </w:rPr>
+        <w:t>-Compilation failed page</w:t>
+      </w:r>
+    </w:p>
+    <w:p>
+      <w:pPr>
+        <w:autoSpaceDE w:val="0"/>
+        <w:autoSpaceDN w:val="0"/>
+        <w:adjustRightInd w:val="0"/>
+        <w:spacing w:line="240" w:lineRule="auto"/>
+        <w:rPr>
+          <w:rFonts w:ascii="Arial" w:hAnsi="Arial" w:cs="Arial"/>
+          <w:color w:val="000000"/>
+          <w:sz w:val="22"/>
+          <w:szCs w:val="22"/>
+          <w:u w:color="000000"/>
+          <w:lang w:bidi="ar-SA"/>
+        </w:rPr>
+      </w:pPr>
+      <w:r>
+        <w:rPr>
+          <w:rFonts w:ascii="Arial" w:hAnsi="Arial" w:cs="Arial"/>
+          <w:color w:val="000000"/>
+          <w:sz w:val="22"/>
+          <w:szCs w:val="22"/>
+          <w:u w:color="000000"/>
+          <w:lang w:bidi="ar-SA"/>
+        </w:rPr>
+        <w:t>-Set up About page</w:t>
+      </w:r>
+    </w:p>
+    <w:p>
+      <w:pPr>
+        <w:autoSpaceDE w:val="0"/>
+        <w:autoSpaceDN w:val="0"/>
+        <w:adjustRightInd w:val="0"/>
+        <w:spacing w:line="240" w:lineRule="auto"/>
+        <w:rPr>
+          <w:rFonts w:ascii="Arial" w:hAnsi="Arial" w:cs="Arial"/>
+          <w:color w:val="000000"/>
+          <w:sz w:val="22"/>
+          <w:szCs w:val="22"/>
+          <w:u w:color="000000"/>
+          <w:lang w:bidi="ar-SA"/>
+        </w:rPr>
+      </w:pPr>
+      <w:r>
+        <w:rPr>
+          <w:rFonts w:ascii="Arial" w:hAnsi="Arial" w:cs="Arial"/>
+          <w:color w:val="000000"/>
+          <w:sz w:val="22"/>
+          <w:szCs w:val="22"/>
+          <w:u w:color="000000"/>
+          <w:lang w:bidi="ar-SA"/>
+        </w:rPr>
+        <w:t>-UI for code and lesson on challenge pages</w:t>
+      </w:r>
+    </w:p>
+    <w:p>
+      <w:pPr>
+        <w:autoSpaceDE w:val="0"/>
+        <w:autoSpaceDN w:val="0"/>
+        <w:adjustRightInd w:val="0"/>
+        <w:spacing w:line="240" w:lineRule="auto"/>
+        <w:rPr>
+          <w:rFonts w:ascii="Arial" w:hAnsi="Arial" w:cs="Arial"/>
+          <w:color w:val="000000"/>
+          <w:sz w:val="22"/>
+          <w:szCs w:val="22"/>
+          <w:u w:color="000000"/>
+          <w:lang w:bidi="ar-SA"/>
+        </w:rPr>
+      </w:pPr>
+      <w:r>
+        <w:rPr>
+          <w:rFonts w:ascii="Arial" w:hAnsi="Arial" w:cs="Arial"/>
+          <w:color w:val="000000"/>
+          <w:sz w:val="22"/>
+          <w:szCs w:val="22"/>
+          <w:u w:color="000000"/>
+          <w:lang w:bidi="ar-SA"/>
+        </w:rPr>
+        <w:t xml:space="preserve">-Implementing </w:t>
+      </w:r>
+      <w:proofErr w:type="spellStart"/>
+      <w:r>
+        <w:rPr>
+          <w:rFonts w:ascii="Arial" w:hAnsi="Arial" w:cs="Arial"/>
+          <w:color w:val="000000"/>
+          <w:sz w:val="22"/>
+          <w:szCs w:val="22"/>
+          <w:u w:color="000000"/>
+          <w:lang w:bidi="ar-SA"/>
+        </w:rPr>
+        <w:t>encryptor</w:t>
+      </w:r>
+      <w:proofErr w:type="spellEnd"/>
+      <w:r>
+        <w:rPr>
+          <w:rFonts w:ascii="Arial" w:hAnsi="Arial" w:cs="Arial"/>
+          <w:color w:val="000000"/>
+          <w:sz w:val="22"/>
+          <w:szCs w:val="22"/>
+          <w:u w:color="000000"/>
+          <w:lang w:bidi="ar-SA"/>
+        </w:rPr>
+        <w:t xml:space="preserve"> tool for user passwords</w:t>
+      </w:r>
+    </w:p>
+    <w:p>
+      <w:pPr>
+        <w:autoSpaceDE w:val="0"/>
+        <w:autoSpaceDN w:val="0"/>
+        <w:adjustRightInd w:val="0"/>
+        <w:spacing w:line="240" w:lineRule="auto"/>
+        <w:rPr>
+          <w:rFonts w:ascii="Arial" w:hAnsi="Arial" w:cs="Arial"/>
+          <w:color w:val="000000"/>
+          <w:sz w:val="22"/>
+          <w:szCs w:val="22"/>
+          <w:u w:color="000000"/>
+          <w:lang w:bidi="ar-SA"/>
+        </w:rPr>
+      </w:pPr>
+    </w:p>
+    <w:p>
+      <w:pPr>
+        <w:autoSpaceDE w:val="0"/>
+        <w:autoSpaceDN w:val="0"/>
+        <w:adjustRightInd w:val="0"/>
+        <w:spacing w:line="240" w:lineRule="auto"/>
+        <w:rPr>
+          <w:rFonts w:ascii="Arial" w:hAnsi="Arial" w:cs="Arial"/>
+          <w:color w:val="000000"/>
+          <w:sz w:val="22"/>
+          <w:szCs w:val="22"/>
+          <w:u w:color="000000"/>
+          <w:lang w:bidi="ar-SA"/>
+        </w:rPr>
+      </w:pPr>
+      <w:r>
+        <w:rPr>
+          <w:rFonts w:ascii="Arial" w:hAnsi="Arial" w:cs="Arial"/>
+          <w:color w:val="000000"/>
+          <w:sz w:val="22"/>
+          <w:szCs w:val="22"/>
+          <w:u w:color="000000"/>
+          <w:lang w:bidi="ar-SA"/>
+        </w:rPr>
+        <w:t>October 28, 2020:</w:t>
+      </w:r>
+    </w:p>
+    <w:p>
+      <w:pPr>
+        <w:autoSpaceDE w:val="0"/>
+        <w:autoSpaceDN w:val="0"/>
+        <w:adjustRightInd w:val="0"/>
+        <w:spacing w:line="240" w:lineRule="auto"/>
+        <w:rPr>
+          <w:rFonts w:ascii="Arial" w:hAnsi="Arial" w:cs="Arial"/>
+          <w:color w:val="000000"/>
+          <w:sz w:val="22"/>
+          <w:szCs w:val="22"/>
+          <w:u w:color="000000"/>
+          <w:lang w:bidi="ar-SA"/>
+        </w:rPr>
+      </w:pPr>
+    </w:p>
+    <w:p>
+      <w:pPr>
+        <w:autoSpaceDE w:val="0"/>
+        <w:autoSpaceDN w:val="0"/>
+        <w:adjustRightInd w:val="0"/>
+        <w:spacing w:line="240" w:lineRule="auto"/>
+        <w:rPr>
+          <w:rFonts w:ascii="Arial" w:hAnsi="Arial" w:cs="Arial"/>
+          <w:color w:val="000000"/>
+          <w:sz w:val="22"/>
+          <w:szCs w:val="22"/>
+          <w:u w:color="000000"/>
+          <w:lang w:bidi="ar-SA"/>
+        </w:rPr>
+      </w:pPr>
+      <w:r>
+        <w:rPr>
+          <w:rFonts w:ascii="Arial" w:hAnsi="Arial" w:cs="Arial"/>
+          <w:color w:val="000000"/>
+          <w:sz w:val="22"/>
+          <w:szCs w:val="22"/>
+          <w:u w:color="000000"/>
+          <w:lang w:bidi="ar-SA"/>
+        </w:rPr>
+        <w:t>Time 100 minutes</w:t>
+      </w:r>
+    </w:p>
+    <w:p>
+      <w:pPr>
+        <w:autoSpaceDE w:val="0"/>
+        <w:autoSpaceDN w:val="0"/>
+        <w:adjustRightInd w:val="0"/>
+        <w:spacing w:line="240" w:lineRule="auto"/>
+        <w:rPr>
+          <w:rFonts w:ascii="Arial" w:hAnsi="Arial" w:cs="Arial"/>
+          <w:color w:val="000000"/>
+          <w:sz w:val="22"/>
+          <w:szCs w:val="22"/>
+          <w:u w:color="000000"/>
+          <w:lang w:bidi="ar-SA"/>
+        </w:rPr>
+      </w:pPr>
+    </w:p>
+    <w:p>
+      <w:pPr>
+        <w:autoSpaceDE w:val="0"/>
+        <w:autoSpaceDN w:val="0"/>
+        <w:adjustRightInd w:val="0"/>
+        <w:spacing w:line="240" w:lineRule="auto"/>
+        <w:rPr>
+          <w:rFonts w:ascii="Arial" w:hAnsi="Arial" w:cs="Arial"/>
+          <w:color w:val="000000"/>
+          <w:sz w:val="22"/>
+          <w:szCs w:val="22"/>
+          <w:u w:color="000000"/>
+          <w:lang w:bidi="ar-SA"/>
+        </w:rPr>
+      </w:pPr>
+      <w:r>
+        <w:rPr>
+          <w:rFonts w:ascii="Arial" w:hAnsi="Arial" w:cs="Arial"/>
+          <w:color w:val="000000"/>
+          <w:sz w:val="22"/>
+          <w:szCs w:val="22"/>
+          <w:u w:color="000000"/>
+          <w:lang w:bidi="ar-SA"/>
+        </w:rPr>
+        <w:t>We went over the User account system, About Page, Login Page.</w:t>
+      </w:r>
+    </w:p>
+    <w:p>
+      <w:pPr>
+        <w:autoSpaceDE w:val="0"/>
+        <w:autoSpaceDN w:val="0"/>
+        <w:adjustRightInd w:val="0"/>
+        <w:spacing w:line="240" w:lineRule="auto"/>
+        <w:rPr>
+          <w:rFonts w:ascii="Arial" w:hAnsi="Arial" w:cs="Arial"/>
+          <w:color w:val="000000"/>
+          <w:sz w:val="22"/>
+          <w:szCs w:val="22"/>
+          <w:u w:color="000000"/>
+          <w:lang w:bidi="ar-SA"/>
+        </w:rPr>
+      </w:pPr>
+    </w:p>
+    <w:p>
+      <w:pPr>
+        <w:autoSpaceDE w:val="0"/>
+        <w:autoSpaceDN w:val="0"/>
+        <w:adjustRightInd w:val="0"/>
+        <w:spacing w:line="240" w:lineRule="auto"/>
+        <w:rPr>
+          <w:rFonts w:ascii="Arial" w:hAnsi="Arial" w:cs="Arial"/>
+          <w:color w:val="000000"/>
+          <w:sz w:val="22"/>
+          <w:szCs w:val="22"/>
+          <w:u w:val="single" w:color="000000"/>
+          <w:lang w:bidi="ar-SA"/>
+        </w:rPr>
+      </w:pPr>
+      <w:r>
+        <w:rPr>
+          <w:rFonts w:ascii="Arial" w:hAnsi="Arial" w:cs="Arial"/>
+          <w:color w:val="000000"/>
+          <w:sz w:val="22"/>
+          <w:szCs w:val="22"/>
+          <w:u w:val="single" w:color="000000"/>
+          <w:lang w:bidi="ar-SA"/>
+        </w:rPr>
+        <w:t>Christian:</w:t>
+      </w:r>
+    </w:p>
+    <w:p>
+      <w:pPr>
+        <w:numPr>
+          <w:ilvl w:val="0"/>
+          <w:numId w:val="9"/>
+        </w:numPr>
+        <w:tabs>
+          <w:tab w:val="left" w:pos="20"/>
+          <w:tab w:val="left" w:pos="180"/>
+        </w:tabs>
+        <w:autoSpaceDE w:val="0"/>
+        <w:autoSpaceDN w:val="0"/>
+        <w:adjustRightInd w:val="0"/>
+        <w:spacing w:line="240" w:lineRule="auto"/>
+        <w:ind w:left="180" w:hanging="180"/>
+        <w:rPr>
+          <w:rFonts w:ascii="Arial" w:hAnsi="Arial" w:cs="Arial"/>
+          <w:color w:val="000000"/>
+          <w:sz w:val="22"/>
+          <w:szCs w:val="22"/>
+          <w:u w:color="000000"/>
+          <w:lang w:bidi="ar-SA"/>
+        </w:rPr>
+      </w:pPr>
+      <w:r>
+        <w:rPr>
+          <w:rFonts w:ascii="Arial" w:hAnsi="Arial" w:cs="Arial"/>
+          <w:color w:val="000000"/>
+          <w:sz w:val="22"/>
+          <w:szCs w:val="22"/>
+          <w:u w:color="000000"/>
+          <w:lang w:bidi="ar-SA"/>
+        </w:rPr>
+        <w:t>UI for code and lesson on challenge pages</w:t>
+      </w:r>
+    </w:p>
+    <w:p>
+      <w:pPr>
+        <w:numPr>
+          <w:ilvl w:val="0"/>
+          <w:numId w:val="9"/>
+        </w:numPr>
+        <w:tabs>
+          <w:tab w:val="left" w:pos="20"/>
+          <w:tab w:val="left" w:pos="180"/>
+        </w:tabs>
+        <w:autoSpaceDE w:val="0"/>
+        <w:autoSpaceDN w:val="0"/>
+        <w:adjustRightInd w:val="0"/>
+        <w:spacing w:line="240" w:lineRule="auto"/>
+        <w:ind w:left="180" w:hanging="180"/>
+        <w:rPr>
+          <w:rFonts w:ascii="Arial" w:hAnsi="Arial" w:cs="Arial"/>
+          <w:color w:val="000000"/>
+          <w:sz w:val="22"/>
+          <w:szCs w:val="22"/>
+          <w:u w:color="000000"/>
+          <w:lang w:bidi="ar-SA"/>
+        </w:rPr>
+      </w:pPr>
+      <w:r>
+        <w:rPr>
+          <w:rFonts w:ascii="Arial" w:hAnsi="Arial" w:cs="Arial"/>
+          <w:color w:val="000000"/>
+          <w:sz w:val="22"/>
+          <w:szCs w:val="22"/>
+          <w:u w:color="000000"/>
+          <w:lang w:bidi="ar-SA"/>
+        </w:rPr>
+        <w:t>Cookie parser for cookie header</w:t>
+      </w:r>
+    </w:p>
+    <w:p>
+      <w:pPr>
+        <w:autoSpaceDE w:val="0"/>
+        <w:autoSpaceDN w:val="0"/>
+        <w:adjustRightInd w:val="0"/>
+        <w:spacing w:line="240" w:lineRule="auto"/>
+        <w:rPr>
+          <w:rFonts w:ascii="Arial" w:hAnsi="Arial" w:cs="Arial"/>
+          <w:color w:val="000000"/>
+          <w:sz w:val="22"/>
+          <w:szCs w:val="22"/>
+          <w:u w:val="single" w:color="000000"/>
+          <w:lang w:bidi="ar-SA"/>
+        </w:rPr>
+      </w:pPr>
+    </w:p>
+    <w:p>
+      <w:pPr>
+        <w:autoSpaceDE w:val="0"/>
+        <w:autoSpaceDN w:val="0"/>
+        <w:adjustRightInd w:val="0"/>
+        <w:spacing w:line="240" w:lineRule="auto"/>
+        <w:rPr>
+          <w:rFonts w:ascii="Arial" w:hAnsi="Arial" w:cs="Arial"/>
+          <w:color w:val="000000"/>
+          <w:sz w:val="22"/>
+          <w:szCs w:val="22"/>
+          <w:u w:val="single" w:color="000000"/>
+          <w:lang w:bidi="ar-SA"/>
+        </w:rPr>
+      </w:pPr>
+      <w:r>
+        <w:rPr>
+          <w:rFonts w:ascii="Arial" w:hAnsi="Arial" w:cs="Arial"/>
+          <w:color w:val="000000"/>
+          <w:sz w:val="22"/>
+          <w:szCs w:val="22"/>
+          <w:u w:val="single" w:color="000000"/>
+          <w:lang w:bidi="ar-SA"/>
+        </w:rPr>
+        <w:t xml:space="preserve">Ethan: </w:t>
+      </w:r>
+    </w:p>
+    <w:p>
+      <w:pPr>
+        <w:numPr>
+          <w:ilvl w:val="0"/>
+          <w:numId w:val="10"/>
+        </w:numPr>
+        <w:tabs>
+          <w:tab w:val="left" w:pos="20"/>
+          <w:tab w:val="left" w:pos="180"/>
+        </w:tabs>
+        <w:autoSpaceDE w:val="0"/>
+        <w:autoSpaceDN w:val="0"/>
+        <w:adjustRightInd w:val="0"/>
+        <w:spacing w:line="240" w:lineRule="auto"/>
+        <w:ind w:left="180" w:hanging="180"/>
+        <w:rPr>
+          <w:rFonts w:ascii="Arial" w:hAnsi="Arial" w:cs="Arial"/>
+          <w:color w:val="000000"/>
+          <w:sz w:val="22"/>
+          <w:szCs w:val="22"/>
+          <w:u w:color="000000"/>
+          <w:lang w:bidi="ar-SA"/>
+        </w:rPr>
+      </w:pPr>
+      <w:r>
+        <w:rPr>
+          <w:rFonts w:ascii="Arial" w:hAnsi="Arial" w:cs="Arial"/>
+          <w:color w:val="000000"/>
+          <w:sz w:val="22"/>
+          <w:szCs w:val="22"/>
+          <w:u w:color="000000"/>
+          <w:lang w:bidi="ar-SA"/>
+        </w:rPr>
+        <w:t>cookie checking on all pages that work with user accounts</w:t>
+      </w:r>
+    </w:p>
+    <w:p>
+      <w:pPr>
+        <w:numPr>
+          <w:ilvl w:val="0"/>
+          <w:numId w:val="10"/>
+        </w:numPr>
+        <w:tabs>
+          <w:tab w:val="left" w:pos="20"/>
+          <w:tab w:val="left" w:pos="180"/>
+        </w:tabs>
+        <w:autoSpaceDE w:val="0"/>
+        <w:autoSpaceDN w:val="0"/>
+        <w:adjustRightInd w:val="0"/>
+        <w:spacing w:line="240" w:lineRule="auto"/>
+        <w:ind w:left="180" w:hanging="180"/>
+        <w:rPr>
+          <w:rFonts w:ascii="Arial" w:hAnsi="Arial" w:cs="Arial"/>
+          <w:color w:val="000000"/>
+          <w:sz w:val="22"/>
+          <w:szCs w:val="22"/>
+          <w:u w:color="000000"/>
+          <w:lang w:bidi="ar-SA"/>
+        </w:rPr>
+      </w:pPr>
+      <w:r>
+        <w:rPr>
+          <w:rFonts w:ascii="Arial" w:hAnsi="Arial" w:cs="Arial"/>
+          <w:color w:val="000000"/>
+          <w:sz w:val="22"/>
+          <w:szCs w:val="22"/>
+          <w:u w:color="000000"/>
+          <w:lang w:bidi="ar-SA"/>
+        </w:rPr>
+        <w:t>hook up user account system to login/sign up page</w:t>
+      </w:r>
+    </w:p>
+    <w:p>
+      <w:pPr>
+        <w:autoSpaceDE w:val="0"/>
+        <w:autoSpaceDN w:val="0"/>
+        <w:adjustRightInd w:val="0"/>
+        <w:spacing w:line="240" w:lineRule="auto"/>
+        <w:rPr>
+          <w:rFonts w:ascii="Arial" w:hAnsi="Arial" w:cs="Arial"/>
+          <w:color w:val="000000"/>
+          <w:sz w:val="22"/>
+          <w:szCs w:val="22"/>
+          <w:u w:val="single" w:color="000000"/>
+          <w:lang w:bidi="ar-SA"/>
+        </w:rPr>
+      </w:pPr>
+    </w:p>
+    <w:p>
+      <w:pPr>
+        <w:autoSpaceDE w:val="0"/>
+        <w:autoSpaceDN w:val="0"/>
+        <w:adjustRightInd w:val="0"/>
+        <w:spacing w:line="240" w:lineRule="auto"/>
+        <w:rPr>
+          <w:rFonts w:ascii="Arial" w:hAnsi="Arial" w:cs="Arial"/>
+          <w:color w:val="000000"/>
+          <w:sz w:val="22"/>
+          <w:szCs w:val="22"/>
+          <w:u w:val="single" w:color="000000"/>
+          <w:lang w:bidi="ar-SA"/>
+        </w:rPr>
+      </w:pPr>
+      <w:r>
+        <w:rPr>
+          <w:rFonts w:ascii="Arial" w:hAnsi="Arial" w:cs="Arial"/>
+          <w:color w:val="000000"/>
+          <w:sz w:val="22"/>
+          <w:szCs w:val="22"/>
+          <w:u w:val="single" w:color="000000"/>
+          <w:lang w:bidi="ar-SA"/>
+        </w:rPr>
+        <w:t>Backlog:</w:t>
+      </w:r>
+    </w:p>
+    <w:p>
+      <w:pPr>
+        <w:autoSpaceDE w:val="0"/>
+        <w:autoSpaceDN w:val="0"/>
+        <w:adjustRightInd w:val="0"/>
+        <w:spacing w:line="240" w:lineRule="auto"/>
+        <w:rPr>
+          <w:rFonts w:ascii="Arial" w:hAnsi="Arial" w:cs="Arial"/>
+          <w:color w:val="000000"/>
+          <w:sz w:val="22"/>
+          <w:szCs w:val="22"/>
+          <w:u w:color="000000"/>
+          <w:lang w:bidi="ar-SA"/>
+        </w:rPr>
+      </w:pPr>
+    </w:p>
+    <w:p>
+      <w:pPr>
+        <w:autoSpaceDE w:val="0"/>
+        <w:autoSpaceDN w:val="0"/>
+        <w:adjustRightInd w:val="0"/>
+        <w:spacing w:line="240" w:lineRule="auto"/>
+        <w:rPr>
+          <w:rFonts w:ascii="Arial" w:hAnsi="Arial" w:cs="Arial"/>
+          <w:color w:val="000000"/>
+          <w:sz w:val="22"/>
+          <w:szCs w:val="22"/>
+          <w:u w:color="000000"/>
+          <w:lang w:bidi="ar-SA"/>
+        </w:rPr>
+      </w:pPr>
+      <w:r>
+        <w:rPr>
+          <w:rFonts w:ascii="Arial" w:hAnsi="Arial" w:cs="Arial"/>
+          <w:color w:val="000000"/>
+          <w:sz w:val="22"/>
+          <w:szCs w:val="22"/>
+          <w:u w:color="000000"/>
+          <w:lang w:bidi="ar-SA"/>
+        </w:rPr>
+        <w:t>-Specific C tests that passed/failed</w:t>
+      </w:r>
+    </w:p>
+    <w:p>
+      <w:pPr>
+        <w:autoSpaceDE w:val="0"/>
+        <w:autoSpaceDN w:val="0"/>
+        <w:adjustRightInd w:val="0"/>
+        <w:spacing w:line="240" w:lineRule="auto"/>
+        <w:rPr>
+          <w:rFonts w:ascii="Arial" w:hAnsi="Arial" w:cs="Arial"/>
+          <w:color w:val="000000"/>
+          <w:sz w:val="22"/>
+          <w:szCs w:val="22"/>
+          <w:u w:color="000000"/>
+          <w:lang w:bidi="ar-SA"/>
+        </w:rPr>
+      </w:pPr>
+      <w:r>
+        <w:rPr>
+          <w:rFonts w:ascii="Arial" w:hAnsi="Arial" w:cs="Arial"/>
+          <w:color w:val="000000"/>
+          <w:sz w:val="22"/>
+          <w:szCs w:val="22"/>
+          <w:u w:color="000000"/>
+          <w:lang w:bidi="ar-SA"/>
+        </w:rPr>
+        <w:t>-add content to homepage about how the tutorials work</w:t>
+      </w:r>
+    </w:p>
+    <w:p>
+      <w:pPr>
+        <w:pStyle w:val="template"/>
+        <w:jc w:val="both"/>
+        <w:rPr>
+          <w:i w:val="0"/>
+          <w:iCs w:val="0"/>
+        </w:rPr>
+      </w:pPr>
+      <w:r>
+        <w:rPr>
+          <w:color w:val="000000"/>
+          <w:u w:color="000000"/>
+          <w:lang w:bidi="ar-SA"/>
+        </w:rPr>
+        <w:t>-Compilation failed page</w:t>
+      </w:r>
     </w:p>
     <w:p>
       <w:pPr>
@@ -7457,6 +9995,222 @@
 <file path=word/numbering.xml><?xml version="1.0" encoding="utf-8"?>
 <w:numbering xmlns:wpc="http://schemas.microsoft.com/office/word/2010/wordprocessingCanvas" xmlns:cx="http://schemas.microsoft.com/office/drawing/2014/chartex" xmlns:cx1="http://schemas.microsoft.com/office/drawing/2015/9/8/chartex" xmlns:cx2="http://schemas.microsoft.com/office/drawing/2015/10/21/chartex" xmlns:cx3="http://schemas.microsoft.com/office/drawing/2016/5/9/chartex" xmlns:cx4="http://schemas.microsoft.com/office/drawing/2016/5/10/chartex" xmlns:cx5="http://schemas.microsoft.com/office/drawing/2016/5/11/chartex" xmlns:cx6="http://schemas.microsoft.com/office/drawing/2016/5/12/chartex" xmlns:cx7="http://schemas.microsoft.com/office/drawing/2016/5/13/chartex" xmlns:cx8="http://schemas.microsoft.com/office/drawing/2016/5/14/chartex" xmlns:mc="http://schemas.openxmlformats.org/markup-compatibility/2006" xmlns:aink="http://schemas.microsoft.com/office/drawing/2016/ink" xmlns:am3d="http://schemas.microsoft.com/office/drawing/2017/model3d" xmlns:o="urn:schemas-microsoft-com:office:office" xmlns:r="http://schemas.openxmlformats.org/officeDocument/2006/relationships" xmlns:m="http://schemas.openxmlformats.org/officeDocument/2006/math" xmlns:v="urn:schemas-microsoft-com:vml" xmlns:wp14="http://schemas.microsoft.com/office/word/2010/wordprocessingDrawing" xmlns:wp="http://schemas.openxmlformats.org/drawingml/2006/wordprocessingDrawing" xmlns:w10="urn:schemas-microsoft-com:office:word" xmlns:w="http://schemas.openxmlformats.org/wordprocessingml/2006/main" xmlns:w14="http://schemas.microsoft.com/office/word/2010/wordml" xmlns:w15="http://schemas.microsoft.com/office/word/2012/wordml" xmlns:w16cex="http://schemas.microsoft.com/office/word/2018/wordml/cex" xmlns:w16cid="http://schemas.microsoft.com/office/word/2016/wordml/cid" xmlns:w16="http://schemas.microsoft.com/office/word/2018/wordml" xmlns:w16se="http://schemas.microsoft.com/office/word/2015/wordml/symex" xmlns:wpg="http://schemas.microsoft.com/office/word/2010/wordprocessingGroup" xmlns:wpi="http://schemas.microsoft.com/office/word/2010/wordprocessingInk" xmlns:wne="http://schemas.microsoft.com/office/word/2006/wordml" xmlns:wps="http://schemas.microsoft.com/office/word/2010/wordprocessingShape" mc:Ignorable="w14 w15 w16se w16cid w16 w16cex wp14">
   <w:abstractNum w:abstractNumId="0" w15:restartNumberingAfterBreak="0">
+    <w:nsid w:val="00000001"/>
+    <w:multiLevelType w:val="hybridMultilevel"/>
+    <w:tmpl w:val="00000001"/>
+    <w:lvl w:ilvl="0" w:tplc="00000001">
+      <w:start w:val="1"/>
+      <w:numFmt w:val="bullet"/>
+      <w:lvlText w:val="•"/>
+      <w:lvlJc w:val="left"/>
+      <w:pPr>
+        <w:ind w:left="720" w:hanging="360"/>
+      </w:pPr>
+    </w:lvl>
+    <w:lvl w:ilvl="1" w:tplc="FFFFFFFF">
+      <w:numFmt w:val="decimal"/>
+      <w:lvlText w:val=""/>
+      <w:lvlJc w:val="left"/>
+    </w:lvl>
+    <w:lvl w:ilvl="2" w:tplc="FFFFFFFF">
+      <w:numFmt w:val="decimal"/>
+      <w:lvlText w:val=""/>
+      <w:lvlJc w:val="left"/>
+    </w:lvl>
+    <w:lvl w:ilvl="3" w:tplc="FFFFFFFF">
+      <w:numFmt w:val="decimal"/>
+      <w:lvlText w:val=""/>
+      <w:lvlJc w:val="left"/>
+    </w:lvl>
+    <w:lvl w:ilvl="4" w:tplc="FFFFFFFF">
+      <w:numFmt w:val="decimal"/>
+      <w:lvlText w:val=""/>
+      <w:lvlJc w:val="left"/>
+    </w:lvl>
+    <w:lvl w:ilvl="5" w:tplc="FFFFFFFF">
+      <w:numFmt w:val="decimal"/>
+      <w:lvlText w:val=""/>
+      <w:lvlJc w:val="left"/>
+    </w:lvl>
+    <w:lvl w:ilvl="6" w:tplc="FFFFFFFF">
+      <w:numFmt w:val="decimal"/>
+      <w:lvlText w:val=""/>
+      <w:lvlJc w:val="left"/>
+    </w:lvl>
+    <w:lvl w:ilvl="7" w:tplc="FFFFFFFF">
+      <w:numFmt w:val="decimal"/>
+      <w:lvlText w:val=""/>
+      <w:lvlJc w:val="left"/>
+    </w:lvl>
+    <w:lvl w:ilvl="8" w:tplc="FFFFFFFF">
+      <w:numFmt w:val="decimal"/>
+      <w:lvlText w:val=""/>
+      <w:lvlJc w:val="left"/>
+    </w:lvl>
+  </w:abstractNum>
+  <w:abstractNum w:abstractNumId="1" w15:restartNumberingAfterBreak="0">
+    <w:nsid w:val="00000002"/>
+    <w:multiLevelType w:val="hybridMultilevel"/>
+    <w:tmpl w:val="00000002"/>
+    <w:lvl w:ilvl="0" w:tplc="00000065">
+      <w:start w:val="1"/>
+      <w:numFmt w:val="bullet"/>
+      <w:lvlText w:val="•"/>
+      <w:lvlJc w:val="left"/>
+      <w:pPr>
+        <w:ind w:left="720" w:hanging="360"/>
+      </w:pPr>
+    </w:lvl>
+    <w:lvl w:ilvl="1" w:tplc="FFFFFFFF">
+      <w:numFmt w:val="decimal"/>
+      <w:lvlText w:val=""/>
+      <w:lvlJc w:val="left"/>
+    </w:lvl>
+    <w:lvl w:ilvl="2" w:tplc="FFFFFFFF">
+      <w:numFmt w:val="decimal"/>
+      <w:lvlText w:val=""/>
+      <w:lvlJc w:val="left"/>
+    </w:lvl>
+    <w:lvl w:ilvl="3" w:tplc="FFFFFFFF">
+      <w:numFmt w:val="decimal"/>
+      <w:lvlText w:val=""/>
+      <w:lvlJc w:val="left"/>
+    </w:lvl>
+    <w:lvl w:ilvl="4" w:tplc="FFFFFFFF">
+      <w:numFmt w:val="decimal"/>
+      <w:lvlText w:val=""/>
+      <w:lvlJc w:val="left"/>
+    </w:lvl>
+    <w:lvl w:ilvl="5" w:tplc="FFFFFFFF">
+      <w:numFmt w:val="decimal"/>
+      <w:lvlText w:val=""/>
+      <w:lvlJc w:val="left"/>
+    </w:lvl>
+    <w:lvl w:ilvl="6" w:tplc="FFFFFFFF">
+      <w:numFmt w:val="decimal"/>
+      <w:lvlText w:val=""/>
+      <w:lvlJc w:val="left"/>
+    </w:lvl>
+    <w:lvl w:ilvl="7" w:tplc="FFFFFFFF">
+      <w:numFmt w:val="decimal"/>
+      <w:lvlText w:val=""/>
+      <w:lvlJc w:val="left"/>
+    </w:lvl>
+    <w:lvl w:ilvl="8" w:tplc="FFFFFFFF">
+      <w:numFmt w:val="decimal"/>
+      <w:lvlText w:val=""/>
+      <w:lvlJc w:val="left"/>
+    </w:lvl>
+  </w:abstractNum>
+  <w:abstractNum w:abstractNumId="2" w15:restartNumberingAfterBreak="0">
+    <w:nsid w:val="00000003"/>
+    <w:multiLevelType w:val="hybridMultilevel"/>
+    <w:tmpl w:val="00000003"/>
+    <w:lvl w:ilvl="0" w:tplc="000000C9">
+      <w:start w:val="1"/>
+      <w:numFmt w:val="bullet"/>
+      <w:lvlText w:val="•"/>
+      <w:lvlJc w:val="left"/>
+      <w:pPr>
+        <w:ind w:left="720" w:hanging="360"/>
+      </w:pPr>
+    </w:lvl>
+    <w:lvl w:ilvl="1" w:tplc="FFFFFFFF">
+      <w:numFmt w:val="decimal"/>
+      <w:lvlText w:val=""/>
+      <w:lvlJc w:val="left"/>
+    </w:lvl>
+    <w:lvl w:ilvl="2" w:tplc="FFFFFFFF">
+      <w:numFmt w:val="decimal"/>
+      <w:lvlText w:val=""/>
+      <w:lvlJc w:val="left"/>
+    </w:lvl>
+    <w:lvl w:ilvl="3" w:tplc="FFFFFFFF">
+      <w:numFmt w:val="decimal"/>
+      <w:lvlText w:val=""/>
+      <w:lvlJc w:val="left"/>
+    </w:lvl>
+    <w:lvl w:ilvl="4" w:tplc="FFFFFFFF">
+      <w:numFmt w:val="decimal"/>
+      <w:lvlText w:val=""/>
+      <w:lvlJc w:val="left"/>
+    </w:lvl>
+    <w:lvl w:ilvl="5" w:tplc="FFFFFFFF">
+      <w:numFmt w:val="decimal"/>
+      <w:lvlText w:val=""/>
+      <w:lvlJc w:val="left"/>
+    </w:lvl>
+    <w:lvl w:ilvl="6" w:tplc="FFFFFFFF">
+      <w:numFmt w:val="decimal"/>
+      <w:lvlText w:val=""/>
+      <w:lvlJc w:val="left"/>
+    </w:lvl>
+    <w:lvl w:ilvl="7" w:tplc="FFFFFFFF">
+      <w:numFmt w:val="decimal"/>
+      <w:lvlText w:val=""/>
+      <w:lvlJc w:val="left"/>
+    </w:lvl>
+    <w:lvl w:ilvl="8" w:tplc="FFFFFFFF">
+      <w:numFmt w:val="decimal"/>
+      <w:lvlText w:val=""/>
+      <w:lvlJc w:val="left"/>
+    </w:lvl>
+  </w:abstractNum>
+  <w:abstractNum w:abstractNumId="3" w15:restartNumberingAfterBreak="0">
+    <w:nsid w:val="00000004"/>
+    <w:multiLevelType w:val="hybridMultilevel"/>
+    <w:tmpl w:val="00000004"/>
+    <w:lvl w:ilvl="0" w:tplc="0000012D">
+      <w:start w:val="1"/>
+      <w:numFmt w:val="bullet"/>
+      <w:lvlText w:val="•"/>
+      <w:lvlJc w:val="left"/>
+      <w:pPr>
+        <w:ind w:left="720" w:hanging="360"/>
+      </w:pPr>
+    </w:lvl>
+    <w:lvl w:ilvl="1" w:tplc="FFFFFFFF">
+      <w:numFmt w:val="decimal"/>
+      <w:lvlText w:val=""/>
+      <w:lvlJc w:val="left"/>
+    </w:lvl>
+    <w:lvl w:ilvl="2" w:tplc="FFFFFFFF">
+      <w:numFmt w:val="decimal"/>
+      <w:lvlText w:val=""/>
+      <w:lvlJc w:val="left"/>
+    </w:lvl>
+    <w:lvl w:ilvl="3" w:tplc="FFFFFFFF">
+      <w:numFmt w:val="decimal"/>
+      <w:lvlText w:val=""/>
+      <w:lvlJc w:val="left"/>
+    </w:lvl>
+    <w:lvl w:ilvl="4" w:tplc="FFFFFFFF">
+      <w:numFmt w:val="decimal"/>
+      <w:lvlText w:val=""/>
+      <w:lvlJc w:val="left"/>
+    </w:lvl>
+    <w:lvl w:ilvl="5" w:tplc="FFFFFFFF">
+      <w:numFmt w:val="decimal"/>
+      <w:lvlText w:val=""/>
+      <w:lvlJc w:val="left"/>
+    </w:lvl>
+    <w:lvl w:ilvl="6" w:tplc="FFFFFFFF">
+      <w:numFmt w:val="decimal"/>
+      <w:lvlText w:val=""/>
+      <w:lvlJc w:val="left"/>
+    </w:lvl>
+    <w:lvl w:ilvl="7" w:tplc="FFFFFFFF">
+      <w:numFmt w:val="decimal"/>
+      <w:lvlText w:val=""/>
+      <w:lvlJc w:val="left"/>
+    </w:lvl>
+    <w:lvl w:ilvl="8" w:tplc="FFFFFFFF">
+      <w:numFmt w:val="decimal"/>
+      <w:lvlText w:val=""/>
+      <w:lvlJc w:val="left"/>
+    </w:lvl>
+  </w:abstractNum>
+  <w:abstractNum w:abstractNumId="4" w15:restartNumberingAfterBreak="0">
     <w:nsid w:val="10F24950"/>
     <w:multiLevelType w:val="hybridMultilevel"/>
     <w:tmpl w:val="0ABC18AA"/>
@@ -7569,7 +10323,7 @@
       </w:rPr>
     </w:lvl>
   </w:abstractNum>
-  <w:abstractNum w:abstractNumId="1" w15:restartNumberingAfterBreak="0">
+  <w:abstractNum w:abstractNumId="5" w15:restartNumberingAfterBreak="0">
     <w:nsid w:val="1E683A42"/>
     <w:multiLevelType w:val="hybridMultilevel"/>
     <w:tmpl w:val="7250D724"/>
@@ -7682,7 +10436,7 @@
       </w:rPr>
     </w:lvl>
   </w:abstractNum>
-  <w:abstractNum w:abstractNumId="2" w15:restartNumberingAfterBreak="0">
+  <w:abstractNum w:abstractNumId="6" w15:restartNumberingAfterBreak="0">
     <w:nsid w:val="373C42DA"/>
     <w:multiLevelType w:val="hybridMultilevel"/>
     <w:tmpl w:val="D04EED78"/>
@@ -7795,7 +10549,7 @@
       </w:rPr>
     </w:lvl>
   </w:abstractNum>
-  <w:abstractNum w:abstractNumId="3" w15:restartNumberingAfterBreak="0">
+  <w:abstractNum w:abstractNumId="7" w15:restartNumberingAfterBreak="0">
     <w:nsid w:val="514A4AEC"/>
     <w:multiLevelType w:val="multilevel"/>
     <w:tmpl w:val="14B83FE6"/>
@@ -7916,7 +10670,7 @@
       </w:pPr>
     </w:lvl>
   </w:abstractNum>
-  <w:abstractNum w:abstractNumId="4" w15:restartNumberingAfterBreak="0">
+  <w:abstractNum w:abstractNumId="8" w15:restartNumberingAfterBreak="0">
     <w:nsid w:val="549652E1"/>
     <w:multiLevelType w:val="multilevel"/>
     <w:tmpl w:val="A1E68926"/>
@@ -8056,7 +10810,7 @@
       </w:rPr>
     </w:lvl>
   </w:abstractNum>
-  <w:abstractNum w:abstractNumId="5" w15:restartNumberingAfterBreak="0">
+  <w:abstractNum w:abstractNumId="9" w15:restartNumberingAfterBreak="0">
     <w:nsid w:val="63D069BE"/>
     <w:multiLevelType w:val="multilevel"/>
     <w:tmpl w:val="E276436A"/>
@@ -8189,22 +10943,34 @@
     </w:lvl>
   </w:abstractNum>
   <w:num w:numId="1">
+    <w:abstractNumId w:val="9"/>
+  </w:num>
+  <w:num w:numId="2">
+    <w:abstractNumId w:val="7"/>
+  </w:num>
+  <w:num w:numId="3">
+    <w:abstractNumId w:val="8"/>
+  </w:num>
+  <w:num w:numId="4">
+    <w:abstractNumId w:val="6"/>
+  </w:num>
+  <w:num w:numId="5">
+    <w:abstractNumId w:val="4"/>
+  </w:num>
+  <w:num w:numId="6">
     <w:abstractNumId w:val="5"/>
   </w:num>
-  <w:num w:numId="2">
-    <w:abstractNumId w:val="3"/>
+  <w:num w:numId="7">
+    <w:abstractNumId w:val="0"/>
   </w:num>
-  <w:num w:numId="3">
-    <w:abstractNumId w:val="4"/>
+  <w:num w:numId="8">
+    <w:abstractNumId w:val="1"/>
   </w:num>
-  <w:num w:numId="4">
+  <w:num w:numId="9">
     <w:abstractNumId w:val="2"/>
   </w:num>
-  <w:num w:numId="5">
-    <w:abstractNumId w:val="0"/>
-  </w:num>
-  <w:num w:numId="6">
-    <w:abstractNumId w:val="1"/>
+  <w:num w:numId="10">
+    <w:abstractNumId w:val="3"/>
   </w:num>
 </w:numbering>
 </file>

</xml_diff>

<commit_message>
Added 4.1 Performance Requirements SRS
</commit_message>
<xml_diff>
--- a/SRS_DOC.docx
+++ b/SRS_DOC.docx
@@ -6950,6 +6950,111 @@
     <w:p>
       <w:pPr>
         <w:pStyle w:val="template"/>
+        <w:numPr>
+          <w:ilvl w:val="0"/>
+          <w:numId w:val="11"/>
+        </w:numPr>
+        <w:jc w:val="both"/>
+        <w:rPr>
+          <w:i w:val="0"/>
+          <w:iCs w:val="0"/>
+        </w:rPr>
+      </w:pPr>
+      <w:r>
+        <w:rPr>
+          <w:i w:val="0"/>
+          <w:iCs w:val="0"/>
+        </w:rPr>
+        <w:t>User submitted code will not take more than 10 seconds to compile and test.</w:t>
+      </w:r>
+    </w:p>
+    <w:p>
+      <w:pPr>
+        <w:pStyle w:val="template"/>
+        <w:numPr>
+          <w:ilvl w:val="0"/>
+          <w:numId w:val="11"/>
+        </w:numPr>
+        <w:jc w:val="both"/>
+        <w:rPr>
+          <w:i w:val="0"/>
+          <w:iCs w:val="0"/>
+        </w:rPr>
+      </w:pPr>
+      <w:r>
+        <w:rPr>
+          <w:i w:val="0"/>
+          <w:iCs w:val="0"/>
+        </w:rPr>
+        <w:t>Account creation will not take more than 5 seconds.</w:t>
+      </w:r>
+    </w:p>
+    <w:p>
+      <w:pPr>
+        <w:pStyle w:val="template"/>
+        <w:numPr>
+          <w:ilvl w:val="0"/>
+          <w:numId w:val="11"/>
+        </w:numPr>
+        <w:jc w:val="both"/>
+        <w:rPr>
+          <w:i w:val="0"/>
+          <w:iCs w:val="0"/>
+        </w:rPr>
+      </w:pPr>
+      <w:r>
+        <w:rPr>
+          <w:i w:val="0"/>
+          <w:iCs w:val="0"/>
+        </w:rPr>
+        <w:t>Account sign in will not take more than 10 seconds.</w:t>
+      </w:r>
+    </w:p>
+    <w:p>
+      <w:pPr>
+        <w:pStyle w:val="template"/>
+        <w:numPr>
+          <w:ilvl w:val="0"/>
+          <w:numId w:val="11"/>
+        </w:numPr>
+        <w:jc w:val="both"/>
+        <w:rPr>
+          <w:i w:val="0"/>
+          <w:iCs w:val="0"/>
+        </w:rPr>
+      </w:pPr>
+      <w:r>
+        <w:rPr>
+          <w:i w:val="0"/>
+          <w:iCs w:val="0"/>
+        </w:rPr>
+        <w:t>Website will allow for more than 1 concurrent user at a time.</w:t>
+      </w:r>
+    </w:p>
+    <w:p>
+      <w:pPr>
+        <w:pStyle w:val="template"/>
+        <w:numPr>
+          <w:ilvl w:val="0"/>
+          <w:numId w:val="11"/>
+        </w:numPr>
+        <w:jc w:val="both"/>
+        <w:rPr>
+          <w:i w:val="0"/>
+          <w:iCs w:val="0"/>
+        </w:rPr>
+      </w:pPr>
+      <w:r>
+        <w:rPr>
+          <w:i w:val="0"/>
+          <w:iCs w:val="0"/>
+        </w:rPr>
+        <w:t xml:space="preserve">Website pages will not take more than 10 seconds to load. </w:t>
+      </w:r>
+    </w:p>
+    <w:p>
+      <w:pPr>
+        <w:pStyle w:val="template"/>
         <w:jc w:val="both"/>
       </w:pPr>
       <w:r>
@@ -7007,6 +7112,7 @@
         <w:rPr>
           <w:rFonts w:ascii="Arial" w:hAnsi="Arial"/>
         </w:rPr>
+        <w:lastRenderedPageBreak/>
         <w:t>Safety and Security Requirements</w:t>
       </w:r>
       <w:bookmarkEnd w:id="56"/>
@@ -7024,14 +7130,7 @@
         <w:rPr>
           <w:color w:val="0000FF"/>
         </w:rPr>
-        <w:t xml:space="preserve">Specify those requirements that are concerned with possible loss, damage, or harm that could result from the use of the product. Define any safeguards or actions that must be taken, as well as actions that must be prevented. Refer to any external policies or regulations that state safety </w:t>
-      </w:r>
-      <w:r>
-        <w:rPr>
-          <w:color w:val="0000FF"/>
-        </w:rPr>
-        <w:lastRenderedPageBreak/>
-        <w:t>issues that affect the product’s design or use. Define any safety certifications that must be satisfied</w:t>
+        <w:t>Specify those requirements that are concerned with possible loss, damage, or harm that could result from the use of the product. Define any safeguards or actions that must be taken, as well as actions that must be prevented. Refer to any external policies or regulations that state safety issues that affect the product’s design or use. Define any safety certifications that must be satisfied</w:t>
       </w:r>
       <w:r>
         <w:t xml:space="preserve">. </w:t>
@@ -7791,7 +7890,18 @@
           <w:szCs w:val="22"/>
           <w:lang w:bidi="ar-SA"/>
         </w:rPr>
-        <w:t xml:space="preserve"> and put it into a file. For every coding problem they have to do, ask for really specific output and compare to the desired output. The thing we're looking at right now is just looking for a minimum viable product. Highlight correct code in green, incorrect in red. Was thinking for this project it will probably be okay to just not actually micromanage how they are doing the output. If people want to name their variables something else, we would have to do a lot of string parsing. Thinking we would either have people return one of their variables, which isn't super intuitive when you're just starting out in C. We would have to make it so they would take arguments from a command line. </w:t>
+        <w:t xml:space="preserve"> and put it into a file. For every coding problem they have to do, ask for really specific output and compare to the desired output. The thing we're looking at right now is just looking for a minimum viable product. Highlight correct code in green, incorrect in red. Was thinking for this project it will probably be </w:t>
+      </w:r>
+      <w:r>
+        <w:rPr>
+          <w:rFonts w:ascii="Arial" w:hAnsi="Arial" w:cs="Arial"/>
+          <w:color w:val="000000"/>
+          <w:sz w:val="22"/>
+          <w:szCs w:val="22"/>
+          <w:lang w:bidi="ar-SA"/>
+        </w:rPr>
+        <w:lastRenderedPageBreak/>
+        <w:t xml:space="preserve">okay to just not actually micromanage how they are doing the output. If people want to name their variables something else, we would have to do a lot of string parsing. Thinking we would either have people return one of their variables, which isn't super intuitive when you're just starting out in C. We would have to make it so they would take arguments from a command line. </w:t>
       </w:r>
     </w:p>
     <w:p>
@@ -7831,7 +7941,6 @@
           <w:szCs w:val="22"/>
           <w:lang w:bidi="ar-SA"/>
         </w:rPr>
-        <w:lastRenderedPageBreak/>
         <w:t xml:space="preserve">How we could handle each lesson: We have tests that are run in the backend. We place user code inside of functions that will have tests run on it. We could highlight errors from the compiler describing the common error. When you press run the code, it needs to send a new page to send the output. </w:t>
       </w:r>
     </w:p>
@@ -8973,7 +9082,6 @@
           <w:u w:color="000000"/>
           <w:lang w:bidi="ar-SA"/>
         </w:rPr>
-        <w:lastRenderedPageBreak/>
         <w:t>Set up About page</w:t>
       </w:r>
     </w:p>
@@ -10437,6 +10545,95 @@
     </w:lvl>
   </w:abstractNum>
   <w:abstractNum w:abstractNumId="6" w15:restartNumberingAfterBreak="0">
+    <w:nsid w:val="2F447F2B"/>
+    <w:multiLevelType w:val="hybridMultilevel"/>
+    <w:tmpl w:val="575A6FCC"/>
+    <w:lvl w:ilvl="0" w:tplc="0409000F">
+      <w:start w:val="1"/>
+      <w:numFmt w:val="decimal"/>
+      <w:lvlText w:val="%1."/>
+      <w:lvlJc w:val="left"/>
+      <w:pPr>
+        <w:ind w:left="720" w:hanging="360"/>
+      </w:pPr>
+      <w:rPr>
+        <w:rFonts w:hint="default"/>
+      </w:rPr>
+    </w:lvl>
+    <w:lvl w:ilvl="1" w:tplc="04090019" w:tentative="1">
+      <w:start w:val="1"/>
+      <w:numFmt w:val="lowerLetter"/>
+      <w:lvlText w:val="%2."/>
+      <w:lvlJc w:val="left"/>
+      <w:pPr>
+        <w:ind w:left="1440" w:hanging="360"/>
+      </w:pPr>
+    </w:lvl>
+    <w:lvl w:ilvl="2" w:tplc="0409001B" w:tentative="1">
+      <w:start w:val="1"/>
+      <w:numFmt w:val="lowerRoman"/>
+      <w:lvlText w:val="%3."/>
+      <w:lvlJc w:val="right"/>
+      <w:pPr>
+        <w:ind w:left="2160" w:hanging="180"/>
+      </w:pPr>
+    </w:lvl>
+    <w:lvl w:ilvl="3" w:tplc="0409000F" w:tentative="1">
+      <w:start w:val="1"/>
+      <w:numFmt w:val="decimal"/>
+      <w:lvlText w:val="%4."/>
+      <w:lvlJc w:val="left"/>
+      <w:pPr>
+        <w:ind w:left="2880" w:hanging="360"/>
+      </w:pPr>
+    </w:lvl>
+    <w:lvl w:ilvl="4" w:tplc="04090019" w:tentative="1">
+      <w:start w:val="1"/>
+      <w:numFmt w:val="lowerLetter"/>
+      <w:lvlText w:val="%5."/>
+      <w:lvlJc w:val="left"/>
+      <w:pPr>
+        <w:ind w:left="3600" w:hanging="360"/>
+      </w:pPr>
+    </w:lvl>
+    <w:lvl w:ilvl="5" w:tplc="0409001B" w:tentative="1">
+      <w:start w:val="1"/>
+      <w:numFmt w:val="lowerRoman"/>
+      <w:lvlText w:val="%6."/>
+      <w:lvlJc w:val="right"/>
+      <w:pPr>
+        <w:ind w:left="4320" w:hanging="180"/>
+      </w:pPr>
+    </w:lvl>
+    <w:lvl w:ilvl="6" w:tplc="0409000F" w:tentative="1">
+      <w:start w:val="1"/>
+      <w:numFmt w:val="decimal"/>
+      <w:lvlText w:val="%7."/>
+      <w:lvlJc w:val="left"/>
+      <w:pPr>
+        <w:ind w:left="5040" w:hanging="360"/>
+      </w:pPr>
+    </w:lvl>
+    <w:lvl w:ilvl="7" w:tplc="04090019" w:tentative="1">
+      <w:start w:val="1"/>
+      <w:numFmt w:val="lowerLetter"/>
+      <w:lvlText w:val="%8."/>
+      <w:lvlJc w:val="left"/>
+      <w:pPr>
+        <w:ind w:left="5760" w:hanging="360"/>
+      </w:pPr>
+    </w:lvl>
+    <w:lvl w:ilvl="8" w:tplc="0409001B" w:tentative="1">
+      <w:start w:val="1"/>
+      <w:numFmt w:val="lowerRoman"/>
+      <w:lvlText w:val="%9."/>
+      <w:lvlJc w:val="right"/>
+      <w:pPr>
+        <w:ind w:left="6480" w:hanging="180"/>
+      </w:pPr>
+    </w:lvl>
+  </w:abstractNum>
+  <w:abstractNum w:abstractNumId="7" w15:restartNumberingAfterBreak="0">
     <w:nsid w:val="373C42DA"/>
     <w:multiLevelType w:val="hybridMultilevel"/>
     <w:tmpl w:val="D04EED78"/>
@@ -10549,7 +10746,7 @@
       </w:rPr>
     </w:lvl>
   </w:abstractNum>
-  <w:abstractNum w:abstractNumId="7" w15:restartNumberingAfterBreak="0">
+  <w:abstractNum w:abstractNumId="8" w15:restartNumberingAfterBreak="0">
     <w:nsid w:val="514A4AEC"/>
     <w:multiLevelType w:val="multilevel"/>
     <w:tmpl w:val="14B83FE6"/>
@@ -10670,7 +10867,7 @@
       </w:pPr>
     </w:lvl>
   </w:abstractNum>
-  <w:abstractNum w:abstractNumId="8" w15:restartNumberingAfterBreak="0">
+  <w:abstractNum w:abstractNumId="9" w15:restartNumberingAfterBreak="0">
     <w:nsid w:val="549652E1"/>
     <w:multiLevelType w:val="multilevel"/>
     <w:tmpl w:val="A1E68926"/>
@@ -10810,7 +11007,7 @@
       </w:rPr>
     </w:lvl>
   </w:abstractNum>
-  <w:abstractNum w:abstractNumId="9" w15:restartNumberingAfterBreak="0">
+  <w:abstractNum w:abstractNumId="10" w15:restartNumberingAfterBreak="0">
     <w:nsid w:val="63D069BE"/>
     <w:multiLevelType w:val="multilevel"/>
     <w:tmpl w:val="E276436A"/>
@@ -10943,16 +11140,16 @@
     </w:lvl>
   </w:abstractNum>
   <w:num w:numId="1">
+    <w:abstractNumId w:val="10"/>
+  </w:num>
+  <w:num w:numId="2">
+    <w:abstractNumId w:val="8"/>
+  </w:num>
+  <w:num w:numId="3">
     <w:abstractNumId w:val="9"/>
   </w:num>
-  <w:num w:numId="2">
+  <w:num w:numId="4">
     <w:abstractNumId w:val="7"/>
-  </w:num>
-  <w:num w:numId="3">
-    <w:abstractNumId w:val="8"/>
-  </w:num>
-  <w:num w:numId="4">
-    <w:abstractNumId w:val="6"/>
   </w:num>
   <w:num w:numId="5">
     <w:abstractNumId w:val="4"/>
@@ -10971,6 +11168,9 @@
   </w:num>
   <w:num w:numId="10">
     <w:abstractNumId w:val="3"/>
+  </w:num>
+  <w:num w:numId="11">
+    <w:abstractNumId w:val="6"/>
   </w:num>
 </w:numbering>
 </file>

</xml_diff>

<commit_message>
Completed revision table and cleaned up text.
</commit_message>
<xml_diff>
--- a/SRS_DOC.docx
+++ b/SRS_DOC.docx
@@ -323,224 +323,12 @@
           </w:p>
         </w:tc>
       </w:tr>
-      <w:tr>
-        <w:trPr>
-          <w:trHeight w:val="275"/>
-        </w:trPr>
-        <w:tc>
-          <w:tcPr>
-            <w:tcW w:w="3242" w:type="dxa"/>
-            <w:shd w:val="clear" w:color="auto" w:fill="auto"/>
-          </w:tcPr>
-          <w:p>
-            <w:pPr>
-              <w:pStyle w:val="ByLine"/>
-              <w:spacing w:before="0" w:after="0"/>
-              <w:jc w:val="left"/>
-              <w:rPr>
-                <w:sz w:val="22"/>
-              </w:rPr>
-            </w:pPr>
-            <w:r>
-              <w:rPr>
-                <w:sz w:val="22"/>
-              </w:rPr>
-              <w:t>&lt;name&gt;</w:t>
-            </w:r>
-          </w:p>
-        </w:tc>
-        <w:tc>
-          <w:tcPr>
-            <w:tcW w:w="3242" w:type="dxa"/>
-            <w:shd w:val="clear" w:color="auto" w:fill="auto"/>
-          </w:tcPr>
-          <w:p>
-            <w:pPr>
-              <w:pStyle w:val="ByLine"/>
-              <w:spacing w:before="0" w:after="0"/>
-              <w:jc w:val="center"/>
-              <w:rPr>
-                <w:sz w:val="22"/>
-              </w:rPr>
-            </w:pPr>
-            <w:r>
-              <w:rPr>
-                <w:sz w:val="22"/>
-              </w:rPr>
-              <w:t>&lt;student #&gt;</w:t>
-            </w:r>
-          </w:p>
-        </w:tc>
-        <w:tc>
-          <w:tcPr>
-            <w:tcW w:w="3242" w:type="dxa"/>
-            <w:shd w:val="clear" w:color="auto" w:fill="auto"/>
-          </w:tcPr>
-          <w:p>
-            <w:pPr>
-              <w:pStyle w:val="ByLine"/>
-              <w:spacing w:before="0" w:after="0"/>
-              <w:jc w:val="center"/>
-              <w:rPr>
-                <w:sz w:val="22"/>
-              </w:rPr>
-            </w:pPr>
-            <w:r>
-              <w:rPr>
-                <w:sz w:val="22"/>
-              </w:rPr>
-              <w:t>&lt;e-mail&gt;</w:t>
-            </w:r>
-          </w:p>
-        </w:tc>
-      </w:tr>
-      <w:tr>
-        <w:trPr>
-          <w:trHeight w:val="275"/>
-        </w:trPr>
-        <w:tc>
-          <w:tcPr>
-            <w:tcW w:w="3242" w:type="dxa"/>
-            <w:shd w:val="clear" w:color="auto" w:fill="auto"/>
-          </w:tcPr>
-          <w:p>
-            <w:pPr>
-              <w:pStyle w:val="ByLine"/>
-              <w:spacing w:before="0" w:after="0"/>
-              <w:jc w:val="left"/>
-              <w:rPr>
-                <w:sz w:val="22"/>
-              </w:rPr>
-            </w:pPr>
-            <w:r>
-              <w:rPr>
-                <w:sz w:val="22"/>
-              </w:rPr>
-              <w:t>&lt;name&gt;</w:t>
-            </w:r>
-          </w:p>
-        </w:tc>
-        <w:tc>
-          <w:tcPr>
-            <w:tcW w:w="3242" w:type="dxa"/>
-            <w:shd w:val="clear" w:color="auto" w:fill="auto"/>
-          </w:tcPr>
-          <w:p>
-            <w:pPr>
-              <w:pStyle w:val="ByLine"/>
-              <w:spacing w:before="0" w:after="0"/>
-              <w:jc w:val="center"/>
-              <w:rPr>
-                <w:sz w:val="22"/>
-              </w:rPr>
-            </w:pPr>
-            <w:r>
-              <w:rPr>
-                <w:sz w:val="22"/>
-              </w:rPr>
-              <w:t>&lt;student #&gt;</w:t>
-            </w:r>
-          </w:p>
-        </w:tc>
-        <w:tc>
-          <w:tcPr>
-            <w:tcW w:w="3242" w:type="dxa"/>
-            <w:shd w:val="clear" w:color="auto" w:fill="auto"/>
-          </w:tcPr>
-          <w:p>
-            <w:pPr>
-              <w:pStyle w:val="ByLine"/>
-              <w:spacing w:before="0" w:after="0"/>
-              <w:jc w:val="center"/>
-              <w:rPr>
-                <w:sz w:val="22"/>
-              </w:rPr>
-            </w:pPr>
-            <w:r>
-              <w:rPr>
-                <w:sz w:val="22"/>
-              </w:rPr>
-              <w:t>&lt;e-mail&gt;</w:t>
-            </w:r>
-          </w:p>
-        </w:tc>
-      </w:tr>
-      <w:tr>
-        <w:trPr>
-          <w:trHeight w:val="275"/>
-        </w:trPr>
-        <w:tc>
-          <w:tcPr>
-            <w:tcW w:w="3242" w:type="dxa"/>
-            <w:shd w:val="clear" w:color="auto" w:fill="auto"/>
-          </w:tcPr>
-          <w:p>
-            <w:pPr>
-              <w:pStyle w:val="ByLine"/>
-              <w:spacing w:before="0" w:after="0"/>
-              <w:jc w:val="left"/>
-              <w:rPr>
-                <w:sz w:val="22"/>
-              </w:rPr>
-            </w:pPr>
-            <w:r>
-              <w:rPr>
-                <w:sz w:val="22"/>
-              </w:rPr>
-              <w:t>&lt;name&gt;</w:t>
-            </w:r>
-          </w:p>
-        </w:tc>
-        <w:tc>
-          <w:tcPr>
-            <w:tcW w:w="3242" w:type="dxa"/>
-            <w:shd w:val="clear" w:color="auto" w:fill="auto"/>
-          </w:tcPr>
-          <w:p>
-            <w:pPr>
-              <w:pStyle w:val="ByLine"/>
-              <w:spacing w:before="0" w:after="0"/>
-              <w:jc w:val="center"/>
-              <w:rPr>
-                <w:sz w:val="22"/>
-              </w:rPr>
-            </w:pPr>
-            <w:r>
-              <w:rPr>
-                <w:sz w:val="22"/>
-              </w:rPr>
-              <w:t>&lt;student #&gt;</w:t>
-            </w:r>
-          </w:p>
-        </w:tc>
-        <w:tc>
-          <w:tcPr>
-            <w:tcW w:w="3242" w:type="dxa"/>
-            <w:shd w:val="clear" w:color="auto" w:fill="auto"/>
-          </w:tcPr>
-          <w:p>
-            <w:pPr>
-              <w:pStyle w:val="ByLine"/>
-              <w:spacing w:before="0" w:after="0"/>
-              <w:jc w:val="center"/>
-              <w:rPr>
-                <w:sz w:val="22"/>
-              </w:rPr>
-            </w:pPr>
-            <w:r>
-              <w:rPr>
-                <w:sz w:val="22"/>
-              </w:rPr>
-              <w:t>&lt;e-mail&gt;</w:t>
-            </w:r>
-          </w:p>
-        </w:tc>
-      </w:tr>
     </w:tbl>
     <w:p>
       <w:pPr>
         <w:pStyle w:val="ByLine"/>
         <w:spacing w:before="120" w:after="0"/>
+        <w:jc w:val="left"/>
         <w:rPr>
           <w:sz w:val="22"/>
         </w:rPr>
@@ -627,7 +415,7 @@
               <w:rPr>
                 <w:sz w:val="22"/>
               </w:rPr>
-              <w:t>&lt;place the date of submission here&gt;</w:t>
+              <w:t>11/6/2020</w:t>
             </w:r>
           </w:p>
         </w:tc>
@@ -799,6 +587,7 @@
           <w:docPartUnique/>
         </w:docPartObj>
       </w:sdtPr>
+      <w:sdtEndPr/>
       <w:sdtContent>
         <w:p>
           <w:pPr>
@@ -853,6 +642,7 @@
         <w:rPr>
           <w:rFonts w:ascii="Arial" w:hAnsi="Arial"/>
         </w:rPr>
+        <w:lastRenderedPageBreak/>
         <w:t>Revisions</w:t>
       </w:r>
       <w:r>
@@ -1815,7 +1605,6 @@
           <w:rFonts w:ascii="Arial" w:hAnsi="Arial"/>
           <w:color w:val="FFFFFF"/>
         </w:rPr>
-        <w:lastRenderedPageBreak/>
         <w:t>Revisions</w:t>
       </w:r>
       <w:bookmarkEnd w:id="10"/>
@@ -1936,7 +1725,7 @@
               <w:suppressAutoHyphens/>
             </w:pPr>
             <w:r>
-              <w:t>Draft Type and Number</w:t>
+              <w:t>V1</w:t>
             </w:r>
           </w:p>
         </w:tc>
@@ -1956,7 +1745,15 @@
               <w:pStyle w:val="Table-Text"/>
             </w:pPr>
             <w:r>
-              <w:t>Full Name</w:t>
+              <w:t>Ethan Pongon</w:t>
+            </w:r>
+          </w:p>
+          <w:p>
+            <w:pPr>
+              <w:pStyle w:val="Table-Text"/>
+            </w:pPr>
+            <w:r>
+              <w:t>Christian Galvez</w:t>
             </w:r>
           </w:p>
         </w:tc>
@@ -1976,7 +1773,7 @@
               <w:pStyle w:val="Table-Text"/>
             </w:pPr>
             <w:r>
-              <w:t>Information about the revision. This table does not need to be filled in whenever a document is touched, only when the version is being upgraded.</w:t>
+              <w:t>Initial version of the SRS document completed.</w:t>
             </w:r>
           </w:p>
         </w:tc>
@@ -1997,7 +1794,7 @@
               <w:jc w:val="center"/>
             </w:pPr>
             <w:r>
-              <w:t>00/00/00</w:t>
+              <w:t>11/6/2020</w:t>
             </w:r>
           </w:p>
         </w:tc>
@@ -2029,90 +1826,6 @@
           <w:sz w:val="22"/>
         </w:rPr>
       </w:pPr>
-    </w:p>
-    <w:p>
-      <w:pPr>
-        <w:pStyle w:val="Heading1"/>
-        <w:numPr>
-          <w:ilvl w:val="0"/>
-          <w:numId w:val="0"/>
-        </w:numPr>
-        <w:spacing w:before="0"/>
-        <w:jc w:val="both"/>
-        <w:rPr>
-          <w:rFonts w:ascii="Arial" w:hAnsi="Arial"/>
-          <w:b w:val="0"/>
-          <w:i/>
-          <w:sz w:val="22"/>
-        </w:rPr>
-        <w:sectPr>
-          <w:headerReference w:type="default" r:id="rId10"/>
-          <w:footerReference w:type="default" r:id="rId11"/>
-          <w:type w:val="continuous"/>
-          <w:pgSz w:w="12240" w:h="15840"/>
-          <w:pgMar w:top="1440" w:right="1440" w:bottom="1440" w:left="1440" w:header="720" w:footer="720" w:gutter="0"/>
-          <w:pgNumType w:fmt="lowerRoman"/>
-          <w:cols w:space="720"/>
-          <w:formProt w:val="0"/>
-          <w:docGrid w:linePitch="100"/>
-        </w:sectPr>
-      </w:pPr>
-      <w:r>
-        <w:rPr>
-          <w:rFonts w:ascii="Arial" w:hAnsi="Arial"/>
-          <w:b w:val="0"/>
-          <w:i/>
-          <w:sz w:val="22"/>
-        </w:rPr>
-        <w:t xml:space="preserve">&lt;In this template you will find text bounded by the “&lt;&gt;” symbols. This text appears in italics and is intended to provide explanations and guide you through the document. There are two types of comments in this document. The comments that are in black are intended specifically for the course. The comments that are in </w:t>
-      </w:r>
-      <w:r>
-        <w:rPr>
-          <w:rFonts w:ascii="Arial" w:hAnsi="Arial"/>
-          <w:b w:val="0"/>
-          <w:i/>
-          <w:color w:val="0000FF"/>
-          <w:sz w:val="22"/>
-        </w:rPr>
-        <w:t xml:space="preserve">blue </w:t>
-      </w:r>
-      <w:r>
-        <w:rPr>
-          <w:rFonts w:ascii="Arial" w:hAnsi="Arial"/>
-          <w:b w:val="0"/>
-          <w:i/>
-          <w:sz w:val="22"/>
-        </w:rPr>
-        <w:t>are more general and apply to any SRS. Please make sure to delete all of the comments before submitting the documen</w:t>
-      </w:r>
-      <w:bookmarkStart w:id="11" w:name="_Toc113291687"/>
-      <w:bookmarkEnd w:id="11"/>
-      <w:r>
-        <w:rPr>
-          <w:rFonts w:ascii="Arial" w:hAnsi="Arial"/>
-          <w:b w:val="0"/>
-          <w:i/>
-          <w:sz w:val="22"/>
-        </w:rPr>
-        <w:t>t.</w:t>
-      </w:r>
-      <w:bookmarkStart w:id="12" w:name="_Toc113291688"/>
-      <w:bookmarkStart w:id="13" w:name="_Toc111014888"/>
-      <w:bookmarkStart w:id="14" w:name="_Toc111117824"/>
-      <w:bookmarkStart w:id="15" w:name="_Toc108287589"/>
-      <w:bookmarkEnd w:id="12"/>
-      <w:bookmarkEnd w:id="13"/>
-      <w:bookmarkEnd w:id="14"/>
-      <w:bookmarkEnd w:id="15"/>
-      <w:r>
-        <w:rPr>
-          <w:rFonts w:ascii="Arial" w:hAnsi="Arial"/>
-          <w:b w:val="0"/>
-          <w:i/>
-          <w:sz w:val="22"/>
-        </w:rPr>
-        <w:t>&gt;</w:t>
-      </w:r>
     </w:p>
     <w:p>
       <w:pPr>
@@ -2136,18 +1849,17 @@
           <w:color w:val="FFFFFF"/>
         </w:rPr>
       </w:pPr>
-      <w:bookmarkStart w:id="16" w:name="_Toc439994665"/>
-      <w:bookmarkStart w:id="17" w:name="_Toc113291689"/>
+      <w:bookmarkStart w:id="11" w:name="_Toc439994665"/>
+      <w:bookmarkStart w:id="12" w:name="_Toc113291689"/>
       <w:r>
         <w:rPr>
           <w:rFonts w:ascii="Arial" w:hAnsi="Arial"/>
           <w:color w:val="FFFFFF"/>
         </w:rPr>
-        <w:lastRenderedPageBreak/>
         <w:t>Introduction</w:t>
       </w:r>
-      <w:bookmarkEnd w:id="16"/>
-      <w:bookmarkEnd w:id="17"/>
+      <w:bookmarkEnd w:id="11"/>
+      <w:bookmarkEnd w:id="12"/>
     </w:p>
     <w:p>
       <w:pPr>
@@ -2177,16 +1889,16 @@
           <w:rFonts w:ascii="Arial" w:hAnsi="Arial"/>
         </w:rPr>
       </w:pPr>
-      <w:bookmarkStart w:id="18" w:name="_Toc439994667"/>
-      <w:bookmarkStart w:id="19" w:name="_Toc113291690"/>
+      <w:bookmarkStart w:id="13" w:name="_Toc439994667"/>
+      <w:bookmarkStart w:id="14" w:name="_Toc113291690"/>
       <w:r>
         <w:rPr>
           <w:rFonts w:ascii="Arial" w:hAnsi="Arial"/>
         </w:rPr>
         <w:t>Document Purpose</w:t>
       </w:r>
-      <w:bookmarkEnd w:id="18"/>
-      <w:bookmarkEnd w:id="19"/>
+      <w:bookmarkEnd w:id="13"/>
+      <w:bookmarkEnd w:id="14"/>
       <w:r>
         <w:rPr>
           <w:rFonts w:ascii="Arial" w:hAnsi="Arial"/>
@@ -2308,16 +2020,16 @@
           <w:rFonts w:ascii="Arial" w:hAnsi="Arial"/>
         </w:rPr>
       </w:pPr>
-      <w:bookmarkStart w:id="20" w:name="_Toc439994670"/>
-      <w:bookmarkStart w:id="21" w:name="_Toc113291691"/>
+      <w:bookmarkStart w:id="15" w:name="_Toc439994670"/>
+      <w:bookmarkStart w:id="16" w:name="_Toc113291691"/>
       <w:r>
         <w:rPr>
           <w:rFonts w:ascii="Arial" w:hAnsi="Arial"/>
         </w:rPr>
         <w:t>Product Scope</w:t>
       </w:r>
-      <w:bookmarkEnd w:id="20"/>
-      <w:bookmarkEnd w:id="21"/>
+      <w:bookmarkEnd w:id="15"/>
+      <w:bookmarkEnd w:id="16"/>
     </w:p>
     <w:p>
       <w:pPr>
@@ -2391,22 +2103,22 @@
           <w:rFonts w:ascii="Arial" w:hAnsi="Arial"/>
         </w:rPr>
       </w:pPr>
-      <w:bookmarkStart w:id="22" w:name="_Toc439994669"/>
-      <w:bookmarkStart w:id="23" w:name="_Toc113291692"/>
+      <w:bookmarkStart w:id="17" w:name="_Toc439994669"/>
+      <w:bookmarkStart w:id="18" w:name="_Toc113291692"/>
       <w:r>
         <w:rPr>
           <w:rFonts w:ascii="Arial" w:hAnsi="Arial"/>
         </w:rPr>
         <w:t xml:space="preserve">Intended Audience and </w:t>
       </w:r>
-      <w:bookmarkEnd w:id="22"/>
+      <w:bookmarkEnd w:id="17"/>
       <w:r>
         <w:rPr>
           <w:rFonts w:ascii="Arial" w:hAnsi="Arial"/>
         </w:rPr>
         <w:t>Document Overview</w:t>
       </w:r>
-      <w:bookmarkEnd w:id="23"/>
+      <w:bookmarkEnd w:id="18"/>
     </w:p>
     <w:p>
       <w:pPr>
@@ -2480,14 +2192,15 @@
           <w:rFonts w:ascii="Arial" w:hAnsi="Arial"/>
         </w:rPr>
       </w:pPr>
-      <w:bookmarkStart w:id="24" w:name="_Toc113291693"/>
+      <w:bookmarkStart w:id="19" w:name="_Toc113291693"/>
       <w:r>
         <w:rPr>
           <w:rFonts w:ascii="Arial" w:hAnsi="Arial"/>
         </w:rPr>
+        <w:lastRenderedPageBreak/>
         <w:t>Definitions, Acronyms and Abbreviations</w:t>
       </w:r>
-      <w:bookmarkEnd w:id="24"/>
+      <w:bookmarkEnd w:id="19"/>
     </w:p>
     <w:p>
       <w:pPr>
@@ -2620,7 +2333,6 @@
           <w:i w:val="0"/>
           <w:iCs w:val="0"/>
         </w:rPr>
-        <w:lastRenderedPageBreak/>
         <w:t>Executable</w:t>
       </w:r>
       <w:r>
@@ -2926,16 +2638,16 @@
           <w:rFonts w:ascii="Arial" w:hAnsi="Arial"/>
         </w:rPr>
       </w:pPr>
-      <w:bookmarkStart w:id="25" w:name="_Toc113291694"/>
-      <w:bookmarkStart w:id="26" w:name="_Toc439994668"/>
+      <w:bookmarkStart w:id="20" w:name="_Toc113291694"/>
+      <w:bookmarkStart w:id="21" w:name="_Toc439994668"/>
       <w:r>
         <w:rPr>
           <w:rFonts w:ascii="Arial" w:hAnsi="Arial"/>
         </w:rPr>
         <w:t>Document Conventions</w:t>
       </w:r>
-      <w:bookmarkEnd w:id="25"/>
-      <w:bookmarkEnd w:id="26"/>
+      <w:bookmarkEnd w:id="20"/>
+      <w:bookmarkEnd w:id="21"/>
     </w:p>
     <w:p>
       <w:pPr>
@@ -3003,22 +2715,22 @@
           <w:rFonts w:ascii="Arial" w:hAnsi="Arial"/>
         </w:rPr>
       </w:pPr>
-      <w:bookmarkStart w:id="27" w:name="_Toc439994672"/>
-      <w:bookmarkStart w:id="28" w:name="_Toc113291695"/>
+      <w:bookmarkStart w:id="22" w:name="_Toc439994672"/>
+      <w:bookmarkStart w:id="23" w:name="_Toc113291695"/>
       <w:r>
         <w:rPr>
           <w:rFonts w:ascii="Arial" w:hAnsi="Arial"/>
         </w:rPr>
         <w:t>References</w:t>
       </w:r>
-      <w:bookmarkEnd w:id="27"/>
+      <w:bookmarkEnd w:id="22"/>
       <w:r>
         <w:rPr>
           <w:rFonts w:ascii="Arial" w:hAnsi="Arial"/>
         </w:rPr>
         <w:t xml:space="preserve"> and Acknowledgments</w:t>
       </w:r>
-      <w:bookmarkEnd w:id="28"/>
+      <w:bookmarkEnd w:id="23"/>
     </w:p>
     <w:p>
       <w:pPr>
@@ -3308,8 +3020,8 @@
           <w:color w:val="FFFFFF"/>
         </w:rPr>
       </w:pPr>
-      <w:bookmarkStart w:id="29" w:name="_Toc439994673"/>
-      <w:bookmarkStart w:id="30" w:name="_Toc113291696"/>
+      <w:bookmarkStart w:id="24" w:name="_Toc439994673"/>
+      <w:bookmarkStart w:id="25" w:name="_Toc113291696"/>
       <w:r>
         <w:rPr>
           <w:rFonts w:ascii="Arial" w:hAnsi="Arial"/>
@@ -3317,8 +3029,8 @@
         </w:rPr>
         <w:t>Overall Description</w:t>
       </w:r>
-      <w:bookmarkEnd w:id="29"/>
-      <w:bookmarkEnd w:id="30"/>
+      <w:bookmarkEnd w:id="24"/>
+      <w:bookmarkEnd w:id="25"/>
     </w:p>
     <w:p>
       <w:pPr>
@@ -3331,16 +3043,16 @@
           <w:rFonts w:ascii="Arial" w:hAnsi="Arial"/>
         </w:rPr>
       </w:pPr>
-      <w:bookmarkStart w:id="31" w:name="_Toc439994674"/>
-      <w:bookmarkStart w:id="32" w:name="_Toc113291697"/>
+      <w:bookmarkStart w:id="26" w:name="_Toc439994674"/>
+      <w:bookmarkStart w:id="27" w:name="_Toc113291697"/>
       <w:r>
         <w:rPr>
           <w:rFonts w:ascii="Arial" w:hAnsi="Arial"/>
         </w:rPr>
         <w:t>Product Perspective</w:t>
       </w:r>
-      <w:bookmarkEnd w:id="31"/>
-      <w:bookmarkEnd w:id="32"/>
+      <w:bookmarkEnd w:id="26"/>
+      <w:bookmarkEnd w:id="27"/>
     </w:p>
     <w:p>
       <w:pPr>
@@ -3408,6 +3120,7 @@
           <w:sz w:val="22"/>
           <w:szCs w:val="22"/>
         </w:rPr>
+        <w:lastRenderedPageBreak/>
         <w:drawing>
           <wp:inline distT="0" distB="0" distL="0" distR="0" wp14:anchorId="273B8332" wp14:editId="5558863D">
             <wp:extent cx="3500755" cy="2400300"/>
@@ -3424,7 +3137,7 @@
                     <pic:cNvPicPr/>
                   </pic:nvPicPr>
                   <pic:blipFill rotWithShape="1">
-                    <a:blip r:embed="rId12" cstate="print">
+                    <a:blip r:embed="rId10" cstate="print">
                       <a:extLst>
                         <a:ext uri="{28A0092B-C50C-407E-A947-70E740481C1C}">
                           <a14:useLocalDpi xmlns:a14="http://schemas.microsoft.com/office/drawing/2010/main" val="0"/>
@@ -3487,23 +3200,22 @@
           <w:rFonts w:ascii="Arial" w:hAnsi="Arial"/>
         </w:rPr>
       </w:pPr>
-      <w:bookmarkStart w:id="33" w:name="_Toc439994675"/>
-      <w:bookmarkStart w:id="34" w:name="_Toc113291698"/>
+      <w:bookmarkStart w:id="28" w:name="_Toc439994675"/>
+      <w:bookmarkStart w:id="29" w:name="_Toc113291698"/>
       <w:r>
         <w:rPr>
           <w:rFonts w:ascii="Arial" w:hAnsi="Arial"/>
         </w:rPr>
-        <w:lastRenderedPageBreak/>
         <w:t xml:space="preserve">Product </w:t>
       </w:r>
-      <w:bookmarkEnd w:id="33"/>
+      <w:bookmarkEnd w:id="28"/>
       <w:r>
         <w:rPr>
           <w:rFonts w:ascii="Arial" w:hAnsi="Arial"/>
         </w:rPr>
         <w:t>Functionality</w:t>
       </w:r>
-      <w:bookmarkEnd w:id="34"/>
+      <w:bookmarkEnd w:id="29"/>
       <w:r>
         <w:rPr>
           <w:rFonts w:ascii="Arial" w:hAnsi="Arial"/>
@@ -3859,16 +3571,16 @@
           <w:rFonts w:ascii="Arial" w:hAnsi="Arial"/>
         </w:rPr>
       </w:pPr>
-      <w:bookmarkStart w:id="35" w:name="_Toc439994676"/>
-      <w:bookmarkStart w:id="36" w:name="_Toc113291699"/>
+      <w:bookmarkStart w:id="30" w:name="_Toc439994676"/>
+      <w:bookmarkStart w:id="31" w:name="_Toc113291699"/>
       <w:r>
         <w:rPr>
           <w:rFonts w:ascii="Arial" w:hAnsi="Arial"/>
         </w:rPr>
         <w:t>Users and Characteristics</w:t>
       </w:r>
-      <w:bookmarkEnd w:id="35"/>
-      <w:bookmarkEnd w:id="36"/>
+      <w:bookmarkEnd w:id="30"/>
+      <w:bookmarkEnd w:id="31"/>
     </w:p>
     <w:p>
       <w:pPr>
@@ -3933,7 +3645,15 @@
           <w:i w:val="0"/>
           <w:iCs w:val="0"/>
         </w:rPr>
-        <w:t xml:space="preserve"> The two most important users are the professor and the users who are learning programming through the tutorials on the website as they have the most stake in the quality of the website. Additionally, all users will have the same privilege levels on their accounts.</w:t>
+        <w:t xml:space="preserve"> The two most important users are the professor </w:t>
+      </w:r>
+      <w:r>
+        <w:rPr>
+          <w:i w:val="0"/>
+          <w:iCs w:val="0"/>
+        </w:rPr>
+        <w:lastRenderedPageBreak/>
+        <w:t>and the users who are learning programming through the tutorials on the website as they have the most stake in the quality of the website. Additionally, all users will have the same privilege levels on their accounts.</w:t>
       </w:r>
     </w:p>
     <w:p>
@@ -3947,16 +3667,16 @@
           <w:rFonts w:ascii="Arial" w:hAnsi="Arial"/>
         </w:rPr>
       </w:pPr>
-      <w:bookmarkStart w:id="37" w:name="_Toc439994677"/>
-      <w:bookmarkStart w:id="38" w:name="_Toc113291700"/>
+      <w:bookmarkStart w:id="32" w:name="_Toc439994677"/>
+      <w:bookmarkStart w:id="33" w:name="_Toc113291700"/>
       <w:r>
         <w:rPr>
           <w:rFonts w:ascii="Arial" w:hAnsi="Arial"/>
         </w:rPr>
         <w:t>Operating Environment</w:t>
       </w:r>
-      <w:bookmarkEnd w:id="37"/>
-      <w:bookmarkEnd w:id="38"/>
+      <w:bookmarkEnd w:id="32"/>
+      <w:bookmarkEnd w:id="33"/>
     </w:p>
     <w:p>
       <w:pPr>
@@ -4076,17 +3796,16 @@
           <w:rFonts w:ascii="Arial" w:hAnsi="Arial"/>
         </w:rPr>
       </w:pPr>
-      <w:bookmarkStart w:id="39" w:name="_Toc439994678"/>
-      <w:bookmarkStart w:id="40" w:name="_Toc113291701"/>
+      <w:bookmarkStart w:id="34" w:name="_Toc439994678"/>
+      <w:bookmarkStart w:id="35" w:name="_Toc113291701"/>
       <w:r>
         <w:rPr>
           <w:rFonts w:ascii="Arial" w:hAnsi="Arial"/>
         </w:rPr>
-        <w:lastRenderedPageBreak/>
         <w:t>Design and Implementation Constraints</w:t>
       </w:r>
-      <w:bookmarkEnd w:id="39"/>
-      <w:bookmarkEnd w:id="40"/>
+      <w:bookmarkEnd w:id="34"/>
+      <w:bookmarkEnd w:id="35"/>
     </w:p>
     <w:p>
       <w:pPr>
@@ -4130,16 +3849,16 @@
           <w:rFonts w:ascii="Arial" w:hAnsi="Arial"/>
         </w:rPr>
       </w:pPr>
-      <w:bookmarkStart w:id="41" w:name="_Toc439994679"/>
-      <w:bookmarkStart w:id="42" w:name="_Toc113291702"/>
+      <w:bookmarkStart w:id="36" w:name="_Toc439994679"/>
+      <w:bookmarkStart w:id="37" w:name="_Toc113291702"/>
       <w:r>
         <w:rPr>
           <w:rFonts w:ascii="Arial" w:hAnsi="Arial"/>
         </w:rPr>
         <w:t>User Documentation</w:t>
       </w:r>
-      <w:bookmarkEnd w:id="41"/>
-      <w:bookmarkEnd w:id="42"/>
+      <w:bookmarkEnd w:id="36"/>
+      <w:bookmarkEnd w:id="37"/>
     </w:p>
     <w:p>
       <w:pPr>
@@ -4183,16 +3902,16 @@
           <w:rFonts w:ascii="Arial" w:hAnsi="Arial"/>
         </w:rPr>
       </w:pPr>
-      <w:bookmarkStart w:id="43" w:name="_Toc439994680"/>
-      <w:bookmarkStart w:id="44" w:name="_Toc113291703"/>
+      <w:bookmarkStart w:id="38" w:name="_Toc439994680"/>
+      <w:bookmarkStart w:id="39" w:name="_Toc113291703"/>
       <w:r>
         <w:rPr>
           <w:rFonts w:ascii="Arial" w:hAnsi="Arial"/>
         </w:rPr>
         <w:t>Assumptions and Dependencies</w:t>
       </w:r>
-      <w:bookmarkEnd w:id="43"/>
-      <w:bookmarkEnd w:id="44"/>
+      <w:bookmarkEnd w:id="38"/>
+      <w:bookmarkEnd w:id="39"/>
     </w:p>
     <w:p>
       <w:pPr>
@@ -4342,18 +4061,17 @@
           <w:color w:val="FFFFFF"/>
         </w:rPr>
       </w:pPr>
-      <w:bookmarkStart w:id="45" w:name="_Toc439994682"/>
-      <w:bookmarkStart w:id="46" w:name="_Toc113291704"/>
+      <w:bookmarkStart w:id="40" w:name="_Toc439994682"/>
+      <w:bookmarkStart w:id="41" w:name="_Toc113291704"/>
       <w:r>
         <w:rPr>
           <w:rFonts w:ascii="Arial" w:hAnsi="Arial"/>
           <w:color w:val="FFFFFF"/>
         </w:rPr>
-        <w:lastRenderedPageBreak/>
         <w:t>Specific Requirements</w:t>
       </w:r>
-      <w:bookmarkEnd w:id="45"/>
-      <w:bookmarkEnd w:id="46"/>
+      <w:bookmarkEnd w:id="40"/>
+      <w:bookmarkEnd w:id="41"/>
     </w:p>
     <w:p>
       <w:pPr>
@@ -4366,14 +4084,14 @@
           <w:rFonts w:ascii="Arial" w:hAnsi="Arial"/>
         </w:rPr>
       </w:pPr>
-      <w:bookmarkStart w:id="47" w:name="_Toc113291705"/>
+      <w:bookmarkStart w:id="42" w:name="_Toc113291705"/>
       <w:r>
         <w:rPr>
           <w:rFonts w:ascii="Arial" w:hAnsi="Arial"/>
         </w:rPr>
         <w:t>External Interface Requirements</w:t>
       </w:r>
-      <w:bookmarkEnd w:id="47"/>
+      <w:bookmarkEnd w:id="42"/>
     </w:p>
     <w:p>
       <w:pPr>
@@ -4538,6 +4256,7 @@
           <w:iCs/>
           <w:noProof/>
         </w:rPr>
+        <w:lastRenderedPageBreak/>
         <w:drawing>
           <wp:inline distT="0" distB="0" distL="0" distR="0" wp14:anchorId="66B528F7" wp14:editId="48A6A94D">
             <wp:extent cx="6057900" cy="2940050"/>
@@ -4554,7 +4273,7 @@
                     <pic:cNvPicPr/>
                   </pic:nvPicPr>
                   <pic:blipFill rotWithShape="1">
-                    <a:blip r:embed="rId13" cstate="print">
+                    <a:blip r:embed="rId11" cstate="print">
                       <a:extLst>
                         <a:ext uri="{28A0092B-C50C-407E-A947-70E740481C1C}">
                           <a14:useLocalDpi xmlns:a14="http://schemas.microsoft.com/office/drawing/2010/main" val="0"/>
@@ -4635,14 +4354,14 @@
           <w:rFonts w:ascii="Arial" w:hAnsi="Arial"/>
         </w:rPr>
       </w:pPr>
-      <w:bookmarkStart w:id="48" w:name="_Toc439994684"/>
+      <w:bookmarkStart w:id="43" w:name="_Toc439994684"/>
       <w:r>
         <w:rPr>
           <w:rFonts w:ascii="Arial" w:hAnsi="Arial"/>
         </w:rPr>
         <w:t>Hardware Interfaces</w:t>
       </w:r>
-      <w:bookmarkEnd w:id="48"/>
+      <w:bookmarkEnd w:id="43"/>
     </w:p>
     <w:p>
       <w:pPr>
@@ -4810,14 +4529,14 @@
           <w:rFonts w:ascii="Arial" w:hAnsi="Arial"/>
         </w:rPr>
       </w:pPr>
-      <w:bookmarkStart w:id="49" w:name="_Toc439994685"/>
+      <w:bookmarkStart w:id="44" w:name="_Toc439994685"/>
       <w:r>
         <w:rPr>
           <w:rFonts w:ascii="Arial" w:hAnsi="Arial"/>
         </w:rPr>
         <w:t>Software Interfaces</w:t>
       </w:r>
-      <w:bookmarkEnd w:id="49"/>
+      <w:bookmarkEnd w:id="44"/>
     </w:p>
     <w:p>
       <w:pPr>
@@ -4884,14 +4603,14 @@
           <w:rFonts w:ascii="Arial" w:hAnsi="Arial"/>
         </w:rPr>
       </w:pPr>
-      <w:bookmarkStart w:id="50" w:name="_Toc439994686"/>
+      <w:bookmarkStart w:id="45" w:name="_Toc439994686"/>
       <w:r>
         <w:rPr>
           <w:rFonts w:ascii="Arial" w:hAnsi="Arial"/>
         </w:rPr>
         <w:t>Communications Interfaces</w:t>
       </w:r>
-      <w:bookmarkEnd w:id="50"/>
+      <w:bookmarkEnd w:id="45"/>
     </w:p>
     <w:p>
       <w:pPr>
@@ -4941,6 +4660,7 @@
           <w:i w:val="0"/>
           <w:iCs w:val="0"/>
         </w:rPr>
+        <w:lastRenderedPageBreak/>
         <w:t xml:space="preserve">The server </w:t>
       </w:r>
       <w:r>
@@ -4997,14 +4717,14 @@
           <w:rFonts w:ascii="Arial" w:hAnsi="Arial"/>
         </w:rPr>
       </w:pPr>
-      <w:bookmarkStart w:id="51" w:name="_Toc113291706"/>
+      <w:bookmarkStart w:id="46" w:name="_Toc113291706"/>
       <w:r>
         <w:rPr>
           <w:rFonts w:ascii="Arial" w:hAnsi="Arial"/>
         </w:rPr>
         <w:t>Functional Requirements</w:t>
       </w:r>
-      <w:bookmarkEnd w:id="51"/>
+      <w:bookmarkEnd w:id="46"/>
     </w:p>
     <w:p>
       <w:pPr>
@@ -5186,7 +4906,6 @@
           <w:sz w:val="22"/>
           <w:szCs w:val="22"/>
         </w:rPr>
-        <w:lastRenderedPageBreak/>
         <w:t xml:space="preserve">If the user enters a username on the login page and the user exists in the system, the website will attempt to login. </w:t>
       </w:r>
     </w:p>
@@ -5582,6 +5301,7 @@
           <w:sz w:val="22"/>
           <w:szCs w:val="22"/>
         </w:rPr>
+        <w:lastRenderedPageBreak/>
         <w:t xml:space="preserve">When a login attempt is made by a guest, the website will decrypt the </w:t>
       </w:r>
       <w:proofErr w:type="spellStart"/>
@@ -5654,14 +5374,14 @@
           <w:numId w:val="2"/>
         </w:numPr>
       </w:pPr>
-      <w:bookmarkStart w:id="52" w:name="_Toc113291707"/>
+      <w:bookmarkStart w:id="47" w:name="_Toc113291707"/>
       <w:r>
         <w:rPr>
           <w:rFonts w:ascii="Arial" w:hAnsi="Arial"/>
         </w:rPr>
         <w:t>Behavior Requirements</w:t>
       </w:r>
-      <w:bookmarkEnd w:id="52"/>
+      <w:bookmarkEnd w:id="47"/>
     </w:p>
     <w:p>
       <w:pPr>
@@ -5713,7 +5433,7 @@
                     <pic:cNvPicPr/>
                   </pic:nvPicPr>
                   <pic:blipFill rotWithShape="1">
-                    <a:blip r:embed="rId14" cstate="print">
+                    <a:blip r:embed="rId12" cstate="print">
                       <a:extLst>
                         <a:ext uri="{28A0092B-C50C-407E-A947-70E740481C1C}">
                           <a14:useLocalDpi xmlns:a14="http://schemas.microsoft.com/office/drawing/2010/main" val="0"/>
@@ -5795,7 +5515,6 @@
           <w:i w:val="0"/>
           <w:iCs w:val="0"/>
         </w:rPr>
-        <w:lastRenderedPageBreak/>
         <w:t>Actors:</w:t>
       </w:r>
     </w:p>
@@ -6199,16 +5918,15 @@
           <w:color w:val="FFFFFF"/>
         </w:rPr>
       </w:pPr>
-      <w:bookmarkStart w:id="53" w:name="_Toc113291708"/>
+      <w:bookmarkStart w:id="48" w:name="_Toc113291708"/>
       <w:r>
         <w:rPr>
           <w:rFonts w:ascii="Arial" w:hAnsi="Arial"/>
           <w:color w:val="FFFFFF"/>
         </w:rPr>
-        <w:lastRenderedPageBreak/>
         <w:t>Other Non-functional Requirements</w:t>
       </w:r>
-      <w:bookmarkEnd w:id="53"/>
+      <w:bookmarkEnd w:id="48"/>
     </w:p>
     <w:p>
       <w:pPr>
@@ -6221,16 +5939,16 @@
           <w:rFonts w:ascii="Arial" w:hAnsi="Arial"/>
         </w:rPr>
       </w:pPr>
-      <w:bookmarkStart w:id="54" w:name="_Toc113291709"/>
-      <w:bookmarkStart w:id="55" w:name="_Toc439994690"/>
+      <w:bookmarkStart w:id="49" w:name="_Toc113291709"/>
+      <w:bookmarkStart w:id="50" w:name="_Toc439994690"/>
       <w:r>
         <w:rPr>
           <w:rFonts w:ascii="Arial" w:hAnsi="Arial"/>
         </w:rPr>
         <w:t>Performance Requirements</w:t>
       </w:r>
-      <w:bookmarkEnd w:id="54"/>
-      <w:bookmarkEnd w:id="55"/>
+      <w:bookmarkEnd w:id="49"/>
+      <w:bookmarkEnd w:id="50"/>
     </w:p>
     <w:p>
       <w:pPr>
@@ -6348,16 +6066,16 @@
           <w:rFonts w:ascii="Arial" w:hAnsi="Arial"/>
         </w:rPr>
       </w:pPr>
-      <w:bookmarkStart w:id="56" w:name="_Toc439994691"/>
-      <w:bookmarkStart w:id="57" w:name="_Toc113291710"/>
+      <w:bookmarkStart w:id="51" w:name="_Toc439994691"/>
+      <w:bookmarkStart w:id="52" w:name="_Toc113291710"/>
       <w:r>
         <w:rPr>
           <w:rFonts w:ascii="Arial" w:hAnsi="Arial"/>
         </w:rPr>
         <w:t>Safety and Security Requirements</w:t>
       </w:r>
-      <w:bookmarkEnd w:id="56"/>
-      <w:bookmarkEnd w:id="57"/>
+      <w:bookmarkEnd w:id="51"/>
+      <w:bookmarkEnd w:id="52"/>
     </w:p>
     <w:p>
       <w:pPr>
@@ -6646,16 +6364,16 @@
           <w:rFonts w:ascii="Arial" w:hAnsi="Arial"/>
         </w:rPr>
       </w:pPr>
-      <w:bookmarkStart w:id="58" w:name="_Toc439994693"/>
-      <w:bookmarkStart w:id="59" w:name="_Toc113291711"/>
+      <w:bookmarkStart w:id="53" w:name="_Toc439994693"/>
+      <w:bookmarkStart w:id="54" w:name="_Toc113291711"/>
       <w:r>
         <w:rPr>
           <w:rFonts w:ascii="Arial" w:hAnsi="Arial"/>
         </w:rPr>
         <w:t>Software Quality Attributes</w:t>
       </w:r>
-      <w:bookmarkEnd w:id="58"/>
-      <w:bookmarkEnd w:id="59"/>
+      <w:bookmarkEnd w:id="53"/>
+      <w:bookmarkEnd w:id="54"/>
     </w:p>
     <w:p>
       <w:pPr>
@@ -6693,6 +6411,7 @@
           <w:sz w:val="22"/>
           <w:szCs w:val="22"/>
         </w:rPr>
+        <w:lastRenderedPageBreak/>
         <w:t xml:space="preserve">The website will be available to access at any time of day on any given day, except when </w:t>
       </w:r>
       <w:proofErr w:type="spellStart"/>
@@ -6913,7 +6632,6 @@
           <w:b/>
           <w:bCs/>
         </w:rPr>
-        <w:lastRenderedPageBreak/>
         <w:t>Adaptability</w:t>
       </w:r>
     </w:p>
@@ -7168,8 +6886,8 @@
           <w:color w:val="FFFFFF"/>
         </w:rPr>
       </w:pPr>
-      <w:bookmarkStart w:id="60" w:name="_Toc439994695"/>
-      <w:bookmarkStart w:id="61" w:name="_Toc113291712"/>
+      <w:bookmarkStart w:id="55" w:name="_Toc439994695"/>
+      <w:bookmarkStart w:id="56" w:name="_Toc113291712"/>
       <w:r>
         <w:rPr>
           <w:rFonts w:ascii="Arial" w:hAnsi="Arial"/>
@@ -7177,8 +6895,8 @@
         </w:rPr>
         <w:t>Other Requirements</w:t>
       </w:r>
-      <w:bookmarkEnd w:id="60"/>
-      <w:bookmarkEnd w:id="61"/>
+      <w:bookmarkEnd w:id="55"/>
+      <w:bookmarkEnd w:id="56"/>
     </w:p>
     <w:p>
       <w:pPr>
@@ -7210,224 +6928,224 @@
       <w:r>
         <w:t>&gt;</w:t>
       </w:r>
-      <w:bookmarkStart w:id="62" w:name="_Toc439994696"/>
-    </w:p>
-    <w:p>
-      <w:pPr>
-        <w:pStyle w:val="template"/>
-      </w:pPr>
-    </w:p>
-    <w:p>
-      <w:pPr>
-        <w:pStyle w:val="template"/>
-      </w:pPr>
-    </w:p>
-    <w:p>
-      <w:pPr>
-        <w:pStyle w:val="template"/>
-      </w:pPr>
-    </w:p>
-    <w:p>
-      <w:pPr>
-        <w:pStyle w:val="template"/>
-      </w:pPr>
-    </w:p>
-    <w:p>
-      <w:pPr>
-        <w:pStyle w:val="template"/>
-      </w:pPr>
-    </w:p>
-    <w:p>
-      <w:pPr>
-        <w:pStyle w:val="template"/>
-      </w:pPr>
-    </w:p>
-    <w:p>
-      <w:pPr>
-        <w:pStyle w:val="template"/>
-      </w:pPr>
-    </w:p>
-    <w:p>
-      <w:pPr>
-        <w:pStyle w:val="template"/>
-      </w:pPr>
-    </w:p>
-    <w:p>
-      <w:pPr>
-        <w:pStyle w:val="template"/>
-      </w:pPr>
-    </w:p>
-    <w:p>
-      <w:pPr>
-        <w:pStyle w:val="template"/>
-      </w:pPr>
-    </w:p>
-    <w:p>
-      <w:pPr>
-        <w:pStyle w:val="template"/>
-      </w:pPr>
-    </w:p>
-    <w:p>
-      <w:pPr>
-        <w:pStyle w:val="template"/>
-      </w:pPr>
-    </w:p>
-    <w:p>
-      <w:pPr>
-        <w:pStyle w:val="template"/>
-      </w:pPr>
-    </w:p>
-    <w:p>
-      <w:pPr>
-        <w:pStyle w:val="template"/>
-      </w:pPr>
-    </w:p>
-    <w:p>
-      <w:pPr>
-        <w:pStyle w:val="template"/>
-      </w:pPr>
-    </w:p>
-    <w:p>
-      <w:pPr>
-        <w:pStyle w:val="template"/>
-      </w:pPr>
-    </w:p>
-    <w:p>
-      <w:pPr>
-        <w:pStyle w:val="template"/>
-      </w:pPr>
-    </w:p>
-    <w:p>
-      <w:pPr>
-        <w:pStyle w:val="template"/>
-      </w:pPr>
-    </w:p>
-    <w:p>
-      <w:pPr>
-        <w:pStyle w:val="template"/>
-      </w:pPr>
-    </w:p>
-    <w:p>
-      <w:pPr>
-        <w:pStyle w:val="template"/>
-      </w:pPr>
-    </w:p>
-    <w:p>
-      <w:pPr>
-        <w:pStyle w:val="template"/>
-      </w:pPr>
-    </w:p>
-    <w:p>
-      <w:pPr>
-        <w:pStyle w:val="template"/>
-      </w:pPr>
-    </w:p>
-    <w:p>
-      <w:pPr>
-        <w:pStyle w:val="template"/>
-      </w:pPr>
-    </w:p>
-    <w:p>
-      <w:pPr>
-        <w:pStyle w:val="template"/>
-      </w:pPr>
-    </w:p>
-    <w:p>
-      <w:pPr>
-        <w:pStyle w:val="template"/>
-      </w:pPr>
-    </w:p>
-    <w:p>
-      <w:pPr>
-        <w:pStyle w:val="template"/>
-      </w:pPr>
-    </w:p>
-    <w:p>
-      <w:pPr>
-        <w:pStyle w:val="template"/>
-      </w:pPr>
-    </w:p>
-    <w:p>
-      <w:pPr>
-        <w:pStyle w:val="template"/>
-      </w:pPr>
-    </w:p>
-    <w:p>
-      <w:pPr>
-        <w:pStyle w:val="template"/>
-      </w:pPr>
-    </w:p>
-    <w:p>
-      <w:pPr>
-        <w:pStyle w:val="template"/>
-      </w:pPr>
-    </w:p>
-    <w:p>
-      <w:pPr>
-        <w:pStyle w:val="template"/>
-      </w:pPr>
-    </w:p>
-    <w:p>
-      <w:pPr>
-        <w:pStyle w:val="template"/>
-      </w:pPr>
-    </w:p>
-    <w:p>
-      <w:pPr>
-        <w:pStyle w:val="template"/>
-      </w:pPr>
-    </w:p>
-    <w:p>
-      <w:pPr>
-        <w:pStyle w:val="template"/>
-      </w:pPr>
-    </w:p>
-    <w:p>
-      <w:pPr>
-        <w:pStyle w:val="template"/>
-      </w:pPr>
-    </w:p>
-    <w:p>
-      <w:pPr>
-        <w:pStyle w:val="template"/>
-      </w:pPr>
-    </w:p>
-    <w:p>
-      <w:pPr>
-        <w:pStyle w:val="template"/>
-      </w:pPr>
-    </w:p>
-    <w:p>
-      <w:pPr>
-        <w:pStyle w:val="template"/>
-      </w:pPr>
-    </w:p>
-    <w:p>
-      <w:pPr>
-        <w:pStyle w:val="template"/>
-      </w:pPr>
-    </w:p>
-    <w:p>
-      <w:pPr>
-        <w:pStyle w:val="template"/>
-      </w:pPr>
-    </w:p>
-    <w:p>
-      <w:pPr>
-        <w:pStyle w:val="template"/>
-      </w:pPr>
-    </w:p>
-    <w:p>
-      <w:pPr>
-        <w:pStyle w:val="template"/>
-      </w:pPr>
-    </w:p>
-    <w:p>
-      <w:pPr>
-        <w:pStyle w:val="template"/>
-      </w:pPr>
-    </w:p>
-    <w:bookmarkEnd w:id="62"/>
+      <w:bookmarkStart w:id="57" w:name="_Toc439994696"/>
+    </w:p>
+    <w:p>
+      <w:pPr>
+        <w:pStyle w:val="template"/>
+      </w:pPr>
+    </w:p>
+    <w:p>
+      <w:pPr>
+        <w:pStyle w:val="template"/>
+      </w:pPr>
+    </w:p>
+    <w:p>
+      <w:pPr>
+        <w:pStyle w:val="template"/>
+      </w:pPr>
+    </w:p>
+    <w:p>
+      <w:pPr>
+        <w:pStyle w:val="template"/>
+      </w:pPr>
+    </w:p>
+    <w:p>
+      <w:pPr>
+        <w:pStyle w:val="template"/>
+      </w:pPr>
+    </w:p>
+    <w:p>
+      <w:pPr>
+        <w:pStyle w:val="template"/>
+      </w:pPr>
+    </w:p>
+    <w:p>
+      <w:pPr>
+        <w:pStyle w:val="template"/>
+      </w:pPr>
+    </w:p>
+    <w:p>
+      <w:pPr>
+        <w:pStyle w:val="template"/>
+      </w:pPr>
+    </w:p>
+    <w:p>
+      <w:pPr>
+        <w:pStyle w:val="template"/>
+      </w:pPr>
+    </w:p>
+    <w:p>
+      <w:pPr>
+        <w:pStyle w:val="template"/>
+      </w:pPr>
+    </w:p>
+    <w:p>
+      <w:pPr>
+        <w:pStyle w:val="template"/>
+      </w:pPr>
+    </w:p>
+    <w:p>
+      <w:pPr>
+        <w:pStyle w:val="template"/>
+      </w:pPr>
+    </w:p>
+    <w:p>
+      <w:pPr>
+        <w:pStyle w:val="template"/>
+      </w:pPr>
+    </w:p>
+    <w:p>
+      <w:pPr>
+        <w:pStyle w:val="template"/>
+      </w:pPr>
+    </w:p>
+    <w:p>
+      <w:pPr>
+        <w:pStyle w:val="template"/>
+      </w:pPr>
+    </w:p>
+    <w:p>
+      <w:pPr>
+        <w:pStyle w:val="template"/>
+      </w:pPr>
+    </w:p>
+    <w:p>
+      <w:pPr>
+        <w:pStyle w:val="template"/>
+      </w:pPr>
+    </w:p>
+    <w:p>
+      <w:pPr>
+        <w:pStyle w:val="template"/>
+      </w:pPr>
+    </w:p>
+    <w:p>
+      <w:pPr>
+        <w:pStyle w:val="template"/>
+      </w:pPr>
+    </w:p>
+    <w:p>
+      <w:pPr>
+        <w:pStyle w:val="template"/>
+      </w:pPr>
+    </w:p>
+    <w:p>
+      <w:pPr>
+        <w:pStyle w:val="template"/>
+      </w:pPr>
+    </w:p>
+    <w:p>
+      <w:pPr>
+        <w:pStyle w:val="template"/>
+      </w:pPr>
+    </w:p>
+    <w:p>
+      <w:pPr>
+        <w:pStyle w:val="template"/>
+      </w:pPr>
+    </w:p>
+    <w:p>
+      <w:pPr>
+        <w:pStyle w:val="template"/>
+      </w:pPr>
+    </w:p>
+    <w:p>
+      <w:pPr>
+        <w:pStyle w:val="template"/>
+      </w:pPr>
+    </w:p>
+    <w:p>
+      <w:pPr>
+        <w:pStyle w:val="template"/>
+      </w:pPr>
+    </w:p>
+    <w:p>
+      <w:pPr>
+        <w:pStyle w:val="template"/>
+      </w:pPr>
+    </w:p>
+    <w:p>
+      <w:pPr>
+        <w:pStyle w:val="template"/>
+      </w:pPr>
+    </w:p>
+    <w:p>
+      <w:pPr>
+        <w:pStyle w:val="template"/>
+      </w:pPr>
+    </w:p>
+    <w:p>
+      <w:pPr>
+        <w:pStyle w:val="template"/>
+      </w:pPr>
+    </w:p>
+    <w:p>
+      <w:pPr>
+        <w:pStyle w:val="template"/>
+      </w:pPr>
+    </w:p>
+    <w:p>
+      <w:pPr>
+        <w:pStyle w:val="template"/>
+      </w:pPr>
+    </w:p>
+    <w:p>
+      <w:pPr>
+        <w:pStyle w:val="template"/>
+      </w:pPr>
+    </w:p>
+    <w:p>
+      <w:pPr>
+        <w:pStyle w:val="template"/>
+      </w:pPr>
+    </w:p>
+    <w:p>
+      <w:pPr>
+        <w:pStyle w:val="template"/>
+      </w:pPr>
+    </w:p>
+    <w:p>
+      <w:pPr>
+        <w:pStyle w:val="template"/>
+      </w:pPr>
+    </w:p>
+    <w:p>
+      <w:pPr>
+        <w:pStyle w:val="template"/>
+      </w:pPr>
+    </w:p>
+    <w:p>
+      <w:pPr>
+        <w:pStyle w:val="template"/>
+      </w:pPr>
+    </w:p>
+    <w:p>
+      <w:pPr>
+        <w:pStyle w:val="template"/>
+      </w:pPr>
+    </w:p>
+    <w:p>
+      <w:pPr>
+        <w:pStyle w:val="template"/>
+      </w:pPr>
+    </w:p>
+    <w:p>
+      <w:pPr>
+        <w:pStyle w:val="template"/>
+      </w:pPr>
+    </w:p>
+    <w:p>
+      <w:pPr>
+        <w:pStyle w:val="template"/>
+      </w:pPr>
+    </w:p>
+    <w:p>
+      <w:pPr>
+        <w:pStyle w:val="template"/>
+      </w:pPr>
+    </w:p>
+    <w:bookmarkEnd w:id="57"/>
     <w:p/>
     <w:p/>
     <w:p/>
@@ -7449,7 +7167,7 @@
           <w:color w:val="FFFFFF"/>
         </w:rPr>
       </w:pPr>
-      <w:bookmarkStart w:id="63" w:name="_Toc113291713"/>
+      <w:bookmarkStart w:id="58" w:name="_Toc113291713"/>
       <w:r>
         <w:rPr>
           <w:rFonts w:ascii="Arial" w:hAnsi="Arial"/>
@@ -7457,7 +7175,7 @@
         </w:rPr>
         <w:t>Appendix A – Data Dictionary</w:t>
       </w:r>
-      <w:bookmarkEnd w:id="63"/>
+      <w:bookmarkEnd w:id="58"/>
     </w:p>
     <w:p>
       <w:pPr>
@@ -7611,6 +7329,7 @@
                 <w:szCs w:val="22"/>
                 <w:lang w:bidi="ar-SA"/>
               </w:rPr>
+              <w:lastRenderedPageBreak/>
               <w:t>express</w:t>
             </w:r>
           </w:p>
@@ -8274,18 +7993,7 @@
                 <w:szCs w:val="22"/>
                 <w:lang w:bidi="ar-SA"/>
               </w:rPr>
-              <w:t xml:space="preserve">” library that allows NodeJS </w:t>
-            </w:r>
-            <w:r>
-              <w:rPr>
-                <w:rFonts w:ascii="Arial" w:hAnsi="Arial" w:cs="Arial"/>
-                <w:color w:val="000000"/>
-                <w:sz w:val="22"/>
-                <w:szCs w:val="22"/>
-                <w:lang w:bidi="ar-SA"/>
-              </w:rPr>
-              <w:lastRenderedPageBreak/>
-              <w:t>to create and continuously manage a separate process on the host</w:t>
+              <w:t>” library that allows NodeJS to create and continuously manage a separate process on the host</w:t>
             </w:r>
           </w:p>
         </w:tc>
@@ -8324,7 +8032,6 @@
                 <w:szCs w:val="22"/>
                 <w:lang w:bidi="ar-SA"/>
               </w:rPr>
-              <w:lastRenderedPageBreak/>
               <w:t>exec</w:t>
             </w:r>
           </w:p>
@@ -9601,6 +9308,7 @@
                 <w:szCs w:val="22"/>
                 <w:lang w:bidi="ar-SA"/>
               </w:rPr>
+              <w:lastRenderedPageBreak/>
               <w:t>UserAccount.username</w:t>
             </w:r>
             <w:proofErr w:type="spellEnd"/>
@@ -10241,18 +9949,7 @@
                 <w:szCs w:val="22"/>
                 <w:lang w:bidi="ar-SA"/>
               </w:rPr>
-              <w:t xml:space="preserve">) </w:t>
-            </w:r>
-            <w:r>
-              <w:rPr>
-                <w:rFonts w:ascii="Arial" w:hAnsi="Arial" w:cs="Arial"/>
-                <w:color w:val="000000"/>
-                <w:sz w:val="22"/>
-                <w:szCs w:val="22"/>
-                <w:lang w:bidi="ar-SA"/>
-              </w:rPr>
-              <w:lastRenderedPageBreak/>
-              <w:t>succeeds or fails</w:t>
+              <w:t>) succeeds or fails</w:t>
             </w:r>
           </w:p>
         </w:tc>
@@ -10291,7 +9988,6 @@
                 <w:szCs w:val="22"/>
                 <w:lang w:bidi="ar-SA"/>
               </w:rPr>
-              <w:lastRenderedPageBreak/>
               <w:t>data</w:t>
             </w:r>
           </w:p>
@@ -11858,6 +11554,7 @@
                 <w:szCs w:val="22"/>
                 <w:lang w:bidi="ar-SA"/>
               </w:rPr>
+              <w:lastRenderedPageBreak/>
               <w:t>createUser</w:t>
             </w:r>
             <w:proofErr w:type="spellEnd"/>
@@ -12501,7 +12198,6 @@
                 <w:szCs w:val="22"/>
                 <w:lang w:bidi="ar-SA"/>
               </w:rPr>
-              <w:lastRenderedPageBreak/>
               <w:t>exec(</w:t>
             </w:r>
             <w:proofErr w:type="gramEnd"/>
@@ -13230,8 +12926,8 @@
           <w:color w:val="FFFFFF"/>
         </w:rPr>
       </w:pPr>
-      <w:bookmarkStart w:id="64" w:name="_Toc439994698"/>
-      <w:bookmarkStart w:id="65" w:name="_Toc113291714"/>
+      <w:bookmarkStart w:id="59" w:name="_Toc439994698"/>
+      <w:bookmarkStart w:id="60" w:name="_Toc113291714"/>
       <w:r>
         <w:rPr>
           <w:rFonts w:ascii="Arial" w:hAnsi="Arial"/>
@@ -13239,7 +12935,7 @@
         </w:rPr>
         <w:t>Appendix B</w:t>
       </w:r>
-      <w:bookmarkEnd w:id="64"/>
+      <w:bookmarkEnd w:id="59"/>
       <w:r>
         <w:rPr>
           <w:rFonts w:ascii="Arial" w:hAnsi="Arial"/>
@@ -13247,7 +12943,7 @@
         </w:rPr>
         <w:t xml:space="preserve"> - Group Log</w:t>
       </w:r>
-      <w:bookmarkEnd w:id="65"/>
+      <w:bookmarkEnd w:id="60"/>
     </w:p>
     <w:p>
       <w:pPr>
@@ -13479,7 +13175,18 @@
           <w:szCs w:val="22"/>
           <w:lang w:bidi="ar-SA"/>
         </w:rPr>
-        <w:t xml:space="preserve">How we could handle each lesson: We have tests that are run in the backend. We place user code inside of functions that will have tests run on it. We could highlight errors from the compiler describing the common error. When you press run the code, it needs to send a new page to send the output. </w:t>
+        <w:t xml:space="preserve">How we could handle each lesson: We have tests that are run in the backend. We place user code inside of functions that will have tests run on it. We could highlight errors from the compiler </w:t>
+      </w:r>
+      <w:r>
+        <w:rPr>
+          <w:rFonts w:ascii="Arial" w:hAnsi="Arial" w:cs="Arial"/>
+          <w:color w:val="000000"/>
+          <w:sz w:val="22"/>
+          <w:szCs w:val="22"/>
+          <w:lang w:bidi="ar-SA"/>
+        </w:rPr>
+        <w:lastRenderedPageBreak/>
+        <w:t xml:space="preserve">describing the common error. When you press run the code, it needs to send a new page to send the output. </w:t>
       </w:r>
     </w:p>
     <w:p>
@@ -13746,7 +13453,6 @@
           <w:u w:color="000000"/>
           <w:lang w:bidi="ar-SA"/>
         </w:rPr>
-        <w:lastRenderedPageBreak/>
         <w:t>Ethan: -Create the landing page and sidebar that will be on every page</w:t>
       </w:r>
     </w:p>
@@ -14664,6 +14370,7 @@
           <w:u w:val="single" w:color="000000"/>
           <w:lang w:bidi="ar-SA"/>
         </w:rPr>
+        <w:lastRenderedPageBreak/>
         <w:t>Backlog:</w:t>
       </w:r>
     </w:p>
@@ -15396,8 +15103,8 @@
       </w:r>
     </w:p>
     <w:sectPr>
-      <w:headerReference w:type="default" r:id="rId15"/>
-      <w:footerReference w:type="default" r:id="rId16"/>
+      <w:headerReference w:type="default" r:id="rId13"/>
+      <w:footerReference w:type="default" r:id="rId14"/>
       <w:pgSz w:w="12240" w:h="15840"/>
       <w:pgMar w:top="1440" w:right="1296" w:bottom="1440" w:left="1296" w:header="720" w:footer="720" w:gutter="0"/>
       <w:pgNumType w:start="1"/>
@@ -15446,17 +15153,6 @@
 </file>
 
 <file path=word/footer2.xml><?xml version="1.0" encoding="utf-8"?>
-<w:ftr xmlns:wpc="http://schemas.microsoft.com/office/word/2010/wordprocessingCanvas" xmlns:cx="http://schemas.microsoft.com/office/drawing/2014/chartex" xmlns:cx1="http://schemas.microsoft.com/office/drawing/2015/9/8/chartex" xmlns:cx2="http://schemas.microsoft.com/office/drawing/2015/10/21/chartex" xmlns:cx3="http://schemas.microsoft.com/office/drawing/2016/5/9/chartex" xmlns:cx4="http://schemas.microsoft.com/office/drawing/2016/5/10/chartex" xmlns:cx5="http://schemas.microsoft.com/office/drawing/2016/5/11/chartex" xmlns:cx6="http://schemas.microsoft.com/office/drawing/2016/5/12/chartex" xmlns:cx7="http://schemas.microsoft.com/office/drawing/2016/5/13/chartex" xmlns:cx8="http://schemas.microsoft.com/office/drawing/2016/5/14/chartex" xmlns:mc="http://schemas.openxmlformats.org/markup-compatibility/2006" xmlns:aink="http://schemas.microsoft.com/office/drawing/2016/ink" xmlns:am3d="http://schemas.microsoft.com/office/drawing/2017/model3d" xmlns:o="urn:schemas-microsoft-com:office:office" xmlns:r="http://schemas.openxmlformats.org/officeDocument/2006/relationships" xmlns:m="http://schemas.openxmlformats.org/officeDocument/2006/math" xmlns:v="urn:schemas-microsoft-com:vml" xmlns:wp14="http://schemas.microsoft.com/office/word/2010/wordprocessingDrawing" xmlns:wp="http://schemas.openxmlformats.org/drawingml/2006/wordprocessingDrawing" xmlns:w10="urn:schemas-microsoft-com:office:word" xmlns:w="http://schemas.openxmlformats.org/wordprocessingml/2006/main" xmlns:w14="http://schemas.microsoft.com/office/word/2010/wordml" xmlns:w15="http://schemas.microsoft.com/office/word/2012/wordml" xmlns:w16cex="http://schemas.microsoft.com/office/word/2018/wordml/cex" xmlns:w16cid="http://schemas.microsoft.com/office/word/2016/wordml/cid" xmlns:w16="http://schemas.microsoft.com/office/word/2018/wordml" xmlns:w16se="http://schemas.microsoft.com/office/word/2015/wordml/symex" xmlns:wpg="http://schemas.microsoft.com/office/word/2010/wordprocessingGroup" xmlns:wpi="http://schemas.microsoft.com/office/word/2010/wordprocessingInk" xmlns:wne="http://schemas.microsoft.com/office/word/2006/wordml" xmlns:wps="http://schemas.microsoft.com/office/word/2010/wordprocessingShape" mc:Ignorable="w14 w15 w16se w16cid w16 w16cex wp14">
-  <w:p>
-    <w:pPr>
-      <w:pStyle w:val="Footer"/>
-      <w:jc w:val="center"/>
-    </w:pPr>
-  </w:p>
-</w:ftr>
-</file>
-
-<file path=word/footer3.xml><?xml version="1.0" encoding="utf-8"?>
 <w:ftr xmlns:wpc="http://schemas.microsoft.com/office/word/2010/wordprocessingCanvas" xmlns:cx="http://schemas.microsoft.com/office/drawing/2014/chartex" xmlns:cx1="http://schemas.microsoft.com/office/drawing/2015/9/8/chartex" xmlns:cx2="http://schemas.microsoft.com/office/drawing/2015/10/21/chartex" xmlns:cx3="http://schemas.microsoft.com/office/drawing/2016/5/9/chartex" xmlns:cx4="http://schemas.microsoft.com/office/drawing/2016/5/10/chartex" xmlns:cx5="http://schemas.microsoft.com/office/drawing/2016/5/11/chartex" xmlns:cx6="http://schemas.microsoft.com/office/drawing/2016/5/12/chartex" xmlns:cx7="http://schemas.microsoft.com/office/drawing/2016/5/13/chartex" xmlns:cx8="http://schemas.microsoft.com/office/drawing/2016/5/14/chartex" xmlns:mc="http://schemas.openxmlformats.org/markup-compatibility/2006" xmlns:aink="http://schemas.microsoft.com/office/drawing/2016/ink" xmlns:am3d="http://schemas.microsoft.com/office/drawing/2017/model3d" xmlns:o="urn:schemas-microsoft-com:office:office" xmlns:r="http://schemas.openxmlformats.org/officeDocument/2006/relationships" xmlns:m="http://schemas.openxmlformats.org/officeDocument/2006/math" xmlns:v="urn:schemas-microsoft-com:vml" xmlns:wp14="http://schemas.microsoft.com/office/word/2010/wordprocessingDrawing" xmlns:wp="http://schemas.openxmlformats.org/drawingml/2006/wordprocessingDrawing" xmlns:w10="urn:schemas-microsoft-com:office:word" xmlns:w="http://schemas.openxmlformats.org/wordprocessingml/2006/main" xmlns:w14="http://schemas.microsoft.com/office/word/2010/wordml" xmlns:w15="http://schemas.microsoft.com/office/word/2012/wordml" xmlns:w16cex="http://schemas.microsoft.com/office/word/2018/wordml/cex" xmlns:w16cid="http://schemas.microsoft.com/office/word/2016/wordml/cid" xmlns:w16="http://schemas.microsoft.com/office/word/2018/wordml" xmlns:w16se="http://schemas.microsoft.com/office/word/2015/wordml/symex" xmlns:wpg="http://schemas.microsoft.com/office/word/2010/wordprocessingGroup" xmlns:wpi="http://schemas.microsoft.com/office/word/2010/wordprocessingInk" xmlns:wne="http://schemas.microsoft.com/office/word/2006/wordml" xmlns:wps="http://schemas.microsoft.com/office/word/2010/wordprocessingShape" mc:Ignorable="w14 w15 w16se w16cid w16 w16cex wp14">
   <w:p>
     <w:pPr>
@@ -15537,54 +15233,6 @@
 </file>
 
 <file path=word/header2.xml><?xml version="1.0" encoding="utf-8"?>
-<w:hdr xmlns:wpc="http://schemas.microsoft.com/office/word/2010/wordprocessingCanvas" xmlns:cx="http://schemas.microsoft.com/office/drawing/2014/chartex" xmlns:cx1="http://schemas.microsoft.com/office/drawing/2015/9/8/chartex" xmlns:cx2="http://schemas.microsoft.com/office/drawing/2015/10/21/chartex" xmlns:cx3="http://schemas.microsoft.com/office/drawing/2016/5/9/chartex" xmlns:cx4="http://schemas.microsoft.com/office/drawing/2016/5/10/chartex" xmlns:cx5="http://schemas.microsoft.com/office/drawing/2016/5/11/chartex" xmlns:cx6="http://schemas.microsoft.com/office/drawing/2016/5/12/chartex" xmlns:cx7="http://schemas.microsoft.com/office/drawing/2016/5/13/chartex" xmlns:cx8="http://schemas.microsoft.com/office/drawing/2016/5/14/chartex" xmlns:mc="http://schemas.openxmlformats.org/markup-compatibility/2006" xmlns:aink="http://schemas.microsoft.com/office/drawing/2016/ink" xmlns:am3d="http://schemas.microsoft.com/office/drawing/2017/model3d" xmlns:o="urn:schemas-microsoft-com:office:office" xmlns:r="http://schemas.openxmlformats.org/officeDocument/2006/relationships" xmlns:m="http://schemas.openxmlformats.org/officeDocument/2006/math" xmlns:v="urn:schemas-microsoft-com:vml" xmlns:wp14="http://schemas.microsoft.com/office/word/2010/wordprocessingDrawing" xmlns:wp="http://schemas.openxmlformats.org/drawingml/2006/wordprocessingDrawing" xmlns:w10="urn:schemas-microsoft-com:office:word" xmlns:w="http://schemas.openxmlformats.org/wordprocessingml/2006/main" xmlns:w14="http://schemas.microsoft.com/office/word/2010/wordml" xmlns:w15="http://schemas.microsoft.com/office/word/2012/wordml" xmlns:w16cex="http://schemas.microsoft.com/office/word/2018/wordml/cex" xmlns:w16cid="http://schemas.microsoft.com/office/word/2016/wordml/cid" xmlns:w16="http://schemas.microsoft.com/office/word/2018/wordml" xmlns:w16se="http://schemas.microsoft.com/office/word/2015/wordml/symex" xmlns:wpg="http://schemas.microsoft.com/office/word/2010/wordprocessingGroup" xmlns:wpi="http://schemas.microsoft.com/office/word/2010/wordprocessingInk" xmlns:wne="http://schemas.microsoft.com/office/word/2006/wordml" xmlns:wps="http://schemas.microsoft.com/office/word/2010/wordprocessingShape" mc:Ignorable="w14 w15 w16se w16cid w16 w16cex wp14">
-  <w:p>
-    <w:pPr>
-      <w:pStyle w:val="Header"/>
-      <w:pBdr>
-        <w:bottom w:val="single" w:sz="4" w:space="1" w:color="000000"/>
-      </w:pBdr>
-      <w:spacing w:before="360"/>
-    </w:pPr>
-    <w:r>
-      <w:t>Software</w:t>
-    </w:r>
-    <w:r>
-      <w:rPr>
-        <w:sz w:val="24"/>
-      </w:rPr>
-      <w:t xml:space="preserve"> </w:t>
-    </w:r>
-    <w:r>
-      <w:t>Requirements Specification for &lt;Project&gt;</w:t>
-    </w:r>
-    <w:r>
-      <w:tab/>
-    </w:r>
-    <w:r>
-      <w:tab/>
-      <w:t xml:space="preserve">Page </w:t>
-    </w:r>
-    <w:r>
-      <w:fldChar w:fldCharType="begin"/>
-    </w:r>
-    <w:r>
-      <w:instrText>PAGE</w:instrText>
-    </w:r>
-    <w:r>
-      <w:fldChar w:fldCharType="separate"/>
-    </w:r>
-    <w:r>
-      <w:t>iii</w:t>
-    </w:r>
-    <w:r>
-      <w:fldChar w:fldCharType="end"/>
-    </w:r>
-  </w:p>
-</w:hdr>
-</file>
-
-<file path=word/header3.xml><?xml version="1.0" encoding="utf-8"?>
 <w:hdr xmlns:wpc="http://schemas.microsoft.com/office/word/2010/wordprocessingCanvas" xmlns:cx="http://schemas.microsoft.com/office/drawing/2014/chartex" xmlns:cx1="http://schemas.microsoft.com/office/drawing/2015/9/8/chartex" xmlns:cx2="http://schemas.microsoft.com/office/drawing/2015/10/21/chartex" xmlns:cx3="http://schemas.microsoft.com/office/drawing/2016/5/9/chartex" xmlns:cx4="http://schemas.microsoft.com/office/drawing/2016/5/10/chartex" xmlns:cx5="http://schemas.microsoft.com/office/drawing/2016/5/11/chartex" xmlns:cx6="http://schemas.microsoft.com/office/drawing/2016/5/12/chartex" xmlns:cx7="http://schemas.microsoft.com/office/drawing/2016/5/13/chartex" xmlns:cx8="http://schemas.microsoft.com/office/drawing/2016/5/14/chartex" xmlns:mc="http://schemas.openxmlformats.org/markup-compatibility/2006" xmlns:aink="http://schemas.microsoft.com/office/drawing/2016/ink" xmlns:am3d="http://schemas.microsoft.com/office/drawing/2017/model3d" xmlns:o="urn:schemas-microsoft-com:office:office" xmlns:r="http://schemas.openxmlformats.org/officeDocument/2006/relationships" xmlns:m="http://schemas.openxmlformats.org/officeDocument/2006/math" xmlns:v="urn:schemas-microsoft-com:vml" xmlns:wp14="http://schemas.microsoft.com/office/word/2010/wordprocessingDrawing" xmlns:wp="http://schemas.openxmlformats.org/drawingml/2006/wordprocessingDrawing" xmlns:w10="urn:schemas-microsoft-com:office:word" xmlns:w="http://schemas.openxmlformats.org/wordprocessingml/2006/main" xmlns:w14="http://schemas.microsoft.com/office/word/2010/wordml" xmlns:w15="http://schemas.microsoft.com/office/word/2012/wordml" xmlns:w16cex="http://schemas.microsoft.com/office/word/2018/wordml/cex" xmlns:w16cid="http://schemas.microsoft.com/office/word/2016/wordml/cid" xmlns:w16="http://schemas.microsoft.com/office/word/2018/wordml" xmlns:w16se="http://schemas.microsoft.com/office/word/2015/wordml/symex" xmlns:wpg="http://schemas.microsoft.com/office/word/2010/wordprocessingGroup" xmlns:wpi="http://schemas.microsoft.com/office/word/2010/wordprocessingInk" xmlns:wne="http://schemas.microsoft.com/office/word/2006/wordml" xmlns:wps="http://schemas.microsoft.com/office/word/2010/wordprocessingShape" mc:Ignorable="w14 w15 w16se w16cid w16 w16cex wp14">
   <w:p>
     <w:pPr>

</xml_diff>

<commit_message>
Added section 1.6 and fixed formatting
</commit_message>
<xml_diff>
--- a/SRS_DOC.docx
+++ b/SRS_DOC.docx
@@ -323,12 +323,170 @@
           </w:p>
         </w:tc>
       </w:tr>
+      <w:tr>
+        <w:trPr>
+          <w:trHeight w:val="275"/>
+        </w:trPr>
+        <w:tc>
+          <w:tcPr>
+            <w:tcW w:w="3242" w:type="dxa"/>
+            <w:shd w:val="clear" w:color="auto" w:fill="auto"/>
+          </w:tcPr>
+          <w:p>
+            <w:pPr>
+              <w:pStyle w:val="ByLine"/>
+              <w:spacing w:before="0" w:after="0"/>
+              <w:jc w:val="left"/>
+              <w:rPr>
+                <w:sz w:val="22"/>
+              </w:rPr>
+            </w:pPr>
+          </w:p>
+        </w:tc>
+        <w:tc>
+          <w:tcPr>
+            <w:tcW w:w="3242" w:type="dxa"/>
+            <w:shd w:val="clear" w:color="auto" w:fill="auto"/>
+          </w:tcPr>
+          <w:p>
+            <w:pPr>
+              <w:pStyle w:val="ByLine"/>
+              <w:spacing w:before="0" w:after="0"/>
+              <w:jc w:val="center"/>
+              <w:rPr>
+                <w:sz w:val="22"/>
+              </w:rPr>
+            </w:pPr>
+          </w:p>
+        </w:tc>
+        <w:tc>
+          <w:tcPr>
+            <w:tcW w:w="3242" w:type="dxa"/>
+            <w:shd w:val="clear" w:color="auto" w:fill="auto"/>
+          </w:tcPr>
+          <w:p>
+            <w:pPr>
+              <w:pStyle w:val="ByLine"/>
+              <w:spacing w:before="0" w:after="0"/>
+              <w:jc w:val="center"/>
+              <w:rPr>
+                <w:sz w:val="22"/>
+              </w:rPr>
+            </w:pPr>
+          </w:p>
+        </w:tc>
+      </w:tr>
+      <w:tr>
+        <w:trPr>
+          <w:trHeight w:val="275"/>
+        </w:trPr>
+        <w:tc>
+          <w:tcPr>
+            <w:tcW w:w="3242" w:type="dxa"/>
+            <w:shd w:val="clear" w:color="auto" w:fill="auto"/>
+          </w:tcPr>
+          <w:p>
+            <w:pPr>
+              <w:pStyle w:val="ByLine"/>
+              <w:spacing w:before="0" w:after="0"/>
+              <w:jc w:val="left"/>
+              <w:rPr>
+                <w:sz w:val="22"/>
+              </w:rPr>
+            </w:pPr>
+          </w:p>
+        </w:tc>
+        <w:tc>
+          <w:tcPr>
+            <w:tcW w:w="3242" w:type="dxa"/>
+            <w:shd w:val="clear" w:color="auto" w:fill="auto"/>
+          </w:tcPr>
+          <w:p>
+            <w:pPr>
+              <w:pStyle w:val="ByLine"/>
+              <w:spacing w:before="0" w:after="0"/>
+              <w:jc w:val="center"/>
+              <w:rPr>
+                <w:sz w:val="22"/>
+              </w:rPr>
+            </w:pPr>
+          </w:p>
+        </w:tc>
+        <w:tc>
+          <w:tcPr>
+            <w:tcW w:w="3242" w:type="dxa"/>
+            <w:shd w:val="clear" w:color="auto" w:fill="auto"/>
+          </w:tcPr>
+          <w:p>
+            <w:pPr>
+              <w:pStyle w:val="ByLine"/>
+              <w:spacing w:before="0" w:after="0"/>
+              <w:jc w:val="center"/>
+              <w:rPr>
+                <w:sz w:val="22"/>
+              </w:rPr>
+            </w:pPr>
+          </w:p>
+        </w:tc>
+      </w:tr>
+      <w:tr>
+        <w:trPr>
+          <w:trHeight w:val="275"/>
+        </w:trPr>
+        <w:tc>
+          <w:tcPr>
+            <w:tcW w:w="3242" w:type="dxa"/>
+            <w:shd w:val="clear" w:color="auto" w:fill="auto"/>
+          </w:tcPr>
+          <w:p>
+            <w:pPr>
+              <w:pStyle w:val="ByLine"/>
+              <w:spacing w:before="0" w:after="0"/>
+              <w:jc w:val="left"/>
+              <w:rPr>
+                <w:sz w:val="22"/>
+              </w:rPr>
+            </w:pPr>
+          </w:p>
+        </w:tc>
+        <w:tc>
+          <w:tcPr>
+            <w:tcW w:w="3242" w:type="dxa"/>
+            <w:shd w:val="clear" w:color="auto" w:fill="auto"/>
+          </w:tcPr>
+          <w:p>
+            <w:pPr>
+              <w:pStyle w:val="ByLine"/>
+              <w:spacing w:before="0" w:after="0"/>
+              <w:jc w:val="center"/>
+              <w:rPr>
+                <w:sz w:val="22"/>
+              </w:rPr>
+            </w:pPr>
+          </w:p>
+        </w:tc>
+        <w:tc>
+          <w:tcPr>
+            <w:tcW w:w="3242" w:type="dxa"/>
+            <w:shd w:val="clear" w:color="auto" w:fill="auto"/>
+          </w:tcPr>
+          <w:p>
+            <w:pPr>
+              <w:pStyle w:val="ByLine"/>
+              <w:spacing w:before="0" w:after="0"/>
+              <w:jc w:val="center"/>
+              <w:rPr>
+                <w:sz w:val="22"/>
+              </w:rPr>
+            </w:pPr>
+          </w:p>
+        </w:tc>
+      </w:tr>
     </w:tbl>
     <w:p>
       <w:pPr>
         <w:pStyle w:val="ByLine"/>
         <w:spacing w:before="120" w:after="0"/>
-        <w:jc w:val="left"/>
         <w:rPr>
           <w:sz w:val="22"/>
         </w:rPr>
@@ -415,7 +573,7 @@
               <w:rPr>
                 <w:sz w:val="22"/>
               </w:rPr>
-              <w:t>11/6/2020</w:t>
+              <w:t>November 6, 2020</w:t>
             </w:r>
           </w:p>
         </w:tc>
@@ -522,35 +680,6 @@
       </w:tr>
     </w:tbl>
     <w:p>
-      <w:bookmarkStart w:id="0" w:name="_Toc344877432"/>
-      <w:bookmarkStart w:id="1" w:name="_Toc344879822"/>
-      <w:bookmarkStart w:id="2" w:name="_Toc346508722"/>
-      <w:bookmarkStart w:id="3" w:name="_Toc346508952"/>
-      <w:bookmarkStart w:id="4" w:name="_Toc346509227"/>
-      <w:bookmarkStart w:id="5" w:name="_Toc107858829"/>
-      <w:bookmarkStart w:id="6" w:name="_Toc108287587"/>
-      <w:bookmarkStart w:id="7" w:name="_Toc111014886"/>
-      <w:bookmarkStart w:id="8" w:name="_Toc111117822"/>
-      <w:bookmarkStart w:id="9" w:name="_Toc113291685"/>
-      <w:bookmarkEnd w:id="0"/>
-      <w:bookmarkEnd w:id="1"/>
-      <w:bookmarkEnd w:id="2"/>
-      <w:bookmarkEnd w:id="3"/>
-      <w:bookmarkEnd w:id="4"/>
-      <w:r>
-        <w:rPr>
-          <w:rFonts w:ascii="Arial" w:hAnsi="Arial"/>
-          <w:color w:val="FFFFFF"/>
-        </w:rPr>
-        <w:t>Content</w:t>
-      </w:r>
-      <w:bookmarkEnd w:id="5"/>
-      <w:bookmarkEnd w:id="6"/>
-      <w:bookmarkEnd w:id="7"/>
-      <w:bookmarkEnd w:id="8"/>
-      <w:bookmarkEnd w:id="9"/>
-    </w:p>
-    <w:p>
       <w:pPr>
         <w:sectPr>
           <w:headerReference w:type="default" r:id="rId8"/>
@@ -564,6 +693,16 @@
           <w:docGrid w:linePitch="100"/>
         </w:sectPr>
       </w:pPr>
+      <w:bookmarkStart w:id="0" w:name="_Toc344877432"/>
+      <w:bookmarkStart w:id="1" w:name="_Toc344879822"/>
+      <w:bookmarkStart w:id="2" w:name="_Toc346508722"/>
+      <w:bookmarkStart w:id="3" w:name="_Toc346508952"/>
+      <w:bookmarkStart w:id="4" w:name="_Toc346509227"/>
+      <w:bookmarkEnd w:id="0"/>
+      <w:bookmarkEnd w:id="1"/>
+      <w:bookmarkEnd w:id="2"/>
+      <w:bookmarkEnd w:id="3"/>
+      <w:bookmarkEnd w:id="4"/>
     </w:p>
     <w:p>
       <w:pPr>
@@ -587,7 +726,6 @@
           <w:docPartUnique/>
         </w:docPartObj>
       </w:sdtPr>
-      <w:sdtEndPr/>
       <w:sdtContent>
         <w:p>
           <w:pPr>
@@ -642,7 +780,6 @@
         <w:rPr>
           <w:rFonts w:ascii="Arial" w:hAnsi="Arial"/>
         </w:rPr>
-        <w:lastRenderedPageBreak/>
         <w:t>Revisions</w:t>
       </w:r>
       <w:r>
@@ -1599,15 +1736,16 @@
           <w:color w:val="FFFFFF"/>
         </w:rPr>
       </w:pPr>
-      <w:bookmarkStart w:id="10" w:name="_Toc113291686"/>
+      <w:bookmarkStart w:id="5" w:name="_Toc113291686"/>
       <w:r>
         <w:rPr>
           <w:rFonts w:ascii="Arial" w:hAnsi="Arial"/>
           <w:color w:val="FFFFFF"/>
         </w:rPr>
+        <w:lastRenderedPageBreak/>
         <w:t>Revisions</w:t>
       </w:r>
-      <w:bookmarkEnd w:id="10"/>
+      <w:bookmarkEnd w:id="5"/>
     </w:p>
     <w:tbl>
       <w:tblPr>
@@ -1723,8 +1861,18 @@
             <w:pPr>
               <w:pStyle w:val="Table-Text"/>
               <w:suppressAutoHyphens/>
+              <w:rPr>
+                <w:rFonts w:ascii="Arial" w:hAnsi="Arial" w:cs="Arial"/>
+                <w:sz w:val="22"/>
+                <w:szCs w:val="22"/>
+              </w:rPr>
             </w:pPr>
             <w:r>
+              <w:rPr>
+                <w:rFonts w:ascii="Arial" w:hAnsi="Arial" w:cs="Arial"/>
+                <w:sz w:val="22"/>
+                <w:szCs w:val="22"/>
+              </w:rPr>
               <w:t>V1</w:t>
             </w:r>
           </w:p>
@@ -1743,16 +1891,41 @@
           <w:p>
             <w:pPr>
               <w:pStyle w:val="Table-Text"/>
+              <w:rPr>
+                <w:rFonts w:ascii="Arial" w:hAnsi="Arial" w:cs="Arial"/>
+                <w:sz w:val="22"/>
+                <w:szCs w:val="22"/>
+              </w:rPr>
             </w:pPr>
             <w:r>
-              <w:t>Ethan Pongon</w:t>
-            </w:r>
+              <w:rPr>
+                <w:rFonts w:ascii="Arial" w:hAnsi="Arial" w:cs="Arial"/>
+                <w:sz w:val="22"/>
+                <w:szCs w:val="22"/>
+              </w:rPr>
+              <w:t xml:space="preserve">Ethan </w:t>
+            </w:r>
+            <w:proofErr w:type="spellStart"/>
+            <w:r>
+              <w:rPr>
+                <w:rFonts w:ascii="Arial" w:hAnsi="Arial" w:cs="Arial"/>
+                <w:sz w:val="22"/>
+                <w:szCs w:val="22"/>
+              </w:rPr>
+              <w:t>Pongon</w:t>
+            </w:r>
+            <w:proofErr w:type="spellEnd"/>
           </w:p>
           <w:p>
             <w:pPr>
               <w:pStyle w:val="Table-Text"/>
             </w:pPr>
             <w:r>
+              <w:rPr>
+                <w:rFonts w:ascii="Arial" w:hAnsi="Arial" w:cs="Arial"/>
+                <w:sz w:val="22"/>
+                <w:szCs w:val="22"/>
+              </w:rPr>
               <w:t>Christian Galvez</w:t>
             </w:r>
           </w:p>
@@ -1771,8 +1944,18 @@
           <w:p>
             <w:pPr>
               <w:pStyle w:val="Table-Text"/>
+              <w:rPr>
+                <w:rFonts w:ascii="Arial" w:hAnsi="Arial" w:cs="Arial"/>
+                <w:sz w:val="22"/>
+                <w:szCs w:val="22"/>
+              </w:rPr>
             </w:pPr>
             <w:r>
+              <w:rPr>
+                <w:rFonts w:ascii="Arial" w:hAnsi="Arial" w:cs="Arial"/>
+                <w:sz w:val="22"/>
+                <w:szCs w:val="22"/>
+              </w:rPr>
               <w:t>Initial version of the SRS document completed.</w:t>
             </w:r>
           </w:p>
@@ -1792,8 +1975,18 @@
             <w:pPr>
               <w:pStyle w:val="Table-Text"/>
               <w:jc w:val="center"/>
+              <w:rPr>
+                <w:rFonts w:ascii="Arial" w:hAnsi="Arial" w:cs="Arial"/>
+                <w:sz w:val="22"/>
+                <w:szCs w:val="22"/>
+              </w:rPr>
             </w:pPr>
             <w:r>
+              <w:rPr>
+                <w:rFonts w:ascii="Arial" w:hAnsi="Arial" w:cs="Arial"/>
+                <w:sz w:val="22"/>
+                <w:szCs w:val="22"/>
+              </w:rPr>
               <w:t>11/6/2020</w:t>
             </w:r>
           </w:p>
@@ -1826,6 +2019,42 @@
           <w:sz w:val="22"/>
         </w:rPr>
       </w:pPr>
+    </w:p>
+    <w:p>
+      <w:pPr>
+        <w:pStyle w:val="Heading1"/>
+        <w:numPr>
+          <w:ilvl w:val="0"/>
+          <w:numId w:val="0"/>
+        </w:numPr>
+        <w:spacing w:before="0"/>
+        <w:jc w:val="both"/>
+        <w:rPr>
+          <w:rFonts w:ascii="Arial" w:hAnsi="Arial"/>
+          <w:b w:val="0"/>
+          <w:i/>
+          <w:sz w:val="22"/>
+        </w:rPr>
+        <w:sectPr>
+          <w:headerReference w:type="default" r:id="rId10"/>
+          <w:footerReference w:type="default" r:id="rId11"/>
+          <w:type w:val="continuous"/>
+          <w:pgSz w:w="12240" w:h="15840"/>
+          <w:pgMar w:top="1440" w:right="1440" w:bottom="1440" w:left="1440" w:header="720" w:footer="720" w:gutter="0"/>
+          <w:pgNumType w:fmt="lowerRoman"/>
+          <w:cols w:space="720"/>
+          <w:formProt w:val="0"/>
+          <w:docGrid w:linePitch="100"/>
+        </w:sectPr>
+      </w:pPr>
+      <w:bookmarkStart w:id="6" w:name="_Toc113291688"/>
+      <w:bookmarkStart w:id="7" w:name="_Toc111014888"/>
+      <w:bookmarkStart w:id="8" w:name="_Toc111117824"/>
+      <w:bookmarkStart w:id="9" w:name="_Toc108287589"/>
+      <w:bookmarkEnd w:id="6"/>
+      <w:bookmarkEnd w:id="7"/>
+      <w:bookmarkEnd w:id="8"/>
+      <w:bookmarkEnd w:id="9"/>
     </w:p>
     <w:p>
       <w:pPr>
@@ -1849,17 +2078,18 @@
           <w:color w:val="FFFFFF"/>
         </w:rPr>
       </w:pPr>
-      <w:bookmarkStart w:id="11" w:name="_Toc439994665"/>
-      <w:bookmarkStart w:id="12" w:name="_Toc113291689"/>
+      <w:bookmarkStart w:id="10" w:name="_Toc439994665"/>
+      <w:bookmarkStart w:id="11" w:name="_Toc113291689"/>
       <w:r>
         <w:rPr>
           <w:rFonts w:ascii="Arial" w:hAnsi="Arial"/>
           <w:color w:val="FFFFFF"/>
         </w:rPr>
+        <w:lastRenderedPageBreak/>
         <w:t>Introduction</w:t>
       </w:r>
+      <w:bookmarkEnd w:id="10"/>
       <w:bookmarkEnd w:id="11"/>
-      <w:bookmarkEnd w:id="12"/>
     </w:p>
     <w:p>
       <w:pPr>
@@ -1889,16 +2119,16 @@
           <w:rFonts w:ascii="Arial" w:hAnsi="Arial"/>
         </w:rPr>
       </w:pPr>
-      <w:bookmarkStart w:id="13" w:name="_Toc439994667"/>
-      <w:bookmarkStart w:id="14" w:name="_Toc113291690"/>
+      <w:bookmarkStart w:id="12" w:name="_Toc439994667"/>
+      <w:bookmarkStart w:id="13" w:name="_Toc113291690"/>
       <w:r>
         <w:rPr>
           <w:rFonts w:ascii="Arial" w:hAnsi="Arial"/>
         </w:rPr>
         <w:t>Document Purpose</w:t>
       </w:r>
+      <w:bookmarkEnd w:id="12"/>
       <w:bookmarkEnd w:id="13"/>
-      <w:bookmarkEnd w:id="14"/>
       <w:r>
         <w:rPr>
           <w:rFonts w:ascii="Arial" w:hAnsi="Arial"/>
@@ -2020,16 +2250,16 @@
           <w:rFonts w:ascii="Arial" w:hAnsi="Arial"/>
         </w:rPr>
       </w:pPr>
-      <w:bookmarkStart w:id="15" w:name="_Toc439994670"/>
-      <w:bookmarkStart w:id="16" w:name="_Toc113291691"/>
+      <w:bookmarkStart w:id="14" w:name="_Toc439994670"/>
+      <w:bookmarkStart w:id="15" w:name="_Toc113291691"/>
       <w:r>
         <w:rPr>
           <w:rFonts w:ascii="Arial" w:hAnsi="Arial"/>
         </w:rPr>
         <w:t>Product Scope</w:t>
       </w:r>
+      <w:bookmarkEnd w:id="14"/>
       <w:bookmarkEnd w:id="15"/>
-      <w:bookmarkEnd w:id="16"/>
     </w:p>
     <w:p>
       <w:pPr>
@@ -2103,22 +2333,22 @@
           <w:rFonts w:ascii="Arial" w:hAnsi="Arial"/>
         </w:rPr>
       </w:pPr>
-      <w:bookmarkStart w:id="17" w:name="_Toc439994669"/>
-      <w:bookmarkStart w:id="18" w:name="_Toc113291692"/>
+      <w:bookmarkStart w:id="16" w:name="_Toc439994669"/>
+      <w:bookmarkStart w:id="17" w:name="_Toc113291692"/>
       <w:r>
         <w:rPr>
           <w:rFonts w:ascii="Arial" w:hAnsi="Arial"/>
         </w:rPr>
         <w:t xml:space="preserve">Intended Audience and </w:t>
       </w:r>
+      <w:bookmarkEnd w:id="16"/>
+      <w:r>
+        <w:rPr>
+          <w:rFonts w:ascii="Arial" w:hAnsi="Arial"/>
+        </w:rPr>
+        <w:t>Document Overview</w:t>
+      </w:r>
       <w:bookmarkEnd w:id="17"/>
-      <w:r>
-        <w:rPr>
-          <w:rFonts w:ascii="Arial" w:hAnsi="Arial"/>
-        </w:rPr>
-        <w:t>Document Overview</w:t>
-      </w:r>
-      <w:bookmarkEnd w:id="18"/>
     </w:p>
     <w:p>
       <w:pPr>
@@ -2192,15 +2422,14 @@
           <w:rFonts w:ascii="Arial" w:hAnsi="Arial"/>
         </w:rPr>
       </w:pPr>
-      <w:bookmarkStart w:id="19" w:name="_Toc113291693"/>
+      <w:bookmarkStart w:id="18" w:name="_Toc113291693"/>
       <w:r>
         <w:rPr>
           <w:rFonts w:ascii="Arial" w:hAnsi="Arial"/>
         </w:rPr>
-        <w:lastRenderedPageBreak/>
         <w:t>Definitions, Acronyms and Abbreviations</w:t>
       </w:r>
-      <w:bookmarkEnd w:id="19"/>
+      <w:bookmarkEnd w:id="18"/>
     </w:p>
     <w:p>
       <w:pPr>
@@ -2333,6 +2562,7 @@
           <w:i w:val="0"/>
           <w:iCs w:val="0"/>
         </w:rPr>
+        <w:lastRenderedPageBreak/>
         <w:t>Executable</w:t>
       </w:r>
       <w:r>
@@ -2627,6 +2857,7 @@
         <w:t xml:space="preserve"> </w:t>
       </w:r>
     </w:p>
+    <w:p/>
     <w:p>
       <w:pPr>
         <w:pStyle w:val="Heading2"/>
@@ -2638,16 +2869,16 @@
           <w:rFonts w:ascii="Arial" w:hAnsi="Arial"/>
         </w:rPr>
       </w:pPr>
-      <w:bookmarkStart w:id="20" w:name="_Toc113291694"/>
-      <w:bookmarkStart w:id="21" w:name="_Toc439994668"/>
+      <w:bookmarkStart w:id="19" w:name="_Toc113291694"/>
+      <w:bookmarkStart w:id="20" w:name="_Toc439994668"/>
       <w:r>
         <w:rPr>
           <w:rFonts w:ascii="Arial" w:hAnsi="Arial"/>
         </w:rPr>
         <w:t>Document Conventions</w:t>
       </w:r>
+      <w:bookmarkEnd w:id="19"/>
       <w:bookmarkEnd w:id="20"/>
-      <w:bookmarkEnd w:id="21"/>
     </w:p>
     <w:p>
       <w:pPr>
@@ -2686,22 +2917,42 @@
         </w:rPr>
         <w:t xml:space="preserve"> </w:t>
       </w:r>
-    </w:p>
-    <w:p>
-      <w:pPr>
-        <w:pStyle w:val="template"/>
-        <w:jc w:val="both"/>
-      </w:pPr>
-      <w:r>
-        <w:t xml:space="preserve">&lt;In </w:t>
-      </w:r>
-      <w:proofErr w:type="gramStart"/>
-      <w:r>
-        <w:t>general</w:t>
-      </w:r>
-      <w:proofErr w:type="gramEnd"/>
-      <w:r>
-        <w:t xml:space="preserve"> this document follows the IEEE formatting requirements. Use Arial font size 11, or 12 throughout the document for text. Use italics for comments. Document text should be single spaced and maintain the 1” margins found in this template. For Section and Subsection titles please follow the template. </w:t>
+      <w:r>
+        <w:rPr>
+          <w:i w:val="0"/>
+          <w:iCs w:val="0"/>
+        </w:rPr>
+        <w:t xml:space="preserve">IEEE citations </w:t>
+      </w:r>
+      <w:r>
+        <w:rPr>
+          <w:i w:val="0"/>
+          <w:iCs w:val="0"/>
+        </w:rPr>
+        <w:t>will follow the IEEE citation guide found on IEEE-</w:t>
+      </w:r>
+      <w:proofErr w:type="spellStart"/>
+      <w:r>
+        <w:rPr>
+          <w:i w:val="0"/>
+          <w:iCs w:val="0"/>
+        </w:rPr>
+        <w:t>DataPort</w:t>
+      </w:r>
+      <w:proofErr w:type="spellEnd"/>
+      <w:r>
+        <w:rPr>
+          <w:i w:val="0"/>
+          <w:iCs w:val="0"/>
+        </w:rPr>
+        <w:t xml:space="preserve"> [</w:t>
+      </w:r>
+      <w:r>
+        <w:rPr>
+          <w:i w:val="0"/>
+          <w:iCs w:val="0"/>
+        </w:rPr>
+        <w:t>1]. Software requirements will be worded using Chris Rupp’s template [2].</w:t>
       </w:r>
     </w:p>
     <w:p>
@@ -2715,67 +2966,176 @@
           <w:rFonts w:ascii="Arial" w:hAnsi="Arial"/>
         </w:rPr>
       </w:pPr>
-      <w:bookmarkStart w:id="22" w:name="_Toc439994672"/>
-      <w:bookmarkStart w:id="23" w:name="_Toc113291695"/>
+      <w:bookmarkStart w:id="21" w:name="_Toc439994672"/>
+      <w:bookmarkStart w:id="22" w:name="_Toc113291695"/>
       <w:r>
         <w:rPr>
           <w:rFonts w:ascii="Arial" w:hAnsi="Arial"/>
         </w:rPr>
         <w:t>References</w:t>
       </w:r>
+      <w:bookmarkEnd w:id="21"/>
+      <w:r>
+        <w:rPr>
+          <w:rFonts w:ascii="Arial" w:hAnsi="Arial"/>
+        </w:rPr>
+        <w:t xml:space="preserve"> and Acknowledgments</w:t>
+      </w:r>
       <w:bookmarkEnd w:id="22"/>
-      <w:r>
-        <w:rPr>
-          <w:rFonts w:ascii="Arial" w:hAnsi="Arial"/>
-        </w:rPr>
-        <w:t xml:space="preserve"> and Acknowledgments</w:t>
-      </w:r>
-      <w:bookmarkEnd w:id="23"/>
-    </w:p>
-    <w:p>
-      <w:pPr>
-        <w:pStyle w:val="template"/>
+    </w:p>
+    <w:p>
+      <w:pPr>
+        <w:pStyle w:val="template"/>
+        <w:ind w:left="720" w:hanging="720"/>
         <w:jc w:val="both"/>
         <w:rPr>
           <w:i w:val="0"/>
           <w:iCs w:val="0"/>
         </w:rPr>
       </w:pPr>
-    </w:p>
-    <w:p>
-      <w:pPr>
-        <w:pStyle w:val="template"/>
+      <w:r>
+        <w:rPr>
+          <w:i w:val="0"/>
+          <w:iCs w:val="0"/>
+        </w:rPr>
+        <w:t>[</w:t>
+      </w:r>
+      <w:r>
+        <w:rPr>
+          <w:i w:val="0"/>
+          <w:iCs w:val="0"/>
+        </w:rPr>
+        <w:t>1</w:t>
+      </w:r>
+      <w:r>
+        <w:rPr>
+          <w:i w:val="0"/>
+          <w:iCs w:val="0"/>
+        </w:rPr>
+        <w:t>]</w:t>
+      </w:r>
+      <w:r>
+        <w:rPr>
+          <w:i w:val="0"/>
+          <w:iCs w:val="0"/>
+        </w:rPr>
+        <w:tab/>
+        <w:t>A. Outman, "How to Cite References: IEEE Documentation Style," IEEE-</w:t>
+      </w:r>
+      <w:proofErr w:type="spellStart"/>
+      <w:r>
+        <w:rPr>
+          <w:i w:val="0"/>
+          <w:iCs w:val="0"/>
+        </w:rPr>
+        <w:t>DataPort</w:t>
+      </w:r>
+      <w:proofErr w:type="spellEnd"/>
+      <w:r>
+        <w:rPr>
+          <w:i w:val="0"/>
+          <w:iCs w:val="0"/>
+        </w:rPr>
+        <w:t>, Help &amp; Support. [Online]. Available: https://ieee-dataport.org/help/how-cite-references-ieee-documentation-style. [Accessed: Nov. 6, 2020].</w:t>
+      </w:r>
+    </w:p>
+    <w:p>
+      <w:pPr>
+        <w:pStyle w:val="template"/>
+        <w:ind w:left="720" w:hanging="720"/>
         <w:jc w:val="both"/>
-      </w:pPr>
-      <w:r>
-        <w:t>&lt;</w:t>
-      </w:r>
-      <w:r>
-        <w:rPr>
-          <w:color w:val="0000FF"/>
-        </w:rPr>
-        <w:t>List any other documents or Web addresses to which this SRS refers. These may include user interface style guides, contracts, standards, system requirements specifications, use case documents, or a vision and scope document.</w:t>
-      </w:r>
-      <w:r>
+        <w:rPr>
+          <w:i w:val="0"/>
+          <w:iCs w:val="0"/>
+        </w:rPr>
+      </w:pPr>
+    </w:p>
+    <w:p>
+      <w:pPr>
+        <w:pStyle w:val="template"/>
+        <w:ind w:left="720" w:hanging="720"/>
+        <w:jc w:val="both"/>
+        <w:rPr>
+          <w:i w:val="0"/>
+          <w:iCs w:val="0"/>
+        </w:rPr>
+      </w:pPr>
+      <w:r>
+        <w:rPr>
+          <w:i w:val="0"/>
+          <w:iCs w:val="0"/>
+        </w:rPr>
+        <w:t>[</w:t>
+      </w:r>
+      <w:r>
+        <w:rPr>
+          <w:i w:val="0"/>
+          <w:iCs w:val="0"/>
+        </w:rPr>
+        <w:t>2</w:t>
+      </w:r>
+      <w:r>
+        <w:rPr>
+          <w:i w:val="0"/>
+          <w:iCs w:val="0"/>
+        </w:rPr>
+        <w:t>]</w:t>
+      </w:r>
+      <w:r>
+        <w:rPr>
+          <w:i w:val="0"/>
+          <w:iCs w:val="0"/>
+        </w:rPr>
+        <w:tab/>
+        <w:t xml:space="preserve">C. Rupp, "Requirements Templates -- The Blueprint of your Requirement," SOPHIST GmbH, </w:t>
+      </w:r>
+      <w:proofErr w:type="spellStart"/>
+      <w:r>
+        <w:rPr>
+          <w:i w:val="0"/>
+          <w:iCs w:val="0"/>
+        </w:rPr>
+        <w:t>Webinhalte</w:t>
+      </w:r>
+      <w:proofErr w:type="spellEnd"/>
+      <w:r>
+        <w:rPr>
+          <w:i w:val="0"/>
+          <w:iCs w:val="0"/>
+        </w:rPr>
         <w:t xml:space="preserve"> </w:t>
       </w:r>
-    </w:p>
-    <w:p>
-      <w:pPr>
-        <w:pStyle w:val="template"/>
-        <w:jc w:val="both"/>
-      </w:pPr>
-    </w:p>
-    <w:p>
-      <w:pPr>
-        <w:pStyle w:val="template"/>
-        <w:jc w:val="both"/>
-      </w:pPr>
-      <w:r>
-        <w:t>TO DO: Use the standard IEEE citation guide (attached) for this section.&gt;</w:t>
-      </w:r>
-      <w:r>
-        <w:t xml:space="preserve"> IEEE</w:t>
+      <w:proofErr w:type="spellStart"/>
+      <w:r>
+        <w:rPr>
+          <w:i w:val="0"/>
+          <w:iCs w:val="0"/>
+        </w:rPr>
+        <w:t>zu</w:t>
+      </w:r>
+      <w:proofErr w:type="spellEnd"/>
+      <w:r>
+        <w:rPr>
+          <w:i w:val="0"/>
+          <w:iCs w:val="0"/>
+        </w:rPr>
+        <w:t xml:space="preserve"> </w:t>
+      </w:r>
+      <w:proofErr w:type="spellStart"/>
+      <w:r>
+        <w:rPr>
+          <w:i w:val="0"/>
+          <w:iCs w:val="0"/>
+        </w:rPr>
+        <w:t>Kapitel</w:t>
+      </w:r>
+      <w:proofErr w:type="spellEnd"/>
+      <w:r>
+        <w:rPr>
+          <w:i w:val="0"/>
+          <w:iCs w:val="0"/>
+        </w:rPr>
+        <w:t xml:space="preserve"> 10, 2014. [Online]. Available: https://www.sophist.de/fileadmin/user_upload/Bilder_zu_Seiten/Publikationen/RE6/Webinhalte_Buchteil_3/Requirements_Templates_-_The_Blue_Print_of_your_Requirements_Rupp.pdf. [Accessed: Nov. 6, 2020].</w:t>
       </w:r>
     </w:p>
     <w:p>
@@ -3020,8 +3380,8 @@
           <w:color w:val="FFFFFF"/>
         </w:rPr>
       </w:pPr>
-      <w:bookmarkStart w:id="24" w:name="_Toc439994673"/>
-      <w:bookmarkStart w:id="25" w:name="_Toc113291696"/>
+      <w:bookmarkStart w:id="23" w:name="_Toc439994673"/>
+      <w:bookmarkStart w:id="24" w:name="_Toc113291696"/>
       <w:r>
         <w:rPr>
           <w:rFonts w:ascii="Arial" w:hAnsi="Arial"/>
@@ -3029,8 +3389,8 @@
         </w:rPr>
         <w:t>Overall Description</w:t>
       </w:r>
+      <w:bookmarkEnd w:id="23"/>
       <w:bookmarkEnd w:id="24"/>
-      <w:bookmarkEnd w:id="25"/>
     </w:p>
     <w:p>
       <w:pPr>
@@ -3043,16 +3403,16 @@
           <w:rFonts w:ascii="Arial" w:hAnsi="Arial"/>
         </w:rPr>
       </w:pPr>
-      <w:bookmarkStart w:id="26" w:name="_Toc439994674"/>
-      <w:bookmarkStart w:id="27" w:name="_Toc113291697"/>
+      <w:bookmarkStart w:id="25" w:name="_Toc439994674"/>
+      <w:bookmarkStart w:id="26" w:name="_Toc113291697"/>
       <w:r>
         <w:rPr>
           <w:rFonts w:ascii="Arial" w:hAnsi="Arial"/>
         </w:rPr>
         <w:t>Product Perspective</w:t>
       </w:r>
+      <w:bookmarkEnd w:id="25"/>
       <w:bookmarkEnd w:id="26"/>
-      <w:bookmarkEnd w:id="27"/>
     </w:p>
     <w:p>
       <w:pPr>
@@ -3120,7 +3480,6 @@
           <w:sz w:val="22"/>
           <w:szCs w:val="22"/>
         </w:rPr>
-        <w:lastRenderedPageBreak/>
         <w:drawing>
           <wp:inline distT="0" distB="0" distL="0" distR="0" wp14:anchorId="273B8332" wp14:editId="5558863D">
             <wp:extent cx="3500755" cy="2400300"/>
@@ -3137,7 +3496,7 @@
                     <pic:cNvPicPr/>
                   </pic:nvPicPr>
                   <pic:blipFill rotWithShape="1">
-                    <a:blip r:embed="rId10" cstate="print">
+                    <a:blip r:embed="rId12" cstate="print">
                       <a:extLst>
                         <a:ext uri="{28A0092B-C50C-407E-A947-70E740481C1C}">
                           <a14:useLocalDpi xmlns:a14="http://schemas.microsoft.com/office/drawing/2010/main" val="0"/>
@@ -3191,6 +3550,15 @@
     </w:p>
     <w:p>
       <w:pPr>
+        <w:rPr>
+          <w:rFonts w:ascii="Arial" w:hAnsi="Arial" w:cs="Arial"/>
+          <w:sz w:val="22"/>
+          <w:szCs w:val="22"/>
+        </w:rPr>
+      </w:pPr>
+    </w:p>
+    <w:p>
+      <w:pPr>
         <w:pStyle w:val="Heading2"/>
         <w:numPr>
           <w:ilvl w:val="1"/>
@@ -3200,22 +3568,23 @@
           <w:rFonts w:ascii="Arial" w:hAnsi="Arial"/>
         </w:rPr>
       </w:pPr>
-      <w:bookmarkStart w:id="28" w:name="_Toc439994675"/>
-      <w:bookmarkStart w:id="29" w:name="_Toc113291698"/>
+      <w:bookmarkStart w:id="27" w:name="_Toc439994675"/>
+      <w:bookmarkStart w:id="28" w:name="_Toc113291698"/>
       <w:r>
         <w:rPr>
           <w:rFonts w:ascii="Arial" w:hAnsi="Arial"/>
         </w:rPr>
+        <w:lastRenderedPageBreak/>
         <w:t xml:space="preserve">Product </w:t>
       </w:r>
+      <w:bookmarkEnd w:id="27"/>
+      <w:r>
+        <w:rPr>
+          <w:rFonts w:ascii="Arial" w:hAnsi="Arial"/>
+        </w:rPr>
+        <w:t>Functionality</w:t>
+      </w:r>
       <w:bookmarkEnd w:id="28"/>
-      <w:r>
-        <w:rPr>
-          <w:rFonts w:ascii="Arial" w:hAnsi="Arial"/>
-        </w:rPr>
-        <w:t>Functionality</w:t>
-      </w:r>
-      <w:bookmarkEnd w:id="29"/>
       <w:r>
         <w:rPr>
           <w:rFonts w:ascii="Arial" w:hAnsi="Arial"/>
@@ -3571,16 +3940,16 @@
           <w:rFonts w:ascii="Arial" w:hAnsi="Arial"/>
         </w:rPr>
       </w:pPr>
-      <w:bookmarkStart w:id="30" w:name="_Toc439994676"/>
-      <w:bookmarkStart w:id="31" w:name="_Toc113291699"/>
+      <w:bookmarkStart w:id="29" w:name="_Toc439994676"/>
+      <w:bookmarkStart w:id="30" w:name="_Toc113291699"/>
       <w:r>
         <w:rPr>
           <w:rFonts w:ascii="Arial" w:hAnsi="Arial"/>
         </w:rPr>
         <w:t>Users and Characteristics</w:t>
       </w:r>
+      <w:bookmarkEnd w:id="29"/>
       <w:bookmarkEnd w:id="30"/>
-      <w:bookmarkEnd w:id="31"/>
     </w:p>
     <w:p>
       <w:pPr>
@@ -3645,15 +4014,7 @@
           <w:i w:val="0"/>
           <w:iCs w:val="0"/>
         </w:rPr>
-        <w:t xml:space="preserve"> The two most important users are the professor </w:t>
-      </w:r>
-      <w:r>
-        <w:rPr>
-          <w:i w:val="0"/>
-          <w:iCs w:val="0"/>
-        </w:rPr>
-        <w:lastRenderedPageBreak/>
-        <w:t>and the users who are learning programming through the tutorials on the website as they have the most stake in the quality of the website. Additionally, all users will have the same privilege levels on their accounts.</w:t>
+        <w:t xml:space="preserve"> The two most important users are the professor and the users who are learning programming through the tutorials on the website as they have the most stake in the quality of the website. Additionally, all users will have the same privilege levels on their accounts.</w:t>
       </w:r>
     </w:p>
     <w:p>
@@ -3667,16 +4028,16 @@
           <w:rFonts w:ascii="Arial" w:hAnsi="Arial"/>
         </w:rPr>
       </w:pPr>
-      <w:bookmarkStart w:id="32" w:name="_Toc439994677"/>
-      <w:bookmarkStart w:id="33" w:name="_Toc113291700"/>
+      <w:bookmarkStart w:id="31" w:name="_Toc439994677"/>
+      <w:bookmarkStart w:id="32" w:name="_Toc113291700"/>
       <w:r>
         <w:rPr>
           <w:rFonts w:ascii="Arial" w:hAnsi="Arial"/>
         </w:rPr>
         <w:t>Operating Environment</w:t>
       </w:r>
+      <w:bookmarkEnd w:id="31"/>
       <w:bookmarkEnd w:id="32"/>
-      <w:bookmarkEnd w:id="33"/>
     </w:p>
     <w:p>
       <w:pPr>
@@ -3796,16 +4157,17 @@
           <w:rFonts w:ascii="Arial" w:hAnsi="Arial"/>
         </w:rPr>
       </w:pPr>
-      <w:bookmarkStart w:id="34" w:name="_Toc439994678"/>
-      <w:bookmarkStart w:id="35" w:name="_Toc113291701"/>
+      <w:bookmarkStart w:id="33" w:name="_Toc439994678"/>
+      <w:bookmarkStart w:id="34" w:name="_Toc113291701"/>
       <w:r>
         <w:rPr>
           <w:rFonts w:ascii="Arial" w:hAnsi="Arial"/>
         </w:rPr>
+        <w:lastRenderedPageBreak/>
         <w:t>Design and Implementation Constraints</w:t>
       </w:r>
+      <w:bookmarkEnd w:id="33"/>
       <w:bookmarkEnd w:id="34"/>
-      <w:bookmarkEnd w:id="35"/>
     </w:p>
     <w:p>
       <w:pPr>
@@ -3849,16 +4211,16 @@
           <w:rFonts w:ascii="Arial" w:hAnsi="Arial"/>
         </w:rPr>
       </w:pPr>
-      <w:bookmarkStart w:id="36" w:name="_Toc439994679"/>
-      <w:bookmarkStart w:id="37" w:name="_Toc113291702"/>
+      <w:bookmarkStart w:id="35" w:name="_Toc439994679"/>
+      <w:bookmarkStart w:id="36" w:name="_Toc113291702"/>
       <w:r>
         <w:rPr>
           <w:rFonts w:ascii="Arial" w:hAnsi="Arial"/>
         </w:rPr>
         <w:t>User Documentation</w:t>
       </w:r>
+      <w:bookmarkEnd w:id="35"/>
       <w:bookmarkEnd w:id="36"/>
-      <w:bookmarkEnd w:id="37"/>
     </w:p>
     <w:p>
       <w:pPr>
@@ -3902,16 +4264,16 @@
           <w:rFonts w:ascii="Arial" w:hAnsi="Arial"/>
         </w:rPr>
       </w:pPr>
-      <w:bookmarkStart w:id="38" w:name="_Toc439994680"/>
-      <w:bookmarkStart w:id="39" w:name="_Toc113291703"/>
+      <w:bookmarkStart w:id="37" w:name="_Toc439994680"/>
+      <w:bookmarkStart w:id="38" w:name="_Toc113291703"/>
       <w:r>
         <w:rPr>
           <w:rFonts w:ascii="Arial" w:hAnsi="Arial"/>
         </w:rPr>
         <w:t>Assumptions and Dependencies</w:t>
       </w:r>
+      <w:bookmarkEnd w:id="37"/>
       <w:bookmarkEnd w:id="38"/>
-      <w:bookmarkEnd w:id="39"/>
     </w:p>
     <w:p>
       <w:pPr>
@@ -3950,6 +4312,26 @@
         </w:rPr>
         <w:t>on their servers. If this is not the case, then the website may come offline unexpectedly. A final assumption is that all users are accessing the website from a nonmobile device so they have a large enough screen to view/access all of the content.</w:t>
       </w:r>
+    </w:p>
+    <w:p>
+      <w:pPr>
+        <w:pStyle w:val="template"/>
+      </w:pPr>
+    </w:p>
+    <w:p>
+      <w:pPr>
+        <w:pStyle w:val="template"/>
+      </w:pPr>
+    </w:p>
+    <w:p>
+      <w:pPr>
+        <w:pStyle w:val="template"/>
+      </w:pPr>
+    </w:p>
+    <w:p>
+      <w:pPr>
+        <w:pStyle w:val="template"/>
+      </w:pPr>
     </w:p>
     <w:p>
       <w:pPr>
@@ -4061,8 +4443,8 @@
           <w:color w:val="FFFFFF"/>
         </w:rPr>
       </w:pPr>
-      <w:bookmarkStart w:id="40" w:name="_Toc439994682"/>
-      <w:bookmarkStart w:id="41" w:name="_Toc113291704"/>
+      <w:bookmarkStart w:id="39" w:name="_Toc439994682"/>
+      <w:bookmarkStart w:id="40" w:name="_Toc113291704"/>
       <w:r>
         <w:rPr>
           <w:rFonts w:ascii="Arial" w:hAnsi="Arial"/>
@@ -4070,8 +4452,8 @@
         </w:rPr>
         <w:t>Specific Requirements</w:t>
       </w:r>
+      <w:bookmarkEnd w:id="39"/>
       <w:bookmarkEnd w:id="40"/>
-      <w:bookmarkEnd w:id="41"/>
     </w:p>
     <w:p>
       <w:pPr>
@@ -4084,14 +4466,14 @@
           <w:rFonts w:ascii="Arial" w:hAnsi="Arial"/>
         </w:rPr>
       </w:pPr>
-      <w:bookmarkStart w:id="42" w:name="_Toc113291705"/>
+      <w:bookmarkStart w:id="41" w:name="_Toc113291705"/>
       <w:r>
         <w:rPr>
           <w:rFonts w:ascii="Arial" w:hAnsi="Arial"/>
         </w:rPr>
         <w:t>External Interface Requirements</w:t>
       </w:r>
-      <w:bookmarkEnd w:id="42"/>
+      <w:bookmarkEnd w:id="41"/>
     </w:p>
     <w:p>
       <w:pPr>
@@ -4273,7 +4655,7 @@
                     <pic:cNvPicPr/>
                   </pic:nvPicPr>
                   <pic:blipFill rotWithShape="1">
-                    <a:blip r:embed="rId11" cstate="print">
+                    <a:blip r:embed="rId13" cstate="print">
                       <a:extLst>
                         <a:ext uri="{28A0092B-C50C-407E-A947-70E740481C1C}">
                           <a14:useLocalDpi xmlns:a14="http://schemas.microsoft.com/office/drawing/2010/main" val="0"/>
@@ -4354,14 +4736,14 @@
           <w:rFonts w:ascii="Arial" w:hAnsi="Arial"/>
         </w:rPr>
       </w:pPr>
-      <w:bookmarkStart w:id="43" w:name="_Toc439994684"/>
+      <w:bookmarkStart w:id="42" w:name="_Toc439994684"/>
       <w:r>
         <w:rPr>
           <w:rFonts w:ascii="Arial" w:hAnsi="Arial"/>
         </w:rPr>
         <w:t>Hardware Interfaces</w:t>
       </w:r>
-      <w:bookmarkEnd w:id="43"/>
+      <w:bookmarkEnd w:id="42"/>
     </w:p>
     <w:p>
       <w:pPr>
@@ -4529,14 +4911,14 @@
           <w:rFonts w:ascii="Arial" w:hAnsi="Arial"/>
         </w:rPr>
       </w:pPr>
-      <w:bookmarkStart w:id="44" w:name="_Toc439994685"/>
+      <w:bookmarkStart w:id="43" w:name="_Toc439994685"/>
       <w:r>
         <w:rPr>
           <w:rFonts w:ascii="Arial" w:hAnsi="Arial"/>
         </w:rPr>
         <w:t>Software Interfaces</w:t>
       </w:r>
-      <w:bookmarkEnd w:id="44"/>
+      <w:bookmarkEnd w:id="43"/>
     </w:p>
     <w:p>
       <w:pPr>
@@ -4603,14 +4985,14 @@
           <w:rFonts w:ascii="Arial" w:hAnsi="Arial"/>
         </w:rPr>
       </w:pPr>
-      <w:bookmarkStart w:id="45" w:name="_Toc439994686"/>
+      <w:bookmarkStart w:id="44" w:name="_Toc439994686"/>
       <w:r>
         <w:rPr>
           <w:rFonts w:ascii="Arial" w:hAnsi="Arial"/>
         </w:rPr>
         <w:t>Communications Interfaces</w:t>
       </w:r>
-      <w:bookmarkEnd w:id="45"/>
+      <w:bookmarkEnd w:id="44"/>
     </w:p>
     <w:p>
       <w:pPr>
@@ -4697,14 +5079,6 @@
         </w:rPr>
         <w:t>The host server serves website pages to users using HTTP.</w:t>
       </w:r>
-    </w:p>
-    <w:p>
-      <w:pPr>
-        <w:pStyle w:val="template"/>
-        <w:rPr>
-          <w:i w:val="0"/>
-        </w:rPr>
-      </w:pPr>
     </w:p>
     <w:p>
       <w:pPr>
@@ -4717,14 +5091,14 @@
           <w:rFonts w:ascii="Arial" w:hAnsi="Arial"/>
         </w:rPr>
       </w:pPr>
-      <w:bookmarkStart w:id="46" w:name="_Toc113291706"/>
+      <w:bookmarkStart w:id="45" w:name="_Toc113291706"/>
       <w:r>
         <w:rPr>
           <w:rFonts w:ascii="Arial" w:hAnsi="Arial"/>
         </w:rPr>
         <w:t>Functional Requirements</w:t>
       </w:r>
-      <w:bookmarkEnd w:id="46"/>
+      <w:bookmarkEnd w:id="45"/>
     </w:p>
     <w:p>
       <w:pPr>
@@ -5301,7 +5675,6 @@
           <w:sz w:val="22"/>
           <w:szCs w:val="22"/>
         </w:rPr>
-        <w:lastRenderedPageBreak/>
         <w:t xml:space="preserve">When a login attempt is made by a guest, the website will decrypt the </w:t>
       </w:r>
       <w:proofErr w:type="spellStart"/>
@@ -5343,6 +5716,7 @@
           <w:sz w:val="22"/>
           <w:szCs w:val="22"/>
         </w:rPr>
+        <w:lastRenderedPageBreak/>
         <w:t xml:space="preserve">When a guest creates an account successfully, the website will write the password to a file called </w:t>
       </w:r>
       <w:proofErr w:type="spellStart"/>
@@ -5374,14 +5748,14 @@
           <w:numId w:val="2"/>
         </w:numPr>
       </w:pPr>
-      <w:bookmarkStart w:id="47" w:name="_Toc113291707"/>
+      <w:bookmarkStart w:id="46" w:name="_Toc113291707"/>
       <w:r>
         <w:rPr>
           <w:rFonts w:ascii="Arial" w:hAnsi="Arial"/>
         </w:rPr>
         <w:t>Behavior Requirements</w:t>
       </w:r>
-      <w:bookmarkEnd w:id="47"/>
+      <w:bookmarkEnd w:id="46"/>
     </w:p>
     <w:p>
       <w:pPr>
@@ -5433,7 +5807,7 @@
                     <pic:cNvPicPr/>
                   </pic:nvPicPr>
                   <pic:blipFill rotWithShape="1">
-                    <a:blip r:embed="rId12" cstate="print">
+                    <a:blip r:embed="rId14" cstate="print">
                       <a:extLst>
                         <a:ext uri="{28A0092B-C50C-407E-A947-70E740481C1C}">
                           <a14:useLocalDpi xmlns:a14="http://schemas.microsoft.com/office/drawing/2010/main" val="0"/>
@@ -5918,7 +6292,7 @@
           <w:color w:val="FFFFFF"/>
         </w:rPr>
       </w:pPr>
-      <w:bookmarkStart w:id="48" w:name="_Toc113291708"/>
+      <w:bookmarkStart w:id="47" w:name="_Toc113291708"/>
       <w:r>
         <w:rPr>
           <w:rFonts w:ascii="Arial" w:hAnsi="Arial"/>
@@ -5926,7 +6300,7 @@
         </w:rPr>
         <w:t>Other Non-functional Requirements</w:t>
       </w:r>
-      <w:bookmarkEnd w:id="48"/>
+      <w:bookmarkEnd w:id="47"/>
     </w:p>
     <w:p>
       <w:pPr>
@@ -5939,16 +6313,16 @@
           <w:rFonts w:ascii="Arial" w:hAnsi="Arial"/>
         </w:rPr>
       </w:pPr>
-      <w:bookmarkStart w:id="49" w:name="_Toc113291709"/>
-      <w:bookmarkStart w:id="50" w:name="_Toc439994690"/>
+      <w:bookmarkStart w:id="48" w:name="_Toc113291709"/>
+      <w:bookmarkStart w:id="49" w:name="_Toc439994690"/>
       <w:r>
         <w:rPr>
           <w:rFonts w:ascii="Arial" w:hAnsi="Arial"/>
         </w:rPr>
         <w:t>Performance Requirements</w:t>
       </w:r>
+      <w:bookmarkEnd w:id="48"/>
       <w:bookmarkEnd w:id="49"/>
-      <w:bookmarkEnd w:id="50"/>
     </w:p>
     <w:p>
       <w:pPr>
@@ -6066,72 +6440,16 @@
           <w:rFonts w:ascii="Arial" w:hAnsi="Arial"/>
         </w:rPr>
       </w:pPr>
-      <w:bookmarkStart w:id="51" w:name="_Toc439994691"/>
-      <w:bookmarkStart w:id="52" w:name="_Toc113291710"/>
+      <w:bookmarkStart w:id="50" w:name="_Toc439994691"/>
+      <w:bookmarkStart w:id="51" w:name="_Toc113291710"/>
       <w:r>
         <w:rPr>
           <w:rFonts w:ascii="Arial" w:hAnsi="Arial"/>
         </w:rPr>
         <w:t>Safety and Security Requirements</w:t>
       </w:r>
+      <w:bookmarkEnd w:id="50"/>
       <w:bookmarkEnd w:id="51"/>
-      <w:bookmarkEnd w:id="52"/>
-    </w:p>
-    <w:p>
-      <w:pPr>
-        <w:pStyle w:val="ListParagraph"/>
-        <w:numPr>
-          <w:ilvl w:val="0"/>
-          <w:numId w:val="12"/>
-        </w:numPr>
-        <w:rPr>
-          <w:sz w:val="22"/>
-          <w:szCs w:val="22"/>
-        </w:rPr>
-      </w:pPr>
-      <w:r>
-        <w:rPr>
-          <w:rFonts w:ascii="Arial" w:hAnsi="Arial" w:cs="Arial"/>
-          <w:sz w:val="22"/>
-          <w:szCs w:val="22"/>
-        </w:rPr>
-        <w:t xml:space="preserve">All website files will </w:t>
-      </w:r>
-      <w:r>
-        <w:rPr>
-          <w:rFonts w:ascii="Arial" w:hAnsi="Arial" w:cs="Arial"/>
-          <w:sz w:val="22"/>
-          <w:szCs w:val="22"/>
-        </w:rPr>
-        <w:t xml:space="preserve">be stored on the host machine and will only be accessible by the admins and </w:t>
-      </w:r>
-      <w:proofErr w:type="spellStart"/>
-      <w:r>
-        <w:rPr>
-          <w:rFonts w:ascii="Arial" w:hAnsi="Arial" w:cs="Arial"/>
-          <w:sz w:val="22"/>
-          <w:szCs w:val="22"/>
-        </w:rPr>
-        <w:t>fastcomet</w:t>
-      </w:r>
-      <w:proofErr w:type="spellEnd"/>
-      <w:r>
-        <w:rPr>
-          <w:rFonts w:ascii="Arial" w:hAnsi="Arial" w:cs="Arial"/>
-          <w:sz w:val="22"/>
-          <w:szCs w:val="22"/>
-        </w:rPr>
-        <w:t>.</w:t>
-      </w:r>
-    </w:p>
-    <w:p>
-      <w:pPr>
-        <w:pStyle w:val="ListParagraph"/>
-        <w:rPr>
-          <w:sz w:val="22"/>
-          <w:szCs w:val="22"/>
-        </w:rPr>
-      </w:pPr>
     </w:p>
     <w:p>
       <w:pPr>
@@ -6355,6 +6673,36 @@
     </w:p>
     <w:p>
       <w:pPr>
+        <w:pStyle w:val="template"/>
+        <w:jc w:val="both"/>
+        <w:rPr>
+          <w:i w:val="0"/>
+          <w:iCs w:val="0"/>
+        </w:rPr>
+      </w:pPr>
+    </w:p>
+    <w:p>
+      <w:pPr>
+        <w:pStyle w:val="template"/>
+        <w:jc w:val="both"/>
+        <w:rPr>
+          <w:i w:val="0"/>
+          <w:iCs w:val="0"/>
+        </w:rPr>
+      </w:pPr>
+    </w:p>
+    <w:p>
+      <w:pPr>
+        <w:pStyle w:val="template"/>
+        <w:jc w:val="both"/>
+        <w:rPr>
+          <w:i w:val="0"/>
+          <w:iCs w:val="0"/>
+        </w:rPr>
+      </w:pPr>
+    </w:p>
+    <w:p>
+      <w:pPr>
         <w:pStyle w:val="Heading2"/>
         <w:numPr>
           <w:ilvl w:val="1"/>
@@ -6364,16 +6712,16 @@
           <w:rFonts w:ascii="Arial" w:hAnsi="Arial"/>
         </w:rPr>
       </w:pPr>
-      <w:bookmarkStart w:id="53" w:name="_Toc439994693"/>
-      <w:bookmarkStart w:id="54" w:name="_Toc113291711"/>
+      <w:bookmarkStart w:id="52" w:name="_Toc439994693"/>
+      <w:bookmarkStart w:id="53" w:name="_Toc113291711"/>
       <w:r>
         <w:rPr>
           <w:rFonts w:ascii="Arial" w:hAnsi="Arial"/>
         </w:rPr>
         <w:t>Software Quality Attributes</w:t>
       </w:r>
+      <w:bookmarkEnd w:id="52"/>
       <w:bookmarkEnd w:id="53"/>
-      <w:bookmarkEnd w:id="54"/>
     </w:p>
     <w:p>
       <w:pPr>
@@ -6411,7 +6759,6 @@
           <w:sz w:val="22"/>
           <w:szCs w:val="22"/>
         </w:rPr>
-        <w:lastRenderedPageBreak/>
         <w:t xml:space="preserve">The website will be available to access at any time of day on any given day, except when </w:t>
       </w:r>
       <w:proofErr w:type="spellStart"/>
@@ -6461,6 +6808,7 @@
           <w:b/>
           <w:bCs/>
         </w:rPr>
+        <w:lastRenderedPageBreak/>
         <w:t>Reliability</w:t>
       </w:r>
     </w:p>
@@ -6697,15 +7045,7 @@
           <w:sz w:val="22"/>
           <w:szCs w:val="22"/>
         </w:rPr>
-        <w:t xml:space="preserve">The executable tools utilized </w:t>
-      </w:r>
-      <w:r>
-        <w:rPr>
-          <w:rFonts w:ascii="Arial" w:hAnsi="Arial" w:cs="Arial"/>
-          <w:sz w:val="22"/>
-          <w:szCs w:val="22"/>
-        </w:rPr>
-        <w:t xml:space="preserve">by the website come with a </w:t>
+        <w:t xml:space="preserve">The executable tools utilized by the website come with a </w:t>
       </w:r>
       <w:proofErr w:type="spellStart"/>
       <w:r>
@@ -6776,67 +7116,13 @@
     </w:p>
     <w:p>
       <w:pPr>
-        <w:rPr>
-          <w:rFonts w:ascii="Arial" w:hAnsi="Arial" w:cs="Arial"/>
-          <w:b/>
-          <w:bCs/>
-        </w:rPr>
-      </w:pPr>
-    </w:p>
-    <w:p>
-      <w:pPr>
         <w:pStyle w:val="template"/>
         <w:jc w:val="both"/>
-      </w:pPr>
-      <w:r>
-        <w:t>&lt;</w:t>
-      </w:r>
-      <w:r>
-        <w:rPr>
-          <w:color w:val="0000FF"/>
-        </w:rPr>
-        <w:t xml:space="preserve">Specify any additional quality characteristics for the product that will be important to either the customers or the developers. Some to consider </w:t>
-      </w:r>
-      <w:proofErr w:type="gramStart"/>
-      <w:r>
-        <w:rPr>
-          <w:color w:val="0000FF"/>
-        </w:rPr>
-        <w:t>are:</w:t>
-      </w:r>
-      <w:proofErr w:type="gramEnd"/>
-      <w:r>
-        <w:rPr>
-          <w:color w:val="0000FF"/>
-        </w:rPr>
-        <w:t xml:space="preserve"> adaptability, availability, correctness, flexibility, interoperability, maintainability, portability, reliability, reusability, robustness, testability, and usability. Write these to be specific, quantitative, and verifiable when possible. At the least, clarify the relative preferences for various attributes, such as ease of use over ease of learning.</w:t>
-      </w:r>
-      <w:r>
-        <w:t xml:space="preserve"> </w:t>
-      </w:r>
-    </w:p>
-    <w:p>
-      <w:pPr>
-        <w:pStyle w:val="template"/>
-        <w:jc w:val="both"/>
-      </w:pPr>
-    </w:p>
-    <w:p>
-      <w:pPr>
-        <w:pStyle w:val="template"/>
-        <w:jc w:val="both"/>
-      </w:pPr>
-      <w:r>
-        <w:t xml:space="preserve">TODO: Use subsections (e.g., 4.3.1 Reliability, 4.3.2 Portability, </w:t>
-      </w:r>
-      <w:proofErr w:type="spellStart"/>
-      <w:r>
-        <w:t>etc</w:t>
-      </w:r>
-      <w:proofErr w:type="spellEnd"/>
-      <w:r>
-        <w:t>…) provide requirements related to the different software quality attributes. Base the information you include in these subsections on the material you have learned in the class. Make sure, that you do not just write “This software shall be maintainable…” Indicate how you plan to achieve it, etc.&gt;</w:t>
-      </w:r>
+        <w:rPr>
+          <w:i w:val="0"/>
+          <w:iCs w:val="0"/>
+        </w:rPr>
+      </w:pPr>
     </w:p>
     <w:p>
       <w:pPr>
@@ -6886,8 +7172,8 @@
           <w:color w:val="FFFFFF"/>
         </w:rPr>
       </w:pPr>
-      <w:bookmarkStart w:id="55" w:name="_Toc439994695"/>
-      <w:bookmarkStart w:id="56" w:name="_Toc113291712"/>
+      <w:bookmarkStart w:id="54" w:name="_Toc439994695"/>
+      <w:bookmarkStart w:id="55" w:name="_Toc113291712"/>
       <w:r>
         <w:rPr>
           <w:rFonts w:ascii="Arial" w:hAnsi="Arial"/>
@@ -6895,257 +7181,230 @@
         </w:rPr>
         <w:t>Other Requirements</w:t>
       </w:r>
+      <w:bookmarkEnd w:id="54"/>
       <w:bookmarkEnd w:id="55"/>
-      <w:bookmarkEnd w:id="56"/>
-    </w:p>
-    <w:p>
-      <w:pPr>
-        <w:pStyle w:val="template"/>
-        <w:jc w:val="both"/>
-      </w:pPr>
-      <w:r>
-        <w:t xml:space="preserve">&lt;This section is </w:t>
-      </w:r>
-      <w:r>
-        <w:rPr>
-          <w:b/>
-          <w:u w:val="single"/>
-        </w:rPr>
-        <w:t>Optional</w:t>
-      </w:r>
-      <w:r>
-        <w:rPr>
-          <w:b/>
-        </w:rPr>
-        <w:t xml:space="preserve">. </w:t>
-      </w:r>
-      <w:r>
-        <w:rPr>
-          <w:color w:val="0000FF"/>
-        </w:rPr>
-        <w:t>Define any other requirements not covered elsewhere in the SRS. This might include database requirements, internationalization requirements, legal requirements, reuse objectives for the project, and so on. Add any new sections that are pertinent to the project.</w:t>
-      </w:r>
-      <w:r>
-        <w:t>&gt;</w:t>
-      </w:r>
-      <w:bookmarkStart w:id="57" w:name="_Toc439994696"/>
-    </w:p>
-    <w:p>
-      <w:pPr>
-        <w:pStyle w:val="template"/>
-      </w:pPr>
-    </w:p>
-    <w:p>
-      <w:pPr>
-        <w:pStyle w:val="template"/>
-      </w:pPr>
-    </w:p>
-    <w:p>
-      <w:pPr>
-        <w:pStyle w:val="template"/>
-      </w:pPr>
-    </w:p>
-    <w:p>
-      <w:pPr>
-        <w:pStyle w:val="template"/>
-      </w:pPr>
-    </w:p>
-    <w:p>
-      <w:pPr>
-        <w:pStyle w:val="template"/>
-      </w:pPr>
-    </w:p>
-    <w:p>
-      <w:pPr>
-        <w:pStyle w:val="template"/>
-      </w:pPr>
-    </w:p>
-    <w:p>
-      <w:pPr>
-        <w:pStyle w:val="template"/>
-      </w:pPr>
-    </w:p>
-    <w:p>
-      <w:pPr>
-        <w:pStyle w:val="template"/>
-      </w:pPr>
-    </w:p>
-    <w:p>
-      <w:pPr>
-        <w:pStyle w:val="template"/>
-      </w:pPr>
-    </w:p>
-    <w:p>
-      <w:pPr>
-        <w:pStyle w:val="template"/>
-      </w:pPr>
-    </w:p>
-    <w:p>
-      <w:pPr>
-        <w:pStyle w:val="template"/>
-      </w:pPr>
-    </w:p>
-    <w:p>
-      <w:pPr>
-        <w:pStyle w:val="template"/>
-      </w:pPr>
-    </w:p>
-    <w:p>
-      <w:pPr>
-        <w:pStyle w:val="template"/>
-      </w:pPr>
-    </w:p>
-    <w:p>
-      <w:pPr>
-        <w:pStyle w:val="template"/>
-      </w:pPr>
-    </w:p>
-    <w:p>
-      <w:pPr>
-        <w:pStyle w:val="template"/>
-      </w:pPr>
-    </w:p>
-    <w:p>
-      <w:pPr>
-        <w:pStyle w:val="template"/>
-      </w:pPr>
-    </w:p>
-    <w:p>
-      <w:pPr>
-        <w:pStyle w:val="template"/>
-      </w:pPr>
-    </w:p>
-    <w:p>
-      <w:pPr>
-        <w:pStyle w:val="template"/>
-      </w:pPr>
-    </w:p>
-    <w:p>
-      <w:pPr>
-        <w:pStyle w:val="template"/>
-      </w:pPr>
-    </w:p>
-    <w:p>
-      <w:pPr>
-        <w:pStyle w:val="template"/>
-      </w:pPr>
-    </w:p>
-    <w:p>
-      <w:pPr>
-        <w:pStyle w:val="template"/>
-      </w:pPr>
-    </w:p>
-    <w:p>
-      <w:pPr>
-        <w:pStyle w:val="template"/>
-      </w:pPr>
-    </w:p>
-    <w:p>
-      <w:pPr>
-        <w:pStyle w:val="template"/>
-      </w:pPr>
-    </w:p>
-    <w:p>
-      <w:pPr>
-        <w:pStyle w:val="template"/>
-      </w:pPr>
-    </w:p>
-    <w:p>
-      <w:pPr>
-        <w:pStyle w:val="template"/>
-      </w:pPr>
-    </w:p>
-    <w:p>
-      <w:pPr>
-        <w:pStyle w:val="template"/>
-      </w:pPr>
-    </w:p>
-    <w:p>
-      <w:pPr>
-        <w:pStyle w:val="template"/>
-      </w:pPr>
-    </w:p>
-    <w:p>
-      <w:pPr>
-        <w:pStyle w:val="template"/>
-      </w:pPr>
-    </w:p>
-    <w:p>
-      <w:pPr>
-        <w:pStyle w:val="template"/>
-      </w:pPr>
-    </w:p>
-    <w:p>
-      <w:pPr>
-        <w:pStyle w:val="template"/>
-      </w:pPr>
-    </w:p>
-    <w:p>
-      <w:pPr>
-        <w:pStyle w:val="template"/>
-      </w:pPr>
-    </w:p>
-    <w:p>
-      <w:pPr>
-        <w:pStyle w:val="template"/>
-      </w:pPr>
-    </w:p>
-    <w:p>
-      <w:pPr>
-        <w:pStyle w:val="template"/>
-      </w:pPr>
-    </w:p>
-    <w:p>
-      <w:pPr>
-        <w:pStyle w:val="template"/>
-      </w:pPr>
-    </w:p>
-    <w:p>
-      <w:pPr>
-        <w:pStyle w:val="template"/>
-      </w:pPr>
-    </w:p>
-    <w:p>
-      <w:pPr>
-        <w:pStyle w:val="template"/>
-      </w:pPr>
-    </w:p>
-    <w:p>
-      <w:pPr>
-        <w:pStyle w:val="template"/>
-      </w:pPr>
-    </w:p>
-    <w:p>
-      <w:pPr>
-        <w:pStyle w:val="template"/>
-      </w:pPr>
-    </w:p>
-    <w:p>
-      <w:pPr>
-        <w:pStyle w:val="template"/>
-      </w:pPr>
-    </w:p>
-    <w:p>
-      <w:pPr>
-        <w:pStyle w:val="template"/>
-      </w:pPr>
-    </w:p>
-    <w:p>
-      <w:pPr>
-        <w:pStyle w:val="template"/>
-      </w:pPr>
-    </w:p>
-    <w:p>
-      <w:pPr>
-        <w:pStyle w:val="template"/>
-      </w:pPr>
-    </w:p>
-    <w:p>
-      <w:pPr>
-        <w:pStyle w:val="template"/>
-      </w:pPr>
-    </w:p>
-    <w:bookmarkEnd w:id="57"/>
+    </w:p>
+    <w:p>
+      <w:pPr>
+        <w:pStyle w:val="template"/>
+        <w:rPr>
+          <w:i w:val="0"/>
+          <w:iCs w:val="0"/>
+        </w:rPr>
+      </w:pPr>
+      <w:bookmarkStart w:id="56" w:name="_Toc439994696"/>
+    </w:p>
+    <w:p>
+      <w:pPr>
+        <w:pStyle w:val="template"/>
+      </w:pPr>
+    </w:p>
+    <w:p>
+      <w:pPr>
+        <w:pStyle w:val="template"/>
+      </w:pPr>
+    </w:p>
+    <w:p>
+      <w:pPr>
+        <w:pStyle w:val="template"/>
+      </w:pPr>
+    </w:p>
+    <w:p>
+      <w:pPr>
+        <w:pStyle w:val="template"/>
+      </w:pPr>
+    </w:p>
+    <w:p>
+      <w:pPr>
+        <w:pStyle w:val="template"/>
+      </w:pPr>
+    </w:p>
+    <w:p>
+      <w:pPr>
+        <w:pStyle w:val="template"/>
+      </w:pPr>
+    </w:p>
+    <w:p>
+      <w:pPr>
+        <w:pStyle w:val="template"/>
+      </w:pPr>
+    </w:p>
+    <w:p>
+      <w:pPr>
+        <w:pStyle w:val="template"/>
+      </w:pPr>
+    </w:p>
+    <w:p>
+      <w:pPr>
+        <w:pStyle w:val="template"/>
+      </w:pPr>
+    </w:p>
+    <w:p>
+      <w:pPr>
+        <w:pStyle w:val="template"/>
+      </w:pPr>
+    </w:p>
+    <w:p>
+      <w:pPr>
+        <w:pStyle w:val="template"/>
+      </w:pPr>
+    </w:p>
+    <w:p>
+      <w:pPr>
+        <w:pStyle w:val="template"/>
+      </w:pPr>
+    </w:p>
+    <w:p>
+      <w:pPr>
+        <w:pStyle w:val="template"/>
+      </w:pPr>
+    </w:p>
+    <w:p>
+      <w:pPr>
+        <w:pStyle w:val="template"/>
+      </w:pPr>
+    </w:p>
+    <w:p>
+      <w:pPr>
+        <w:pStyle w:val="template"/>
+      </w:pPr>
+    </w:p>
+    <w:p>
+      <w:pPr>
+        <w:pStyle w:val="template"/>
+      </w:pPr>
+    </w:p>
+    <w:p>
+      <w:pPr>
+        <w:pStyle w:val="template"/>
+      </w:pPr>
+    </w:p>
+    <w:p>
+      <w:pPr>
+        <w:pStyle w:val="template"/>
+      </w:pPr>
+    </w:p>
+    <w:p>
+      <w:pPr>
+        <w:pStyle w:val="template"/>
+      </w:pPr>
+    </w:p>
+    <w:p>
+      <w:pPr>
+        <w:pStyle w:val="template"/>
+      </w:pPr>
+    </w:p>
+    <w:p>
+      <w:pPr>
+        <w:pStyle w:val="template"/>
+      </w:pPr>
+    </w:p>
+    <w:p>
+      <w:pPr>
+        <w:pStyle w:val="template"/>
+      </w:pPr>
+    </w:p>
+    <w:p>
+      <w:pPr>
+        <w:pStyle w:val="template"/>
+      </w:pPr>
+    </w:p>
+    <w:p>
+      <w:pPr>
+        <w:pStyle w:val="template"/>
+      </w:pPr>
+    </w:p>
+    <w:p>
+      <w:pPr>
+        <w:pStyle w:val="template"/>
+      </w:pPr>
+    </w:p>
+    <w:p>
+      <w:pPr>
+        <w:pStyle w:val="template"/>
+      </w:pPr>
+    </w:p>
+    <w:p>
+      <w:pPr>
+        <w:pStyle w:val="template"/>
+      </w:pPr>
+    </w:p>
+    <w:p>
+      <w:pPr>
+        <w:pStyle w:val="template"/>
+      </w:pPr>
+    </w:p>
+    <w:p>
+      <w:pPr>
+        <w:pStyle w:val="template"/>
+      </w:pPr>
+    </w:p>
+    <w:p>
+      <w:pPr>
+        <w:pStyle w:val="template"/>
+      </w:pPr>
+    </w:p>
+    <w:p>
+      <w:pPr>
+        <w:pStyle w:val="template"/>
+      </w:pPr>
+    </w:p>
+    <w:p>
+      <w:pPr>
+        <w:pStyle w:val="template"/>
+      </w:pPr>
+    </w:p>
+    <w:p>
+      <w:pPr>
+        <w:pStyle w:val="template"/>
+      </w:pPr>
+    </w:p>
+    <w:p>
+      <w:pPr>
+        <w:pStyle w:val="template"/>
+      </w:pPr>
+    </w:p>
+    <w:p>
+      <w:pPr>
+        <w:pStyle w:val="template"/>
+      </w:pPr>
+    </w:p>
+    <w:p>
+      <w:pPr>
+        <w:pStyle w:val="template"/>
+      </w:pPr>
+    </w:p>
+    <w:p>
+      <w:pPr>
+        <w:pStyle w:val="template"/>
+      </w:pPr>
+    </w:p>
+    <w:p>
+      <w:pPr>
+        <w:pStyle w:val="template"/>
+      </w:pPr>
+    </w:p>
+    <w:p>
+      <w:pPr>
+        <w:pStyle w:val="template"/>
+      </w:pPr>
+    </w:p>
+    <w:p>
+      <w:pPr>
+        <w:pStyle w:val="template"/>
+      </w:pPr>
+    </w:p>
+    <w:p>
+      <w:pPr>
+        <w:pStyle w:val="template"/>
+      </w:pPr>
+    </w:p>
+    <w:p>
+      <w:pPr>
+        <w:pStyle w:val="template"/>
+      </w:pPr>
+    </w:p>
+    <w:bookmarkEnd w:id="56"/>
     <w:p/>
     <w:p/>
     <w:p/>
@@ -7167,7 +7426,7 @@
           <w:color w:val="FFFFFF"/>
         </w:rPr>
       </w:pPr>
-      <w:bookmarkStart w:id="58" w:name="_Toc113291713"/>
+      <w:bookmarkStart w:id="57" w:name="_Toc113291713"/>
       <w:r>
         <w:rPr>
           <w:rFonts w:ascii="Arial" w:hAnsi="Arial"/>
@@ -7175,7 +7434,7 @@
         </w:rPr>
         <w:t>Appendix A – Data Dictionary</w:t>
       </w:r>
-      <w:bookmarkEnd w:id="58"/>
+      <w:bookmarkEnd w:id="57"/>
     </w:p>
     <w:p>
       <w:pPr>
@@ -7329,7 +7588,6 @@
                 <w:szCs w:val="22"/>
                 <w:lang w:bidi="ar-SA"/>
               </w:rPr>
-              <w:lastRenderedPageBreak/>
               <w:t>express</w:t>
             </w:r>
           </w:p>
@@ -7934,6 +8192,7 @@
                 <w:szCs w:val="22"/>
                 <w:lang w:bidi="ar-SA"/>
               </w:rPr>
+              <w:lastRenderedPageBreak/>
               <w:t>spawn</w:t>
             </w:r>
           </w:p>
@@ -9308,7 +9567,6 @@
                 <w:szCs w:val="22"/>
                 <w:lang w:bidi="ar-SA"/>
               </w:rPr>
-              <w:lastRenderedPageBreak/>
               <w:t>UserAccount.username</w:t>
             </w:r>
             <w:proofErr w:type="spellEnd"/>
@@ -9878,6 +10136,7 @@
                 <w:szCs w:val="22"/>
                 <w:lang w:bidi="ar-SA"/>
               </w:rPr>
+              <w:lastRenderedPageBreak/>
               <w:t>attempt</w:t>
             </w:r>
           </w:p>
@@ -10065,6 +10324,8 @@
         </w:tc>
       </w:tr>
     </w:tbl>
+    <w:p/>
+    <w:p/>
     <w:p/>
     <w:p/>
     <w:p/>
@@ -11554,7 +11815,6 @@
                 <w:szCs w:val="22"/>
                 <w:lang w:bidi="ar-SA"/>
               </w:rPr>
-              <w:lastRenderedPageBreak/>
               <w:t>createUser</w:t>
             </w:r>
             <w:proofErr w:type="spellEnd"/>
@@ -12051,7 +12311,18 @@
                 <w:szCs w:val="22"/>
                 <w:lang w:bidi="ar-SA"/>
               </w:rPr>
-              <w:t xml:space="preserve">Path to specified user’s encrypted password, </w:t>
+              <w:t xml:space="preserve">Path to specified user’s </w:t>
+            </w:r>
+            <w:r>
+              <w:rPr>
+                <w:rFonts w:ascii="Arial" w:hAnsi="Arial" w:cs="Arial"/>
+                <w:color w:val="000000"/>
+                <w:sz w:val="22"/>
+                <w:szCs w:val="22"/>
+                <w:lang w:bidi="ar-SA"/>
+              </w:rPr>
+              <w:lastRenderedPageBreak/>
+              <w:t xml:space="preserve">encrypted password, </w:t>
             </w:r>
             <w:proofErr w:type="spellStart"/>
             <w:r>
@@ -12124,7 +12395,19 @@
                 <w:szCs w:val="22"/>
                 <w:lang w:bidi="ar-SA"/>
               </w:rPr>
-              <w:t xml:space="preserve">Returns nothing but writes a file that contains </w:t>
+              <w:lastRenderedPageBreak/>
+              <w:t xml:space="preserve">Returns nothing but writes a file that </w:t>
+            </w:r>
+            <w:r>
+              <w:rPr>
+                <w:rFonts w:ascii="Arial" w:hAnsi="Arial" w:cs="Arial"/>
+                <w:color w:val="000000"/>
+                <w:sz w:val="22"/>
+                <w:szCs w:val="22"/>
+                <w:lang w:bidi="ar-SA"/>
+              </w:rPr>
+              <w:lastRenderedPageBreak/>
+              <w:t xml:space="preserve">contains </w:t>
             </w:r>
             <w:proofErr w:type="spellStart"/>
             <w:r>
@@ -12198,6 +12481,7 @@
                 <w:szCs w:val="22"/>
                 <w:lang w:bidi="ar-SA"/>
               </w:rPr>
+              <w:lastRenderedPageBreak/>
               <w:t>exec(</w:t>
             </w:r>
             <w:proofErr w:type="gramEnd"/>
@@ -12838,24 +13122,6 @@
       </w:tr>
     </w:tbl>
     <w:p/>
-    <w:p/>
-    <w:p>
-      <w:pPr>
-        <w:rPr>
-          <w:rFonts w:ascii="Arial" w:hAnsi="Arial"/>
-          <w:i/>
-          <w:sz w:val="22"/>
-        </w:rPr>
-      </w:pPr>
-      <w:r>
-        <w:rPr>
-          <w:rFonts w:ascii="Arial" w:hAnsi="Arial"/>
-          <w:i/>
-          <w:sz w:val="22"/>
-        </w:rPr>
-        <w:t>&lt;Data dictionary is used to track all the different variables, states and functional requirements that you described in your document. Make sure to include the complete list of all constants, state variables (and their possible states), inputs and outputs in a table. In the table, include the description of these items as well as all related operations and requirements.&gt;</w:t>
-      </w:r>
-    </w:p>
     <w:p>
       <w:pPr>
         <w:rPr>
@@ -12926,8 +13192,8 @@
           <w:color w:val="FFFFFF"/>
         </w:rPr>
       </w:pPr>
-      <w:bookmarkStart w:id="59" w:name="_Toc439994698"/>
-      <w:bookmarkStart w:id="60" w:name="_Toc113291714"/>
+      <w:bookmarkStart w:id="58" w:name="_Toc439994698"/>
+      <w:bookmarkStart w:id="59" w:name="_Toc113291714"/>
       <w:r>
         <w:rPr>
           <w:rFonts w:ascii="Arial" w:hAnsi="Arial"/>
@@ -12935,7 +13201,7 @@
         </w:rPr>
         <w:t>Appendix B</w:t>
       </w:r>
-      <w:bookmarkEnd w:id="59"/>
+      <w:bookmarkEnd w:id="58"/>
       <w:r>
         <w:rPr>
           <w:rFonts w:ascii="Arial" w:hAnsi="Arial"/>
@@ -12943,7 +13209,7 @@
         </w:rPr>
         <w:t xml:space="preserve"> - Group Log</w:t>
       </w:r>
-      <w:bookmarkEnd w:id="60"/>
+      <w:bookmarkEnd w:id="59"/>
     </w:p>
     <w:p>
       <w:pPr>
@@ -13175,18 +13441,7 @@
           <w:szCs w:val="22"/>
           <w:lang w:bidi="ar-SA"/>
         </w:rPr>
-        <w:t xml:space="preserve">How we could handle each lesson: We have tests that are run in the backend. We place user code inside of functions that will have tests run on it. We could highlight errors from the compiler </w:t>
-      </w:r>
-      <w:r>
-        <w:rPr>
-          <w:rFonts w:ascii="Arial" w:hAnsi="Arial" w:cs="Arial"/>
-          <w:color w:val="000000"/>
-          <w:sz w:val="22"/>
-          <w:szCs w:val="22"/>
-          <w:lang w:bidi="ar-SA"/>
-        </w:rPr>
-        <w:lastRenderedPageBreak/>
-        <w:t xml:space="preserve">describing the common error. When you press run the code, it needs to send a new page to send the output. </w:t>
+        <w:t xml:space="preserve">How we could handle each lesson: We have tests that are run in the backend. We place user code inside of functions that will have tests run on it. We could highlight errors from the compiler describing the common error. When you press run the code, it needs to send a new page to send the output. </w:t>
       </w:r>
     </w:p>
     <w:p>
@@ -14370,7 +14625,6 @@
           <w:u w:val="single" w:color="000000"/>
           <w:lang w:bidi="ar-SA"/>
         </w:rPr>
-        <w:lastRenderedPageBreak/>
         <w:t>Backlog:</w:t>
       </w:r>
     </w:p>
@@ -14808,6 +15062,7 @@
           <w:u w:color="000000"/>
           <w:lang w:bidi="ar-SA"/>
         </w:rPr>
+        <w:lastRenderedPageBreak/>
         <w:t>UI for code and lesson on challenge pages</w:t>
       </w:r>
     </w:p>
@@ -15093,18 +15348,9 @@
         <w:t>-Compilation failed page</w:t>
       </w:r>
     </w:p>
-    <w:p>
-      <w:pPr>
-        <w:pStyle w:val="template"/>
-        <w:jc w:val="both"/>
-      </w:pPr>
-      <w:r>
-        <w:t>&lt;Please include here all the minutes from your group meetings, your group activities, and any other relevant information that will assist the Teaching Assistant to determine the effort put forth to produce this document&gt;</w:t>
-      </w:r>
-    </w:p>
     <w:sectPr>
-      <w:headerReference w:type="default" r:id="rId13"/>
-      <w:footerReference w:type="default" r:id="rId14"/>
+      <w:headerReference w:type="default" r:id="rId15"/>
+      <w:footerReference w:type="default" r:id="rId16"/>
       <w:pgSz w:w="12240" w:h="15840"/>
       <w:pgMar w:top="1440" w:right="1296" w:bottom="1440" w:left="1296" w:header="720" w:footer="720" w:gutter="0"/>
       <w:pgNumType w:start="1"/>
@@ -15153,6 +15399,17 @@
 </file>
 
 <file path=word/footer2.xml><?xml version="1.0" encoding="utf-8"?>
+<w:ftr xmlns:wpc="http://schemas.microsoft.com/office/word/2010/wordprocessingCanvas" xmlns:cx="http://schemas.microsoft.com/office/drawing/2014/chartex" xmlns:cx1="http://schemas.microsoft.com/office/drawing/2015/9/8/chartex" xmlns:cx2="http://schemas.microsoft.com/office/drawing/2015/10/21/chartex" xmlns:cx3="http://schemas.microsoft.com/office/drawing/2016/5/9/chartex" xmlns:cx4="http://schemas.microsoft.com/office/drawing/2016/5/10/chartex" xmlns:cx5="http://schemas.microsoft.com/office/drawing/2016/5/11/chartex" xmlns:cx6="http://schemas.microsoft.com/office/drawing/2016/5/12/chartex" xmlns:cx7="http://schemas.microsoft.com/office/drawing/2016/5/13/chartex" xmlns:cx8="http://schemas.microsoft.com/office/drawing/2016/5/14/chartex" xmlns:mc="http://schemas.openxmlformats.org/markup-compatibility/2006" xmlns:aink="http://schemas.microsoft.com/office/drawing/2016/ink" xmlns:am3d="http://schemas.microsoft.com/office/drawing/2017/model3d" xmlns:o="urn:schemas-microsoft-com:office:office" xmlns:r="http://schemas.openxmlformats.org/officeDocument/2006/relationships" xmlns:m="http://schemas.openxmlformats.org/officeDocument/2006/math" xmlns:v="urn:schemas-microsoft-com:vml" xmlns:wp14="http://schemas.microsoft.com/office/word/2010/wordprocessingDrawing" xmlns:wp="http://schemas.openxmlformats.org/drawingml/2006/wordprocessingDrawing" xmlns:w10="urn:schemas-microsoft-com:office:word" xmlns:w="http://schemas.openxmlformats.org/wordprocessingml/2006/main" xmlns:w14="http://schemas.microsoft.com/office/word/2010/wordml" xmlns:w15="http://schemas.microsoft.com/office/word/2012/wordml" xmlns:w16cex="http://schemas.microsoft.com/office/word/2018/wordml/cex" xmlns:w16cid="http://schemas.microsoft.com/office/word/2016/wordml/cid" xmlns:w16="http://schemas.microsoft.com/office/word/2018/wordml" xmlns:w16se="http://schemas.microsoft.com/office/word/2015/wordml/symex" xmlns:wpg="http://schemas.microsoft.com/office/word/2010/wordprocessingGroup" xmlns:wpi="http://schemas.microsoft.com/office/word/2010/wordprocessingInk" xmlns:wne="http://schemas.microsoft.com/office/word/2006/wordml" xmlns:wps="http://schemas.microsoft.com/office/word/2010/wordprocessingShape" mc:Ignorable="w14 w15 w16se w16cid w16 w16cex wp14">
+  <w:p>
+    <w:pPr>
+      <w:pStyle w:val="Footer"/>
+      <w:jc w:val="center"/>
+    </w:pPr>
+  </w:p>
+</w:ftr>
+</file>
+
+<file path=word/footer3.xml><?xml version="1.0" encoding="utf-8"?>
 <w:ftr xmlns:wpc="http://schemas.microsoft.com/office/word/2010/wordprocessingCanvas" xmlns:cx="http://schemas.microsoft.com/office/drawing/2014/chartex" xmlns:cx1="http://schemas.microsoft.com/office/drawing/2015/9/8/chartex" xmlns:cx2="http://schemas.microsoft.com/office/drawing/2015/10/21/chartex" xmlns:cx3="http://schemas.microsoft.com/office/drawing/2016/5/9/chartex" xmlns:cx4="http://schemas.microsoft.com/office/drawing/2016/5/10/chartex" xmlns:cx5="http://schemas.microsoft.com/office/drawing/2016/5/11/chartex" xmlns:cx6="http://schemas.microsoft.com/office/drawing/2016/5/12/chartex" xmlns:cx7="http://schemas.microsoft.com/office/drawing/2016/5/13/chartex" xmlns:cx8="http://schemas.microsoft.com/office/drawing/2016/5/14/chartex" xmlns:mc="http://schemas.openxmlformats.org/markup-compatibility/2006" xmlns:aink="http://schemas.microsoft.com/office/drawing/2016/ink" xmlns:am3d="http://schemas.microsoft.com/office/drawing/2017/model3d" xmlns:o="urn:schemas-microsoft-com:office:office" xmlns:r="http://schemas.openxmlformats.org/officeDocument/2006/relationships" xmlns:m="http://schemas.openxmlformats.org/officeDocument/2006/math" xmlns:v="urn:schemas-microsoft-com:vml" xmlns:wp14="http://schemas.microsoft.com/office/word/2010/wordprocessingDrawing" xmlns:wp="http://schemas.openxmlformats.org/drawingml/2006/wordprocessingDrawing" xmlns:w10="urn:schemas-microsoft-com:office:word" xmlns:w="http://schemas.openxmlformats.org/wordprocessingml/2006/main" xmlns:w14="http://schemas.microsoft.com/office/word/2010/wordml" xmlns:w15="http://schemas.microsoft.com/office/word/2012/wordml" xmlns:w16cex="http://schemas.microsoft.com/office/word/2018/wordml/cex" xmlns:w16cid="http://schemas.microsoft.com/office/word/2016/wordml/cid" xmlns:w16="http://schemas.microsoft.com/office/word/2018/wordml" xmlns:w16se="http://schemas.microsoft.com/office/word/2015/wordml/symex" xmlns:wpg="http://schemas.microsoft.com/office/word/2010/wordprocessingGroup" xmlns:wpi="http://schemas.microsoft.com/office/word/2010/wordprocessingInk" xmlns:wne="http://schemas.microsoft.com/office/word/2006/wordml" xmlns:wps="http://schemas.microsoft.com/office/word/2010/wordprocessingShape" mc:Ignorable="w14 w15 w16se w16cid w16 w16cex wp14">
   <w:p>
     <w:pPr>
@@ -15240,6 +15497,59 @@
       <w:pBdr>
         <w:bottom w:val="single" w:sz="4" w:space="1" w:color="000000"/>
       </w:pBdr>
+      <w:spacing w:before="360"/>
+    </w:pPr>
+    <w:r>
+      <w:t>Software</w:t>
+    </w:r>
+    <w:r>
+      <w:rPr>
+        <w:sz w:val="24"/>
+      </w:rPr>
+      <w:t xml:space="preserve"> </w:t>
+    </w:r>
+    <w:r>
+      <w:t xml:space="preserve">Requirements Specification for </w:t>
+    </w:r>
+    <w:r>
+      <w:t>C-Teaching-Website</w:t>
+    </w:r>
+    <w:r>
+      <w:tab/>
+      <w:t xml:space="preserve">Page </w:t>
+    </w:r>
+    <w:r>
+      <w:fldChar w:fldCharType="begin"/>
+    </w:r>
+    <w:r>
+      <w:instrText>PAGE</w:instrText>
+    </w:r>
+    <w:r>
+      <w:fldChar w:fldCharType="separate"/>
+    </w:r>
+    <w:r>
+      <w:t>ii</w:t>
+    </w:r>
+    <w:proofErr w:type="spellStart"/>
+    <w:r>
+      <w:t>i</w:t>
+    </w:r>
+    <w:proofErr w:type="spellEnd"/>
+    <w:r>
+      <w:fldChar w:fldCharType="end"/>
+    </w:r>
+  </w:p>
+</w:hdr>
+</file>
+
+<file path=word/header3.xml><?xml version="1.0" encoding="utf-8"?>
+<w:hdr xmlns:wpc="http://schemas.microsoft.com/office/word/2010/wordprocessingCanvas" xmlns:cx="http://schemas.microsoft.com/office/drawing/2014/chartex" xmlns:cx1="http://schemas.microsoft.com/office/drawing/2015/9/8/chartex" xmlns:cx2="http://schemas.microsoft.com/office/drawing/2015/10/21/chartex" xmlns:cx3="http://schemas.microsoft.com/office/drawing/2016/5/9/chartex" xmlns:cx4="http://schemas.microsoft.com/office/drawing/2016/5/10/chartex" xmlns:cx5="http://schemas.microsoft.com/office/drawing/2016/5/11/chartex" xmlns:cx6="http://schemas.microsoft.com/office/drawing/2016/5/12/chartex" xmlns:cx7="http://schemas.microsoft.com/office/drawing/2016/5/13/chartex" xmlns:cx8="http://schemas.microsoft.com/office/drawing/2016/5/14/chartex" xmlns:mc="http://schemas.openxmlformats.org/markup-compatibility/2006" xmlns:aink="http://schemas.microsoft.com/office/drawing/2016/ink" xmlns:am3d="http://schemas.microsoft.com/office/drawing/2017/model3d" xmlns:o="urn:schemas-microsoft-com:office:office" xmlns:r="http://schemas.openxmlformats.org/officeDocument/2006/relationships" xmlns:m="http://schemas.openxmlformats.org/officeDocument/2006/math" xmlns:v="urn:schemas-microsoft-com:vml" xmlns:wp14="http://schemas.microsoft.com/office/word/2010/wordprocessingDrawing" xmlns:wp="http://schemas.openxmlformats.org/drawingml/2006/wordprocessingDrawing" xmlns:w10="urn:schemas-microsoft-com:office:word" xmlns:w="http://schemas.openxmlformats.org/wordprocessingml/2006/main" xmlns:w14="http://schemas.microsoft.com/office/word/2010/wordml" xmlns:w15="http://schemas.microsoft.com/office/word/2012/wordml" xmlns:w16cex="http://schemas.microsoft.com/office/word/2018/wordml/cex" xmlns:w16cid="http://schemas.microsoft.com/office/word/2016/wordml/cid" xmlns:w16="http://schemas.microsoft.com/office/word/2018/wordml" xmlns:w16se="http://schemas.microsoft.com/office/word/2015/wordml/symex" xmlns:wpg="http://schemas.microsoft.com/office/word/2010/wordprocessingGroup" xmlns:wpi="http://schemas.microsoft.com/office/word/2010/wordprocessingInk" xmlns:wne="http://schemas.microsoft.com/office/word/2006/wordml" xmlns:wps="http://schemas.microsoft.com/office/word/2010/wordprocessingShape" mc:Ignorable="w14 w15 w16se w16cid w16 w16cex wp14">
+  <w:p>
+    <w:pPr>
+      <w:pStyle w:val="Header"/>
+      <w:pBdr>
+        <w:bottom w:val="single" w:sz="4" w:space="1" w:color="000000"/>
+      </w:pBdr>
       <w:tabs>
         <w:tab w:val="clear" w:pos="9360"/>
         <w:tab w:val="right" w:pos="9630"/>
@@ -15256,10 +15566,10 @@
       <w:t xml:space="preserve"> </w:t>
     </w:r>
     <w:r>
-      <w:t>Requirements Specification for &lt;Project&gt;</w:t>
+      <w:t xml:space="preserve">Requirements Specification for </w:t>
     </w:r>
     <w:r>
-      <w:tab/>
+      <w:t>C-Teaching-Website</w:t>
     </w:r>
     <w:r>
       <w:tab/>
@@ -15503,9 +15813,122 @@
     </w:lvl>
   </w:abstractNum>
   <w:abstractNum w:abstractNumId="4" w15:restartNumberingAfterBreak="0">
-    <w:nsid w:val="075571B7"/>
+    <w:nsid w:val="10F24950"/>
     <w:multiLevelType w:val="hybridMultilevel"/>
-    <w:tmpl w:val="9A2E4A42"/>
+    <w:tmpl w:val="0ABC18AA"/>
+    <w:lvl w:ilvl="0" w:tplc="46E2BADC">
+      <w:start w:val="3"/>
+      <w:numFmt w:val="bullet"/>
+      <w:lvlText w:val="-"/>
+      <w:lvlJc w:val="left"/>
+      <w:pPr>
+        <w:ind w:left="720" w:hanging="360"/>
+      </w:pPr>
+      <w:rPr>
+        <w:rFonts w:ascii="Arial" w:eastAsia="Times New Roman" w:hAnsi="Arial" w:cs="Arial" w:hint="default"/>
+      </w:rPr>
+    </w:lvl>
+    <w:lvl w:ilvl="1" w:tplc="04090003" w:tentative="1">
+      <w:start w:val="1"/>
+      <w:numFmt w:val="bullet"/>
+      <w:lvlText w:val="o"/>
+      <w:lvlJc w:val="left"/>
+      <w:pPr>
+        <w:ind w:left="1440" w:hanging="360"/>
+      </w:pPr>
+      <w:rPr>
+        <w:rFonts w:ascii="Courier New" w:hAnsi="Courier New" w:cs="Courier New" w:hint="default"/>
+      </w:rPr>
+    </w:lvl>
+    <w:lvl w:ilvl="2" w:tplc="04090005" w:tentative="1">
+      <w:start w:val="1"/>
+      <w:numFmt w:val="bullet"/>
+      <w:lvlText w:val=""/>
+      <w:lvlJc w:val="left"/>
+      <w:pPr>
+        <w:ind w:left="2160" w:hanging="360"/>
+      </w:pPr>
+      <w:rPr>
+        <w:rFonts w:ascii="Wingdings" w:hAnsi="Wingdings" w:hint="default"/>
+      </w:rPr>
+    </w:lvl>
+    <w:lvl w:ilvl="3" w:tplc="04090001" w:tentative="1">
+      <w:start w:val="1"/>
+      <w:numFmt w:val="bullet"/>
+      <w:lvlText w:val=""/>
+      <w:lvlJc w:val="left"/>
+      <w:pPr>
+        <w:ind w:left="2880" w:hanging="360"/>
+      </w:pPr>
+      <w:rPr>
+        <w:rFonts w:ascii="Symbol" w:hAnsi="Symbol" w:hint="default"/>
+      </w:rPr>
+    </w:lvl>
+    <w:lvl w:ilvl="4" w:tplc="04090003" w:tentative="1">
+      <w:start w:val="1"/>
+      <w:numFmt w:val="bullet"/>
+      <w:lvlText w:val="o"/>
+      <w:lvlJc w:val="left"/>
+      <w:pPr>
+        <w:ind w:left="3600" w:hanging="360"/>
+      </w:pPr>
+      <w:rPr>
+        <w:rFonts w:ascii="Courier New" w:hAnsi="Courier New" w:cs="Courier New" w:hint="default"/>
+      </w:rPr>
+    </w:lvl>
+    <w:lvl w:ilvl="5" w:tplc="04090005" w:tentative="1">
+      <w:start w:val="1"/>
+      <w:numFmt w:val="bullet"/>
+      <w:lvlText w:val=""/>
+      <w:lvlJc w:val="left"/>
+      <w:pPr>
+        <w:ind w:left="4320" w:hanging="360"/>
+      </w:pPr>
+      <w:rPr>
+        <w:rFonts w:ascii="Wingdings" w:hAnsi="Wingdings" w:hint="default"/>
+      </w:rPr>
+    </w:lvl>
+    <w:lvl w:ilvl="6" w:tplc="04090001" w:tentative="1">
+      <w:start w:val="1"/>
+      <w:numFmt w:val="bullet"/>
+      <w:lvlText w:val=""/>
+      <w:lvlJc w:val="left"/>
+      <w:pPr>
+        <w:ind w:left="5040" w:hanging="360"/>
+      </w:pPr>
+      <w:rPr>
+        <w:rFonts w:ascii="Symbol" w:hAnsi="Symbol" w:hint="default"/>
+      </w:rPr>
+    </w:lvl>
+    <w:lvl w:ilvl="7" w:tplc="04090003" w:tentative="1">
+      <w:start w:val="1"/>
+      <w:numFmt w:val="bullet"/>
+      <w:lvlText w:val="o"/>
+      <w:lvlJc w:val="left"/>
+      <w:pPr>
+        <w:ind w:left="5760" w:hanging="360"/>
+      </w:pPr>
+      <w:rPr>
+        <w:rFonts w:ascii="Courier New" w:hAnsi="Courier New" w:cs="Courier New" w:hint="default"/>
+      </w:rPr>
+    </w:lvl>
+    <w:lvl w:ilvl="8" w:tplc="04090005" w:tentative="1">
+      <w:start w:val="1"/>
+      <w:numFmt w:val="bullet"/>
+      <w:lvlText w:val=""/>
+      <w:lvlJc w:val="left"/>
+      <w:pPr>
+        <w:ind w:left="6480" w:hanging="360"/>
+      </w:pPr>
+      <w:rPr>
+        <w:rFonts w:ascii="Wingdings" w:hAnsi="Wingdings" w:hint="default"/>
+      </w:rPr>
+    </w:lvl>
+  </w:abstractNum>
+  <w:abstractNum w:abstractNumId="5" w15:restartNumberingAfterBreak="0">
+    <w:nsid w:val="1E683A42"/>
+    <w:multiLevelType w:val="hybridMultilevel"/>
+    <w:tmpl w:val="7250D724"/>
     <w:lvl w:ilvl="0" w:tplc="04090001">
       <w:start w:val="1"/>
       <w:numFmt w:val="bullet"/>
@@ -15615,11 +16038,100 @@
       </w:rPr>
     </w:lvl>
   </w:abstractNum>
-  <w:abstractNum w:abstractNumId="5" w15:restartNumberingAfterBreak="0">
-    <w:nsid w:val="10F24950"/>
+  <w:abstractNum w:abstractNumId="6" w15:restartNumberingAfterBreak="0">
+    <w:nsid w:val="2F447F2B"/>
     <w:multiLevelType w:val="hybridMultilevel"/>
-    <w:tmpl w:val="0ABC18AA"/>
-    <w:lvl w:ilvl="0" w:tplc="46E2BADC">
+    <w:tmpl w:val="575A6FCC"/>
+    <w:lvl w:ilvl="0" w:tplc="0409000F">
+      <w:start w:val="1"/>
+      <w:numFmt w:val="decimal"/>
+      <w:lvlText w:val="%1."/>
+      <w:lvlJc w:val="left"/>
+      <w:pPr>
+        <w:ind w:left="720" w:hanging="360"/>
+      </w:pPr>
+      <w:rPr>
+        <w:rFonts w:hint="default"/>
+      </w:rPr>
+    </w:lvl>
+    <w:lvl w:ilvl="1" w:tplc="04090019" w:tentative="1">
+      <w:start w:val="1"/>
+      <w:numFmt w:val="lowerLetter"/>
+      <w:lvlText w:val="%2."/>
+      <w:lvlJc w:val="left"/>
+      <w:pPr>
+        <w:ind w:left="1440" w:hanging="360"/>
+      </w:pPr>
+    </w:lvl>
+    <w:lvl w:ilvl="2" w:tplc="0409001B" w:tentative="1">
+      <w:start w:val="1"/>
+      <w:numFmt w:val="lowerRoman"/>
+      <w:lvlText w:val="%3."/>
+      <w:lvlJc w:val="right"/>
+      <w:pPr>
+        <w:ind w:left="2160" w:hanging="180"/>
+      </w:pPr>
+    </w:lvl>
+    <w:lvl w:ilvl="3" w:tplc="0409000F" w:tentative="1">
+      <w:start w:val="1"/>
+      <w:numFmt w:val="decimal"/>
+      <w:lvlText w:val="%4."/>
+      <w:lvlJc w:val="left"/>
+      <w:pPr>
+        <w:ind w:left="2880" w:hanging="360"/>
+      </w:pPr>
+    </w:lvl>
+    <w:lvl w:ilvl="4" w:tplc="04090019" w:tentative="1">
+      <w:start w:val="1"/>
+      <w:numFmt w:val="lowerLetter"/>
+      <w:lvlText w:val="%5."/>
+      <w:lvlJc w:val="left"/>
+      <w:pPr>
+        <w:ind w:left="3600" w:hanging="360"/>
+      </w:pPr>
+    </w:lvl>
+    <w:lvl w:ilvl="5" w:tplc="0409001B" w:tentative="1">
+      <w:start w:val="1"/>
+      <w:numFmt w:val="lowerRoman"/>
+      <w:lvlText w:val="%6."/>
+      <w:lvlJc w:val="right"/>
+      <w:pPr>
+        <w:ind w:left="4320" w:hanging="180"/>
+      </w:pPr>
+    </w:lvl>
+    <w:lvl w:ilvl="6" w:tplc="0409000F" w:tentative="1">
+      <w:start w:val="1"/>
+      <w:numFmt w:val="decimal"/>
+      <w:lvlText w:val="%7."/>
+      <w:lvlJc w:val="left"/>
+      <w:pPr>
+        <w:ind w:left="5040" w:hanging="360"/>
+      </w:pPr>
+    </w:lvl>
+    <w:lvl w:ilvl="7" w:tplc="04090019" w:tentative="1">
+      <w:start w:val="1"/>
+      <w:numFmt w:val="lowerLetter"/>
+      <w:lvlText w:val="%8."/>
+      <w:lvlJc w:val="left"/>
+      <w:pPr>
+        <w:ind w:left="5760" w:hanging="360"/>
+      </w:pPr>
+    </w:lvl>
+    <w:lvl w:ilvl="8" w:tplc="0409001B" w:tentative="1">
+      <w:start w:val="1"/>
+      <w:numFmt w:val="lowerRoman"/>
+      <w:lvlText w:val="%9."/>
+      <w:lvlJc w:val="right"/>
+      <w:pPr>
+        <w:ind w:left="6480" w:hanging="180"/>
+      </w:pPr>
+    </w:lvl>
+  </w:abstractNum>
+  <w:abstractNum w:abstractNumId="7" w15:restartNumberingAfterBreak="0">
+    <w:nsid w:val="373C42DA"/>
+    <w:multiLevelType w:val="hybridMultilevel"/>
+    <w:tmpl w:val="D04EED78"/>
+    <w:lvl w:ilvl="0" w:tplc="C980E2B4">
       <w:start w:val="3"/>
       <w:numFmt w:val="bullet"/>
       <w:lvlText w:val="-"/>
@@ -15631,7 +16143,7 @@
         <w:rFonts w:ascii="Arial" w:eastAsia="Times New Roman" w:hAnsi="Arial" w:cs="Arial" w:hint="default"/>
       </w:rPr>
     </w:lvl>
-    <w:lvl w:ilvl="1" w:tplc="04090003" w:tentative="1">
+    <w:lvl w:ilvl="1" w:tplc="04090003">
       <w:start w:val="1"/>
       <w:numFmt w:val="bullet"/>
       <w:lvlText w:val="o"/>
@@ -15728,325 +16240,10 @@
       </w:rPr>
     </w:lvl>
   </w:abstractNum>
-  <w:abstractNum w:abstractNumId="6" w15:restartNumberingAfterBreak="0">
-    <w:nsid w:val="1E683A42"/>
-    <w:multiLevelType w:val="hybridMultilevel"/>
-    <w:tmpl w:val="7250D724"/>
-    <w:lvl w:ilvl="0" w:tplc="04090001">
-      <w:start w:val="1"/>
-      <w:numFmt w:val="bullet"/>
-      <w:lvlText w:val=""/>
-      <w:lvlJc w:val="left"/>
-      <w:pPr>
-        <w:ind w:left="720" w:hanging="360"/>
-      </w:pPr>
-      <w:rPr>
-        <w:rFonts w:ascii="Symbol" w:hAnsi="Symbol" w:hint="default"/>
-      </w:rPr>
-    </w:lvl>
-    <w:lvl w:ilvl="1" w:tplc="04090003" w:tentative="1">
-      <w:start w:val="1"/>
-      <w:numFmt w:val="bullet"/>
-      <w:lvlText w:val="o"/>
-      <w:lvlJc w:val="left"/>
-      <w:pPr>
-        <w:ind w:left="1440" w:hanging="360"/>
-      </w:pPr>
-      <w:rPr>
-        <w:rFonts w:ascii="Courier New" w:hAnsi="Courier New" w:cs="Courier New" w:hint="default"/>
-      </w:rPr>
-    </w:lvl>
-    <w:lvl w:ilvl="2" w:tplc="04090005" w:tentative="1">
-      <w:start w:val="1"/>
-      <w:numFmt w:val="bullet"/>
-      <w:lvlText w:val=""/>
-      <w:lvlJc w:val="left"/>
-      <w:pPr>
-        <w:ind w:left="2160" w:hanging="360"/>
-      </w:pPr>
-      <w:rPr>
-        <w:rFonts w:ascii="Wingdings" w:hAnsi="Wingdings" w:hint="default"/>
-      </w:rPr>
-    </w:lvl>
-    <w:lvl w:ilvl="3" w:tplc="04090001" w:tentative="1">
-      <w:start w:val="1"/>
-      <w:numFmt w:val="bullet"/>
-      <w:lvlText w:val=""/>
-      <w:lvlJc w:val="left"/>
-      <w:pPr>
-        <w:ind w:left="2880" w:hanging="360"/>
-      </w:pPr>
-      <w:rPr>
-        <w:rFonts w:ascii="Symbol" w:hAnsi="Symbol" w:hint="default"/>
-      </w:rPr>
-    </w:lvl>
-    <w:lvl w:ilvl="4" w:tplc="04090003" w:tentative="1">
-      <w:start w:val="1"/>
-      <w:numFmt w:val="bullet"/>
-      <w:lvlText w:val="o"/>
-      <w:lvlJc w:val="left"/>
-      <w:pPr>
-        <w:ind w:left="3600" w:hanging="360"/>
-      </w:pPr>
-      <w:rPr>
-        <w:rFonts w:ascii="Courier New" w:hAnsi="Courier New" w:cs="Courier New" w:hint="default"/>
-      </w:rPr>
-    </w:lvl>
-    <w:lvl w:ilvl="5" w:tplc="04090005" w:tentative="1">
-      <w:start w:val="1"/>
-      <w:numFmt w:val="bullet"/>
-      <w:lvlText w:val=""/>
-      <w:lvlJc w:val="left"/>
-      <w:pPr>
-        <w:ind w:left="4320" w:hanging="360"/>
-      </w:pPr>
-      <w:rPr>
-        <w:rFonts w:ascii="Wingdings" w:hAnsi="Wingdings" w:hint="default"/>
-      </w:rPr>
-    </w:lvl>
-    <w:lvl w:ilvl="6" w:tplc="04090001" w:tentative="1">
-      <w:start w:val="1"/>
-      <w:numFmt w:val="bullet"/>
-      <w:lvlText w:val=""/>
-      <w:lvlJc w:val="left"/>
-      <w:pPr>
-        <w:ind w:left="5040" w:hanging="360"/>
-      </w:pPr>
-      <w:rPr>
-        <w:rFonts w:ascii="Symbol" w:hAnsi="Symbol" w:hint="default"/>
-      </w:rPr>
-    </w:lvl>
-    <w:lvl w:ilvl="7" w:tplc="04090003" w:tentative="1">
-      <w:start w:val="1"/>
-      <w:numFmt w:val="bullet"/>
-      <w:lvlText w:val="o"/>
-      <w:lvlJc w:val="left"/>
-      <w:pPr>
-        <w:ind w:left="5760" w:hanging="360"/>
-      </w:pPr>
-      <w:rPr>
-        <w:rFonts w:ascii="Courier New" w:hAnsi="Courier New" w:cs="Courier New" w:hint="default"/>
-      </w:rPr>
-    </w:lvl>
-    <w:lvl w:ilvl="8" w:tplc="04090005" w:tentative="1">
-      <w:start w:val="1"/>
-      <w:numFmt w:val="bullet"/>
-      <w:lvlText w:val=""/>
-      <w:lvlJc w:val="left"/>
-      <w:pPr>
-        <w:ind w:left="6480" w:hanging="360"/>
-      </w:pPr>
-      <w:rPr>
-        <w:rFonts w:ascii="Wingdings" w:hAnsi="Wingdings" w:hint="default"/>
-      </w:rPr>
-    </w:lvl>
-  </w:abstractNum>
-  <w:abstractNum w:abstractNumId="7" w15:restartNumberingAfterBreak="0">
-    <w:nsid w:val="2F447F2B"/>
-    <w:multiLevelType w:val="hybridMultilevel"/>
-    <w:tmpl w:val="575A6FCC"/>
-    <w:lvl w:ilvl="0" w:tplc="0409000F">
-      <w:start w:val="1"/>
-      <w:numFmt w:val="decimal"/>
-      <w:lvlText w:val="%1."/>
-      <w:lvlJc w:val="left"/>
-      <w:pPr>
-        <w:ind w:left="720" w:hanging="360"/>
-      </w:pPr>
-      <w:rPr>
-        <w:rFonts w:hint="default"/>
-      </w:rPr>
-    </w:lvl>
-    <w:lvl w:ilvl="1" w:tplc="04090019" w:tentative="1">
-      <w:start w:val="1"/>
-      <w:numFmt w:val="lowerLetter"/>
-      <w:lvlText w:val="%2."/>
-      <w:lvlJc w:val="left"/>
-      <w:pPr>
-        <w:ind w:left="1440" w:hanging="360"/>
-      </w:pPr>
-    </w:lvl>
-    <w:lvl w:ilvl="2" w:tplc="0409001B" w:tentative="1">
-      <w:start w:val="1"/>
-      <w:numFmt w:val="lowerRoman"/>
-      <w:lvlText w:val="%3."/>
-      <w:lvlJc w:val="right"/>
-      <w:pPr>
-        <w:ind w:left="2160" w:hanging="180"/>
-      </w:pPr>
-    </w:lvl>
-    <w:lvl w:ilvl="3" w:tplc="0409000F" w:tentative="1">
-      <w:start w:val="1"/>
-      <w:numFmt w:val="decimal"/>
-      <w:lvlText w:val="%4."/>
-      <w:lvlJc w:val="left"/>
-      <w:pPr>
-        <w:ind w:left="2880" w:hanging="360"/>
-      </w:pPr>
-    </w:lvl>
-    <w:lvl w:ilvl="4" w:tplc="04090019" w:tentative="1">
-      <w:start w:val="1"/>
-      <w:numFmt w:val="lowerLetter"/>
-      <w:lvlText w:val="%5."/>
-      <w:lvlJc w:val="left"/>
-      <w:pPr>
-        <w:ind w:left="3600" w:hanging="360"/>
-      </w:pPr>
-    </w:lvl>
-    <w:lvl w:ilvl="5" w:tplc="0409001B" w:tentative="1">
-      <w:start w:val="1"/>
-      <w:numFmt w:val="lowerRoman"/>
-      <w:lvlText w:val="%6."/>
-      <w:lvlJc w:val="right"/>
-      <w:pPr>
-        <w:ind w:left="4320" w:hanging="180"/>
-      </w:pPr>
-    </w:lvl>
-    <w:lvl w:ilvl="6" w:tplc="0409000F" w:tentative="1">
-      <w:start w:val="1"/>
-      <w:numFmt w:val="decimal"/>
-      <w:lvlText w:val="%7."/>
-      <w:lvlJc w:val="left"/>
-      <w:pPr>
-        <w:ind w:left="5040" w:hanging="360"/>
-      </w:pPr>
-    </w:lvl>
-    <w:lvl w:ilvl="7" w:tplc="04090019" w:tentative="1">
-      <w:start w:val="1"/>
-      <w:numFmt w:val="lowerLetter"/>
-      <w:lvlText w:val="%8."/>
-      <w:lvlJc w:val="left"/>
-      <w:pPr>
-        <w:ind w:left="5760" w:hanging="360"/>
-      </w:pPr>
-    </w:lvl>
-    <w:lvl w:ilvl="8" w:tplc="0409001B" w:tentative="1">
-      <w:start w:val="1"/>
-      <w:numFmt w:val="lowerRoman"/>
-      <w:lvlText w:val="%9."/>
-      <w:lvlJc w:val="right"/>
-      <w:pPr>
-        <w:ind w:left="6480" w:hanging="180"/>
-      </w:pPr>
-    </w:lvl>
-  </w:abstractNum>
   <w:abstractNum w:abstractNumId="8" w15:restartNumberingAfterBreak="0">
-    <w:nsid w:val="373C42DA"/>
-    <w:multiLevelType w:val="hybridMultilevel"/>
-    <w:tmpl w:val="D04EED78"/>
-    <w:lvl w:ilvl="0" w:tplc="C980E2B4">
-      <w:start w:val="3"/>
-      <w:numFmt w:val="bullet"/>
-      <w:lvlText w:val="-"/>
-      <w:lvlJc w:val="left"/>
-      <w:pPr>
-        <w:ind w:left="720" w:hanging="360"/>
-      </w:pPr>
-      <w:rPr>
-        <w:rFonts w:ascii="Arial" w:eastAsia="Times New Roman" w:hAnsi="Arial" w:cs="Arial" w:hint="default"/>
-      </w:rPr>
-    </w:lvl>
-    <w:lvl w:ilvl="1" w:tplc="04090003">
-      <w:start w:val="1"/>
-      <w:numFmt w:val="bullet"/>
-      <w:lvlText w:val="o"/>
-      <w:lvlJc w:val="left"/>
-      <w:pPr>
-        <w:ind w:left="1440" w:hanging="360"/>
-      </w:pPr>
-      <w:rPr>
-        <w:rFonts w:ascii="Courier New" w:hAnsi="Courier New" w:cs="Courier New" w:hint="default"/>
-      </w:rPr>
-    </w:lvl>
-    <w:lvl w:ilvl="2" w:tplc="04090005" w:tentative="1">
-      <w:start w:val="1"/>
-      <w:numFmt w:val="bullet"/>
-      <w:lvlText w:val=""/>
-      <w:lvlJc w:val="left"/>
-      <w:pPr>
-        <w:ind w:left="2160" w:hanging="360"/>
-      </w:pPr>
-      <w:rPr>
-        <w:rFonts w:ascii="Wingdings" w:hAnsi="Wingdings" w:hint="default"/>
-      </w:rPr>
-    </w:lvl>
-    <w:lvl w:ilvl="3" w:tplc="04090001" w:tentative="1">
-      <w:start w:val="1"/>
-      <w:numFmt w:val="bullet"/>
-      <w:lvlText w:val=""/>
-      <w:lvlJc w:val="left"/>
-      <w:pPr>
-        <w:ind w:left="2880" w:hanging="360"/>
-      </w:pPr>
-      <w:rPr>
-        <w:rFonts w:ascii="Symbol" w:hAnsi="Symbol" w:hint="default"/>
-      </w:rPr>
-    </w:lvl>
-    <w:lvl w:ilvl="4" w:tplc="04090003" w:tentative="1">
-      <w:start w:val="1"/>
-      <w:numFmt w:val="bullet"/>
-      <w:lvlText w:val="o"/>
-      <w:lvlJc w:val="left"/>
-      <w:pPr>
-        <w:ind w:left="3600" w:hanging="360"/>
-      </w:pPr>
-      <w:rPr>
-        <w:rFonts w:ascii="Courier New" w:hAnsi="Courier New" w:cs="Courier New" w:hint="default"/>
-      </w:rPr>
-    </w:lvl>
-    <w:lvl w:ilvl="5" w:tplc="04090005" w:tentative="1">
-      <w:start w:val="1"/>
-      <w:numFmt w:val="bullet"/>
-      <w:lvlText w:val=""/>
-      <w:lvlJc w:val="left"/>
-      <w:pPr>
-        <w:ind w:left="4320" w:hanging="360"/>
-      </w:pPr>
-      <w:rPr>
-        <w:rFonts w:ascii="Wingdings" w:hAnsi="Wingdings" w:hint="default"/>
-      </w:rPr>
-    </w:lvl>
-    <w:lvl w:ilvl="6" w:tplc="04090001" w:tentative="1">
-      <w:start w:val="1"/>
-      <w:numFmt w:val="bullet"/>
-      <w:lvlText w:val=""/>
-      <w:lvlJc w:val="left"/>
-      <w:pPr>
-        <w:ind w:left="5040" w:hanging="360"/>
-      </w:pPr>
-      <w:rPr>
-        <w:rFonts w:ascii="Symbol" w:hAnsi="Symbol" w:hint="default"/>
-      </w:rPr>
-    </w:lvl>
-    <w:lvl w:ilvl="7" w:tplc="04090003" w:tentative="1">
-      <w:start w:val="1"/>
-      <w:numFmt w:val="bullet"/>
-      <w:lvlText w:val="o"/>
-      <w:lvlJc w:val="left"/>
-      <w:pPr>
-        <w:ind w:left="5760" w:hanging="360"/>
-      </w:pPr>
-      <w:rPr>
-        <w:rFonts w:ascii="Courier New" w:hAnsi="Courier New" w:cs="Courier New" w:hint="default"/>
-      </w:rPr>
-    </w:lvl>
-    <w:lvl w:ilvl="8" w:tplc="04090005" w:tentative="1">
-      <w:start w:val="1"/>
-      <w:numFmt w:val="bullet"/>
-      <w:lvlText w:val=""/>
-      <w:lvlJc w:val="left"/>
-      <w:pPr>
-        <w:ind w:left="6480" w:hanging="360"/>
-      </w:pPr>
-      <w:rPr>
-        <w:rFonts w:ascii="Wingdings" w:hAnsi="Wingdings" w:hint="default"/>
-      </w:rPr>
-    </w:lvl>
-  </w:abstractNum>
-  <w:abstractNum w:abstractNumId="9" w15:restartNumberingAfterBreak="0">
     <w:nsid w:val="514A4AEC"/>
     <w:multiLevelType w:val="multilevel"/>
-    <w:tmpl w:val="27428544"/>
+    <w:tmpl w:val="14B83FE6"/>
     <w:lvl w:ilvl="0">
       <w:start w:val="1"/>
       <w:numFmt w:val="decimal"/>
@@ -16090,10 +16287,6 @@
         </w:tabs>
         <w:ind w:left="720" w:hanging="720"/>
       </w:pPr>
-      <w:rPr>
-        <w:sz w:val="24"/>
-        <w:szCs w:val="24"/>
-      </w:rPr>
     </w:lvl>
     <w:lvl w:ilvl="3">
       <w:start w:val="1"/>
@@ -16168,7 +16361,7 @@
       </w:pPr>
     </w:lvl>
   </w:abstractNum>
-  <w:abstractNum w:abstractNumId="10" w15:restartNumberingAfterBreak="0">
+  <w:abstractNum w:abstractNumId="9" w15:restartNumberingAfterBreak="0">
     <w:nsid w:val="549652E1"/>
     <w:multiLevelType w:val="multilevel"/>
     <w:tmpl w:val="A1E68926"/>
@@ -16308,7 +16501,7 @@
       </w:rPr>
     </w:lvl>
   </w:abstractNum>
-  <w:abstractNum w:abstractNumId="11" w15:restartNumberingAfterBreak="0">
+  <w:abstractNum w:abstractNumId="10" w15:restartNumberingAfterBreak="0">
     <w:nsid w:val="63D069BE"/>
     <w:multiLevelType w:val="multilevel"/>
     <w:tmpl w:val="E276436A"/>
@@ -16441,22 +16634,22 @@
     </w:lvl>
   </w:abstractNum>
   <w:num w:numId="1">
-    <w:abstractNumId w:val="11"/>
+    <w:abstractNumId w:val="10"/>
   </w:num>
   <w:num w:numId="2">
+    <w:abstractNumId w:val="8"/>
+  </w:num>
+  <w:num w:numId="3">
     <w:abstractNumId w:val="9"/>
   </w:num>
-  <w:num w:numId="3">
-    <w:abstractNumId w:val="10"/>
-  </w:num>
   <w:num w:numId="4">
-    <w:abstractNumId w:val="8"/>
+    <w:abstractNumId w:val="7"/>
   </w:num>
   <w:num w:numId="5">
-    <w:abstractNumId w:val="5"/>
+    <w:abstractNumId w:val="4"/>
   </w:num>
   <w:num w:numId="6">
-    <w:abstractNumId w:val="6"/>
+    <w:abstractNumId w:val="5"/>
   </w:num>
   <w:num w:numId="7">
     <w:abstractNumId w:val="0"/>
@@ -16471,10 +16664,7 @@
     <w:abstractNumId w:val="3"/>
   </w:num>
   <w:num w:numId="11">
-    <w:abstractNumId w:val="7"/>
-  </w:num>
-  <w:num w:numId="12">
-    <w:abstractNumId w:val="4"/>
+    <w:abstractNumId w:val="6"/>
   </w:num>
 </w:numbering>
 </file>
@@ -17578,7 +17768,7 @@
     <w:basedOn w:val="Normal"/>
     <w:uiPriority w:val="34"/>
     <w:qFormat/>
-    <w:rsid w:val="00031C56"/>
+    <w:rsid w:val="007F6435"/>
     <w:pPr>
       <w:ind w:left="720"/>
       <w:contextualSpacing/>

</xml_diff>

<commit_message>
Added table of contents header to srs
</commit_message>
<xml_diff>
--- a/SRS_DOC.docx
+++ b/SRS_DOC.docx
@@ -156,14 +156,12 @@
       <w:r>
         <w:t xml:space="preserve">Group Name: </w:t>
       </w:r>
-      <w:proofErr w:type="spellStart"/>
       <w:r>
         <w:rPr>
           <w:sz w:val="22"/>
         </w:rPr>
         <w:t>codeTeachers</w:t>
       </w:r>
-      <w:proofErr w:type="spellEnd"/>
     </w:p>
     <w:tbl>
       <w:tblPr>
@@ -726,6 +724,7 @@
           <w:docPartUnique/>
         </w:docPartObj>
       </w:sdtPr>
+      <w:sdtEndPr/>
       <w:sdtContent>
         <w:p>
           <w:pPr>
@@ -737,9 +736,19 @@
               <w:right w:val="single" w:sz="4" w:space="4" w:color="000000"/>
             </w:pBdr>
             <w:shd w:val="clear" w:color="auto" w:fill="4C4C4C"/>
-            <w:spacing w:before="0"/>
             <w:jc w:val="center"/>
+            <w:rPr>
+              <w:rFonts w:ascii="Arial" w:hAnsi="Arial"/>
+              <w:color w:val="FFFFFF"/>
+            </w:rPr>
           </w:pPr>
+          <w:r>
+            <w:rPr>
+              <w:rFonts w:ascii="Arial" w:hAnsi="Arial"/>
+              <w:color w:val="FFFFFF"/>
+            </w:rPr>
+            <w:t>Table of Contents</w:t>
+          </w:r>
           <w:r>
             <w:fldChar w:fldCharType="begin"/>
           </w:r>
@@ -1903,18 +1912,8 @@
                 <w:sz w:val="22"/>
                 <w:szCs w:val="22"/>
               </w:rPr>
-              <w:t xml:space="preserve">Ethan </w:t>
+              <w:t>Ethan Pongon</w:t>
             </w:r>
-            <w:proofErr w:type="spellStart"/>
-            <w:r>
-              <w:rPr>
-                <w:rFonts w:ascii="Arial" w:hAnsi="Arial" w:cs="Arial"/>
-                <w:sz w:val="22"/>
-                <w:szCs w:val="22"/>
-              </w:rPr>
-              <w:t>Pongon</w:t>
-            </w:r>
-            <w:proofErr w:type="spellEnd"/>
           </w:p>
           <w:p>
             <w:pPr>
@@ -2220,23 +2219,7 @@
           <w:i w:val="0"/>
           <w:iCs w:val="0"/>
         </w:rPr>
-        <w:t xml:space="preserve">1.0 will be created by the </w:t>
-      </w:r>
-      <w:proofErr w:type="spellStart"/>
-      <w:r>
-        <w:rPr>
-          <w:i w:val="0"/>
-          <w:iCs w:val="0"/>
-        </w:rPr>
-        <w:t>codeTeachers</w:t>
-      </w:r>
-      <w:proofErr w:type="spellEnd"/>
-      <w:r>
-        <w:rPr>
-          <w:i w:val="0"/>
-          <w:iCs w:val="0"/>
-        </w:rPr>
-        <w:t xml:space="preserve"> group, who will also be responsible for this document. </w:t>
+        <w:t xml:space="preserve">1.0 will be created by the codeTeachers group, who will also be responsible for this document. </w:t>
       </w:r>
     </w:p>
     <w:p>
@@ -2296,23 +2279,7 @@
           <w:i w:val="0"/>
           <w:iCs w:val="0"/>
         </w:rPr>
-        <w:t xml:space="preserve">. To implement the concepts studied in the lessons, users will be able to write and run code directly on the website. Once a user has correctly implemented the concept from the </w:t>
-      </w:r>
-      <w:proofErr w:type="gramStart"/>
-      <w:r>
-        <w:rPr>
-          <w:i w:val="0"/>
-          <w:iCs w:val="0"/>
-        </w:rPr>
-        <w:t>lesson</w:t>
-      </w:r>
-      <w:proofErr w:type="gramEnd"/>
-      <w:r>
-        <w:rPr>
-          <w:i w:val="0"/>
-          <w:iCs w:val="0"/>
-        </w:rPr>
-        <w:t xml:space="preserve"> they are working on they will be allowed to continue to the next lesson. The goal of the product is to reduce the roadblocks someone may encounter while trying to learn C programming, for example having to learn how to compile and run code from the terminal. Another benefit of the product is that users will </w:t>
+        <w:t xml:space="preserve">. To implement the concepts studied in the lessons, users will be able to write and run code directly on the website. Once a user has correctly implemented the concept from the lesson they are working on they will be allowed to continue to the next lesson. The goal of the product is to reduce the roadblocks someone may encounter while trying to learn C programming, for example having to learn how to compile and run code from the terminal. Another benefit of the product is that users will </w:t>
       </w:r>
       <w:r>
         <w:rPr>
@@ -2440,7 +2407,6 @@
           <w:iCs w:val="0"/>
         </w:rPr>
       </w:pPr>
-      <w:proofErr w:type="spellStart"/>
       <w:r>
         <w:rPr>
           <w:b/>
@@ -2450,7 +2416,6 @@
         </w:rPr>
         <w:t>a.out</w:t>
       </w:r>
-      <w:proofErr w:type="spellEnd"/>
       <w:r>
         <w:rPr>
           <w:i w:val="0"/>
@@ -2527,7 +2492,6 @@
           <w:iCs w:val="0"/>
         </w:rPr>
       </w:pPr>
-      <w:proofErr w:type="spellStart"/>
       <w:r>
         <w:rPr>
           <w:b/>
@@ -2537,7 +2501,6 @@
         </w:rPr>
         <w:t>encryptor</w:t>
       </w:r>
-      <w:proofErr w:type="spellEnd"/>
       <w:r>
         <w:rPr>
           <w:i w:val="0"/>
@@ -2676,9 +2639,39 @@
           <w:i w:val="0"/>
           <w:iCs w:val="0"/>
         </w:rPr>
-        <w:t>esson#_</w:t>
-      </w:r>
-      <w:proofErr w:type="spellStart"/>
+        <w:t>esson#_tests.c</w:t>
+      </w:r>
+      <w:r>
+        <w:rPr>
+          <w:i w:val="0"/>
+          <w:iCs w:val="0"/>
+        </w:rPr>
+        <w:t xml:space="preserve">: </w:t>
+      </w:r>
+      <w:r>
+        <w:rPr>
+          <w:i w:val="0"/>
+          <w:iCs w:val="0"/>
+        </w:rPr>
+        <w:t>l</w:t>
+      </w:r>
+      <w:r>
+        <w:rPr>
+          <w:i w:val="0"/>
+          <w:iCs w:val="0"/>
+        </w:rPr>
+        <w:t>esson#_tests.c files are test files written in C to be used for testing user entered code.</w:t>
+      </w:r>
+    </w:p>
+    <w:p>
+      <w:pPr>
+        <w:pStyle w:val="template"/>
+        <w:jc w:val="both"/>
+        <w:rPr>
+          <w:i w:val="0"/>
+          <w:iCs w:val="0"/>
+        </w:rPr>
+      </w:pPr>
       <w:r>
         <w:rPr>
           <w:b/>
@@ -2686,45 +2679,14 @@
           <w:i w:val="0"/>
           <w:iCs w:val="0"/>
         </w:rPr>
-        <w:t>tests.c</w:t>
-      </w:r>
-      <w:proofErr w:type="spellEnd"/>
-      <w:r>
-        <w:rPr>
-          <w:i w:val="0"/>
-          <w:iCs w:val="0"/>
-        </w:rPr>
-        <w:t xml:space="preserve">: </w:t>
-      </w:r>
-      <w:r>
-        <w:rPr>
-          <w:i w:val="0"/>
-          <w:iCs w:val="0"/>
-        </w:rPr>
-        <w:t>l</w:t>
-      </w:r>
-      <w:r>
-        <w:rPr>
-          <w:i w:val="0"/>
-          <w:iCs w:val="0"/>
-        </w:rPr>
-        <w:t>esson#_</w:t>
-      </w:r>
-      <w:proofErr w:type="spellStart"/>
-      <w:r>
-        <w:rPr>
-          <w:i w:val="0"/>
-          <w:iCs w:val="0"/>
-        </w:rPr>
-        <w:t>tests.c</w:t>
-      </w:r>
-      <w:proofErr w:type="spellEnd"/>
-      <w:r>
-        <w:rPr>
-          <w:i w:val="0"/>
-          <w:iCs w:val="0"/>
-        </w:rPr>
-        <w:t xml:space="preserve"> files are test files written in C to be used for testing user entered code.</w:t>
+        <w:t>Node.js</w:t>
+      </w:r>
+      <w:r>
+        <w:rPr>
+          <w:i w:val="0"/>
+          <w:iCs w:val="0"/>
+        </w:rPr>
+        <w:t xml:space="preserve">: An asynchronous JavaScript runtime used to run the C-Teaching-Website. </w:t>
       </w:r>
     </w:p>
     <w:p>
@@ -2743,102 +2705,49 @@
           <w:i w:val="0"/>
           <w:iCs w:val="0"/>
         </w:rPr>
-        <w:t>Node.js</w:t>
-      </w:r>
-      <w:r>
-        <w:rPr>
-          <w:i w:val="0"/>
-          <w:iCs w:val="0"/>
-        </w:rPr>
-        <w:t xml:space="preserve">: An asynchronous JavaScript runtime used to run the C-Teaching-Website. </w:t>
+        <w:t>//#B</w:t>
+      </w:r>
+      <w:r>
+        <w:rPr>
+          <w:i w:val="0"/>
+          <w:iCs w:val="0"/>
+        </w:rPr>
+        <w:t xml:space="preserve">: A symbol used to split </w:t>
+      </w:r>
+      <w:r>
+        <w:rPr>
+          <w:i w:val="0"/>
+          <w:iCs w:val="0"/>
+        </w:rPr>
+        <w:t xml:space="preserve">a </w:t>
+      </w:r>
+      <w:r>
+        <w:rPr>
+          <w:i w:val="0"/>
+          <w:iCs w:val="0"/>
+        </w:rPr>
+        <w:t xml:space="preserve">lesson#_tests.c file into two strings. </w:t>
       </w:r>
     </w:p>
     <w:p>
       <w:pPr>
         <w:pStyle w:val="template"/>
         <w:jc w:val="both"/>
-        <w:rPr>
-          <w:i w:val="0"/>
-          <w:iCs w:val="0"/>
-        </w:rPr>
-      </w:pPr>
-      <w:r>
         <w:rPr>
           <w:b/>
           <w:bCs/>
           <w:i w:val="0"/>
           <w:iCs w:val="0"/>
         </w:rPr>
-        <w:t>//#B</w:t>
-      </w:r>
-      <w:r>
-        <w:rPr>
-          <w:i w:val="0"/>
-          <w:iCs w:val="0"/>
-        </w:rPr>
-        <w:t xml:space="preserve">: A symbol used to split </w:t>
-      </w:r>
-      <w:r>
-        <w:rPr>
-          <w:i w:val="0"/>
-          <w:iCs w:val="0"/>
-        </w:rPr>
-        <w:t xml:space="preserve">a </w:t>
-      </w:r>
-      <w:r>
-        <w:rPr>
-          <w:i w:val="0"/>
-          <w:iCs w:val="0"/>
-        </w:rPr>
-        <w:t>lesson#_</w:t>
-      </w:r>
-      <w:proofErr w:type="spellStart"/>
-      <w:r>
-        <w:rPr>
-          <w:i w:val="0"/>
-          <w:iCs w:val="0"/>
-        </w:rPr>
-        <w:t>tests.c</w:t>
-      </w:r>
-      <w:proofErr w:type="spellEnd"/>
-      <w:r>
-        <w:rPr>
-          <w:i w:val="0"/>
-          <w:iCs w:val="0"/>
-        </w:rPr>
-        <w:t xml:space="preserve"> file into two strings. </w:t>
-      </w:r>
-    </w:p>
-    <w:p>
-      <w:pPr>
-        <w:pStyle w:val="template"/>
-        <w:jc w:val="both"/>
+      </w:pPr>
+      <w:r>
         <w:rPr>
           <w:b/>
           <w:bCs/>
           <w:i w:val="0"/>
           <w:iCs w:val="0"/>
         </w:rPr>
-      </w:pPr>
-      <w:proofErr w:type="spellStart"/>
-      <w:r>
-        <w:rPr>
-          <w:b/>
-          <w:bCs/>
-          <w:i w:val="0"/>
-          <w:iCs w:val="0"/>
-        </w:rPr>
-        <w:t>passchk</w:t>
-      </w:r>
-      <w:proofErr w:type="spellEnd"/>
-      <w:r>
-        <w:rPr>
-          <w:b/>
-          <w:bCs/>
-          <w:i w:val="0"/>
-          <w:iCs w:val="0"/>
-        </w:rPr>
-        <w:t xml:space="preserve">: </w:t>
+        <w:t xml:space="preserve">passchk: </w:t>
       </w:r>
       <w:r>
         <w:rPr>
@@ -2929,23 +2838,7 @@
           <w:i w:val="0"/>
           <w:iCs w:val="0"/>
         </w:rPr>
-        <w:t>will follow the IEEE citation guide found on IEEE-</w:t>
-      </w:r>
-      <w:proofErr w:type="spellStart"/>
-      <w:r>
-        <w:rPr>
-          <w:i w:val="0"/>
-          <w:iCs w:val="0"/>
-        </w:rPr>
-        <w:t>DataPort</w:t>
-      </w:r>
-      <w:proofErr w:type="spellEnd"/>
-      <w:r>
-        <w:rPr>
-          <w:i w:val="0"/>
-          <w:iCs w:val="0"/>
-        </w:rPr>
-        <w:t xml:space="preserve"> [</w:t>
+        <w:t>will follow the IEEE citation guide found on IEEE-DataPort [</w:t>
       </w:r>
       <w:r>
         <w:rPr>
@@ -3020,23 +2913,7 @@
           <w:iCs w:val="0"/>
         </w:rPr>
         <w:tab/>
-        <w:t>A. Outman, "How to Cite References: IEEE Documentation Style," IEEE-</w:t>
-      </w:r>
-      <w:proofErr w:type="spellStart"/>
-      <w:r>
-        <w:rPr>
-          <w:i w:val="0"/>
-          <w:iCs w:val="0"/>
-        </w:rPr>
-        <w:t>DataPort</w:t>
-      </w:r>
-      <w:proofErr w:type="spellEnd"/>
-      <w:r>
-        <w:rPr>
-          <w:i w:val="0"/>
-          <w:iCs w:val="0"/>
-        </w:rPr>
-        <w:t>, Help &amp; Support. [Online]. Available: https://ieee-dataport.org/help/how-cite-references-ieee-documentation-style. [Accessed: Nov. 6, 2020].</w:t>
+        <w:t>A. Outman, "How to Cite References: IEEE Documentation Style," IEEE-DataPort, Help &amp; Support. [Online]. Available: https://ieee-dataport.org/help/how-cite-references-ieee-documentation-style. [Accessed: Nov. 6, 2020].</w:t>
       </w:r>
     </w:p>
     <w:p>
@@ -3087,55 +2964,7 @@
           <w:iCs w:val="0"/>
         </w:rPr>
         <w:tab/>
-        <w:t xml:space="preserve">C. Rupp, "Requirements Templates -- The Blueprint of your Requirement," SOPHIST GmbH, </w:t>
-      </w:r>
-      <w:proofErr w:type="spellStart"/>
-      <w:r>
-        <w:rPr>
-          <w:i w:val="0"/>
-          <w:iCs w:val="0"/>
-        </w:rPr>
-        <w:t>Webinhalte</w:t>
-      </w:r>
-      <w:proofErr w:type="spellEnd"/>
-      <w:r>
-        <w:rPr>
-          <w:i w:val="0"/>
-          <w:iCs w:val="0"/>
-        </w:rPr>
-        <w:t xml:space="preserve"> </w:t>
-      </w:r>
-      <w:proofErr w:type="spellStart"/>
-      <w:r>
-        <w:rPr>
-          <w:i w:val="0"/>
-          <w:iCs w:val="0"/>
-        </w:rPr>
-        <w:t>zu</w:t>
-      </w:r>
-      <w:proofErr w:type="spellEnd"/>
-      <w:r>
-        <w:rPr>
-          <w:i w:val="0"/>
-          <w:iCs w:val="0"/>
-        </w:rPr>
-        <w:t xml:space="preserve"> </w:t>
-      </w:r>
-      <w:proofErr w:type="spellStart"/>
-      <w:r>
-        <w:rPr>
-          <w:i w:val="0"/>
-          <w:iCs w:val="0"/>
-        </w:rPr>
-        <w:t>Kapitel</w:t>
-      </w:r>
-      <w:proofErr w:type="spellEnd"/>
-      <w:r>
-        <w:rPr>
-          <w:i w:val="0"/>
-          <w:iCs w:val="0"/>
-        </w:rPr>
-        <w:t xml:space="preserve"> 10, 2014. [Online]. Available: https://www.sophist.de/fileadmin/user_upload/Bilder_zu_Seiten/Publikationen/RE6/Webinhalte_Buchteil_3/Requirements_Templates_-_The_Blue_Print_of_your_Requirements_Rupp.pdf. [Accessed: Nov. 6, 2020].</w:t>
+        <w:t>C. Rupp, "Requirements Templates -- The Blueprint of your Requirement," SOPHIST GmbH, Webinhalte zu Kapitel 10, 2014. [Online]. Available: https://www.sophist.de/fileadmin/user_upload/Bilder_zu_Seiten/Publikationen/RE6/Webinhalte_Buchteil_3/Requirements_Templates_-_The_Blue_Print_of_your_Requirements_Rupp.pdf. [Accessed: Nov. 6, 2020].</w:t>
       </w:r>
     </w:p>
     <w:p>
@@ -4117,25 +3946,7 @@
           <w:sz w:val="22"/>
           <w:szCs w:val="22"/>
         </w:rPr>
-        <w:t xml:space="preserve"> hardware from the server hosting company “</w:t>
-      </w:r>
-      <w:proofErr w:type="spellStart"/>
-      <w:r>
-        <w:rPr>
-          <w:rFonts w:ascii="Arial" w:hAnsi="Arial" w:cs="Arial"/>
-          <w:sz w:val="22"/>
-          <w:szCs w:val="22"/>
-        </w:rPr>
-        <w:t>FastComet</w:t>
-      </w:r>
-      <w:proofErr w:type="spellEnd"/>
-      <w:r>
-        <w:rPr>
-          <w:rFonts w:ascii="Arial" w:hAnsi="Arial" w:cs="Arial"/>
-          <w:sz w:val="22"/>
-          <w:szCs w:val="22"/>
-        </w:rPr>
-        <w:t xml:space="preserve">”. Specifications of the hardware include 15 GB of storage space, 2 CPU cores, </w:t>
+        <w:t xml:space="preserve"> hardware from the server hosting company “FastComet”. Specifications of the hardware include 15 GB of storage space, 2 CPU cores, </w:t>
       </w:r>
       <w:r>
         <w:rPr>
@@ -4955,23 +4766,7 @@
           <w:i w:val="0"/>
           <w:iCs w:val="0"/>
         </w:rPr>
-        <w:t xml:space="preserve">20.04 and will be running the NodeJS server v10.19.0. The NodeJS server will create and monitor child processes on the host, which will make use of the stdin and </w:t>
-      </w:r>
-      <w:proofErr w:type="spellStart"/>
-      <w:r>
-        <w:rPr>
-          <w:i w:val="0"/>
-          <w:iCs w:val="0"/>
-        </w:rPr>
-        <w:t>stdout</w:t>
-      </w:r>
-      <w:proofErr w:type="spellEnd"/>
-      <w:r>
-        <w:rPr>
-          <w:i w:val="0"/>
-          <w:iCs w:val="0"/>
-        </w:rPr>
-        <w:t xml:space="preserve"> features of Ubuntu. Some of the child processes will make use of the GCC 9.3.0 C compiler to compile user code. </w:t>
+        <w:t xml:space="preserve">20.04 and will be running the NodeJS server v10.19.0. The NodeJS server will create and monitor child processes on the host, which will make use of the stdin and stdout features of Ubuntu. Some of the child processes will make use of the GCC 9.3.0 C compiler to compile user code. </w:t>
       </w:r>
     </w:p>
     <w:p>
@@ -5675,27 +5470,7 @@
           <w:sz w:val="22"/>
           <w:szCs w:val="22"/>
         </w:rPr>
-        <w:t xml:space="preserve">When a login attempt is made by a guest, the website will decrypt the </w:t>
-      </w:r>
-      <w:proofErr w:type="spellStart"/>
-      <w:r>
-        <w:rPr>
-          <w:rFonts w:ascii="Arial" w:hAnsi="Arial" w:cs="Arial"/>
-          <w:iCs/>
-          <w:sz w:val="22"/>
-          <w:szCs w:val="22"/>
-        </w:rPr>
-        <w:t>passchk</w:t>
-      </w:r>
-      <w:proofErr w:type="spellEnd"/>
-      <w:r>
-        <w:rPr>
-          <w:rFonts w:ascii="Arial" w:hAnsi="Arial" w:cs="Arial"/>
-          <w:iCs/>
-          <w:sz w:val="22"/>
-          <w:szCs w:val="22"/>
-        </w:rPr>
-        <w:t xml:space="preserve"> file and re-encrypt the file after the attempt has been made. </w:t>
+        <w:t xml:space="preserve">When a login attempt is made by a guest, the website will decrypt the passchk file and re-encrypt the file after the attempt has been made. </w:t>
       </w:r>
     </w:p>
     <w:p>
@@ -5717,27 +5492,7 @@
           <w:szCs w:val="22"/>
         </w:rPr>
         <w:lastRenderedPageBreak/>
-        <w:t xml:space="preserve">When a guest creates an account successfully, the website will write the password to a file called </w:t>
-      </w:r>
-      <w:proofErr w:type="spellStart"/>
-      <w:r>
-        <w:rPr>
-          <w:rFonts w:ascii="Arial" w:hAnsi="Arial" w:cs="Arial"/>
-          <w:iCs/>
-          <w:sz w:val="22"/>
-          <w:szCs w:val="22"/>
-        </w:rPr>
-        <w:t>passchk</w:t>
-      </w:r>
-      <w:proofErr w:type="spellEnd"/>
-      <w:r>
-        <w:rPr>
-          <w:rFonts w:ascii="Arial" w:hAnsi="Arial" w:cs="Arial"/>
-          <w:iCs/>
-          <w:sz w:val="22"/>
-          <w:szCs w:val="22"/>
-        </w:rPr>
-        <w:t xml:space="preserve"> and encrypt it with the password.</w:t>
+        <w:t>When a guest creates an account successfully, the website will write the password to a file called passchk and encrypt it with the password.</w:t>
       </w:r>
     </w:p>
     <w:p>
@@ -5938,21 +5693,12 @@
           <w:iCs w:val="0"/>
         </w:rPr>
       </w:pPr>
-      <w:proofErr w:type="spellStart"/>
-      <w:r>
-        <w:rPr>
-          <w:i w:val="0"/>
-          <w:iCs w:val="0"/>
-        </w:rPr>
-        <w:t>FastComet</w:t>
-      </w:r>
-      <w:proofErr w:type="spellEnd"/>
-      <w:r>
-        <w:rPr>
-          <w:i w:val="0"/>
-          <w:iCs w:val="0"/>
-        </w:rPr>
-        <w:t xml:space="preserve"> – Commercial hosting service for the C-Teaching-Website. </w:t>
+      <w:r>
+        <w:rPr>
+          <w:i w:val="0"/>
+          <w:iCs w:val="0"/>
+        </w:rPr>
+        <w:t xml:space="preserve">FastComet – Commercial hosting service for the C-Teaching-Website. </w:t>
       </w:r>
     </w:p>
     <w:p>
@@ -6539,23 +6285,7 @@
           <w:i w:val="0"/>
           <w:iCs w:val="0"/>
         </w:rPr>
-        <w:t xml:space="preserve">The </w:t>
-      </w:r>
-      <w:proofErr w:type="spellStart"/>
-      <w:r>
-        <w:rPr>
-          <w:i w:val="0"/>
-          <w:iCs w:val="0"/>
-        </w:rPr>
-        <w:t>passchk</w:t>
-      </w:r>
-      <w:proofErr w:type="spellEnd"/>
-      <w:r>
-        <w:rPr>
-          <w:i w:val="0"/>
-          <w:iCs w:val="0"/>
-        </w:rPr>
-        <w:t xml:space="preserve"> file in the user’s directory will be unreadable by any actors without the corresponding password.</w:t>
+        <w:t>The passchk file in the user’s directory will be unreadable by any actors without the corresponding password.</w:t>
       </w:r>
     </w:p>
     <w:p>
@@ -6618,23 +6348,7 @@
           <w:i w:val="0"/>
           <w:iCs w:val="0"/>
         </w:rPr>
-        <w:t xml:space="preserve">The server will not shutdown during a user login. In the case that a shutdown occurs during a user login, the user’s website folder will not become corrupted as a whole, but the </w:t>
-      </w:r>
-      <w:proofErr w:type="spellStart"/>
-      <w:r>
-        <w:rPr>
-          <w:i w:val="0"/>
-          <w:iCs w:val="0"/>
-        </w:rPr>
-        <w:t>passchk</w:t>
-      </w:r>
-      <w:proofErr w:type="spellEnd"/>
-      <w:r>
-        <w:rPr>
-          <w:i w:val="0"/>
-          <w:iCs w:val="0"/>
-        </w:rPr>
-        <w:t xml:space="preserve"> file can become corrupted. If this occurs, the user will need to contact an administrator to repair their account.</w:t>
+        <w:t>The server will not shutdown during a user login. In the case that a shutdown occurs during a user login, the user’s website folder will not become corrupted as a whole, but the passchk file can become corrupted. If this occurs, the user will need to contact an administrator to repair their account.</w:t>
       </w:r>
     </w:p>
     <w:p>
@@ -6759,25 +6473,7 @@
           <w:sz w:val="22"/>
           <w:szCs w:val="22"/>
         </w:rPr>
-        <w:t xml:space="preserve">The website will be available to access at any time of day on any given day, except when </w:t>
-      </w:r>
-      <w:proofErr w:type="spellStart"/>
-      <w:r>
-        <w:rPr>
-          <w:rFonts w:ascii="Arial" w:hAnsi="Arial" w:cs="Arial"/>
-          <w:sz w:val="22"/>
-          <w:szCs w:val="22"/>
-        </w:rPr>
-        <w:t>fastcomet</w:t>
-      </w:r>
-      <w:proofErr w:type="spellEnd"/>
-      <w:r>
-        <w:rPr>
-          <w:rFonts w:ascii="Arial" w:hAnsi="Arial" w:cs="Arial"/>
-          <w:sz w:val="22"/>
-          <w:szCs w:val="22"/>
-        </w:rPr>
-        <w:t xml:space="preserve"> is performing server maintenance. </w:t>
+        <w:t xml:space="preserve">The website will be available to access at any time of day on any given day, except when fastcomet is performing server maintenance. </w:t>
       </w:r>
     </w:p>
     <w:p>
@@ -7045,25 +6741,7 @@
           <w:sz w:val="22"/>
           <w:szCs w:val="22"/>
         </w:rPr>
-        <w:t xml:space="preserve">The executable tools utilized by the website come with a </w:t>
-      </w:r>
-      <w:proofErr w:type="spellStart"/>
-      <w:r>
-        <w:rPr>
-          <w:rFonts w:ascii="Arial" w:hAnsi="Arial" w:cs="Arial"/>
-          <w:sz w:val="22"/>
-          <w:szCs w:val="22"/>
-        </w:rPr>
-        <w:t>makefile</w:t>
-      </w:r>
-      <w:proofErr w:type="spellEnd"/>
-      <w:r>
-        <w:rPr>
-          <w:rFonts w:ascii="Arial" w:hAnsi="Arial" w:cs="Arial"/>
-          <w:sz w:val="22"/>
-          <w:szCs w:val="22"/>
-        </w:rPr>
-        <w:t xml:space="preserve"> which will allow them to be recompiled to fit another operating system if there was a change in server hosting.</w:t>
+        <w:t>The executable tools utilized by the website come with a makefile which will allow them to be recompiled to fit another operating system if there was a change in server hosting.</w:t>
       </w:r>
     </w:p>
     <w:p>
@@ -7701,29 +7379,7 @@
                 <w:szCs w:val="22"/>
                 <w:lang w:bidi="ar-SA"/>
               </w:rPr>
-              <w:t xml:space="preserve">Contains the return value of the </w:t>
-            </w:r>
-            <w:proofErr w:type="gramStart"/>
-            <w:r>
-              <w:rPr>
-                <w:rFonts w:ascii="Arial" w:hAnsi="Arial" w:cs="Arial"/>
-                <w:color w:val="000000"/>
-                <w:sz w:val="22"/>
-                <w:szCs w:val="22"/>
-                <w:lang w:bidi="ar-SA"/>
-              </w:rPr>
-              <w:t>express(</w:t>
-            </w:r>
-            <w:proofErr w:type="gramEnd"/>
-            <w:r>
-              <w:rPr>
-                <w:rFonts w:ascii="Arial" w:hAnsi="Arial" w:cs="Arial"/>
-                <w:color w:val="000000"/>
-                <w:sz w:val="22"/>
-                <w:szCs w:val="22"/>
-                <w:lang w:bidi="ar-SA"/>
-              </w:rPr>
-              <w:t>) call which starts the hosting of the website</w:t>
+              <w:t>Contains the return value of the express() call which starts the hosting of the website</w:t>
             </w:r>
           </w:p>
         </w:tc>
@@ -7754,7 +7410,6 @@
                 <w:lang w:bidi="ar-SA"/>
               </w:rPr>
             </w:pPr>
-            <w:proofErr w:type="spellStart"/>
             <w:r>
               <w:rPr>
                 <w:rFonts w:ascii="Arial" w:hAnsi="Arial" w:cs="Arial"/>
@@ -7765,7 +7420,6 @@
               </w:rPr>
               <w:t>cookieParser</w:t>
             </w:r>
-            <w:proofErr w:type="spellEnd"/>
           </w:p>
         </w:tc>
         <w:tc>
@@ -7832,7 +7486,6 @@
                 <w:lang w:bidi="ar-SA"/>
               </w:rPr>
             </w:pPr>
-            <w:proofErr w:type="spellStart"/>
             <w:r>
               <w:rPr>
                 <w:rFonts w:ascii="Arial" w:hAnsi="Arial" w:cs="Arial"/>
@@ -7843,7 +7496,6 @@
               </w:rPr>
               <w:t>bodyParser</w:t>
             </w:r>
-            <w:proofErr w:type="spellEnd"/>
           </w:p>
         </w:tc>
         <w:tc>
@@ -7986,7 +7638,6 @@
                 <w:lang w:bidi="ar-SA"/>
               </w:rPr>
             </w:pPr>
-            <w:proofErr w:type="spellStart"/>
             <w:r>
               <w:rPr>
                 <w:rFonts w:ascii="Arial" w:hAnsi="Arial" w:cs="Arial"/>
@@ -7997,7 +7648,6 @@
               </w:rPr>
               <w:t>urlencodedParser</w:t>
             </w:r>
-            <w:proofErr w:type="spellEnd"/>
           </w:p>
         </w:tc>
         <w:tc>
@@ -8033,51 +7683,7 @@
                 <w:szCs w:val="22"/>
                 <w:lang w:bidi="ar-SA"/>
               </w:rPr>
-              <w:t>Contains the “</w:t>
-            </w:r>
-            <w:proofErr w:type="spellStart"/>
-            <w:r>
-              <w:rPr>
-                <w:rFonts w:ascii="Arial" w:hAnsi="Arial" w:cs="Arial"/>
-                <w:color w:val="000000"/>
-                <w:sz w:val="22"/>
-                <w:szCs w:val="22"/>
-                <w:lang w:bidi="ar-SA"/>
-              </w:rPr>
-              <w:t>urlencoded</w:t>
-            </w:r>
-            <w:proofErr w:type="spellEnd"/>
-            <w:r>
-              <w:rPr>
-                <w:rFonts w:ascii="Arial" w:hAnsi="Arial" w:cs="Arial"/>
-                <w:color w:val="000000"/>
-                <w:sz w:val="22"/>
-                <w:szCs w:val="22"/>
-                <w:lang w:bidi="ar-SA"/>
-              </w:rPr>
-              <w:t xml:space="preserve">” portion of the </w:t>
-            </w:r>
-            <w:proofErr w:type="spellStart"/>
-            <w:r>
-              <w:rPr>
-                <w:rFonts w:ascii="Arial" w:hAnsi="Arial" w:cs="Arial"/>
-                <w:color w:val="000000"/>
-                <w:sz w:val="22"/>
-                <w:szCs w:val="22"/>
-                <w:lang w:bidi="ar-SA"/>
-              </w:rPr>
-              <w:t>bodyParser</w:t>
-            </w:r>
-            <w:proofErr w:type="spellEnd"/>
-            <w:r>
-              <w:rPr>
-                <w:rFonts w:ascii="Arial" w:hAnsi="Arial" w:cs="Arial"/>
-                <w:color w:val="000000"/>
-                <w:sz w:val="22"/>
-                <w:szCs w:val="22"/>
-                <w:lang w:bidi="ar-SA"/>
-              </w:rPr>
-              <w:t xml:space="preserve"> variable</w:t>
+              <w:t>Contains the “urlencoded” portion of the bodyParser variable</w:t>
             </w:r>
           </w:p>
         </w:tc>
@@ -8230,29 +7836,7 @@
                 <w:szCs w:val="22"/>
                 <w:lang w:bidi="ar-SA"/>
               </w:rPr>
-              <w:t>Contains a function from a the “</w:t>
-            </w:r>
-            <w:proofErr w:type="spellStart"/>
-            <w:r>
-              <w:rPr>
-                <w:rFonts w:ascii="Arial" w:hAnsi="Arial" w:cs="Arial"/>
-                <w:color w:val="000000"/>
-                <w:sz w:val="22"/>
-                <w:szCs w:val="22"/>
-                <w:lang w:bidi="ar-SA"/>
-              </w:rPr>
-              <w:t>child_process</w:t>
-            </w:r>
-            <w:proofErr w:type="spellEnd"/>
-            <w:r>
-              <w:rPr>
-                <w:rFonts w:ascii="Arial" w:hAnsi="Arial" w:cs="Arial"/>
-                <w:color w:val="000000"/>
-                <w:sz w:val="22"/>
-                <w:szCs w:val="22"/>
-                <w:lang w:bidi="ar-SA"/>
-              </w:rPr>
-              <w:t>” library that allows NodeJS to create and continuously manage a separate process on the host</w:t>
+              <w:t>Contains a function from a the “child_process” library that allows NodeJS to create and continuously manage a separate process on the host</w:t>
             </w:r>
           </w:p>
         </w:tc>
@@ -8328,29 +7912,7 @@
                 <w:szCs w:val="22"/>
                 <w:lang w:bidi="ar-SA"/>
               </w:rPr>
-              <w:t>Contains a function from the “</w:t>
-            </w:r>
-            <w:proofErr w:type="spellStart"/>
-            <w:r>
-              <w:rPr>
-                <w:rFonts w:ascii="Arial" w:hAnsi="Arial" w:cs="Arial"/>
-                <w:color w:val="000000"/>
-                <w:sz w:val="22"/>
-                <w:szCs w:val="22"/>
-                <w:lang w:bidi="ar-SA"/>
-              </w:rPr>
-              <w:t>child_process</w:t>
-            </w:r>
-            <w:proofErr w:type="spellEnd"/>
-            <w:r>
-              <w:rPr>
-                <w:rFonts w:ascii="Arial" w:hAnsi="Arial" w:cs="Arial"/>
-                <w:color w:val="000000"/>
-                <w:sz w:val="22"/>
-                <w:szCs w:val="22"/>
-                <w:lang w:bidi="ar-SA"/>
-              </w:rPr>
-              <w:t>” library that allows NodeJS to call an executable or command</w:t>
+              <w:t>Contains a function from the “child_process” library that allows NodeJS to call an executable or command</w:t>
             </w:r>
           </w:p>
         </w:tc>
@@ -8381,7 +7943,6 @@
                 <w:lang w:bidi="ar-SA"/>
               </w:rPr>
             </w:pPr>
-            <w:proofErr w:type="spellStart"/>
             <w:r>
               <w:rPr>
                 <w:rFonts w:ascii="Arial" w:hAnsi="Arial" w:cs="Arial"/>
@@ -8392,7 +7953,6 @@
               </w:rPr>
               <w:t>execSync</w:t>
             </w:r>
-            <w:proofErr w:type="spellEnd"/>
           </w:p>
         </w:tc>
         <w:tc>
@@ -8428,29 +7988,7 @@
                 <w:szCs w:val="22"/>
                 <w:lang w:bidi="ar-SA"/>
               </w:rPr>
-              <w:t>Contains a function from a the “</w:t>
-            </w:r>
-            <w:proofErr w:type="spellStart"/>
-            <w:r>
-              <w:rPr>
-                <w:rFonts w:ascii="Arial" w:hAnsi="Arial" w:cs="Arial"/>
-                <w:color w:val="000000"/>
-                <w:sz w:val="22"/>
-                <w:szCs w:val="22"/>
-                <w:lang w:bidi="ar-SA"/>
-              </w:rPr>
-              <w:t>child_process</w:t>
-            </w:r>
-            <w:proofErr w:type="spellEnd"/>
-            <w:r>
-              <w:rPr>
-                <w:rFonts w:ascii="Arial" w:hAnsi="Arial" w:cs="Arial"/>
-                <w:color w:val="000000"/>
-                <w:sz w:val="22"/>
-                <w:szCs w:val="22"/>
-                <w:lang w:bidi="ar-SA"/>
-              </w:rPr>
-              <w:t>” library that allows NodeJS to call an executable or command synchronously</w:t>
+              <w:t>Contains a function from a the “child_process” library that allows NodeJS to call an executable or command synchronously</w:t>
             </w:r>
           </w:p>
         </w:tc>
@@ -8633,7 +8171,6 @@
                 <w:lang w:bidi="ar-SA"/>
               </w:rPr>
             </w:pPr>
-            <w:proofErr w:type="spellStart"/>
             <w:r>
               <w:rPr>
                 <w:rFonts w:ascii="Arial" w:hAnsi="Arial" w:cs="Arial"/>
@@ -8644,7 +8181,6 @@
               </w:rPr>
               <w:t>encryptorPath</w:t>
             </w:r>
-            <w:proofErr w:type="spellEnd"/>
           </w:p>
         </w:tc>
         <w:tc>
@@ -8711,7 +8247,6 @@
                 <w:lang w:bidi="ar-SA"/>
               </w:rPr>
             </w:pPr>
-            <w:proofErr w:type="spellStart"/>
             <w:r>
               <w:rPr>
                 <w:rFonts w:ascii="Arial" w:hAnsi="Arial" w:cs="Arial"/>
@@ -8722,7 +8257,6 @@
               </w:rPr>
               <w:t>usersPath</w:t>
             </w:r>
-            <w:proofErr w:type="spellEnd"/>
           </w:p>
         </w:tc>
         <w:tc>
@@ -8830,7 +8364,6 @@
                 <w:lang w:bidi="ar-SA"/>
               </w:rPr>
             </w:pPr>
-            <w:proofErr w:type="spellStart"/>
             <w:r>
               <w:rPr>
                 <w:rFonts w:ascii="Arial" w:hAnsi="Arial" w:cs="Arial"/>
@@ -8841,7 +8374,6 @@
               </w:rPr>
               <w:t>maxErrors</w:t>
             </w:r>
-            <w:proofErr w:type="spellEnd"/>
           </w:p>
         </w:tc>
         <w:tc>
@@ -8908,7 +8440,6 @@
                 <w:lang w:bidi="ar-SA"/>
               </w:rPr>
             </w:pPr>
-            <w:proofErr w:type="spellStart"/>
             <w:r>
               <w:rPr>
                 <w:rFonts w:ascii="Arial" w:hAnsi="Arial" w:cs="Arial"/>
@@ -8919,7 +8450,6 @@
               </w:rPr>
               <w:t>errorSum</w:t>
             </w:r>
-            <w:proofErr w:type="spellEnd"/>
           </w:p>
         </w:tc>
         <w:tc>
@@ -8986,7 +8516,6 @@
                 <w:lang w:bidi="ar-SA"/>
               </w:rPr>
             </w:pPr>
-            <w:proofErr w:type="spellStart"/>
             <w:r>
               <w:rPr>
                 <w:rFonts w:ascii="Arial" w:hAnsi="Arial" w:cs="Arial"/>
@@ -8997,7 +8526,6 @@
               </w:rPr>
               <w:t>fp</w:t>
             </w:r>
-            <w:proofErr w:type="spellEnd"/>
           </w:p>
         </w:tc>
         <w:tc>
@@ -9109,29 +8637,7 @@
                 <w:szCs w:val="22"/>
                 <w:lang w:bidi="ar-SA"/>
               </w:rPr>
-              <w:t xml:space="preserve">Current character in second argument (password) for </w:t>
-            </w:r>
-            <w:proofErr w:type="spellStart"/>
-            <w:r>
-              <w:rPr>
-                <w:rFonts w:ascii="Arial" w:hAnsi="Arial" w:cs="Arial"/>
-                <w:color w:val="000000"/>
-                <w:sz w:val="22"/>
-                <w:szCs w:val="22"/>
-                <w:lang w:bidi="ar-SA"/>
-              </w:rPr>
-              <w:t>encryptor</w:t>
-            </w:r>
-            <w:proofErr w:type="spellEnd"/>
-            <w:r>
-              <w:rPr>
-                <w:rFonts w:ascii="Arial" w:hAnsi="Arial" w:cs="Arial"/>
-                <w:color w:val="000000"/>
-                <w:sz w:val="22"/>
-                <w:szCs w:val="22"/>
-                <w:lang w:bidi="ar-SA"/>
-              </w:rPr>
-              <w:t xml:space="preserve"> tool.</w:t>
+              <w:t>Current character in second argument (password) for encryptor tool.</w:t>
             </w:r>
           </w:p>
         </w:tc>
@@ -9207,29 +8713,7 @@
                 <w:szCs w:val="22"/>
                 <w:lang w:bidi="ar-SA"/>
               </w:rPr>
-              <w:t xml:space="preserve">Length of the password passed through to the </w:t>
-            </w:r>
-            <w:proofErr w:type="spellStart"/>
-            <w:r>
-              <w:rPr>
-                <w:rFonts w:ascii="Arial" w:hAnsi="Arial" w:cs="Arial"/>
-                <w:color w:val="000000"/>
-                <w:sz w:val="22"/>
-                <w:szCs w:val="22"/>
-                <w:lang w:bidi="ar-SA"/>
-              </w:rPr>
-              <w:t>encryptor</w:t>
-            </w:r>
-            <w:proofErr w:type="spellEnd"/>
-            <w:r>
-              <w:rPr>
-                <w:rFonts w:ascii="Arial" w:hAnsi="Arial" w:cs="Arial"/>
-                <w:color w:val="000000"/>
-                <w:sz w:val="22"/>
-                <w:szCs w:val="22"/>
-                <w:lang w:bidi="ar-SA"/>
-              </w:rPr>
-              <w:t>.</w:t>
+              <w:t>Length of the password passed through to the encryptor.</w:t>
             </w:r>
           </w:p>
         </w:tc>
@@ -9305,29 +8789,7 @@
                 <w:szCs w:val="22"/>
                 <w:lang w:bidi="ar-SA"/>
               </w:rPr>
-              <w:t xml:space="preserve">Password passed through to the </w:t>
-            </w:r>
-            <w:proofErr w:type="spellStart"/>
-            <w:r>
-              <w:rPr>
-                <w:rFonts w:ascii="Arial" w:hAnsi="Arial" w:cs="Arial"/>
-                <w:color w:val="000000"/>
-                <w:sz w:val="22"/>
-                <w:szCs w:val="22"/>
-                <w:lang w:bidi="ar-SA"/>
-              </w:rPr>
-              <w:t>encryptor</w:t>
-            </w:r>
-            <w:proofErr w:type="spellEnd"/>
-            <w:r>
-              <w:rPr>
-                <w:rFonts w:ascii="Arial" w:hAnsi="Arial" w:cs="Arial"/>
-                <w:color w:val="000000"/>
-                <w:sz w:val="22"/>
-                <w:szCs w:val="22"/>
-                <w:lang w:bidi="ar-SA"/>
-              </w:rPr>
-              <w:t xml:space="preserve"> tool as a command line argument. </w:t>
+              <w:t>Password passed through to the encryptor tool as a command line argument. </w:t>
             </w:r>
           </w:p>
         </w:tc>
@@ -9358,7 +8820,6 @@
                 <w:lang w:bidi="ar-SA"/>
               </w:rPr>
             </w:pPr>
-            <w:proofErr w:type="spellStart"/>
             <w:r>
               <w:rPr>
                 <w:rFonts w:ascii="Arial" w:hAnsi="Arial" w:cs="Arial"/>
@@ -9369,7 +8830,6 @@
               </w:rPr>
               <w:t>curr</w:t>
             </w:r>
-            <w:proofErr w:type="spellEnd"/>
           </w:p>
         </w:tc>
         <w:tc>
@@ -9405,29 +8865,7 @@
                 <w:szCs w:val="22"/>
                 <w:lang w:bidi="ar-SA"/>
               </w:rPr>
-              <w:t xml:space="preserve">First character from the </w:t>
-            </w:r>
-            <w:proofErr w:type="spellStart"/>
-            <w:r>
-              <w:rPr>
-                <w:rFonts w:ascii="Arial" w:hAnsi="Arial" w:cs="Arial"/>
-                <w:color w:val="000000"/>
-                <w:sz w:val="22"/>
-                <w:szCs w:val="22"/>
-                <w:lang w:bidi="ar-SA"/>
-              </w:rPr>
-              <w:t>passchk</w:t>
-            </w:r>
-            <w:proofErr w:type="spellEnd"/>
-            <w:r>
-              <w:rPr>
-                <w:rFonts w:ascii="Arial" w:hAnsi="Arial" w:cs="Arial"/>
-                <w:color w:val="000000"/>
-                <w:sz w:val="22"/>
-                <w:szCs w:val="22"/>
-                <w:lang w:bidi="ar-SA"/>
-              </w:rPr>
-              <w:t xml:space="preserve"> file.</w:t>
+              <w:t>First character from the passchk file.</w:t>
             </w:r>
           </w:p>
         </w:tc>
@@ -9458,7 +8896,6 @@
                 <w:lang w:bidi="ar-SA"/>
               </w:rPr>
             </w:pPr>
-            <w:proofErr w:type="spellStart"/>
             <w:r>
               <w:rPr>
                 <w:rFonts w:ascii="Arial" w:hAnsi="Arial" w:cs="Arial"/>
@@ -9469,7 +8906,6 @@
               </w:rPr>
               <w:t>pIndex</w:t>
             </w:r>
-            <w:proofErr w:type="spellEnd"/>
           </w:p>
         </w:tc>
         <w:tc>
@@ -9505,29 +8941,7 @@
                 <w:szCs w:val="22"/>
                 <w:lang w:bidi="ar-SA"/>
               </w:rPr>
-              <w:t xml:space="preserve">Index of character used for XOR cipher in the </w:t>
-            </w:r>
-            <w:proofErr w:type="spellStart"/>
-            <w:r>
-              <w:rPr>
-                <w:rFonts w:ascii="Arial" w:hAnsi="Arial" w:cs="Arial"/>
-                <w:color w:val="000000"/>
-                <w:sz w:val="22"/>
-                <w:szCs w:val="22"/>
-                <w:lang w:bidi="ar-SA"/>
-              </w:rPr>
-              <w:t>encryptor</w:t>
-            </w:r>
-            <w:proofErr w:type="spellEnd"/>
-            <w:r>
-              <w:rPr>
-                <w:rFonts w:ascii="Arial" w:hAnsi="Arial" w:cs="Arial"/>
-                <w:color w:val="000000"/>
-                <w:sz w:val="22"/>
-                <w:szCs w:val="22"/>
-                <w:lang w:bidi="ar-SA"/>
-              </w:rPr>
-              <w:t xml:space="preserve"> tool. </w:t>
+              <w:t>Index of character used for XOR cipher in the encryptor tool. </w:t>
             </w:r>
           </w:p>
         </w:tc>
@@ -9558,7 +8972,6 @@
                 <w:lang w:bidi="ar-SA"/>
               </w:rPr>
             </w:pPr>
-            <w:proofErr w:type="spellStart"/>
             <w:r>
               <w:rPr>
                 <w:rFonts w:ascii="Arial" w:hAnsi="Arial" w:cs="Arial"/>
@@ -9569,7 +8982,6 @@
               </w:rPr>
               <w:t>UserAccount.username</w:t>
             </w:r>
-            <w:proofErr w:type="spellEnd"/>
           </w:p>
         </w:tc>
         <w:tc>
@@ -9605,29 +9017,7 @@
                 <w:szCs w:val="22"/>
                 <w:lang w:bidi="ar-SA"/>
               </w:rPr>
-              <w:t xml:space="preserve">Contains the username passed to </w:t>
-            </w:r>
-            <w:proofErr w:type="spellStart"/>
-            <w:r>
-              <w:rPr>
-                <w:rFonts w:ascii="Arial" w:hAnsi="Arial" w:cs="Arial"/>
-                <w:color w:val="000000"/>
-                <w:sz w:val="22"/>
-                <w:szCs w:val="22"/>
-                <w:lang w:bidi="ar-SA"/>
-              </w:rPr>
-              <w:t>UserAccount</w:t>
-            </w:r>
-            <w:proofErr w:type="spellEnd"/>
-            <w:r>
-              <w:rPr>
-                <w:rFonts w:ascii="Arial" w:hAnsi="Arial" w:cs="Arial"/>
-                <w:color w:val="000000"/>
-                <w:sz w:val="22"/>
-                <w:szCs w:val="22"/>
-                <w:lang w:bidi="ar-SA"/>
-              </w:rPr>
-              <w:t xml:space="preserve"> object</w:t>
+              <w:t>Contains the username passed to UserAccount object</w:t>
             </w:r>
           </w:p>
         </w:tc>
@@ -9658,7 +9048,6 @@
                 <w:lang w:bidi="ar-SA"/>
               </w:rPr>
             </w:pPr>
-            <w:proofErr w:type="spellStart"/>
             <w:r>
               <w:rPr>
                 <w:rFonts w:ascii="Arial" w:hAnsi="Arial" w:cs="Arial"/>
@@ -9669,7 +9058,6 @@
               </w:rPr>
               <w:t>UserAccount.password</w:t>
             </w:r>
-            <w:proofErr w:type="spellEnd"/>
           </w:p>
         </w:tc>
         <w:tc>
@@ -9705,29 +9093,7 @@
                 <w:szCs w:val="22"/>
                 <w:lang w:bidi="ar-SA"/>
               </w:rPr>
-              <w:t xml:space="preserve">Contains the password passed to the </w:t>
-            </w:r>
-            <w:proofErr w:type="spellStart"/>
-            <w:r>
-              <w:rPr>
-                <w:rFonts w:ascii="Arial" w:hAnsi="Arial" w:cs="Arial"/>
-                <w:color w:val="000000"/>
-                <w:sz w:val="22"/>
-                <w:szCs w:val="22"/>
-                <w:lang w:bidi="ar-SA"/>
-              </w:rPr>
-              <w:t>UserAccount</w:t>
-            </w:r>
-            <w:proofErr w:type="spellEnd"/>
-            <w:r>
-              <w:rPr>
-                <w:rFonts w:ascii="Arial" w:hAnsi="Arial" w:cs="Arial"/>
-                <w:color w:val="000000"/>
-                <w:sz w:val="22"/>
-                <w:szCs w:val="22"/>
-                <w:lang w:bidi="ar-SA"/>
-              </w:rPr>
-              <w:t xml:space="preserve"> object</w:t>
+              <w:t>Contains the password passed to the UserAccount object</w:t>
             </w:r>
           </w:p>
         </w:tc>
@@ -9879,29 +9245,7 @@
                 <w:szCs w:val="22"/>
                 <w:lang w:bidi="ar-SA"/>
               </w:rPr>
-              <w:t xml:space="preserve">Contains the value of </w:t>
-            </w:r>
-            <w:proofErr w:type="spellStart"/>
-            <w:r>
-              <w:rPr>
-                <w:rFonts w:ascii="Arial" w:hAnsi="Arial" w:cs="Arial"/>
-                <w:color w:val="000000"/>
-                <w:sz w:val="22"/>
-                <w:szCs w:val="22"/>
-                <w:lang w:bidi="ar-SA"/>
-              </w:rPr>
-              <w:t>UserAccount.username</w:t>
-            </w:r>
-            <w:proofErr w:type="spellEnd"/>
-            <w:r>
-              <w:rPr>
-                <w:rFonts w:ascii="Arial" w:hAnsi="Arial" w:cs="Arial"/>
-                <w:color w:val="000000"/>
-                <w:sz w:val="22"/>
-                <w:szCs w:val="22"/>
-                <w:lang w:bidi="ar-SA"/>
-              </w:rPr>
-              <w:t xml:space="preserve"> from the object this method is called on</w:t>
+              <w:t>Contains the value of UserAccount.username from the object this method is called on</w:t>
             </w:r>
           </w:p>
         </w:tc>
@@ -9977,29 +9321,7 @@
                 <w:szCs w:val="22"/>
                 <w:lang w:bidi="ar-SA"/>
               </w:rPr>
-              <w:t xml:space="preserve">Contains the value of </w:t>
-            </w:r>
-            <w:proofErr w:type="spellStart"/>
-            <w:r>
-              <w:rPr>
-                <w:rFonts w:ascii="Arial" w:hAnsi="Arial" w:cs="Arial"/>
-                <w:color w:val="000000"/>
-                <w:sz w:val="22"/>
-                <w:szCs w:val="22"/>
-                <w:lang w:bidi="ar-SA"/>
-              </w:rPr>
-              <w:t>UserAccount.password</w:t>
-            </w:r>
-            <w:proofErr w:type="spellEnd"/>
-            <w:r>
-              <w:rPr>
-                <w:rFonts w:ascii="Arial" w:hAnsi="Arial" w:cs="Arial"/>
-                <w:color w:val="000000"/>
-                <w:sz w:val="22"/>
-                <w:szCs w:val="22"/>
-                <w:lang w:bidi="ar-SA"/>
-              </w:rPr>
-              <w:t xml:space="preserve"> from the object this method is called on</w:t>
+              <w:t>Contains the value of UserAccount.password from the object this method is called on</w:t>
             </w:r>
           </w:p>
         </w:tc>
@@ -10075,29 +9397,7 @@
                 <w:szCs w:val="22"/>
                 <w:lang w:bidi="ar-SA"/>
               </w:rPr>
-              <w:t xml:space="preserve">Contains the value of </w:t>
-            </w:r>
-            <w:proofErr w:type="spellStart"/>
-            <w:r>
-              <w:rPr>
-                <w:rFonts w:ascii="Arial" w:hAnsi="Arial" w:cs="Arial"/>
-                <w:color w:val="000000"/>
-                <w:sz w:val="22"/>
-                <w:szCs w:val="22"/>
-                <w:lang w:bidi="ar-SA"/>
-              </w:rPr>
-              <w:t>UserAccount.key</w:t>
-            </w:r>
-            <w:proofErr w:type="spellEnd"/>
-            <w:r>
-              <w:rPr>
-                <w:rFonts w:ascii="Arial" w:hAnsi="Arial" w:cs="Arial"/>
-                <w:color w:val="000000"/>
-                <w:sz w:val="22"/>
-                <w:szCs w:val="22"/>
-                <w:lang w:bidi="ar-SA"/>
-              </w:rPr>
-              <w:t xml:space="preserve"> from the object this method is called on</w:t>
+              <w:t>Contains the value of UserAccount.key from the object this method is called on</w:t>
             </w:r>
           </w:p>
         </w:tc>
@@ -10174,41 +9474,7 @@
                 <w:szCs w:val="22"/>
                 <w:lang w:bidi="ar-SA"/>
               </w:rPr>
-              <w:t xml:space="preserve">Contains true or false based on whether the </w:t>
-            </w:r>
-            <w:proofErr w:type="spellStart"/>
-            <w:proofErr w:type="gramStart"/>
-            <w:r>
-              <w:rPr>
-                <w:rFonts w:ascii="Arial" w:hAnsi="Arial" w:cs="Arial"/>
-                <w:color w:val="000000"/>
-                <w:sz w:val="22"/>
-                <w:szCs w:val="22"/>
-                <w:lang w:bidi="ar-SA"/>
-              </w:rPr>
-              <w:t>attemptLogin</w:t>
-            </w:r>
-            <w:proofErr w:type="spellEnd"/>
-            <w:r>
-              <w:rPr>
-                <w:rFonts w:ascii="Arial" w:hAnsi="Arial" w:cs="Arial"/>
-                <w:color w:val="000000"/>
-                <w:sz w:val="22"/>
-                <w:szCs w:val="22"/>
-                <w:lang w:bidi="ar-SA"/>
-              </w:rPr>
-              <w:t>(</w:t>
-            </w:r>
-            <w:proofErr w:type="gramEnd"/>
-            <w:r>
-              <w:rPr>
-                <w:rFonts w:ascii="Arial" w:hAnsi="Arial" w:cs="Arial"/>
-                <w:color w:val="000000"/>
-                <w:sz w:val="22"/>
-                <w:szCs w:val="22"/>
-                <w:lang w:bidi="ar-SA"/>
-              </w:rPr>
-              <w:t>) succeeds or fails</w:t>
+              <w:t>Contains true or false based on whether the attemptLogin() succeeds or fails</w:t>
             </w:r>
           </w:p>
         </w:tc>
@@ -10284,41 +9550,7 @@
                 <w:szCs w:val="22"/>
                 <w:lang w:bidi="ar-SA"/>
               </w:rPr>
-              <w:t xml:space="preserve">Contains the string of text that represents </w:t>
-            </w:r>
-            <w:proofErr w:type="spellStart"/>
-            <w:r>
-              <w:rPr>
-                <w:rFonts w:ascii="Arial" w:hAnsi="Arial" w:cs="Arial"/>
-                <w:color w:val="000000"/>
-                <w:sz w:val="22"/>
-                <w:szCs w:val="22"/>
-                <w:lang w:bidi="ar-SA"/>
-              </w:rPr>
-              <w:t xml:space="preserve">a </w:t>
-            </w:r>
-            <w:proofErr w:type="gramStart"/>
-            <w:r>
-              <w:rPr>
-                <w:rFonts w:ascii="Arial" w:hAnsi="Arial" w:cs="Arial"/>
-                <w:color w:val="000000"/>
-                <w:sz w:val="22"/>
-                <w:szCs w:val="22"/>
-                <w:lang w:bidi="ar-SA"/>
-              </w:rPr>
-              <w:t>users</w:t>
-            </w:r>
-            <w:proofErr w:type="spellEnd"/>
-            <w:proofErr w:type="gramEnd"/>
-            <w:r>
-              <w:rPr>
-                <w:rFonts w:ascii="Arial" w:hAnsi="Arial" w:cs="Arial"/>
-                <w:color w:val="000000"/>
-                <w:sz w:val="22"/>
-                <w:szCs w:val="22"/>
-                <w:lang w:bidi="ar-SA"/>
-              </w:rPr>
-              <w:t xml:space="preserve"> encrypted password</w:t>
+              <w:t>Contains the string of text that represents a users encrypted password</w:t>
             </w:r>
           </w:p>
         </w:tc>
@@ -10513,8 +9745,6 @@
                 <w:lang w:bidi="ar-SA"/>
               </w:rPr>
             </w:pPr>
-            <w:proofErr w:type="spellStart"/>
-            <w:proofErr w:type="gramStart"/>
             <w:r>
               <w:rPr>
                 <w:rFonts w:ascii="Arial" w:hAnsi="Arial" w:cs="Arial"/>
@@ -10523,29 +9753,7 @@
                 <w:szCs w:val="22"/>
                 <w:lang w:bidi="ar-SA"/>
               </w:rPr>
-              <w:t>app.get</w:t>
-            </w:r>
-            <w:proofErr w:type="spellEnd"/>
-            <w:r>
-              <w:rPr>
-                <w:rFonts w:ascii="Arial" w:hAnsi="Arial" w:cs="Arial"/>
-                <w:color w:val="000000"/>
-                <w:sz w:val="22"/>
-                <w:szCs w:val="22"/>
-                <w:lang w:bidi="ar-SA"/>
-              </w:rPr>
-              <w:t>(</w:t>
-            </w:r>
-            <w:proofErr w:type="gramEnd"/>
-            <w:r>
-              <w:rPr>
-                <w:rFonts w:ascii="Arial" w:hAnsi="Arial" w:cs="Arial"/>
-                <w:color w:val="000000"/>
-                <w:sz w:val="22"/>
-                <w:szCs w:val="22"/>
-                <w:lang w:bidi="ar-SA"/>
-              </w:rPr>
-              <w:t>)</w:t>
+              <w:t>app.get()</w:t>
             </w:r>
           </w:p>
         </w:tc>
@@ -10653,8 +9861,6 @@
                 <w:lang w:bidi="ar-SA"/>
               </w:rPr>
             </w:pPr>
-            <w:proofErr w:type="spellStart"/>
-            <w:proofErr w:type="gramStart"/>
             <w:r>
               <w:rPr>
                 <w:rFonts w:ascii="Arial" w:hAnsi="Arial" w:cs="Arial"/>
@@ -10663,29 +9869,7 @@
                 <w:szCs w:val="22"/>
                 <w:lang w:bidi="ar-SA"/>
               </w:rPr>
-              <w:t>app.get</w:t>
-            </w:r>
-            <w:proofErr w:type="spellEnd"/>
-            <w:r>
-              <w:rPr>
-                <w:rFonts w:ascii="Arial" w:hAnsi="Arial" w:cs="Arial"/>
-                <w:color w:val="000000"/>
-                <w:sz w:val="22"/>
-                <w:szCs w:val="22"/>
-                <w:lang w:bidi="ar-SA"/>
-              </w:rPr>
-              <w:t>(</w:t>
-            </w:r>
-            <w:proofErr w:type="gramEnd"/>
-            <w:r>
-              <w:rPr>
-                <w:rFonts w:ascii="Arial" w:hAnsi="Arial" w:cs="Arial"/>
-                <w:color w:val="000000"/>
-                <w:sz w:val="22"/>
-                <w:szCs w:val="22"/>
-                <w:lang w:bidi="ar-SA"/>
-              </w:rPr>
-              <w:t>)</w:t>
+              <w:t>app.get()</w:t>
             </w:r>
           </w:p>
         </w:tc>
@@ -10759,29 +9943,7 @@
                 <w:szCs w:val="22"/>
                 <w:lang w:bidi="ar-SA"/>
               </w:rPr>
-              <w:t xml:space="preserve">Sends the </w:t>
-            </w:r>
-            <w:proofErr w:type="spellStart"/>
-            <w:r>
-              <w:rPr>
-                <w:rFonts w:ascii="Arial" w:hAnsi="Arial" w:cs="Arial"/>
-                <w:color w:val="000000"/>
-                <w:sz w:val="22"/>
-                <w:szCs w:val="22"/>
-                <w:lang w:bidi="ar-SA"/>
-              </w:rPr>
-              <w:t>css</w:t>
-            </w:r>
-            <w:proofErr w:type="spellEnd"/>
-            <w:r>
-              <w:rPr>
-                <w:rFonts w:ascii="Arial" w:hAnsi="Arial" w:cs="Arial"/>
-                <w:color w:val="000000"/>
-                <w:sz w:val="22"/>
-                <w:szCs w:val="22"/>
-                <w:lang w:bidi="ar-SA"/>
-              </w:rPr>
-              <w:t xml:space="preserve"> file containing the sidebar styling</w:t>
+              <w:t>Sends the css file containing the sidebar styling</w:t>
             </w:r>
           </w:p>
         </w:tc>
@@ -10812,8 +9974,6 @@
                 <w:lang w:bidi="ar-SA"/>
               </w:rPr>
             </w:pPr>
-            <w:proofErr w:type="spellStart"/>
-            <w:proofErr w:type="gramStart"/>
             <w:r>
               <w:rPr>
                 <w:rFonts w:ascii="Arial" w:hAnsi="Arial" w:cs="Arial"/>
@@ -10822,29 +9982,7 @@
                 <w:szCs w:val="22"/>
                 <w:lang w:bidi="ar-SA"/>
               </w:rPr>
-              <w:t>app.get</w:t>
-            </w:r>
-            <w:proofErr w:type="spellEnd"/>
-            <w:r>
-              <w:rPr>
-                <w:rFonts w:ascii="Arial" w:hAnsi="Arial" w:cs="Arial"/>
-                <w:color w:val="000000"/>
-                <w:sz w:val="22"/>
-                <w:szCs w:val="22"/>
-                <w:lang w:bidi="ar-SA"/>
-              </w:rPr>
-              <w:t>(</w:t>
-            </w:r>
-            <w:proofErr w:type="gramEnd"/>
-            <w:r>
-              <w:rPr>
-                <w:rFonts w:ascii="Arial" w:hAnsi="Arial" w:cs="Arial"/>
-                <w:color w:val="000000"/>
-                <w:sz w:val="22"/>
-                <w:szCs w:val="22"/>
-                <w:lang w:bidi="ar-SA"/>
-              </w:rPr>
-              <w:t>)</w:t>
+              <w:t>app.get()</w:t>
             </w:r>
           </w:p>
         </w:tc>
@@ -10918,29 +10056,7 @@
                 <w:szCs w:val="22"/>
                 <w:lang w:bidi="ar-SA"/>
               </w:rPr>
-              <w:t xml:space="preserve">Sends the </w:t>
-            </w:r>
-            <w:proofErr w:type="spellStart"/>
-            <w:r>
-              <w:rPr>
-                <w:rFonts w:ascii="Arial" w:hAnsi="Arial" w:cs="Arial"/>
-                <w:color w:val="000000"/>
-                <w:sz w:val="22"/>
-                <w:szCs w:val="22"/>
-                <w:lang w:bidi="ar-SA"/>
-              </w:rPr>
-              <w:t>css</w:t>
-            </w:r>
-            <w:proofErr w:type="spellEnd"/>
-            <w:r>
-              <w:rPr>
-                <w:rFonts w:ascii="Arial" w:hAnsi="Arial" w:cs="Arial"/>
-                <w:color w:val="000000"/>
-                <w:sz w:val="22"/>
-                <w:szCs w:val="22"/>
-                <w:lang w:bidi="ar-SA"/>
-              </w:rPr>
-              <w:t xml:space="preserve"> file containing the homepage styling</w:t>
+              <w:t>Sends the css file containing the homepage styling</w:t>
             </w:r>
           </w:p>
         </w:tc>
@@ -10971,8 +10087,6 @@
                 <w:lang w:bidi="ar-SA"/>
               </w:rPr>
             </w:pPr>
-            <w:proofErr w:type="spellStart"/>
-            <w:proofErr w:type="gramStart"/>
             <w:r>
               <w:rPr>
                 <w:rFonts w:ascii="Arial" w:hAnsi="Arial" w:cs="Arial"/>
@@ -10981,29 +10095,7 @@
                 <w:szCs w:val="22"/>
                 <w:lang w:bidi="ar-SA"/>
               </w:rPr>
-              <w:t>app.get</w:t>
-            </w:r>
-            <w:proofErr w:type="spellEnd"/>
-            <w:r>
-              <w:rPr>
-                <w:rFonts w:ascii="Arial" w:hAnsi="Arial" w:cs="Arial"/>
-                <w:color w:val="000000"/>
-                <w:sz w:val="22"/>
-                <w:szCs w:val="22"/>
-                <w:lang w:bidi="ar-SA"/>
-              </w:rPr>
-              <w:t>(</w:t>
-            </w:r>
-            <w:proofErr w:type="gramEnd"/>
-            <w:r>
-              <w:rPr>
-                <w:rFonts w:ascii="Arial" w:hAnsi="Arial" w:cs="Arial"/>
-                <w:color w:val="000000"/>
-                <w:sz w:val="22"/>
-                <w:szCs w:val="22"/>
-                <w:lang w:bidi="ar-SA"/>
-              </w:rPr>
-              <w:t>)</w:t>
+              <w:t>app.get()</w:t>
             </w:r>
           </w:p>
         </w:tc>
@@ -11108,8 +10200,6 @@
                 <w:lang w:bidi="ar-SA"/>
               </w:rPr>
             </w:pPr>
-            <w:proofErr w:type="spellStart"/>
-            <w:proofErr w:type="gramStart"/>
             <w:r>
               <w:rPr>
                 <w:rFonts w:ascii="Arial" w:hAnsi="Arial" w:cs="Arial"/>
@@ -11118,29 +10208,7 @@
                 <w:szCs w:val="22"/>
                 <w:lang w:bidi="ar-SA"/>
               </w:rPr>
-              <w:t>app.post</w:t>
-            </w:r>
-            <w:proofErr w:type="spellEnd"/>
-            <w:r>
-              <w:rPr>
-                <w:rFonts w:ascii="Arial" w:hAnsi="Arial" w:cs="Arial"/>
-                <w:color w:val="000000"/>
-                <w:sz w:val="22"/>
-                <w:szCs w:val="22"/>
-                <w:lang w:bidi="ar-SA"/>
-              </w:rPr>
-              <w:t>(</w:t>
-            </w:r>
-            <w:proofErr w:type="gramEnd"/>
-            <w:r>
-              <w:rPr>
-                <w:rFonts w:ascii="Arial" w:hAnsi="Arial" w:cs="Arial"/>
-                <w:color w:val="000000"/>
-                <w:sz w:val="22"/>
-                <w:szCs w:val="22"/>
-                <w:lang w:bidi="ar-SA"/>
-              </w:rPr>
-              <w:t>)</w:t>
+              <w:t>app.post()</w:t>
             </w:r>
           </w:p>
         </w:tc>
@@ -11245,8 +10313,6 @@
                 <w:lang w:bidi="ar-SA"/>
               </w:rPr>
             </w:pPr>
-            <w:proofErr w:type="spellStart"/>
-            <w:proofErr w:type="gramStart"/>
             <w:r>
               <w:rPr>
                 <w:rFonts w:ascii="Arial" w:hAnsi="Arial" w:cs="Arial"/>
@@ -11255,29 +10321,7 @@
                 <w:szCs w:val="22"/>
                 <w:lang w:bidi="ar-SA"/>
               </w:rPr>
-              <w:t>app.post</w:t>
-            </w:r>
-            <w:proofErr w:type="spellEnd"/>
-            <w:r>
-              <w:rPr>
-                <w:rFonts w:ascii="Arial" w:hAnsi="Arial" w:cs="Arial"/>
-                <w:color w:val="000000"/>
-                <w:sz w:val="22"/>
-                <w:szCs w:val="22"/>
-                <w:lang w:bidi="ar-SA"/>
-              </w:rPr>
-              <w:t>(</w:t>
-            </w:r>
-            <w:proofErr w:type="gramEnd"/>
-            <w:r>
-              <w:rPr>
-                <w:rFonts w:ascii="Arial" w:hAnsi="Arial" w:cs="Arial"/>
-                <w:color w:val="000000"/>
-                <w:sz w:val="22"/>
-                <w:szCs w:val="22"/>
-                <w:lang w:bidi="ar-SA"/>
-              </w:rPr>
-              <w:t>)</w:t>
+              <w:t>app.post()</w:t>
             </w:r>
           </w:p>
         </w:tc>
@@ -11382,8 +10426,6 @@
                 <w:lang w:bidi="ar-SA"/>
               </w:rPr>
             </w:pPr>
-            <w:proofErr w:type="spellStart"/>
-            <w:proofErr w:type="gramStart"/>
             <w:r>
               <w:rPr>
                 <w:rFonts w:ascii="Arial" w:hAnsi="Arial" w:cs="Arial"/>
@@ -11392,29 +10434,7 @@
                 <w:szCs w:val="22"/>
                 <w:lang w:bidi="ar-SA"/>
               </w:rPr>
-              <w:t>app.post</w:t>
-            </w:r>
-            <w:proofErr w:type="spellEnd"/>
-            <w:r>
-              <w:rPr>
-                <w:rFonts w:ascii="Arial" w:hAnsi="Arial" w:cs="Arial"/>
-                <w:color w:val="000000"/>
-                <w:sz w:val="22"/>
-                <w:szCs w:val="22"/>
-                <w:lang w:bidi="ar-SA"/>
-              </w:rPr>
-              <w:t>(</w:t>
-            </w:r>
-            <w:proofErr w:type="gramEnd"/>
-            <w:r>
-              <w:rPr>
-                <w:rFonts w:ascii="Arial" w:hAnsi="Arial" w:cs="Arial"/>
-                <w:color w:val="000000"/>
-                <w:sz w:val="22"/>
-                <w:szCs w:val="22"/>
-                <w:lang w:bidi="ar-SA"/>
-              </w:rPr>
-              <w:t>)</w:t>
+              <w:t>app.post()</w:t>
             </w:r>
           </w:p>
         </w:tc>
@@ -11451,20 +10471,8 @@
                 <w:szCs w:val="22"/>
                 <w:lang w:bidi="ar-SA"/>
               </w:rPr>
-              <w:t>/</w:t>
+              <w:t>/createacc</w:t>
             </w:r>
-            <w:proofErr w:type="spellStart"/>
-            <w:r>
-              <w:rPr>
-                <w:rFonts w:ascii="Arial" w:hAnsi="Arial" w:cs="Arial"/>
-                <w:color w:val="000000"/>
-                <w:sz w:val="22"/>
-                <w:szCs w:val="22"/>
-                <w:lang w:bidi="ar-SA"/>
-              </w:rPr>
-              <w:t>createacc</w:t>
-            </w:r>
-            <w:proofErr w:type="spellEnd"/>
           </w:p>
         </w:tc>
         <w:tc>
@@ -11531,8 +10539,6 @@
                 <w:lang w:bidi="ar-SA"/>
               </w:rPr>
             </w:pPr>
-            <w:proofErr w:type="spellStart"/>
-            <w:proofErr w:type="gramStart"/>
             <w:r>
               <w:rPr>
                 <w:rFonts w:ascii="Arial" w:hAnsi="Arial" w:cs="Arial"/>
@@ -11541,29 +10547,7 @@
                 <w:szCs w:val="22"/>
                 <w:lang w:bidi="ar-SA"/>
               </w:rPr>
-              <w:t>userExists</w:t>
-            </w:r>
-            <w:proofErr w:type="spellEnd"/>
-            <w:r>
-              <w:rPr>
-                <w:rFonts w:ascii="Arial" w:hAnsi="Arial" w:cs="Arial"/>
-                <w:color w:val="000000"/>
-                <w:sz w:val="22"/>
-                <w:szCs w:val="22"/>
-                <w:lang w:bidi="ar-SA"/>
-              </w:rPr>
-              <w:t>(</w:t>
-            </w:r>
-            <w:proofErr w:type="gramEnd"/>
-            <w:r>
-              <w:rPr>
-                <w:rFonts w:ascii="Arial" w:hAnsi="Arial" w:cs="Arial"/>
-                <w:color w:val="000000"/>
-                <w:sz w:val="22"/>
-                <w:szCs w:val="22"/>
-                <w:lang w:bidi="ar-SA"/>
-              </w:rPr>
-              <w:t>)</w:t>
+              <w:t>userExists()</w:t>
             </w:r>
           </w:p>
         </w:tc>
@@ -11668,8 +10652,6 @@
                 <w:lang w:bidi="ar-SA"/>
               </w:rPr>
             </w:pPr>
-            <w:proofErr w:type="spellStart"/>
-            <w:proofErr w:type="gramStart"/>
             <w:r>
               <w:rPr>
                 <w:rFonts w:ascii="Arial" w:hAnsi="Arial" w:cs="Arial"/>
@@ -11678,29 +10660,7 @@
                 <w:szCs w:val="22"/>
                 <w:lang w:bidi="ar-SA"/>
               </w:rPr>
-              <w:t>existsSync</w:t>
-            </w:r>
-            <w:proofErr w:type="spellEnd"/>
-            <w:r>
-              <w:rPr>
-                <w:rFonts w:ascii="Arial" w:hAnsi="Arial" w:cs="Arial"/>
-                <w:color w:val="000000"/>
-                <w:sz w:val="22"/>
-                <w:szCs w:val="22"/>
-                <w:lang w:bidi="ar-SA"/>
-              </w:rPr>
-              <w:t>(</w:t>
-            </w:r>
-            <w:proofErr w:type="gramEnd"/>
-            <w:r>
-              <w:rPr>
-                <w:rFonts w:ascii="Arial" w:hAnsi="Arial" w:cs="Arial"/>
-                <w:color w:val="000000"/>
-                <w:sz w:val="22"/>
-                <w:szCs w:val="22"/>
-                <w:lang w:bidi="ar-SA"/>
-              </w:rPr>
-              <w:t>)</w:t>
+              <w:t>existsSync()</w:t>
             </w:r>
           </w:p>
         </w:tc>
@@ -11805,8 +10765,6 @@
                 <w:lang w:bidi="ar-SA"/>
               </w:rPr>
             </w:pPr>
-            <w:proofErr w:type="spellStart"/>
-            <w:proofErr w:type="gramStart"/>
             <w:r>
               <w:rPr>
                 <w:rFonts w:ascii="Arial" w:hAnsi="Arial" w:cs="Arial"/>
@@ -11815,29 +10773,7 @@
                 <w:szCs w:val="22"/>
                 <w:lang w:bidi="ar-SA"/>
               </w:rPr>
-              <w:t>createUser</w:t>
-            </w:r>
-            <w:proofErr w:type="spellEnd"/>
-            <w:r>
-              <w:rPr>
-                <w:rFonts w:ascii="Arial" w:hAnsi="Arial" w:cs="Arial"/>
-                <w:color w:val="000000"/>
-                <w:sz w:val="22"/>
-                <w:szCs w:val="22"/>
-                <w:lang w:bidi="ar-SA"/>
-              </w:rPr>
-              <w:t>(</w:t>
-            </w:r>
-            <w:proofErr w:type="gramEnd"/>
-            <w:r>
-              <w:rPr>
-                <w:rFonts w:ascii="Arial" w:hAnsi="Arial" w:cs="Arial"/>
-                <w:color w:val="000000"/>
-                <w:sz w:val="22"/>
-                <w:szCs w:val="22"/>
-                <w:lang w:bidi="ar-SA"/>
-              </w:rPr>
-              <w:t>)</w:t>
+              <w:t>createUser()</w:t>
             </w:r>
           </w:p>
         </w:tc>
@@ -11942,8 +10878,6 @@
                 <w:lang w:bidi="ar-SA"/>
               </w:rPr>
             </w:pPr>
-            <w:proofErr w:type="spellStart"/>
-            <w:proofErr w:type="gramStart"/>
             <w:r>
               <w:rPr>
                 <w:rFonts w:ascii="Arial" w:hAnsi="Arial" w:cs="Arial"/>
@@ -11952,29 +10886,7 @@
                 <w:szCs w:val="22"/>
                 <w:lang w:bidi="ar-SA"/>
               </w:rPr>
-              <w:t>userExists</w:t>
-            </w:r>
-            <w:proofErr w:type="spellEnd"/>
-            <w:r>
-              <w:rPr>
-                <w:rFonts w:ascii="Arial" w:hAnsi="Arial" w:cs="Arial"/>
-                <w:color w:val="000000"/>
-                <w:sz w:val="22"/>
-                <w:szCs w:val="22"/>
-                <w:lang w:bidi="ar-SA"/>
-              </w:rPr>
-              <w:t>(</w:t>
-            </w:r>
-            <w:proofErr w:type="gramEnd"/>
-            <w:r>
-              <w:rPr>
-                <w:rFonts w:ascii="Arial" w:hAnsi="Arial" w:cs="Arial"/>
-                <w:color w:val="000000"/>
-                <w:sz w:val="22"/>
-                <w:szCs w:val="22"/>
-                <w:lang w:bidi="ar-SA"/>
-              </w:rPr>
-              <w:t>)</w:t>
+              <w:t>userExists()</w:t>
             </w:r>
           </w:p>
         </w:tc>
@@ -12079,8 +10991,6 @@
                 <w:lang w:bidi="ar-SA"/>
               </w:rPr>
             </w:pPr>
-            <w:proofErr w:type="spellStart"/>
-            <w:proofErr w:type="gramStart"/>
             <w:r>
               <w:rPr>
                 <w:rFonts w:ascii="Arial" w:hAnsi="Arial" w:cs="Arial"/>
@@ -12089,29 +10999,7 @@
                 <w:szCs w:val="22"/>
                 <w:lang w:bidi="ar-SA"/>
               </w:rPr>
-              <w:t>mkdirSync</w:t>
-            </w:r>
-            <w:proofErr w:type="spellEnd"/>
-            <w:r>
-              <w:rPr>
-                <w:rFonts w:ascii="Arial" w:hAnsi="Arial" w:cs="Arial"/>
-                <w:color w:val="000000"/>
-                <w:sz w:val="22"/>
-                <w:szCs w:val="22"/>
-                <w:lang w:bidi="ar-SA"/>
-              </w:rPr>
-              <w:t>(</w:t>
-            </w:r>
-            <w:proofErr w:type="gramEnd"/>
-            <w:r>
-              <w:rPr>
-                <w:rFonts w:ascii="Arial" w:hAnsi="Arial" w:cs="Arial"/>
-                <w:color w:val="000000"/>
-                <w:sz w:val="22"/>
-                <w:szCs w:val="22"/>
-                <w:lang w:bidi="ar-SA"/>
-              </w:rPr>
-              <w:t>)</w:t>
+              <w:t>mkdirSync()</w:t>
             </w:r>
           </w:p>
         </w:tc>
@@ -12140,7 +11028,6 @@
                 <w:lang w:bidi="ar-SA"/>
               </w:rPr>
             </w:pPr>
-            <w:proofErr w:type="spellStart"/>
             <w:r>
               <w:rPr>
                 <w:rFonts w:ascii="Arial" w:hAnsi="Arial" w:cs="Arial"/>
@@ -12149,33 +11036,8 @@
                 <w:szCs w:val="22"/>
                 <w:lang w:bidi="ar-SA"/>
               </w:rPr>
-              <w:t>usersPath</w:t>
+              <w:t>usersPath + this.username</w:t>
             </w:r>
-            <w:proofErr w:type="spellEnd"/>
-            <w:r>
-              <w:rPr>
-                <w:rFonts w:ascii="Arial" w:hAnsi="Arial" w:cs="Arial"/>
-                <w:color w:val="000000"/>
-                <w:sz w:val="22"/>
-                <w:szCs w:val="22"/>
-                <w:lang w:bidi="ar-SA"/>
-              </w:rPr>
-              <w:t xml:space="preserve"> + </w:t>
-            </w:r>
-            <w:proofErr w:type="spellStart"/>
-            <w:proofErr w:type="gramStart"/>
-            <w:r>
-              <w:rPr>
-                <w:rFonts w:ascii="Arial" w:hAnsi="Arial" w:cs="Arial"/>
-                <w:color w:val="000000"/>
-                <w:sz w:val="22"/>
-                <w:szCs w:val="22"/>
-                <w:lang w:bidi="ar-SA"/>
-              </w:rPr>
-              <w:t>this.username</w:t>
-            </w:r>
-            <w:proofErr w:type="spellEnd"/>
-            <w:proofErr w:type="gramEnd"/>
           </w:p>
         </w:tc>
         <w:tc>
@@ -12242,8 +11104,6 @@
                 <w:lang w:bidi="ar-SA"/>
               </w:rPr>
             </w:pPr>
-            <w:proofErr w:type="spellStart"/>
-            <w:proofErr w:type="gramStart"/>
             <w:r>
               <w:rPr>
                 <w:rFonts w:ascii="Arial" w:hAnsi="Arial" w:cs="Arial"/>
@@ -12252,29 +11112,7 @@
                 <w:szCs w:val="22"/>
                 <w:lang w:bidi="ar-SA"/>
               </w:rPr>
-              <w:t>writeFileSync</w:t>
-            </w:r>
-            <w:proofErr w:type="spellEnd"/>
-            <w:r>
-              <w:rPr>
-                <w:rFonts w:ascii="Arial" w:hAnsi="Arial" w:cs="Arial"/>
-                <w:color w:val="000000"/>
-                <w:sz w:val="22"/>
-                <w:szCs w:val="22"/>
-                <w:lang w:bidi="ar-SA"/>
-              </w:rPr>
-              <w:t>(</w:t>
-            </w:r>
-            <w:proofErr w:type="gramEnd"/>
-            <w:r>
-              <w:rPr>
-                <w:rFonts w:ascii="Arial" w:hAnsi="Arial" w:cs="Arial"/>
-                <w:color w:val="000000"/>
-                <w:sz w:val="22"/>
-                <w:szCs w:val="22"/>
-                <w:lang w:bidi="ar-SA"/>
-              </w:rPr>
-              <w:t>)</w:t>
+              <w:t>writeFileSync()</w:t>
             </w:r>
           </w:p>
         </w:tc>
@@ -12322,44 +11160,8 @@
                 <w:lang w:bidi="ar-SA"/>
               </w:rPr>
               <w:lastRenderedPageBreak/>
-              <w:t xml:space="preserve">encrypted password, </w:t>
+              <w:t>encrypted password, this.key + this.password</w:t>
             </w:r>
-            <w:proofErr w:type="spellStart"/>
-            <w:r>
-              <w:rPr>
-                <w:rFonts w:ascii="Arial" w:hAnsi="Arial" w:cs="Arial"/>
-                <w:color w:val="000000"/>
-                <w:sz w:val="22"/>
-                <w:szCs w:val="22"/>
-                <w:lang w:bidi="ar-SA"/>
-              </w:rPr>
-              <w:t>this.key</w:t>
-            </w:r>
-            <w:proofErr w:type="spellEnd"/>
-            <w:r>
-              <w:rPr>
-                <w:rFonts w:ascii="Arial" w:hAnsi="Arial" w:cs="Arial"/>
-                <w:color w:val="000000"/>
-                <w:sz w:val="22"/>
-                <w:szCs w:val="22"/>
-                <w:lang w:bidi="ar-SA"/>
-              </w:rPr>
-              <w:t xml:space="preserve"> + </w:t>
-            </w:r>
-            <w:proofErr w:type="spellStart"/>
-            <w:proofErr w:type="gramStart"/>
-            <w:r>
-              <w:rPr>
-                <w:rFonts w:ascii="Arial" w:hAnsi="Arial" w:cs="Arial"/>
-                <w:color w:val="000000"/>
-                <w:sz w:val="22"/>
-                <w:szCs w:val="22"/>
-                <w:lang w:bidi="ar-SA"/>
-              </w:rPr>
-              <w:t>this.password</w:t>
-            </w:r>
-            <w:proofErr w:type="spellEnd"/>
-            <w:proofErr w:type="gramEnd"/>
           </w:p>
         </w:tc>
         <w:tc>
@@ -12407,41 +11209,7 @@
                 <w:lang w:bidi="ar-SA"/>
               </w:rPr>
               <w:lastRenderedPageBreak/>
-              <w:t xml:space="preserve">contains </w:t>
-            </w:r>
-            <w:proofErr w:type="spellStart"/>
-            <w:r>
-              <w:rPr>
-                <w:rFonts w:ascii="Arial" w:hAnsi="Arial" w:cs="Arial"/>
-                <w:color w:val="000000"/>
-                <w:sz w:val="22"/>
-                <w:szCs w:val="22"/>
-                <w:lang w:bidi="ar-SA"/>
-              </w:rPr>
-              <w:t xml:space="preserve">a </w:t>
-            </w:r>
-            <w:proofErr w:type="gramStart"/>
-            <w:r>
-              <w:rPr>
-                <w:rFonts w:ascii="Arial" w:hAnsi="Arial" w:cs="Arial"/>
-                <w:color w:val="000000"/>
-                <w:sz w:val="22"/>
-                <w:szCs w:val="22"/>
-                <w:lang w:bidi="ar-SA"/>
-              </w:rPr>
-              <w:t>users</w:t>
-            </w:r>
-            <w:proofErr w:type="spellEnd"/>
-            <w:proofErr w:type="gramEnd"/>
-            <w:r>
-              <w:rPr>
-                <w:rFonts w:ascii="Arial" w:hAnsi="Arial" w:cs="Arial"/>
-                <w:color w:val="000000"/>
-                <w:sz w:val="22"/>
-                <w:szCs w:val="22"/>
-                <w:lang w:bidi="ar-SA"/>
-              </w:rPr>
-              <w:t xml:space="preserve"> encrypted password</w:t>
+              <w:t>contains a users encrypted password</w:t>
             </w:r>
           </w:p>
         </w:tc>
@@ -12472,7 +11240,6 @@
                 <w:lang w:bidi="ar-SA"/>
               </w:rPr>
             </w:pPr>
-            <w:proofErr w:type="gramStart"/>
             <w:r>
               <w:rPr>
                 <w:rFonts w:ascii="Arial" w:hAnsi="Arial" w:cs="Arial"/>
@@ -12482,18 +11249,7 @@
                 <w:lang w:bidi="ar-SA"/>
               </w:rPr>
               <w:lastRenderedPageBreak/>
-              <w:t>exec(</w:t>
-            </w:r>
-            <w:proofErr w:type="gramEnd"/>
-            <w:r>
-              <w:rPr>
-                <w:rFonts w:ascii="Arial" w:hAnsi="Arial" w:cs="Arial"/>
-                <w:color w:val="000000"/>
-                <w:sz w:val="22"/>
-                <w:szCs w:val="22"/>
-                <w:lang w:bidi="ar-SA"/>
-              </w:rPr>
-              <w:t>)</w:t>
+              <w:t>exec()</w:t>
             </w:r>
           </w:p>
         </w:tc>
@@ -12598,8 +11354,6 @@
                 <w:lang w:bidi="ar-SA"/>
               </w:rPr>
             </w:pPr>
-            <w:proofErr w:type="spellStart"/>
-            <w:proofErr w:type="gramStart"/>
             <w:r>
               <w:rPr>
                 <w:rFonts w:ascii="Arial" w:hAnsi="Arial" w:cs="Arial"/>
@@ -12608,29 +11362,7 @@
                 <w:szCs w:val="22"/>
                 <w:lang w:bidi="ar-SA"/>
               </w:rPr>
-              <w:t>attemptLogin</w:t>
-            </w:r>
-            <w:proofErr w:type="spellEnd"/>
-            <w:r>
-              <w:rPr>
-                <w:rFonts w:ascii="Arial" w:hAnsi="Arial" w:cs="Arial"/>
-                <w:color w:val="000000"/>
-                <w:sz w:val="22"/>
-                <w:szCs w:val="22"/>
-                <w:lang w:bidi="ar-SA"/>
-              </w:rPr>
-              <w:t>(</w:t>
-            </w:r>
-            <w:proofErr w:type="gramEnd"/>
-            <w:r>
-              <w:rPr>
-                <w:rFonts w:ascii="Arial" w:hAnsi="Arial" w:cs="Arial"/>
-                <w:color w:val="000000"/>
-                <w:sz w:val="22"/>
-                <w:szCs w:val="22"/>
-                <w:lang w:bidi="ar-SA"/>
-              </w:rPr>
-              <w:t>)</w:t>
+              <w:t>attemptLogin()</w:t>
             </w:r>
           </w:p>
         </w:tc>
@@ -12735,8 +11467,6 @@
                 <w:lang w:bidi="ar-SA"/>
               </w:rPr>
             </w:pPr>
-            <w:proofErr w:type="spellStart"/>
-            <w:proofErr w:type="gramStart"/>
             <w:r>
               <w:rPr>
                 <w:rFonts w:ascii="Arial" w:hAnsi="Arial" w:cs="Arial"/>
@@ -12745,29 +11475,7 @@
                 <w:szCs w:val="22"/>
                 <w:lang w:bidi="ar-SA"/>
               </w:rPr>
-              <w:t>execSync</w:t>
-            </w:r>
-            <w:proofErr w:type="spellEnd"/>
-            <w:r>
-              <w:rPr>
-                <w:rFonts w:ascii="Arial" w:hAnsi="Arial" w:cs="Arial"/>
-                <w:color w:val="000000"/>
-                <w:sz w:val="22"/>
-                <w:szCs w:val="22"/>
-                <w:lang w:bidi="ar-SA"/>
-              </w:rPr>
-              <w:t>(</w:t>
-            </w:r>
-            <w:proofErr w:type="gramEnd"/>
-            <w:r>
-              <w:rPr>
-                <w:rFonts w:ascii="Arial" w:hAnsi="Arial" w:cs="Arial"/>
-                <w:color w:val="000000"/>
-                <w:sz w:val="22"/>
-                <w:szCs w:val="22"/>
-                <w:lang w:bidi="ar-SA"/>
-              </w:rPr>
-              <w:t>)</w:t>
+              <w:t>execSync()</w:t>
             </w:r>
           </w:p>
         </w:tc>
@@ -12872,8 +11580,6 @@
                 <w:lang w:bidi="ar-SA"/>
               </w:rPr>
             </w:pPr>
-            <w:proofErr w:type="spellStart"/>
-            <w:proofErr w:type="gramStart"/>
             <w:r>
               <w:rPr>
                 <w:rFonts w:ascii="Arial" w:hAnsi="Arial" w:cs="Arial"/>
@@ -12882,29 +11588,7 @@
                 <w:szCs w:val="22"/>
                 <w:lang w:bidi="ar-SA"/>
               </w:rPr>
-              <w:t>readFileSync</w:t>
-            </w:r>
-            <w:proofErr w:type="spellEnd"/>
-            <w:r>
-              <w:rPr>
-                <w:rFonts w:ascii="Arial" w:hAnsi="Arial" w:cs="Arial"/>
-                <w:color w:val="000000"/>
-                <w:sz w:val="22"/>
-                <w:szCs w:val="22"/>
-                <w:lang w:bidi="ar-SA"/>
-              </w:rPr>
-              <w:t>(</w:t>
-            </w:r>
-            <w:proofErr w:type="gramEnd"/>
-            <w:r>
-              <w:rPr>
-                <w:rFonts w:ascii="Arial" w:hAnsi="Arial" w:cs="Arial"/>
-                <w:color w:val="000000"/>
-                <w:sz w:val="22"/>
-                <w:szCs w:val="22"/>
-                <w:lang w:bidi="ar-SA"/>
-              </w:rPr>
-              <w:t>)</w:t>
+              <w:t>readFileSync()</w:t>
             </w:r>
           </w:p>
         </w:tc>
@@ -13009,8 +11693,6 @@
                 <w:lang w:bidi="ar-SA"/>
               </w:rPr>
             </w:pPr>
-            <w:proofErr w:type="spellStart"/>
-            <w:proofErr w:type="gramStart"/>
             <w:r>
               <w:rPr>
                 <w:rFonts w:ascii="Arial" w:hAnsi="Arial" w:cs="Arial"/>
@@ -13019,29 +11701,7 @@
                 <w:szCs w:val="22"/>
                 <w:lang w:bidi="ar-SA"/>
               </w:rPr>
-              <w:t>sendFile</w:t>
-            </w:r>
-            <w:proofErr w:type="spellEnd"/>
-            <w:r>
-              <w:rPr>
-                <w:rFonts w:ascii="Arial" w:hAnsi="Arial" w:cs="Arial"/>
-                <w:color w:val="000000"/>
-                <w:sz w:val="22"/>
-                <w:szCs w:val="22"/>
-                <w:lang w:bidi="ar-SA"/>
-              </w:rPr>
-              <w:t>(</w:t>
-            </w:r>
-            <w:proofErr w:type="gramEnd"/>
-            <w:r>
-              <w:rPr>
-                <w:rFonts w:ascii="Arial" w:hAnsi="Arial" w:cs="Arial"/>
-                <w:color w:val="000000"/>
-                <w:sz w:val="22"/>
-                <w:szCs w:val="22"/>
-                <w:lang w:bidi="ar-SA"/>
-              </w:rPr>
-              <w:t>)</w:t>
+              <w:t>sendFile()</w:t>
             </w:r>
           </w:p>
         </w:tc>
@@ -13313,95 +11973,7 @@
           <w:szCs w:val="22"/>
           <w:lang w:bidi="ar-SA"/>
         </w:rPr>
-        <w:t xml:space="preserve">Ethan: Proof of concept. Node has a thing called child processes which allow you to execute commands from node basically. There is an input field, and you can click submit. Takes the text, puts it in </w:t>
-      </w:r>
-      <w:proofErr w:type="spellStart"/>
-      <w:r>
-        <w:rPr>
-          <w:rFonts w:ascii="Arial" w:hAnsi="Arial" w:cs="Arial"/>
-          <w:color w:val="000000"/>
-          <w:sz w:val="22"/>
-          <w:szCs w:val="22"/>
-          <w:lang w:bidi="ar-SA"/>
-        </w:rPr>
-        <w:t>main.c</w:t>
-      </w:r>
-      <w:proofErr w:type="spellEnd"/>
-      <w:r>
-        <w:rPr>
-          <w:rFonts w:ascii="Arial" w:hAnsi="Arial" w:cs="Arial"/>
-          <w:color w:val="000000"/>
-          <w:sz w:val="22"/>
-          <w:szCs w:val="22"/>
-          <w:lang w:bidi="ar-SA"/>
-        </w:rPr>
-        <w:t xml:space="preserve">, and the child process runs the execute command. Does that and compiles the code the user gave it through the website. There is another child process called spawn, and it has another object that is holding the process. Write all of the </w:t>
-      </w:r>
-      <w:proofErr w:type="spellStart"/>
-      <w:r>
-        <w:rPr>
-          <w:rFonts w:ascii="Arial" w:hAnsi="Arial" w:cs="Arial"/>
-          <w:color w:val="000000"/>
-          <w:sz w:val="22"/>
-          <w:szCs w:val="22"/>
-          <w:lang w:bidi="ar-SA"/>
-        </w:rPr>
-        <w:t>stdout</w:t>
-      </w:r>
-      <w:proofErr w:type="spellEnd"/>
-      <w:r>
-        <w:rPr>
-          <w:rFonts w:ascii="Arial" w:hAnsi="Arial" w:cs="Arial"/>
-          <w:color w:val="000000"/>
-          <w:sz w:val="22"/>
-          <w:szCs w:val="22"/>
-          <w:lang w:bidi="ar-SA"/>
-        </w:rPr>
-        <w:t xml:space="preserve"> from </w:t>
-      </w:r>
-      <w:proofErr w:type="spellStart"/>
-      <w:r>
-        <w:rPr>
-          <w:rFonts w:ascii="Arial" w:hAnsi="Arial" w:cs="Arial"/>
-          <w:color w:val="000000"/>
-          <w:sz w:val="22"/>
-          <w:szCs w:val="22"/>
-          <w:lang w:bidi="ar-SA"/>
-        </w:rPr>
-        <w:t>a.out</w:t>
-      </w:r>
-      <w:proofErr w:type="spellEnd"/>
-      <w:r>
-        <w:rPr>
-          <w:rFonts w:ascii="Arial" w:hAnsi="Arial" w:cs="Arial"/>
-          <w:color w:val="000000"/>
-          <w:sz w:val="22"/>
-          <w:szCs w:val="22"/>
-          <w:lang w:bidi="ar-SA"/>
-        </w:rPr>
-        <w:t xml:space="preserve"> from </w:t>
-      </w:r>
-      <w:proofErr w:type="spellStart"/>
-      <w:r>
-        <w:rPr>
-          <w:rFonts w:ascii="Arial" w:hAnsi="Arial" w:cs="Arial"/>
-          <w:color w:val="000000"/>
-          <w:sz w:val="22"/>
-          <w:szCs w:val="22"/>
-          <w:lang w:bidi="ar-SA"/>
-        </w:rPr>
-        <w:t>gcc</w:t>
-      </w:r>
-      <w:proofErr w:type="spellEnd"/>
-      <w:r>
-        <w:rPr>
-          <w:rFonts w:ascii="Arial" w:hAnsi="Arial" w:cs="Arial"/>
-          <w:color w:val="000000"/>
-          <w:sz w:val="22"/>
-          <w:szCs w:val="22"/>
-          <w:lang w:bidi="ar-SA"/>
-        </w:rPr>
-        <w:t xml:space="preserve"> and put it into a file. For every coding problem they have to do, ask for really specific output and compare to the desired output. The thing we're looking at right now is just looking for a minimum viable product. Highlight correct code in green, incorrect in red. Was thinking for this project it will probably be okay to just not actually micromanage how they are doing the output. If people want to name their variables something else, we would have to do a lot of string parsing. Thinking we would either have people return one of their variables, which isn't super intuitive when you're just starting out in C. We would have to make it so they would take arguments from a command line. </w:t>
+        <w:t xml:space="preserve">Ethan: Proof of concept. Node has a thing called child processes which allow you to execute commands from node basically. There is an input field, and you can click submit. Takes the text, puts it in main.c, and the child process runs the execute command. Does that and compiles the code the user gave it through the website. There is another child process called spawn, and it has another object that is holding the process. Write all of the stdout from a.out from gcc and put it into a file. For every coding problem they have to do, ask for really specific output and compare to the desired output. The thing we're looking at right now is just looking for a minimum viable product. Highlight correct code in green, incorrect in red. Was thinking for this project it will probably be okay to just not actually micromanage how they are doing the output. If people want to name their variables something else, we would have to do a lot of string parsing. Thinking we would either have people return one of their variables, which isn't super intuitive when you're just starting out in C. We would have to make it so they would take arguments from a command line. </w:t>
       </w:r>
     </w:p>
     <w:p>
@@ -13521,29 +12093,7 @@
           <w:szCs w:val="22"/>
           <w:lang w:bidi="ar-SA"/>
         </w:rPr>
-        <w:t xml:space="preserve">The website will be hosted on </w:t>
-      </w:r>
-      <w:proofErr w:type="spellStart"/>
-      <w:r>
-        <w:rPr>
-          <w:rFonts w:ascii="Arial" w:hAnsi="Arial" w:cs="Arial"/>
-          <w:color w:val="000000"/>
-          <w:sz w:val="22"/>
-          <w:szCs w:val="22"/>
-          <w:lang w:bidi="ar-SA"/>
-        </w:rPr>
-        <w:t>fastcomet</w:t>
-      </w:r>
-      <w:proofErr w:type="spellEnd"/>
-      <w:r>
-        <w:rPr>
-          <w:rFonts w:ascii="Arial" w:hAnsi="Arial" w:cs="Arial"/>
-          <w:color w:val="000000"/>
-          <w:sz w:val="22"/>
-          <w:szCs w:val="22"/>
-          <w:lang w:bidi="ar-SA"/>
-        </w:rPr>
-        <w:t xml:space="preserve">.  </w:t>
+        <w:t xml:space="preserve">The website will be hosted on fastcomet.  </w:t>
       </w:r>
     </w:p>
     <w:p>
@@ -14044,31 +12594,7 @@
           <w:u w:color="000000"/>
           <w:lang w:bidi="ar-SA"/>
         </w:rPr>
-        <w:t>-Error handling for the compilation and running of C code (</w:t>
-      </w:r>
-      <w:proofErr w:type="spellStart"/>
-      <w:r>
-        <w:rPr>
-          <w:rFonts w:ascii="Arial" w:hAnsi="Arial" w:cs="Arial"/>
-          <w:color w:val="000000"/>
-          <w:sz w:val="22"/>
-          <w:szCs w:val="22"/>
-          <w:u w:color="000000"/>
-          <w:lang w:bidi="ar-SA"/>
-        </w:rPr>
-        <w:t>gcc</w:t>
-      </w:r>
-      <w:proofErr w:type="spellEnd"/>
-      <w:r>
-        <w:rPr>
-          <w:rFonts w:ascii="Arial" w:hAnsi="Arial" w:cs="Arial"/>
-          <w:color w:val="000000"/>
-          <w:sz w:val="22"/>
-          <w:szCs w:val="22"/>
-          <w:u w:color="000000"/>
-          <w:lang w:bidi="ar-SA"/>
-        </w:rPr>
-        <w:t xml:space="preserve"> failing, race conditions, etc.)</w:t>
+        <w:t>-Error handling for the compilation and running of C code (gcc failing, race conditions, etc.)</w:t>
       </w:r>
     </w:p>
     <w:p>
@@ -14391,31 +12917,7 @@
           <w:u w:color="000000"/>
           <w:lang w:bidi="ar-SA"/>
         </w:rPr>
-        <w:t xml:space="preserve">Implementing </w:t>
-      </w:r>
-      <w:proofErr w:type="spellStart"/>
-      <w:r>
-        <w:rPr>
-          <w:rFonts w:ascii="Arial" w:hAnsi="Arial" w:cs="Arial"/>
-          <w:color w:val="000000"/>
-          <w:sz w:val="22"/>
-          <w:szCs w:val="22"/>
-          <w:u w:color="000000"/>
-          <w:lang w:bidi="ar-SA"/>
-        </w:rPr>
-        <w:t>encryptor</w:t>
-      </w:r>
-      <w:proofErr w:type="spellEnd"/>
-      <w:r>
-        <w:rPr>
-          <w:rFonts w:ascii="Arial" w:hAnsi="Arial" w:cs="Arial"/>
-          <w:color w:val="000000"/>
-          <w:sz w:val="22"/>
-          <w:szCs w:val="22"/>
-          <w:u w:color="000000"/>
-          <w:lang w:bidi="ar-SA"/>
-        </w:rPr>
-        <w:t xml:space="preserve"> tool for user passwords</w:t>
+        <w:t>Implementing encryptor tool for user passwords</w:t>
       </w:r>
     </w:p>
     <w:p>
@@ -14830,31 +13332,7 @@
           <w:u w:color="000000"/>
           <w:lang w:bidi="ar-SA"/>
         </w:rPr>
-        <w:t xml:space="preserve">-Implementing </w:t>
-      </w:r>
-      <w:proofErr w:type="spellStart"/>
-      <w:r>
-        <w:rPr>
-          <w:rFonts w:ascii="Arial" w:hAnsi="Arial" w:cs="Arial"/>
-          <w:color w:val="000000"/>
-          <w:sz w:val="22"/>
-          <w:szCs w:val="22"/>
-          <w:u w:color="000000"/>
-          <w:lang w:bidi="ar-SA"/>
-        </w:rPr>
-        <w:t>encryptor</w:t>
-      </w:r>
-      <w:proofErr w:type="spellEnd"/>
-      <w:r>
-        <w:rPr>
-          <w:rFonts w:ascii="Arial" w:hAnsi="Arial" w:cs="Arial"/>
-          <w:color w:val="000000"/>
-          <w:sz w:val="22"/>
-          <w:szCs w:val="22"/>
-          <w:u w:color="000000"/>
-          <w:lang w:bidi="ar-SA"/>
-        </w:rPr>
-        <w:t xml:space="preserve"> tool for user passwords</w:t>
+        <w:t>-Implementing encryptor tool for user passwords</w:t>
       </w:r>
     </w:p>
     <w:p>
@@ -15528,13 +14006,8 @@
       <w:fldChar w:fldCharType="separate"/>
     </w:r>
     <w:r>
-      <w:t>ii</w:t>
+      <w:t>iii</w:t>
     </w:r>
-    <w:proofErr w:type="spellStart"/>
-    <w:r>
-      <w:t>i</w:t>
-    </w:r>
-    <w:proofErr w:type="spellEnd"/>
     <w:r>
       <w:fldChar w:fldCharType="end"/>
     </w:r>

</xml_diff>

<commit_message>
Polished up first draft of SRS
</commit_message>
<xml_diff>
--- a/SRS_DOC.docx
+++ b/SRS_DOC.docx
@@ -156,12 +156,14 @@
       <w:r>
         <w:t xml:space="preserve">Group Name: </w:t>
       </w:r>
+      <w:proofErr w:type="spellStart"/>
       <w:r>
         <w:rPr>
           <w:sz w:val="22"/>
         </w:rPr>
         <w:t>codeTeachers</w:t>
       </w:r>
+      <w:proofErr w:type="spellEnd"/>
     </w:p>
     <w:tbl>
       <w:tblPr>
@@ -1912,8 +1914,18 @@
                 <w:sz w:val="22"/>
                 <w:szCs w:val="22"/>
               </w:rPr>
-              <w:t>Ethan Pongon</w:t>
-            </w:r>
+              <w:t xml:space="preserve">Ethan </w:t>
+            </w:r>
+            <w:proofErr w:type="spellStart"/>
+            <w:r>
+              <w:rPr>
+                <w:rFonts w:ascii="Arial" w:hAnsi="Arial" w:cs="Arial"/>
+                <w:sz w:val="22"/>
+                <w:szCs w:val="22"/>
+              </w:rPr>
+              <w:t>Pongon</w:t>
+            </w:r>
+            <w:proofErr w:type="spellEnd"/>
           </w:p>
           <w:p>
             <w:pPr>
@@ -2219,7 +2231,23 @@
           <w:i w:val="0"/>
           <w:iCs w:val="0"/>
         </w:rPr>
-        <w:t xml:space="preserve">1.0 will be created by the codeTeachers group, who will also be responsible for this document. </w:t>
+        <w:t xml:space="preserve">1.0 will be created by the </w:t>
+      </w:r>
+      <w:proofErr w:type="spellStart"/>
+      <w:r>
+        <w:rPr>
+          <w:i w:val="0"/>
+          <w:iCs w:val="0"/>
+        </w:rPr>
+        <w:t>codeTeachers</w:t>
+      </w:r>
+      <w:proofErr w:type="spellEnd"/>
+      <w:r>
+        <w:rPr>
+          <w:i w:val="0"/>
+          <w:iCs w:val="0"/>
+        </w:rPr>
+        <w:t xml:space="preserve"> group, who will also be responsible for this document. </w:t>
       </w:r>
     </w:p>
     <w:p>
@@ -2279,7 +2307,23 @@
           <w:i w:val="0"/>
           <w:iCs w:val="0"/>
         </w:rPr>
-        <w:t xml:space="preserve">. To implement the concepts studied in the lessons, users will be able to write and run code directly on the website. Once a user has correctly implemented the concept from the lesson they are working on they will be allowed to continue to the next lesson. The goal of the product is to reduce the roadblocks someone may encounter while trying to learn C programming, for example having to learn how to compile and run code from the terminal. Another benefit of the product is that users will </w:t>
+        <w:t xml:space="preserve">. To implement the concepts studied in the lessons, users will be able to write and run code directly on the website. Once a user has correctly implemented the concept from the </w:t>
+      </w:r>
+      <w:proofErr w:type="gramStart"/>
+      <w:r>
+        <w:rPr>
+          <w:i w:val="0"/>
+          <w:iCs w:val="0"/>
+        </w:rPr>
+        <w:t>lesson</w:t>
+      </w:r>
+      <w:proofErr w:type="gramEnd"/>
+      <w:r>
+        <w:rPr>
+          <w:i w:val="0"/>
+          <w:iCs w:val="0"/>
+        </w:rPr>
+        <w:t xml:space="preserve"> they are working on they will be allowed to continue to the next lesson. The goal of the product is to reduce the roadblocks someone may encounter while trying to learn C programming, for example having to learn how to compile and run code from the terminal. Another benefit of the product is that users will </w:t>
       </w:r>
       <w:r>
         <w:rPr>
@@ -2407,6 +2451,7 @@
           <w:iCs w:val="0"/>
         </w:rPr>
       </w:pPr>
+      <w:proofErr w:type="spellStart"/>
       <w:r>
         <w:rPr>
           <w:b/>
@@ -2416,6 +2461,7 @@
         </w:rPr>
         <w:t>a.out</w:t>
       </w:r>
+      <w:proofErr w:type="spellEnd"/>
       <w:r>
         <w:rPr>
           <w:i w:val="0"/>
@@ -2492,6 +2538,7 @@
           <w:iCs w:val="0"/>
         </w:rPr>
       </w:pPr>
+      <w:proofErr w:type="spellStart"/>
       <w:r>
         <w:rPr>
           <w:b/>
@@ -2501,6 +2548,7 @@
         </w:rPr>
         <w:t>encryptor</w:t>
       </w:r>
+      <w:proofErr w:type="spellEnd"/>
       <w:r>
         <w:rPr>
           <w:i w:val="0"/>
@@ -2639,8 +2687,19 @@
           <w:i w:val="0"/>
           <w:iCs w:val="0"/>
         </w:rPr>
-        <w:t>esson#_tests.c</w:t>
-      </w:r>
+        <w:t>esson#_</w:t>
+      </w:r>
+      <w:proofErr w:type="spellStart"/>
+      <w:r>
+        <w:rPr>
+          <w:b/>
+          <w:bCs/>
+          <w:i w:val="0"/>
+          <w:iCs w:val="0"/>
+        </w:rPr>
+        <w:t>tests.c</w:t>
+      </w:r>
+      <w:proofErr w:type="spellEnd"/>
       <w:r>
         <w:rPr>
           <w:i w:val="0"/>
@@ -2660,7 +2719,23 @@
           <w:i w:val="0"/>
           <w:iCs w:val="0"/>
         </w:rPr>
-        <w:t>esson#_tests.c files are test files written in C to be used for testing user entered code.</w:t>
+        <w:t>esson#_</w:t>
+      </w:r>
+      <w:proofErr w:type="spellStart"/>
+      <w:r>
+        <w:rPr>
+          <w:i w:val="0"/>
+          <w:iCs w:val="0"/>
+        </w:rPr>
+        <w:t>tests.c</w:t>
+      </w:r>
+      <w:proofErr w:type="spellEnd"/>
+      <w:r>
+        <w:rPr>
+          <w:i w:val="0"/>
+          <w:iCs w:val="0"/>
+        </w:rPr>
+        <w:t xml:space="preserve"> files are test files written in C to be used for testing user entered code.</w:t>
       </w:r>
     </w:p>
     <w:p>
@@ -2726,7 +2801,23 @@
           <w:i w:val="0"/>
           <w:iCs w:val="0"/>
         </w:rPr>
-        <w:t xml:space="preserve">lesson#_tests.c file into two strings. </w:t>
+        <w:t>lesson#_</w:t>
+      </w:r>
+      <w:proofErr w:type="spellStart"/>
+      <w:r>
+        <w:rPr>
+          <w:i w:val="0"/>
+          <w:iCs w:val="0"/>
+        </w:rPr>
+        <w:t>tests.c</w:t>
+      </w:r>
+      <w:proofErr w:type="spellEnd"/>
+      <w:r>
+        <w:rPr>
+          <w:i w:val="0"/>
+          <w:iCs w:val="0"/>
+        </w:rPr>
+        <w:t xml:space="preserve"> file into two strings. </w:t>
       </w:r>
     </w:p>
     <w:p>
@@ -2740,6 +2831,7 @@
           <w:iCs w:val="0"/>
         </w:rPr>
       </w:pPr>
+      <w:proofErr w:type="spellStart"/>
       <w:r>
         <w:rPr>
           <w:b/>
@@ -2747,7 +2839,17 @@
           <w:i w:val="0"/>
           <w:iCs w:val="0"/>
         </w:rPr>
-        <w:t xml:space="preserve">passchk: </w:t>
+        <w:t>passchk</w:t>
+      </w:r>
+      <w:proofErr w:type="spellEnd"/>
+      <w:r>
+        <w:rPr>
+          <w:b/>
+          <w:bCs/>
+          <w:i w:val="0"/>
+          <w:iCs w:val="0"/>
+        </w:rPr>
+        <w:t xml:space="preserve">: </w:t>
       </w:r>
       <w:r>
         <w:rPr>
@@ -2838,7 +2940,23 @@
           <w:i w:val="0"/>
           <w:iCs w:val="0"/>
         </w:rPr>
-        <w:t>will follow the IEEE citation guide found on IEEE-DataPort [</w:t>
+        <w:t>will follow the IEEE citation guide found on IEEE-</w:t>
+      </w:r>
+      <w:proofErr w:type="spellStart"/>
+      <w:r>
+        <w:rPr>
+          <w:i w:val="0"/>
+          <w:iCs w:val="0"/>
+        </w:rPr>
+        <w:t>DataPort</w:t>
+      </w:r>
+      <w:proofErr w:type="spellEnd"/>
+      <w:r>
+        <w:rPr>
+          <w:i w:val="0"/>
+          <w:iCs w:val="0"/>
+        </w:rPr>
+        <w:t xml:space="preserve"> [</w:t>
       </w:r>
       <w:r>
         <w:rPr>
@@ -2913,7 +3031,23 @@
           <w:iCs w:val="0"/>
         </w:rPr>
         <w:tab/>
-        <w:t>A. Outman, "How to Cite References: IEEE Documentation Style," IEEE-DataPort, Help &amp; Support. [Online]. Available: https://ieee-dataport.org/help/how-cite-references-ieee-documentation-style. [Accessed: Nov. 6, 2020].</w:t>
+        <w:t>A. Outman, "How to Cite References: IEEE Documentation Style," IEEE-</w:t>
+      </w:r>
+      <w:proofErr w:type="spellStart"/>
+      <w:r>
+        <w:rPr>
+          <w:i w:val="0"/>
+          <w:iCs w:val="0"/>
+        </w:rPr>
+        <w:t>DataPort</w:t>
+      </w:r>
+      <w:proofErr w:type="spellEnd"/>
+      <w:r>
+        <w:rPr>
+          <w:i w:val="0"/>
+          <w:iCs w:val="0"/>
+        </w:rPr>
+        <w:t>, Help &amp; Support. [Online]. Available: https://ieee-dataport.org/help/how-cite-references-ieee-documentation-style. [Accessed: Nov. 6, 2020].</w:t>
       </w:r>
     </w:p>
     <w:p>
@@ -2964,122 +3098,56 @@
           <w:iCs w:val="0"/>
         </w:rPr>
         <w:tab/>
-        <w:t>C. Rupp, "Requirements Templates -- The Blueprint of your Requirement," SOPHIST GmbH, Webinhalte zu Kapitel 10, 2014. [Online]. Available: https://www.sophist.de/fileadmin/user_upload/Bilder_zu_Seiten/Publikationen/RE6/Webinhalte_Buchteil_3/Requirements_Templates_-_The_Blue_Print_of_your_Requirements_Rupp.pdf. [Accessed: Nov. 6, 2020].</w:t>
-      </w:r>
-    </w:p>
-    <w:p>
-      <w:pPr>
-        <w:pStyle w:val="template"/>
-        <w:jc w:val="both"/>
-      </w:pPr>
-    </w:p>
-    <w:p>
-      <w:pPr>
-        <w:pStyle w:val="template"/>
-        <w:jc w:val="both"/>
-      </w:pPr>
-    </w:p>
-    <w:p>
-      <w:pPr>
-        <w:pStyle w:val="template"/>
-        <w:jc w:val="both"/>
-      </w:pPr>
-    </w:p>
-    <w:p>
-      <w:pPr>
-        <w:pStyle w:val="template"/>
-        <w:jc w:val="both"/>
-      </w:pPr>
-    </w:p>
-    <w:p>
-      <w:pPr>
-        <w:pStyle w:val="template"/>
-        <w:jc w:val="both"/>
-      </w:pPr>
-    </w:p>
-    <w:p>
-      <w:pPr>
-        <w:pStyle w:val="template"/>
-        <w:jc w:val="both"/>
-      </w:pPr>
-    </w:p>
-    <w:p>
-      <w:pPr>
-        <w:pStyle w:val="template"/>
-        <w:jc w:val="both"/>
-      </w:pPr>
-    </w:p>
-    <w:p>
-      <w:pPr>
-        <w:pStyle w:val="template"/>
-        <w:jc w:val="both"/>
-      </w:pPr>
-    </w:p>
-    <w:p>
-      <w:pPr>
-        <w:pStyle w:val="template"/>
-        <w:jc w:val="both"/>
-      </w:pPr>
-    </w:p>
-    <w:p>
-      <w:pPr>
-        <w:pStyle w:val="template"/>
-        <w:jc w:val="both"/>
-      </w:pPr>
-    </w:p>
-    <w:p>
-      <w:pPr>
-        <w:pStyle w:val="template"/>
-        <w:jc w:val="both"/>
-      </w:pPr>
-    </w:p>
-    <w:p>
-      <w:pPr>
-        <w:pStyle w:val="template"/>
-        <w:jc w:val="both"/>
-      </w:pPr>
-    </w:p>
-    <w:p>
-      <w:pPr>
-        <w:pStyle w:val="template"/>
-        <w:jc w:val="both"/>
-      </w:pPr>
-    </w:p>
-    <w:p>
-      <w:pPr>
-        <w:pStyle w:val="template"/>
-        <w:jc w:val="both"/>
-      </w:pPr>
-    </w:p>
-    <w:p>
-      <w:pPr>
-        <w:pStyle w:val="template"/>
-        <w:jc w:val="both"/>
-      </w:pPr>
-    </w:p>
-    <w:p>
-      <w:pPr>
-        <w:pStyle w:val="template"/>
-        <w:jc w:val="both"/>
-      </w:pPr>
-    </w:p>
-    <w:p>
-      <w:pPr>
-        <w:pStyle w:val="template"/>
-        <w:jc w:val="both"/>
-      </w:pPr>
-    </w:p>
-    <w:p>
-      <w:pPr>
-        <w:pStyle w:val="template"/>
-        <w:jc w:val="both"/>
-      </w:pPr>
-    </w:p>
-    <w:p>
-      <w:pPr>
-        <w:pStyle w:val="template"/>
-        <w:jc w:val="both"/>
-      </w:pPr>
+        <w:t xml:space="preserve">C. Rupp, "Requirements Templates -- The Blueprint of your Requirement," SOPHIST GmbH, </w:t>
+      </w:r>
+      <w:proofErr w:type="spellStart"/>
+      <w:r>
+        <w:rPr>
+          <w:i w:val="0"/>
+          <w:iCs w:val="0"/>
+        </w:rPr>
+        <w:t>Webinhalte</w:t>
+      </w:r>
+      <w:proofErr w:type="spellEnd"/>
+      <w:r>
+        <w:rPr>
+          <w:i w:val="0"/>
+          <w:iCs w:val="0"/>
+        </w:rPr>
+        <w:t xml:space="preserve"> </w:t>
+      </w:r>
+      <w:proofErr w:type="spellStart"/>
+      <w:r>
+        <w:rPr>
+          <w:i w:val="0"/>
+          <w:iCs w:val="0"/>
+        </w:rPr>
+        <w:t>zu</w:t>
+      </w:r>
+      <w:proofErr w:type="spellEnd"/>
+      <w:r>
+        <w:rPr>
+          <w:i w:val="0"/>
+          <w:iCs w:val="0"/>
+        </w:rPr>
+        <w:t xml:space="preserve"> </w:t>
+      </w:r>
+      <w:proofErr w:type="spellStart"/>
+      <w:r>
+        <w:rPr>
+          <w:i w:val="0"/>
+          <w:iCs w:val="0"/>
+        </w:rPr>
+        <w:t>Kapitel</w:t>
+      </w:r>
+      <w:proofErr w:type="spellEnd"/>
+      <w:r>
+        <w:rPr>
+          <w:i w:val="0"/>
+          <w:iCs w:val="0"/>
+        </w:rPr>
+        <w:t xml:space="preserve"> 10, 2014. [Online]. Available: https://www.sophist.de/fileadmin/user_upload/Bilder_zu_Seiten/Publikationen/RE6/Webinhalte_Buchteil_3/Requirements_Templates_-_The_Blue_Print_of_your_Requirements_Rupp.pdf. [Accessed: Nov. 6, 2020].</w:t>
+      </w:r>
     </w:p>
     <w:p>
       <w:pPr>
@@ -3216,6 +3284,7 @@
           <w:rFonts w:ascii="Arial" w:hAnsi="Arial"/>
           <w:color w:val="FFFFFF"/>
         </w:rPr>
+        <w:lastRenderedPageBreak/>
         <w:t>Overall Description</w:t>
       </w:r>
       <w:bookmarkEnd w:id="23"/>
@@ -3403,7 +3472,6 @@
         <w:rPr>
           <w:rFonts w:ascii="Arial" w:hAnsi="Arial"/>
         </w:rPr>
-        <w:lastRenderedPageBreak/>
         <w:t xml:space="preserve">Product </w:t>
       </w:r>
       <w:bookmarkEnd w:id="27"/>
@@ -3775,6 +3843,7 @@
         <w:rPr>
           <w:rFonts w:ascii="Arial" w:hAnsi="Arial"/>
         </w:rPr>
+        <w:lastRenderedPageBreak/>
         <w:t>Users and Characteristics</w:t>
       </w:r>
       <w:bookmarkEnd w:id="29"/>
@@ -3946,7 +4015,25 @@
           <w:sz w:val="22"/>
           <w:szCs w:val="22"/>
         </w:rPr>
-        <w:t xml:space="preserve"> hardware from the server hosting company “FastComet”. Specifications of the hardware include 15 GB of storage space, 2 CPU cores, </w:t>
+        <w:t xml:space="preserve"> hardware from the server hosting company “</w:t>
+      </w:r>
+      <w:proofErr w:type="spellStart"/>
+      <w:r>
+        <w:rPr>
+          <w:rFonts w:ascii="Arial" w:hAnsi="Arial" w:cs="Arial"/>
+          <w:sz w:val="22"/>
+          <w:szCs w:val="22"/>
+        </w:rPr>
+        <w:t>FastComet</w:t>
+      </w:r>
+      <w:proofErr w:type="spellEnd"/>
+      <w:r>
+        <w:rPr>
+          <w:rFonts w:ascii="Arial" w:hAnsi="Arial" w:cs="Arial"/>
+          <w:sz w:val="22"/>
+          <w:szCs w:val="22"/>
+        </w:rPr>
+        <w:t xml:space="preserve">”. Specifications of the hardware include 15 GB of storage space, 2 CPU cores, </w:t>
       </w:r>
       <w:r>
         <w:rPr>
@@ -3974,7 +4061,6 @@
         <w:rPr>
           <w:rFonts w:ascii="Arial" w:hAnsi="Arial"/>
         </w:rPr>
-        <w:lastRenderedPageBreak/>
         <w:t>Design and Implementation Constraints</w:t>
       </w:r>
       <w:bookmarkEnd w:id="33"/>
@@ -4081,6 +4167,7 @@
         <w:rPr>
           <w:rFonts w:ascii="Arial" w:hAnsi="Arial"/>
         </w:rPr>
+        <w:lastRenderedPageBreak/>
         <w:t>Assumptions and Dependencies</w:t>
       </w:r>
       <w:bookmarkEnd w:id="37"/>
@@ -4131,108 +4218,18 @@
     </w:p>
     <w:p>
       <w:pPr>
-        <w:pStyle w:val="template"/>
-      </w:pPr>
-    </w:p>
-    <w:p>
-      <w:pPr>
-        <w:pStyle w:val="template"/>
-      </w:pPr>
-    </w:p>
-    <w:p>
-      <w:pPr>
-        <w:pStyle w:val="template"/>
-      </w:pPr>
-    </w:p>
-    <w:p>
-      <w:pPr>
-        <w:pStyle w:val="template"/>
-      </w:pPr>
-    </w:p>
-    <w:p>
-      <w:pPr>
-        <w:pStyle w:val="template"/>
-      </w:pPr>
-    </w:p>
-    <w:p>
-      <w:pPr>
-        <w:pStyle w:val="template"/>
-      </w:pPr>
-    </w:p>
-    <w:p>
-      <w:pPr>
-        <w:pStyle w:val="template"/>
-      </w:pPr>
-    </w:p>
-    <w:p>
-      <w:pPr>
-        <w:pStyle w:val="template"/>
-      </w:pPr>
-    </w:p>
-    <w:p>
-      <w:pPr>
-        <w:pStyle w:val="template"/>
-      </w:pPr>
-    </w:p>
-    <w:p>
-      <w:pPr>
-        <w:pStyle w:val="template"/>
-      </w:pPr>
-    </w:p>
-    <w:p>
-      <w:pPr>
-        <w:pStyle w:val="template"/>
-      </w:pPr>
-    </w:p>
-    <w:p>
-      <w:pPr>
-        <w:pStyle w:val="template"/>
-      </w:pPr>
-    </w:p>
-    <w:p>
-      <w:pPr>
-        <w:pStyle w:val="template"/>
-      </w:pPr>
-    </w:p>
-    <w:p>
-      <w:pPr>
-        <w:pStyle w:val="template"/>
-      </w:pPr>
-    </w:p>
-    <w:p>
-      <w:pPr>
-        <w:pStyle w:val="template"/>
-      </w:pPr>
-    </w:p>
-    <w:p>
-      <w:pPr>
-        <w:pStyle w:val="template"/>
-      </w:pPr>
-    </w:p>
-    <w:p>
-      <w:pPr>
-        <w:pStyle w:val="template"/>
-      </w:pPr>
-    </w:p>
-    <w:p>
-      <w:pPr>
-        <w:pStyle w:val="template"/>
-      </w:pPr>
-    </w:p>
-    <w:p>
-      <w:pPr>
-        <w:pStyle w:val="template"/>
-      </w:pPr>
-    </w:p>
-    <w:p>
-      <w:pPr>
-        <w:pStyle w:val="template"/>
-      </w:pPr>
-    </w:p>
-    <w:p>
-      <w:pPr>
-        <w:pStyle w:val="template"/>
-      </w:pPr>
+        <w:spacing w:line="240" w:lineRule="auto"/>
+        <w:rPr>
+          <w:rFonts w:ascii="Arial" w:hAnsi="Arial" w:cs="Arial"/>
+          <w:i/>
+          <w:iCs/>
+          <w:sz w:val="22"/>
+          <w:szCs w:val="22"/>
+        </w:rPr>
+      </w:pPr>
+      <w:r>
+        <w:br w:type="page"/>
+      </w:r>
     </w:p>
     <w:p>
       <w:pPr>
@@ -4248,7 +4245,6 @@
           <w:right w:val="single" w:sz="4" w:space="4" w:color="000000"/>
         </w:pBdr>
         <w:shd w:val="clear" w:color="auto" w:fill="4C4C4C"/>
-        <w:jc w:val="center"/>
         <w:rPr>
           <w:rFonts w:ascii="Arial" w:hAnsi="Arial"/>
           <w:color w:val="FFFFFF"/>
@@ -4261,6 +4257,7 @@
           <w:rFonts w:ascii="Arial" w:hAnsi="Arial"/>
           <w:color w:val="FFFFFF"/>
         </w:rPr>
+        <w:lastRenderedPageBreak/>
         <w:t>Specific Requirements</w:t>
       </w:r>
       <w:bookmarkEnd w:id="39"/>
@@ -4449,7 +4446,6 @@
           <w:iCs/>
           <w:noProof/>
         </w:rPr>
-        <w:lastRenderedPageBreak/>
         <w:drawing>
           <wp:inline distT="0" distB="0" distL="0" distR="0" wp14:anchorId="66B528F7" wp14:editId="48A6A94D">
             <wp:extent cx="6057900" cy="2940050"/>
@@ -4766,7 +4762,23 @@
           <w:i w:val="0"/>
           <w:iCs w:val="0"/>
         </w:rPr>
-        <w:t xml:space="preserve">20.04 and will be running the NodeJS server v10.19.0. The NodeJS server will create and monitor child processes on the host, which will make use of the stdin and stdout features of Ubuntu. Some of the child processes will make use of the GCC 9.3.0 C compiler to compile user code. </w:t>
+        <w:t xml:space="preserve">20.04 and will be running the NodeJS server v10.19.0. The NodeJS server will create and monitor child processes on the host, which will make use of the stdin and </w:t>
+      </w:r>
+      <w:proofErr w:type="spellStart"/>
+      <w:r>
+        <w:rPr>
+          <w:i w:val="0"/>
+          <w:iCs w:val="0"/>
+        </w:rPr>
+        <w:t>stdout</w:t>
+      </w:r>
+      <w:proofErr w:type="spellEnd"/>
+      <w:r>
+        <w:rPr>
+          <w:i w:val="0"/>
+          <w:iCs w:val="0"/>
+        </w:rPr>
+        <w:t xml:space="preserve"> features of Ubuntu. Some of the child processes will make use of the GCC 9.3.0 C compiler to compile user code. </w:t>
       </w:r>
     </w:p>
     <w:p>
@@ -4837,7 +4849,6 @@
           <w:i w:val="0"/>
           <w:iCs w:val="0"/>
         </w:rPr>
-        <w:lastRenderedPageBreak/>
         <w:t xml:space="preserve">The server </w:t>
       </w:r>
       <w:r>
@@ -5075,6 +5086,7 @@
           <w:sz w:val="22"/>
           <w:szCs w:val="22"/>
         </w:rPr>
+        <w:lastRenderedPageBreak/>
         <w:t xml:space="preserve">If the user enters a username on the login page and the user exists in the system, the website will attempt to login. </w:t>
       </w:r>
     </w:p>
@@ -5470,7 +5482,27 @@
           <w:sz w:val="22"/>
           <w:szCs w:val="22"/>
         </w:rPr>
-        <w:t xml:space="preserve">When a login attempt is made by a guest, the website will decrypt the passchk file and re-encrypt the file after the attempt has been made. </w:t>
+        <w:t xml:space="preserve">When a login attempt is made by a guest, the website will decrypt the </w:t>
+      </w:r>
+      <w:proofErr w:type="spellStart"/>
+      <w:r>
+        <w:rPr>
+          <w:rFonts w:ascii="Arial" w:hAnsi="Arial" w:cs="Arial"/>
+          <w:iCs/>
+          <w:sz w:val="22"/>
+          <w:szCs w:val="22"/>
+        </w:rPr>
+        <w:t>passchk</w:t>
+      </w:r>
+      <w:proofErr w:type="spellEnd"/>
+      <w:r>
+        <w:rPr>
+          <w:rFonts w:ascii="Arial" w:hAnsi="Arial" w:cs="Arial"/>
+          <w:iCs/>
+          <w:sz w:val="22"/>
+          <w:szCs w:val="22"/>
+        </w:rPr>
+        <w:t xml:space="preserve"> file and re-encrypt the file after the attempt has been made. </w:t>
       </w:r>
     </w:p>
     <w:p>
@@ -5491,8 +5523,27 @@
           <w:sz w:val="22"/>
           <w:szCs w:val="22"/>
         </w:rPr>
-        <w:lastRenderedPageBreak/>
-        <w:t>When a guest creates an account successfully, the website will write the password to a file called passchk and encrypt it with the password.</w:t>
+        <w:t xml:space="preserve">When a guest creates an account successfully, the website will write the password to a file called </w:t>
+      </w:r>
+      <w:proofErr w:type="spellStart"/>
+      <w:r>
+        <w:rPr>
+          <w:rFonts w:ascii="Arial" w:hAnsi="Arial" w:cs="Arial"/>
+          <w:iCs/>
+          <w:sz w:val="22"/>
+          <w:szCs w:val="22"/>
+        </w:rPr>
+        <w:t>passchk</w:t>
+      </w:r>
+      <w:proofErr w:type="spellEnd"/>
+      <w:r>
+        <w:rPr>
+          <w:rFonts w:ascii="Arial" w:hAnsi="Arial" w:cs="Arial"/>
+          <w:iCs/>
+          <w:sz w:val="22"/>
+          <w:szCs w:val="22"/>
+        </w:rPr>
+        <w:t xml:space="preserve"> and encrypt it with the password.</w:t>
       </w:r>
     </w:p>
     <w:p>
@@ -5644,6 +5695,7 @@
           <w:i w:val="0"/>
           <w:iCs w:val="0"/>
         </w:rPr>
+        <w:lastRenderedPageBreak/>
         <w:t>Actors:</w:t>
       </w:r>
     </w:p>
@@ -5693,12 +5745,21 @@
           <w:iCs w:val="0"/>
         </w:rPr>
       </w:pPr>
-      <w:r>
-        <w:rPr>
-          <w:i w:val="0"/>
-          <w:iCs w:val="0"/>
-        </w:rPr>
-        <w:t xml:space="preserve">FastComet – Commercial hosting service for the C-Teaching-Website. </w:t>
+      <w:proofErr w:type="spellStart"/>
+      <w:r>
+        <w:rPr>
+          <w:i w:val="0"/>
+          <w:iCs w:val="0"/>
+        </w:rPr>
+        <w:t>FastComet</w:t>
+      </w:r>
+      <w:proofErr w:type="spellEnd"/>
+      <w:r>
+        <w:rPr>
+          <w:i w:val="0"/>
+          <w:iCs w:val="0"/>
+        </w:rPr>
+        <w:t xml:space="preserve"> – Commercial hosting service for the C-Teaching-Website. </w:t>
       </w:r>
     </w:p>
     <w:p>
@@ -6044,6 +6105,7 @@
           <w:rFonts w:ascii="Arial" w:hAnsi="Arial"/>
           <w:color w:val="FFFFFF"/>
         </w:rPr>
+        <w:lastRenderedPageBreak/>
         <w:t>Other Non-functional Requirements</w:t>
       </w:r>
       <w:bookmarkEnd w:id="47"/>
@@ -6285,7 +6347,23 @@
           <w:i w:val="0"/>
           <w:iCs w:val="0"/>
         </w:rPr>
-        <w:t>The passchk file in the user’s directory will be unreadable by any actors without the corresponding password.</w:t>
+        <w:t xml:space="preserve">The </w:t>
+      </w:r>
+      <w:proofErr w:type="spellStart"/>
+      <w:r>
+        <w:rPr>
+          <w:i w:val="0"/>
+          <w:iCs w:val="0"/>
+        </w:rPr>
+        <w:t>passchk</w:t>
+      </w:r>
+      <w:proofErr w:type="spellEnd"/>
+      <w:r>
+        <w:rPr>
+          <w:i w:val="0"/>
+          <w:iCs w:val="0"/>
+        </w:rPr>
+        <w:t xml:space="preserve"> file in the user’s directory will be unreadable by any actors without the corresponding password.</w:t>
       </w:r>
     </w:p>
     <w:p>
@@ -6348,7 +6426,23 @@
           <w:i w:val="0"/>
           <w:iCs w:val="0"/>
         </w:rPr>
-        <w:t>The server will not shutdown during a user login. In the case that a shutdown occurs during a user login, the user’s website folder will not become corrupted as a whole, but the passchk file can become corrupted. If this occurs, the user will need to contact an administrator to repair their account.</w:t>
+        <w:t xml:space="preserve">The server will not shutdown during a user login. In the case that a shutdown occurs during a user login, the user’s website folder will not become corrupted as a whole, but the </w:t>
+      </w:r>
+      <w:proofErr w:type="spellStart"/>
+      <w:r>
+        <w:rPr>
+          <w:i w:val="0"/>
+          <w:iCs w:val="0"/>
+        </w:rPr>
+        <w:t>passchk</w:t>
+      </w:r>
+      <w:proofErr w:type="spellEnd"/>
+      <w:r>
+        <w:rPr>
+          <w:i w:val="0"/>
+          <w:iCs w:val="0"/>
+        </w:rPr>
+        <w:t xml:space="preserve"> file can become corrupted. If this occurs, the user will need to contact an administrator to repair their account.</w:t>
       </w:r>
     </w:p>
     <w:p>
@@ -6384,36 +6478,6 @@
         </w:rPr>
         <w:t xml:space="preserve"> directly.</w:t>
       </w:r>
-    </w:p>
-    <w:p>
-      <w:pPr>
-        <w:pStyle w:val="template"/>
-        <w:jc w:val="both"/>
-        <w:rPr>
-          <w:i w:val="0"/>
-          <w:iCs w:val="0"/>
-        </w:rPr>
-      </w:pPr>
-    </w:p>
-    <w:p>
-      <w:pPr>
-        <w:pStyle w:val="template"/>
-        <w:jc w:val="both"/>
-        <w:rPr>
-          <w:i w:val="0"/>
-          <w:iCs w:val="0"/>
-        </w:rPr>
-      </w:pPr>
-    </w:p>
-    <w:p>
-      <w:pPr>
-        <w:pStyle w:val="template"/>
-        <w:jc w:val="both"/>
-        <w:rPr>
-          <w:i w:val="0"/>
-          <w:iCs w:val="0"/>
-        </w:rPr>
-      </w:pPr>
     </w:p>
     <w:p>
       <w:pPr>
@@ -6473,7 +6537,25 @@
           <w:sz w:val="22"/>
           <w:szCs w:val="22"/>
         </w:rPr>
-        <w:t xml:space="preserve">The website will be available to access at any time of day on any given day, except when fastcomet is performing server maintenance. </w:t>
+        <w:t xml:space="preserve">The website will be available to access at any time of day on any given day, except when </w:t>
+      </w:r>
+      <w:proofErr w:type="spellStart"/>
+      <w:r>
+        <w:rPr>
+          <w:rFonts w:ascii="Arial" w:hAnsi="Arial" w:cs="Arial"/>
+          <w:sz w:val="22"/>
+          <w:szCs w:val="22"/>
+        </w:rPr>
+        <w:t>fastcomet</w:t>
+      </w:r>
+      <w:proofErr w:type="spellEnd"/>
+      <w:r>
+        <w:rPr>
+          <w:rFonts w:ascii="Arial" w:hAnsi="Arial" w:cs="Arial"/>
+          <w:sz w:val="22"/>
+          <w:szCs w:val="22"/>
+        </w:rPr>
+        <w:t xml:space="preserve"> is performing server maintenance. </w:t>
       </w:r>
     </w:p>
     <w:p>
@@ -6504,7 +6586,6 @@
           <w:b/>
           <w:bCs/>
         </w:rPr>
-        <w:lastRenderedPageBreak/>
         <w:t>Reliability</w:t>
       </w:r>
     </w:p>
@@ -6632,33 +6713,6 @@
     </w:p>
     <w:p>
       <w:pPr>
-        <w:rPr>
-          <w:rFonts w:ascii="Arial" w:hAnsi="Arial" w:cs="Arial"/>
-          <w:sz w:val="22"/>
-          <w:szCs w:val="22"/>
-        </w:rPr>
-      </w:pPr>
-    </w:p>
-    <w:p>
-      <w:pPr>
-        <w:rPr>
-          <w:rFonts w:ascii="Arial" w:hAnsi="Arial" w:cs="Arial"/>
-          <w:sz w:val="22"/>
-          <w:szCs w:val="22"/>
-        </w:rPr>
-      </w:pPr>
-    </w:p>
-    <w:p>
-      <w:pPr>
-        <w:rPr>
-          <w:rFonts w:ascii="Arial" w:hAnsi="Arial" w:cs="Arial"/>
-          <w:sz w:val="22"/>
-          <w:szCs w:val="22"/>
-        </w:rPr>
-      </w:pPr>
-    </w:p>
-    <w:p>
-      <w:pPr>
         <w:pStyle w:val="ListParagraph"/>
         <w:numPr>
           <w:ilvl w:val="2"/>
@@ -6707,6 +6761,15 @@
     </w:p>
     <w:p>
       <w:pPr>
+        <w:rPr>
+          <w:rFonts w:ascii="Arial" w:hAnsi="Arial" w:cs="Arial"/>
+          <w:sz w:val="22"/>
+          <w:szCs w:val="22"/>
+        </w:rPr>
+      </w:pPr>
+    </w:p>
+    <w:p>
+      <w:pPr>
         <w:pStyle w:val="ListParagraph"/>
         <w:numPr>
           <w:ilvl w:val="2"/>
@@ -6724,6 +6787,7 @@
           <w:b/>
           <w:bCs/>
         </w:rPr>
+        <w:lastRenderedPageBreak/>
         <w:t>Portability</w:t>
       </w:r>
     </w:p>
@@ -6741,7 +6805,25 @@
           <w:sz w:val="22"/>
           <w:szCs w:val="22"/>
         </w:rPr>
-        <w:t>The executable tools utilized by the website come with a makefile which will allow them to be recompiled to fit another operating system if there was a change in server hosting.</w:t>
+        <w:t xml:space="preserve">The executable tools utilized by the website come with a </w:t>
+      </w:r>
+      <w:proofErr w:type="spellStart"/>
+      <w:r>
+        <w:rPr>
+          <w:rFonts w:ascii="Arial" w:hAnsi="Arial" w:cs="Arial"/>
+          <w:sz w:val="22"/>
+          <w:szCs w:val="22"/>
+        </w:rPr>
+        <w:t>makefile</w:t>
+      </w:r>
+      <w:proofErr w:type="spellEnd"/>
+      <w:r>
+        <w:rPr>
+          <w:rFonts w:ascii="Arial" w:hAnsi="Arial" w:cs="Arial"/>
+          <w:sz w:val="22"/>
+          <w:szCs w:val="22"/>
+        </w:rPr>
+        <w:t xml:space="preserve"> which will allow them to be recompiled to fit another operating system if there was a change in server hosting.</w:t>
       </w:r>
     </w:p>
     <w:p>
@@ -6791,44 +6873,6 @@
         </w:rPr>
         <w:t>The website will display all elements correctly on all monitors 800x600 pixels and larger.</w:t>
       </w:r>
-    </w:p>
-    <w:p>
-      <w:pPr>
-        <w:pStyle w:val="template"/>
-        <w:jc w:val="both"/>
-        <w:rPr>
-          <w:i w:val="0"/>
-          <w:iCs w:val="0"/>
-        </w:rPr>
-      </w:pPr>
-    </w:p>
-    <w:p>
-      <w:pPr>
-        <w:pStyle w:val="template"/>
-        <w:rPr>
-          <w:i w:val="0"/>
-        </w:rPr>
-      </w:pPr>
-    </w:p>
-    <w:p>
-      <w:pPr>
-        <w:pStyle w:val="template"/>
-      </w:pPr>
-    </w:p>
-    <w:p>
-      <w:pPr>
-        <w:pStyle w:val="template"/>
-      </w:pPr>
-    </w:p>
-    <w:p>
-      <w:pPr>
-        <w:pStyle w:val="template"/>
-      </w:pPr>
-    </w:p>
-    <w:p>
-      <w:pPr>
-        <w:pStyle w:val="template"/>
-      </w:pPr>
     </w:p>
     <w:p>
       <w:pPr>
@@ -7077,16 +7121,7 @@
         <w:pStyle w:val="template"/>
       </w:pPr>
     </w:p>
-    <w:p>
-      <w:pPr>
-        <w:pStyle w:val="template"/>
-      </w:pPr>
-    </w:p>
     <w:bookmarkEnd w:id="56"/>
-    <w:p/>
-    <w:p/>
-    <w:p/>
-    <w:p/>
     <w:p/>
     <w:p>
       <w:pPr>
@@ -7110,6 +7145,7 @@
           <w:rFonts w:ascii="Arial" w:hAnsi="Arial"/>
           <w:color w:val="FFFFFF"/>
         </w:rPr>
+        <w:lastRenderedPageBreak/>
         <w:t>Appendix A – Data Dictionary</w:t>
       </w:r>
       <w:bookmarkEnd w:id="57"/>
@@ -7379,7 +7415,29 @@
                 <w:szCs w:val="22"/>
                 <w:lang w:bidi="ar-SA"/>
               </w:rPr>
-              <w:t>Contains the return value of the express() call which starts the hosting of the website</w:t>
+              <w:t xml:space="preserve">Contains the return value of the </w:t>
+            </w:r>
+            <w:proofErr w:type="gramStart"/>
+            <w:r>
+              <w:rPr>
+                <w:rFonts w:ascii="Arial" w:hAnsi="Arial" w:cs="Arial"/>
+                <w:color w:val="000000"/>
+                <w:sz w:val="22"/>
+                <w:szCs w:val="22"/>
+                <w:lang w:bidi="ar-SA"/>
+              </w:rPr>
+              <w:t>express(</w:t>
+            </w:r>
+            <w:proofErr w:type="gramEnd"/>
+            <w:r>
+              <w:rPr>
+                <w:rFonts w:ascii="Arial" w:hAnsi="Arial" w:cs="Arial"/>
+                <w:color w:val="000000"/>
+                <w:sz w:val="22"/>
+                <w:szCs w:val="22"/>
+                <w:lang w:bidi="ar-SA"/>
+              </w:rPr>
+              <w:t>) call which starts the hosting of the website</w:t>
             </w:r>
           </w:p>
         </w:tc>
@@ -7410,6 +7468,7 @@
                 <w:lang w:bidi="ar-SA"/>
               </w:rPr>
             </w:pPr>
+            <w:proofErr w:type="spellStart"/>
             <w:r>
               <w:rPr>
                 <w:rFonts w:ascii="Arial" w:hAnsi="Arial" w:cs="Arial"/>
@@ -7420,6 +7479,7 @@
               </w:rPr>
               <w:t>cookieParser</w:t>
             </w:r>
+            <w:proofErr w:type="spellEnd"/>
           </w:p>
         </w:tc>
         <w:tc>
@@ -7486,6 +7546,7 @@
                 <w:lang w:bidi="ar-SA"/>
               </w:rPr>
             </w:pPr>
+            <w:proofErr w:type="spellStart"/>
             <w:r>
               <w:rPr>
                 <w:rFonts w:ascii="Arial" w:hAnsi="Arial" w:cs="Arial"/>
@@ -7496,6 +7557,7 @@
               </w:rPr>
               <w:t>bodyParser</w:t>
             </w:r>
+            <w:proofErr w:type="spellEnd"/>
           </w:p>
         </w:tc>
         <w:tc>
@@ -7638,6 +7700,7 @@
                 <w:lang w:bidi="ar-SA"/>
               </w:rPr>
             </w:pPr>
+            <w:proofErr w:type="spellStart"/>
             <w:r>
               <w:rPr>
                 <w:rFonts w:ascii="Arial" w:hAnsi="Arial" w:cs="Arial"/>
@@ -7648,6 +7711,7 @@
               </w:rPr>
               <w:t>urlencodedParser</w:t>
             </w:r>
+            <w:proofErr w:type="spellEnd"/>
           </w:p>
         </w:tc>
         <w:tc>
@@ -7683,7 +7747,51 @@
                 <w:szCs w:val="22"/>
                 <w:lang w:bidi="ar-SA"/>
               </w:rPr>
-              <w:t>Contains the “urlencoded” portion of the bodyParser variable</w:t>
+              <w:t>Contains the “</w:t>
+            </w:r>
+            <w:proofErr w:type="spellStart"/>
+            <w:r>
+              <w:rPr>
+                <w:rFonts w:ascii="Arial" w:hAnsi="Arial" w:cs="Arial"/>
+                <w:color w:val="000000"/>
+                <w:sz w:val="22"/>
+                <w:szCs w:val="22"/>
+                <w:lang w:bidi="ar-SA"/>
+              </w:rPr>
+              <w:t>urlencoded</w:t>
+            </w:r>
+            <w:proofErr w:type="spellEnd"/>
+            <w:r>
+              <w:rPr>
+                <w:rFonts w:ascii="Arial" w:hAnsi="Arial" w:cs="Arial"/>
+                <w:color w:val="000000"/>
+                <w:sz w:val="22"/>
+                <w:szCs w:val="22"/>
+                <w:lang w:bidi="ar-SA"/>
+              </w:rPr>
+              <w:t xml:space="preserve">” portion of the </w:t>
+            </w:r>
+            <w:proofErr w:type="spellStart"/>
+            <w:r>
+              <w:rPr>
+                <w:rFonts w:ascii="Arial" w:hAnsi="Arial" w:cs="Arial"/>
+                <w:color w:val="000000"/>
+                <w:sz w:val="22"/>
+                <w:szCs w:val="22"/>
+                <w:lang w:bidi="ar-SA"/>
+              </w:rPr>
+              <w:t>bodyParser</w:t>
+            </w:r>
+            <w:proofErr w:type="spellEnd"/>
+            <w:r>
+              <w:rPr>
+                <w:rFonts w:ascii="Arial" w:hAnsi="Arial" w:cs="Arial"/>
+                <w:color w:val="000000"/>
+                <w:sz w:val="22"/>
+                <w:szCs w:val="22"/>
+                <w:lang w:bidi="ar-SA"/>
+              </w:rPr>
+              <w:t xml:space="preserve"> variable</w:t>
             </w:r>
           </w:p>
         </w:tc>
@@ -7798,7 +7906,6 @@
                 <w:szCs w:val="22"/>
                 <w:lang w:bidi="ar-SA"/>
               </w:rPr>
-              <w:lastRenderedPageBreak/>
               <w:t>spawn</w:t>
             </w:r>
           </w:p>
@@ -7836,7 +7943,29 @@
                 <w:szCs w:val="22"/>
                 <w:lang w:bidi="ar-SA"/>
               </w:rPr>
-              <w:t>Contains a function from a the “child_process” library that allows NodeJS to create and continuously manage a separate process on the host</w:t>
+              <w:t>Contains a function from a the “</w:t>
+            </w:r>
+            <w:proofErr w:type="spellStart"/>
+            <w:r>
+              <w:rPr>
+                <w:rFonts w:ascii="Arial" w:hAnsi="Arial" w:cs="Arial"/>
+                <w:color w:val="000000"/>
+                <w:sz w:val="22"/>
+                <w:szCs w:val="22"/>
+                <w:lang w:bidi="ar-SA"/>
+              </w:rPr>
+              <w:t>child_process</w:t>
+            </w:r>
+            <w:proofErr w:type="spellEnd"/>
+            <w:r>
+              <w:rPr>
+                <w:rFonts w:ascii="Arial" w:hAnsi="Arial" w:cs="Arial"/>
+                <w:color w:val="000000"/>
+                <w:sz w:val="22"/>
+                <w:szCs w:val="22"/>
+                <w:lang w:bidi="ar-SA"/>
+              </w:rPr>
+              <w:t>” library that allows NodeJS to create and continuously manage a separate process on the host</w:t>
             </w:r>
           </w:p>
         </w:tc>
@@ -7912,7 +8041,29 @@
                 <w:szCs w:val="22"/>
                 <w:lang w:bidi="ar-SA"/>
               </w:rPr>
-              <w:t>Contains a function from the “child_process” library that allows NodeJS to call an executable or command</w:t>
+              <w:t>Contains a function from the “</w:t>
+            </w:r>
+            <w:proofErr w:type="spellStart"/>
+            <w:r>
+              <w:rPr>
+                <w:rFonts w:ascii="Arial" w:hAnsi="Arial" w:cs="Arial"/>
+                <w:color w:val="000000"/>
+                <w:sz w:val="22"/>
+                <w:szCs w:val="22"/>
+                <w:lang w:bidi="ar-SA"/>
+              </w:rPr>
+              <w:t>child_process</w:t>
+            </w:r>
+            <w:proofErr w:type="spellEnd"/>
+            <w:r>
+              <w:rPr>
+                <w:rFonts w:ascii="Arial" w:hAnsi="Arial" w:cs="Arial"/>
+                <w:color w:val="000000"/>
+                <w:sz w:val="22"/>
+                <w:szCs w:val="22"/>
+                <w:lang w:bidi="ar-SA"/>
+              </w:rPr>
+              <w:t>” library that allows NodeJS to call an executable or command</w:t>
             </w:r>
           </w:p>
         </w:tc>
@@ -7943,6 +8094,7 @@
                 <w:lang w:bidi="ar-SA"/>
               </w:rPr>
             </w:pPr>
+            <w:proofErr w:type="spellStart"/>
             <w:r>
               <w:rPr>
                 <w:rFonts w:ascii="Arial" w:hAnsi="Arial" w:cs="Arial"/>
@@ -7953,6 +8105,7 @@
               </w:rPr>
               <w:t>execSync</w:t>
             </w:r>
+            <w:proofErr w:type="spellEnd"/>
           </w:p>
         </w:tc>
         <w:tc>
@@ -7988,7 +8141,29 @@
                 <w:szCs w:val="22"/>
                 <w:lang w:bidi="ar-SA"/>
               </w:rPr>
-              <w:t>Contains a function from a the “child_process” library that allows NodeJS to call an executable or command synchronously</w:t>
+              <w:t>Contains a function from a the “</w:t>
+            </w:r>
+            <w:proofErr w:type="spellStart"/>
+            <w:r>
+              <w:rPr>
+                <w:rFonts w:ascii="Arial" w:hAnsi="Arial" w:cs="Arial"/>
+                <w:color w:val="000000"/>
+                <w:sz w:val="22"/>
+                <w:szCs w:val="22"/>
+                <w:lang w:bidi="ar-SA"/>
+              </w:rPr>
+              <w:t>child_process</w:t>
+            </w:r>
+            <w:proofErr w:type="spellEnd"/>
+            <w:r>
+              <w:rPr>
+                <w:rFonts w:ascii="Arial" w:hAnsi="Arial" w:cs="Arial"/>
+                <w:color w:val="000000"/>
+                <w:sz w:val="22"/>
+                <w:szCs w:val="22"/>
+                <w:lang w:bidi="ar-SA"/>
+              </w:rPr>
+              <w:t>” library that allows NodeJS to call an executable or command synchronously</w:t>
             </w:r>
           </w:p>
         </w:tc>
@@ -8171,6 +8346,7 @@
                 <w:lang w:bidi="ar-SA"/>
               </w:rPr>
             </w:pPr>
+            <w:proofErr w:type="spellStart"/>
             <w:r>
               <w:rPr>
                 <w:rFonts w:ascii="Arial" w:hAnsi="Arial" w:cs="Arial"/>
@@ -8181,6 +8357,7 @@
               </w:rPr>
               <w:t>encryptorPath</w:t>
             </w:r>
+            <w:proofErr w:type="spellEnd"/>
           </w:p>
         </w:tc>
         <w:tc>
@@ -8247,6 +8424,7 @@
                 <w:lang w:bidi="ar-SA"/>
               </w:rPr>
             </w:pPr>
+            <w:proofErr w:type="spellStart"/>
             <w:r>
               <w:rPr>
                 <w:rFonts w:ascii="Arial" w:hAnsi="Arial" w:cs="Arial"/>
@@ -8257,6 +8435,7 @@
               </w:rPr>
               <w:t>usersPath</w:t>
             </w:r>
+            <w:proofErr w:type="spellEnd"/>
           </w:p>
         </w:tc>
         <w:tc>
@@ -8364,6 +8543,7 @@
                 <w:lang w:bidi="ar-SA"/>
               </w:rPr>
             </w:pPr>
+            <w:proofErr w:type="spellStart"/>
             <w:r>
               <w:rPr>
                 <w:rFonts w:ascii="Arial" w:hAnsi="Arial" w:cs="Arial"/>
@@ -8374,6 +8554,7 @@
               </w:rPr>
               <w:t>maxErrors</w:t>
             </w:r>
+            <w:proofErr w:type="spellEnd"/>
           </w:p>
         </w:tc>
         <w:tc>
@@ -8440,6 +8621,7 @@
                 <w:lang w:bidi="ar-SA"/>
               </w:rPr>
             </w:pPr>
+            <w:proofErr w:type="spellStart"/>
             <w:r>
               <w:rPr>
                 <w:rFonts w:ascii="Arial" w:hAnsi="Arial" w:cs="Arial"/>
@@ -8450,6 +8632,7 @@
               </w:rPr>
               <w:t>errorSum</w:t>
             </w:r>
+            <w:proofErr w:type="spellEnd"/>
           </w:p>
         </w:tc>
         <w:tc>
@@ -8516,6 +8699,7 @@
                 <w:lang w:bidi="ar-SA"/>
               </w:rPr>
             </w:pPr>
+            <w:proofErr w:type="spellStart"/>
             <w:r>
               <w:rPr>
                 <w:rFonts w:ascii="Arial" w:hAnsi="Arial" w:cs="Arial"/>
@@ -8526,6 +8710,7 @@
               </w:rPr>
               <w:t>fp</w:t>
             </w:r>
+            <w:proofErr w:type="spellEnd"/>
           </w:p>
         </w:tc>
         <w:tc>
@@ -8637,7 +8822,29 @@
                 <w:szCs w:val="22"/>
                 <w:lang w:bidi="ar-SA"/>
               </w:rPr>
-              <w:t>Current character in second argument (password) for encryptor tool.</w:t>
+              <w:t xml:space="preserve">Current character in second argument (password) for </w:t>
+            </w:r>
+            <w:proofErr w:type="spellStart"/>
+            <w:r>
+              <w:rPr>
+                <w:rFonts w:ascii="Arial" w:hAnsi="Arial" w:cs="Arial"/>
+                <w:color w:val="000000"/>
+                <w:sz w:val="22"/>
+                <w:szCs w:val="22"/>
+                <w:lang w:bidi="ar-SA"/>
+              </w:rPr>
+              <w:t>encryptor</w:t>
+            </w:r>
+            <w:proofErr w:type="spellEnd"/>
+            <w:r>
+              <w:rPr>
+                <w:rFonts w:ascii="Arial" w:hAnsi="Arial" w:cs="Arial"/>
+                <w:color w:val="000000"/>
+                <w:sz w:val="22"/>
+                <w:szCs w:val="22"/>
+                <w:lang w:bidi="ar-SA"/>
+              </w:rPr>
+              <w:t xml:space="preserve"> tool.</w:t>
             </w:r>
           </w:p>
         </w:tc>
@@ -8713,7 +8920,29 @@
                 <w:szCs w:val="22"/>
                 <w:lang w:bidi="ar-SA"/>
               </w:rPr>
-              <w:t>Length of the password passed through to the encryptor.</w:t>
+              <w:t xml:space="preserve">Length of the password passed through to the </w:t>
+            </w:r>
+            <w:proofErr w:type="spellStart"/>
+            <w:r>
+              <w:rPr>
+                <w:rFonts w:ascii="Arial" w:hAnsi="Arial" w:cs="Arial"/>
+                <w:color w:val="000000"/>
+                <w:sz w:val="22"/>
+                <w:szCs w:val="22"/>
+                <w:lang w:bidi="ar-SA"/>
+              </w:rPr>
+              <w:t>encryptor</w:t>
+            </w:r>
+            <w:proofErr w:type="spellEnd"/>
+            <w:r>
+              <w:rPr>
+                <w:rFonts w:ascii="Arial" w:hAnsi="Arial" w:cs="Arial"/>
+                <w:color w:val="000000"/>
+                <w:sz w:val="22"/>
+                <w:szCs w:val="22"/>
+                <w:lang w:bidi="ar-SA"/>
+              </w:rPr>
+              <w:t>.</w:t>
             </w:r>
           </w:p>
         </w:tc>
@@ -8752,6 +8981,7 @@
                 <w:szCs w:val="22"/>
                 <w:lang w:bidi="ar-SA"/>
               </w:rPr>
+              <w:lastRenderedPageBreak/>
               <w:t>password </w:t>
             </w:r>
           </w:p>
@@ -8789,7 +9019,29 @@
                 <w:szCs w:val="22"/>
                 <w:lang w:bidi="ar-SA"/>
               </w:rPr>
-              <w:t>Password passed through to the encryptor tool as a command line argument. </w:t>
+              <w:t xml:space="preserve">Password passed through to the </w:t>
+            </w:r>
+            <w:proofErr w:type="spellStart"/>
+            <w:r>
+              <w:rPr>
+                <w:rFonts w:ascii="Arial" w:hAnsi="Arial" w:cs="Arial"/>
+                <w:color w:val="000000"/>
+                <w:sz w:val="22"/>
+                <w:szCs w:val="22"/>
+                <w:lang w:bidi="ar-SA"/>
+              </w:rPr>
+              <w:t>encryptor</w:t>
+            </w:r>
+            <w:proofErr w:type="spellEnd"/>
+            <w:r>
+              <w:rPr>
+                <w:rFonts w:ascii="Arial" w:hAnsi="Arial" w:cs="Arial"/>
+                <w:color w:val="000000"/>
+                <w:sz w:val="22"/>
+                <w:szCs w:val="22"/>
+                <w:lang w:bidi="ar-SA"/>
+              </w:rPr>
+              <w:t xml:space="preserve"> tool as a command line argument. </w:t>
             </w:r>
           </w:p>
         </w:tc>
@@ -8820,6 +9072,7 @@
                 <w:lang w:bidi="ar-SA"/>
               </w:rPr>
             </w:pPr>
+            <w:proofErr w:type="spellStart"/>
             <w:r>
               <w:rPr>
                 <w:rFonts w:ascii="Arial" w:hAnsi="Arial" w:cs="Arial"/>
@@ -8830,6 +9083,7 @@
               </w:rPr>
               <w:t>curr</w:t>
             </w:r>
+            <w:proofErr w:type="spellEnd"/>
           </w:p>
         </w:tc>
         <w:tc>
@@ -8865,7 +9119,29 @@
                 <w:szCs w:val="22"/>
                 <w:lang w:bidi="ar-SA"/>
               </w:rPr>
-              <w:t>First character from the passchk file.</w:t>
+              <w:t xml:space="preserve">First character from the </w:t>
+            </w:r>
+            <w:proofErr w:type="spellStart"/>
+            <w:r>
+              <w:rPr>
+                <w:rFonts w:ascii="Arial" w:hAnsi="Arial" w:cs="Arial"/>
+                <w:color w:val="000000"/>
+                <w:sz w:val="22"/>
+                <w:szCs w:val="22"/>
+                <w:lang w:bidi="ar-SA"/>
+              </w:rPr>
+              <w:t>passchk</w:t>
+            </w:r>
+            <w:proofErr w:type="spellEnd"/>
+            <w:r>
+              <w:rPr>
+                <w:rFonts w:ascii="Arial" w:hAnsi="Arial" w:cs="Arial"/>
+                <w:color w:val="000000"/>
+                <w:sz w:val="22"/>
+                <w:szCs w:val="22"/>
+                <w:lang w:bidi="ar-SA"/>
+              </w:rPr>
+              <w:t xml:space="preserve"> file.</w:t>
             </w:r>
           </w:p>
         </w:tc>
@@ -8896,6 +9172,7 @@
                 <w:lang w:bidi="ar-SA"/>
               </w:rPr>
             </w:pPr>
+            <w:proofErr w:type="spellStart"/>
             <w:r>
               <w:rPr>
                 <w:rFonts w:ascii="Arial" w:hAnsi="Arial" w:cs="Arial"/>
@@ -8906,6 +9183,7 @@
               </w:rPr>
               <w:t>pIndex</w:t>
             </w:r>
+            <w:proofErr w:type="spellEnd"/>
           </w:p>
         </w:tc>
         <w:tc>
@@ -8941,7 +9219,29 @@
                 <w:szCs w:val="22"/>
                 <w:lang w:bidi="ar-SA"/>
               </w:rPr>
-              <w:t>Index of character used for XOR cipher in the encryptor tool. </w:t>
+              <w:t xml:space="preserve">Index of character used for XOR cipher in the </w:t>
+            </w:r>
+            <w:proofErr w:type="spellStart"/>
+            <w:r>
+              <w:rPr>
+                <w:rFonts w:ascii="Arial" w:hAnsi="Arial" w:cs="Arial"/>
+                <w:color w:val="000000"/>
+                <w:sz w:val="22"/>
+                <w:szCs w:val="22"/>
+                <w:lang w:bidi="ar-SA"/>
+              </w:rPr>
+              <w:t>encryptor</w:t>
+            </w:r>
+            <w:proofErr w:type="spellEnd"/>
+            <w:r>
+              <w:rPr>
+                <w:rFonts w:ascii="Arial" w:hAnsi="Arial" w:cs="Arial"/>
+                <w:color w:val="000000"/>
+                <w:sz w:val="22"/>
+                <w:szCs w:val="22"/>
+                <w:lang w:bidi="ar-SA"/>
+              </w:rPr>
+              <w:t xml:space="preserve"> tool. </w:t>
             </w:r>
           </w:p>
         </w:tc>
@@ -8972,6 +9272,7 @@
                 <w:lang w:bidi="ar-SA"/>
               </w:rPr>
             </w:pPr>
+            <w:proofErr w:type="spellStart"/>
             <w:r>
               <w:rPr>
                 <w:rFonts w:ascii="Arial" w:hAnsi="Arial" w:cs="Arial"/>
@@ -8982,6 +9283,7 @@
               </w:rPr>
               <w:t>UserAccount.username</w:t>
             </w:r>
+            <w:proofErr w:type="spellEnd"/>
           </w:p>
         </w:tc>
         <w:tc>
@@ -9017,7 +9319,29 @@
                 <w:szCs w:val="22"/>
                 <w:lang w:bidi="ar-SA"/>
               </w:rPr>
-              <w:t>Contains the username passed to UserAccount object</w:t>
+              <w:t xml:space="preserve">Contains the username passed to </w:t>
+            </w:r>
+            <w:proofErr w:type="spellStart"/>
+            <w:r>
+              <w:rPr>
+                <w:rFonts w:ascii="Arial" w:hAnsi="Arial" w:cs="Arial"/>
+                <w:color w:val="000000"/>
+                <w:sz w:val="22"/>
+                <w:szCs w:val="22"/>
+                <w:lang w:bidi="ar-SA"/>
+              </w:rPr>
+              <w:t>UserAccount</w:t>
+            </w:r>
+            <w:proofErr w:type="spellEnd"/>
+            <w:r>
+              <w:rPr>
+                <w:rFonts w:ascii="Arial" w:hAnsi="Arial" w:cs="Arial"/>
+                <w:color w:val="000000"/>
+                <w:sz w:val="22"/>
+                <w:szCs w:val="22"/>
+                <w:lang w:bidi="ar-SA"/>
+              </w:rPr>
+              <w:t xml:space="preserve"> object</w:t>
             </w:r>
           </w:p>
         </w:tc>
@@ -9048,6 +9372,7 @@
                 <w:lang w:bidi="ar-SA"/>
               </w:rPr>
             </w:pPr>
+            <w:proofErr w:type="spellStart"/>
             <w:r>
               <w:rPr>
                 <w:rFonts w:ascii="Arial" w:hAnsi="Arial" w:cs="Arial"/>
@@ -9058,6 +9383,7 @@
               </w:rPr>
               <w:t>UserAccount.password</w:t>
             </w:r>
+            <w:proofErr w:type="spellEnd"/>
           </w:p>
         </w:tc>
         <w:tc>
@@ -9093,7 +9419,29 @@
                 <w:szCs w:val="22"/>
                 <w:lang w:bidi="ar-SA"/>
               </w:rPr>
-              <w:t>Contains the password passed to the UserAccount object</w:t>
+              <w:t xml:space="preserve">Contains the password passed to the </w:t>
+            </w:r>
+            <w:proofErr w:type="spellStart"/>
+            <w:r>
+              <w:rPr>
+                <w:rFonts w:ascii="Arial" w:hAnsi="Arial" w:cs="Arial"/>
+                <w:color w:val="000000"/>
+                <w:sz w:val="22"/>
+                <w:szCs w:val="22"/>
+                <w:lang w:bidi="ar-SA"/>
+              </w:rPr>
+              <w:t>UserAccount</w:t>
+            </w:r>
+            <w:proofErr w:type="spellEnd"/>
+            <w:r>
+              <w:rPr>
+                <w:rFonts w:ascii="Arial" w:hAnsi="Arial" w:cs="Arial"/>
+                <w:color w:val="000000"/>
+                <w:sz w:val="22"/>
+                <w:szCs w:val="22"/>
+                <w:lang w:bidi="ar-SA"/>
+              </w:rPr>
+              <w:t xml:space="preserve"> object</w:t>
             </w:r>
           </w:p>
         </w:tc>
@@ -9245,7 +9593,29 @@
                 <w:szCs w:val="22"/>
                 <w:lang w:bidi="ar-SA"/>
               </w:rPr>
-              <w:t>Contains the value of UserAccount.username from the object this method is called on</w:t>
+              <w:t xml:space="preserve">Contains the value of </w:t>
+            </w:r>
+            <w:proofErr w:type="spellStart"/>
+            <w:r>
+              <w:rPr>
+                <w:rFonts w:ascii="Arial" w:hAnsi="Arial" w:cs="Arial"/>
+                <w:color w:val="000000"/>
+                <w:sz w:val="22"/>
+                <w:szCs w:val="22"/>
+                <w:lang w:bidi="ar-SA"/>
+              </w:rPr>
+              <w:t>UserAccount.username</w:t>
+            </w:r>
+            <w:proofErr w:type="spellEnd"/>
+            <w:r>
+              <w:rPr>
+                <w:rFonts w:ascii="Arial" w:hAnsi="Arial" w:cs="Arial"/>
+                <w:color w:val="000000"/>
+                <w:sz w:val="22"/>
+                <w:szCs w:val="22"/>
+                <w:lang w:bidi="ar-SA"/>
+              </w:rPr>
+              <w:t xml:space="preserve"> from the object this method is called on</w:t>
             </w:r>
           </w:p>
         </w:tc>
@@ -9321,7 +9691,29 @@
                 <w:szCs w:val="22"/>
                 <w:lang w:bidi="ar-SA"/>
               </w:rPr>
-              <w:t>Contains the value of UserAccount.password from the object this method is called on</w:t>
+              <w:t xml:space="preserve">Contains the value of </w:t>
+            </w:r>
+            <w:proofErr w:type="spellStart"/>
+            <w:r>
+              <w:rPr>
+                <w:rFonts w:ascii="Arial" w:hAnsi="Arial" w:cs="Arial"/>
+                <w:color w:val="000000"/>
+                <w:sz w:val="22"/>
+                <w:szCs w:val="22"/>
+                <w:lang w:bidi="ar-SA"/>
+              </w:rPr>
+              <w:t>UserAccount.password</w:t>
+            </w:r>
+            <w:proofErr w:type="spellEnd"/>
+            <w:r>
+              <w:rPr>
+                <w:rFonts w:ascii="Arial" w:hAnsi="Arial" w:cs="Arial"/>
+                <w:color w:val="000000"/>
+                <w:sz w:val="22"/>
+                <w:szCs w:val="22"/>
+                <w:lang w:bidi="ar-SA"/>
+              </w:rPr>
+              <w:t xml:space="preserve"> from the object this method is called on</w:t>
             </w:r>
           </w:p>
         </w:tc>
@@ -9397,7 +9789,29 @@
                 <w:szCs w:val="22"/>
                 <w:lang w:bidi="ar-SA"/>
               </w:rPr>
-              <w:t>Contains the value of UserAccount.key from the object this method is called on</w:t>
+              <w:t xml:space="preserve">Contains the value of </w:t>
+            </w:r>
+            <w:proofErr w:type="spellStart"/>
+            <w:r>
+              <w:rPr>
+                <w:rFonts w:ascii="Arial" w:hAnsi="Arial" w:cs="Arial"/>
+                <w:color w:val="000000"/>
+                <w:sz w:val="22"/>
+                <w:szCs w:val="22"/>
+                <w:lang w:bidi="ar-SA"/>
+              </w:rPr>
+              <w:t>UserAccount.key</w:t>
+            </w:r>
+            <w:proofErr w:type="spellEnd"/>
+            <w:r>
+              <w:rPr>
+                <w:rFonts w:ascii="Arial" w:hAnsi="Arial" w:cs="Arial"/>
+                <w:color w:val="000000"/>
+                <w:sz w:val="22"/>
+                <w:szCs w:val="22"/>
+                <w:lang w:bidi="ar-SA"/>
+              </w:rPr>
+              <w:t xml:space="preserve"> from the object this method is called on</w:t>
             </w:r>
           </w:p>
         </w:tc>
@@ -9436,7 +9850,6 @@
                 <w:szCs w:val="22"/>
                 <w:lang w:bidi="ar-SA"/>
               </w:rPr>
-              <w:lastRenderedPageBreak/>
               <w:t>attempt</w:t>
             </w:r>
           </w:p>
@@ -9474,7 +9887,41 @@
                 <w:szCs w:val="22"/>
                 <w:lang w:bidi="ar-SA"/>
               </w:rPr>
-              <w:t>Contains true or false based on whether the attemptLogin() succeeds or fails</w:t>
+              <w:t xml:space="preserve">Contains true or false based on whether the </w:t>
+            </w:r>
+            <w:proofErr w:type="spellStart"/>
+            <w:proofErr w:type="gramStart"/>
+            <w:r>
+              <w:rPr>
+                <w:rFonts w:ascii="Arial" w:hAnsi="Arial" w:cs="Arial"/>
+                <w:color w:val="000000"/>
+                <w:sz w:val="22"/>
+                <w:szCs w:val="22"/>
+                <w:lang w:bidi="ar-SA"/>
+              </w:rPr>
+              <w:t>attemptLogin</w:t>
+            </w:r>
+            <w:proofErr w:type="spellEnd"/>
+            <w:r>
+              <w:rPr>
+                <w:rFonts w:ascii="Arial" w:hAnsi="Arial" w:cs="Arial"/>
+                <w:color w:val="000000"/>
+                <w:sz w:val="22"/>
+                <w:szCs w:val="22"/>
+                <w:lang w:bidi="ar-SA"/>
+              </w:rPr>
+              <w:t>(</w:t>
+            </w:r>
+            <w:proofErr w:type="gramEnd"/>
+            <w:r>
+              <w:rPr>
+                <w:rFonts w:ascii="Arial" w:hAnsi="Arial" w:cs="Arial"/>
+                <w:color w:val="000000"/>
+                <w:sz w:val="22"/>
+                <w:szCs w:val="22"/>
+                <w:lang w:bidi="ar-SA"/>
+              </w:rPr>
+              <w:t>) succeeds or fails</w:t>
             </w:r>
           </w:p>
         </w:tc>
@@ -9550,7 +9997,41 @@
                 <w:szCs w:val="22"/>
                 <w:lang w:bidi="ar-SA"/>
               </w:rPr>
-              <w:t>Contains the string of text that represents a users encrypted password</w:t>
+              <w:t xml:space="preserve">Contains the string of text that represents </w:t>
+            </w:r>
+            <w:proofErr w:type="spellStart"/>
+            <w:r>
+              <w:rPr>
+                <w:rFonts w:ascii="Arial" w:hAnsi="Arial" w:cs="Arial"/>
+                <w:color w:val="000000"/>
+                <w:sz w:val="22"/>
+                <w:szCs w:val="22"/>
+                <w:lang w:bidi="ar-SA"/>
+              </w:rPr>
+              <w:t xml:space="preserve">a </w:t>
+            </w:r>
+            <w:proofErr w:type="gramStart"/>
+            <w:r>
+              <w:rPr>
+                <w:rFonts w:ascii="Arial" w:hAnsi="Arial" w:cs="Arial"/>
+                <w:color w:val="000000"/>
+                <w:sz w:val="22"/>
+                <w:szCs w:val="22"/>
+                <w:lang w:bidi="ar-SA"/>
+              </w:rPr>
+              <w:t>users</w:t>
+            </w:r>
+            <w:proofErr w:type="spellEnd"/>
+            <w:proofErr w:type="gramEnd"/>
+            <w:r>
+              <w:rPr>
+                <w:rFonts w:ascii="Arial" w:hAnsi="Arial" w:cs="Arial"/>
+                <w:color w:val="000000"/>
+                <w:sz w:val="22"/>
+                <w:szCs w:val="22"/>
+                <w:lang w:bidi="ar-SA"/>
+              </w:rPr>
+              <w:t xml:space="preserve"> encrypted password</w:t>
             </w:r>
           </w:p>
         </w:tc>
@@ -9745,15 +10226,39 @@
                 <w:lang w:bidi="ar-SA"/>
               </w:rPr>
             </w:pPr>
-            <w:r>
-              <w:rPr>
-                <w:rFonts w:ascii="Arial" w:hAnsi="Arial" w:cs="Arial"/>
-                <w:color w:val="000000"/>
-                <w:sz w:val="22"/>
-                <w:szCs w:val="22"/>
-                <w:lang w:bidi="ar-SA"/>
-              </w:rPr>
-              <w:t>app.get()</w:t>
+            <w:proofErr w:type="spellStart"/>
+            <w:proofErr w:type="gramStart"/>
+            <w:r>
+              <w:rPr>
+                <w:rFonts w:ascii="Arial" w:hAnsi="Arial" w:cs="Arial"/>
+                <w:color w:val="000000"/>
+                <w:sz w:val="22"/>
+                <w:szCs w:val="22"/>
+                <w:lang w:bidi="ar-SA"/>
+              </w:rPr>
+              <w:t>app.get</w:t>
+            </w:r>
+            <w:proofErr w:type="spellEnd"/>
+            <w:r>
+              <w:rPr>
+                <w:rFonts w:ascii="Arial" w:hAnsi="Arial" w:cs="Arial"/>
+                <w:color w:val="000000"/>
+                <w:sz w:val="22"/>
+                <w:szCs w:val="22"/>
+                <w:lang w:bidi="ar-SA"/>
+              </w:rPr>
+              <w:t>(</w:t>
+            </w:r>
+            <w:proofErr w:type="gramEnd"/>
+            <w:r>
+              <w:rPr>
+                <w:rFonts w:ascii="Arial" w:hAnsi="Arial" w:cs="Arial"/>
+                <w:color w:val="000000"/>
+                <w:sz w:val="22"/>
+                <w:szCs w:val="22"/>
+                <w:lang w:bidi="ar-SA"/>
+              </w:rPr>
+              <w:t>)</w:t>
             </w:r>
           </w:p>
         </w:tc>
@@ -9861,15 +10366,39 @@
                 <w:lang w:bidi="ar-SA"/>
               </w:rPr>
             </w:pPr>
-            <w:r>
-              <w:rPr>
-                <w:rFonts w:ascii="Arial" w:hAnsi="Arial" w:cs="Arial"/>
-                <w:color w:val="000000"/>
-                <w:sz w:val="22"/>
-                <w:szCs w:val="22"/>
-                <w:lang w:bidi="ar-SA"/>
-              </w:rPr>
-              <w:t>app.get()</w:t>
+            <w:proofErr w:type="spellStart"/>
+            <w:proofErr w:type="gramStart"/>
+            <w:r>
+              <w:rPr>
+                <w:rFonts w:ascii="Arial" w:hAnsi="Arial" w:cs="Arial"/>
+                <w:color w:val="000000"/>
+                <w:sz w:val="22"/>
+                <w:szCs w:val="22"/>
+                <w:lang w:bidi="ar-SA"/>
+              </w:rPr>
+              <w:t>app.get</w:t>
+            </w:r>
+            <w:proofErr w:type="spellEnd"/>
+            <w:r>
+              <w:rPr>
+                <w:rFonts w:ascii="Arial" w:hAnsi="Arial" w:cs="Arial"/>
+                <w:color w:val="000000"/>
+                <w:sz w:val="22"/>
+                <w:szCs w:val="22"/>
+                <w:lang w:bidi="ar-SA"/>
+              </w:rPr>
+              <w:t>(</w:t>
+            </w:r>
+            <w:proofErr w:type="gramEnd"/>
+            <w:r>
+              <w:rPr>
+                <w:rFonts w:ascii="Arial" w:hAnsi="Arial" w:cs="Arial"/>
+                <w:color w:val="000000"/>
+                <w:sz w:val="22"/>
+                <w:szCs w:val="22"/>
+                <w:lang w:bidi="ar-SA"/>
+              </w:rPr>
+              <w:t>)</w:t>
             </w:r>
           </w:p>
         </w:tc>
@@ -9943,7 +10472,29 @@
                 <w:szCs w:val="22"/>
                 <w:lang w:bidi="ar-SA"/>
               </w:rPr>
-              <w:t>Sends the css file containing the sidebar styling</w:t>
+              <w:t xml:space="preserve">Sends the </w:t>
+            </w:r>
+            <w:proofErr w:type="spellStart"/>
+            <w:r>
+              <w:rPr>
+                <w:rFonts w:ascii="Arial" w:hAnsi="Arial" w:cs="Arial"/>
+                <w:color w:val="000000"/>
+                <w:sz w:val="22"/>
+                <w:szCs w:val="22"/>
+                <w:lang w:bidi="ar-SA"/>
+              </w:rPr>
+              <w:t>css</w:t>
+            </w:r>
+            <w:proofErr w:type="spellEnd"/>
+            <w:r>
+              <w:rPr>
+                <w:rFonts w:ascii="Arial" w:hAnsi="Arial" w:cs="Arial"/>
+                <w:color w:val="000000"/>
+                <w:sz w:val="22"/>
+                <w:szCs w:val="22"/>
+                <w:lang w:bidi="ar-SA"/>
+              </w:rPr>
+              <w:t xml:space="preserve"> file containing the sidebar styling</w:t>
             </w:r>
           </w:p>
         </w:tc>
@@ -9974,15 +10525,39 @@
                 <w:lang w:bidi="ar-SA"/>
               </w:rPr>
             </w:pPr>
-            <w:r>
-              <w:rPr>
-                <w:rFonts w:ascii="Arial" w:hAnsi="Arial" w:cs="Arial"/>
-                <w:color w:val="000000"/>
-                <w:sz w:val="22"/>
-                <w:szCs w:val="22"/>
-                <w:lang w:bidi="ar-SA"/>
-              </w:rPr>
-              <w:t>app.get()</w:t>
+            <w:proofErr w:type="spellStart"/>
+            <w:proofErr w:type="gramStart"/>
+            <w:r>
+              <w:rPr>
+                <w:rFonts w:ascii="Arial" w:hAnsi="Arial" w:cs="Arial"/>
+                <w:color w:val="000000"/>
+                <w:sz w:val="22"/>
+                <w:szCs w:val="22"/>
+                <w:lang w:bidi="ar-SA"/>
+              </w:rPr>
+              <w:t>app.get</w:t>
+            </w:r>
+            <w:proofErr w:type="spellEnd"/>
+            <w:r>
+              <w:rPr>
+                <w:rFonts w:ascii="Arial" w:hAnsi="Arial" w:cs="Arial"/>
+                <w:color w:val="000000"/>
+                <w:sz w:val="22"/>
+                <w:szCs w:val="22"/>
+                <w:lang w:bidi="ar-SA"/>
+              </w:rPr>
+              <w:t>(</w:t>
+            </w:r>
+            <w:proofErr w:type="gramEnd"/>
+            <w:r>
+              <w:rPr>
+                <w:rFonts w:ascii="Arial" w:hAnsi="Arial" w:cs="Arial"/>
+                <w:color w:val="000000"/>
+                <w:sz w:val="22"/>
+                <w:szCs w:val="22"/>
+                <w:lang w:bidi="ar-SA"/>
+              </w:rPr>
+              <w:t>)</w:t>
             </w:r>
           </w:p>
         </w:tc>
@@ -10056,7 +10631,29 @@
                 <w:szCs w:val="22"/>
                 <w:lang w:bidi="ar-SA"/>
               </w:rPr>
-              <w:t>Sends the css file containing the homepage styling</w:t>
+              <w:t xml:space="preserve">Sends the </w:t>
+            </w:r>
+            <w:proofErr w:type="spellStart"/>
+            <w:r>
+              <w:rPr>
+                <w:rFonts w:ascii="Arial" w:hAnsi="Arial" w:cs="Arial"/>
+                <w:color w:val="000000"/>
+                <w:sz w:val="22"/>
+                <w:szCs w:val="22"/>
+                <w:lang w:bidi="ar-SA"/>
+              </w:rPr>
+              <w:t>css</w:t>
+            </w:r>
+            <w:proofErr w:type="spellEnd"/>
+            <w:r>
+              <w:rPr>
+                <w:rFonts w:ascii="Arial" w:hAnsi="Arial" w:cs="Arial"/>
+                <w:color w:val="000000"/>
+                <w:sz w:val="22"/>
+                <w:szCs w:val="22"/>
+                <w:lang w:bidi="ar-SA"/>
+              </w:rPr>
+              <w:t xml:space="preserve"> file containing the homepage styling</w:t>
             </w:r>
           </w:p>
         </w:tc>
@@ -10087,15 +10684,39 @@
                 <w:lang w:bidi="ar-SA"/>
               </w:rPr>
             </w:pPr>
-            <w:r>
-              <w:rPr>
-                <w:rFonts w:ascii="Arial" w:hAnsi="Arial" w:cs="Arial"/>
-                <w:color w:val="000000"/>
-                <w:sz w:val="22"/>
-                <w:szCs w:val="22"/>
-                <w:lang w:bidi="ar-SA"/>
-              </w:rPr>
-              <w:t>app.get()</w:t>
+            <w:proofErr w:type="spellStart"/>
+            <w:proofErr w:type="gramStart"/>
+            <w:r>
+              <w:rPr>
+                <w:rFonts w:ascii="Arial" w:hAnsi="Arial" w:cs="Arial"/>
+                <w:color w:val="000000"/>
+                <w:sz w:val="22"/>
+                <w:szCs w:val="22"/>
+                <w:lang w:bidi="ar-SA"/>
+              </w:rPr>
+              <w:t>app.get</w:t>
+            </w:r>
+            <w:proofErr w:type="spellEnd"/>
+            <w:r>
+              <w:rPr>
+                <w:rFonts w:ascii="Arial" w:hAnsi="Arial" w:cs="Arial"/>
+                <w:color w:val="000000"/>
+                <w:sz w:val="22"/>
+                <w:szCs w:val="22"/>
+                <w:lang w:bidi="ar-SA"/>
+              </w:rPr>
+              <w:t>(</w:t>
+            </w:r>
+            <w:proofErr w:type="gramEnd"/>
+            <w:r>
+              <w:rPr>
+                <w:rFonts w:ascii="Arial" w:hAnsi="Arial" w:cs="Arial"/>
+                <w:color w:val="000000"/>
+                <w:sz w:val="22"/>
+                <w:szCs w:val="22"/>
+                <w:lang w:bidi="ar-SA"/>
+              </w:rPr>
+              <w:t>)</w:t>
             </w:r>
           </w:p>
         </w:tc>
@@ -10200,15 +10821,39 @@
                 <w:lang w:bidi="ar-SA"/>
               </w:rPr>
             </w:pPr>
-            <w:r>
-              <w:rPr>
-                <w:rFonts w:ascii="Arial" w:hAnsi="Arial" w:cs="Arial"/>
-                <w:color w:val="000000"/>
-                <w:sz w:val="22"/>
-                <w:szCs w:val="22"/>
-                <w:lang w:bidi="ar-SA"/>
-              </w:rPr>
-              <w:t>app.post()</w:t>
+            <w:proofErr w:type="spellStart"/>
+            <w:proofErr w:type="gramStart"/>
+            <w:r>
+              <w:rPr>
+                <w:rFonts w:ascii="Arial" w:hAnsi="Arial" w:cs="Arial"/>
+                <w:color w:val="000000"/>
+                <w:sz w:val="22"/>
+                <w:szCs w:val="22"/>
+                <w:lang w:bidi="ar-SA"/>
+              </w:rPr>
+              <w:t>app.post</w:t>
+            </w:r>
+            <w:proofErr w:type="spellEnd"/>
+            <w:r>
+              <w:rPr>
+                <w:rFonts w:ascii="Arial" w:hAnsi="Arial" w:cs="Arial"/>
+                <w:color w:val="000000"/>
+                <w:sz w:val="22"/>
+                <w:szCs w:val="22"/>
+                <w:lang w:bidi="ar-SA"/>
+              </w:rPr>
+              <w:t>(</w:t>
+            </w:r>
+            <w:proofErr w:type="gramEnd"/>
+            <w:r>
+              <w:rPr>
+                <w:rFonts w:ascii="Arial" w:hAnsi="Arial" w:cs="Arial"/>
+                <w:color w:val="000000"/>
+                <w:sz w:val="22"/>
+                <w:szCs w:val="22"/>
+                <w:lang w:bidi="ar-SA"/>
+              </w:rPr>
+              <w:t>)</w:t>
             </w:r>
           </w:p>
         </w:tc>
@@ -10313,15 +10958,39 @@
                 <w:lang w:bidi="ar-SA"/>
               </w:rPr>
             </w:pPr>
-            <w:r>
-              <w:rPr>
-                <w:rFonts w:ascii="Arial" w:hAnsi="Arial" w:cs="Arial"/>
-                <w:color w:val="000000"/>
-                <w:sz w:val="22"/>
-                <w:szCs w:val="22"/>
-                <w:lang w:bidi="ar-SA"/>
-              </w:rPr>
-              <w:t>app.post()</w:t>
+            <w:proofErr w:type="spellStart"/>
+            <w:proofErr w:type="gramStart"/>
+            <w:r>
+              <w:rPr>
+                <w:rFonts w:ascii="Arial" w:hAnsi="Arial" w:cs="Arial"/>
+                <w:color w:val="000000"/>
+                <w:sz w:val="22"/>
+                <w:szCs w:val="22"/>
+                <w:lang w:bidi="ar-SA"/>
+              </w:rPr>
+              <w:t>app.post</w:t>
+            </w:r>
+            <w:proofErr w:type="spellEnd"/>
+            <w:r>
+              <w:rPr>
+                <w:rFonts w:ascii="Arial" w:hAnsi="Arial" w:cs="Arial"/>
+                <w:color w:val="000000"/>
+                <w:sz w:val="22"/>
+                <w:szCs w:val="22"/>
+                <w:lang w:bidi="ar-SA"/>
+              </w:rPr>
+              <w:t>(</w:t>
+            </w:r>
+            <w:proofErr w:type="gramEnd"/>
+            <w:r>
+              <w:rPr>
+                <w:rFonts w:ascii="Arial" w:hAnsi="Arial" w:cs="Arial"/>
+                <w:color w:val="000000"/>
+                <w:sz w:val="22"/>
+                <w:szCs w:val="22"/>
+                <w:lang w:bidi="ar-SA"/>
+              </w:rPr>
+              <w:t>)</w:t>
             </w:r>
           </w:p>
         </w:tc>
@@ -10426,15 +11095,39 @@
                 <w:lang w:bidi="ar-SA"/>
               </w:rPr>
             </w:pPr>
-            <w:r>
-              <w:rPr>
-                <w:rFonts w:ascii="Arial" w:hAnsi="Arial" w:cs="Arial"/>
-                <w:color w:val="000000"/>
-                <w:sz w:val="22"/>
-                <w:szCs w:val="22"/>
-                <w:lang w:bidi="ar-SA"/>
-              </w:rPr>
-              <w:t>app.post()</w:t>
+            <w:proofErr w:type="spellStart"/>
+            <w:proofErr w:type="gramStart"/>
+            <w:r>
+              <w:rPr>
+                <w:rFonts w:ascii="Arial" w:hAnsi="Arial" w:cs="Arial"/>
+                <w:color w:val="000000"/>
+                <w:sz w:val="22"/>
+                <w:szCs w:val="22"/>
+                <w:lang w:bidi="ar-SA"/>
+              </w:rPr>
+              <w:t>app.post</w:t>
+            </w:r>
+            <w:proofErr w:type="spellEnd"/>
+            <w:r>
+              <w:rPr>
+                <w:rFonts w:ascii="Arial" w:hAnsi="Arial" w:cs="Arial"/>
+                <w:color w:val="000000"/>
+                <w:sz w:val="22"/>
+                <w:szCs w:val="22"/>
+                <w:lang w:bidi="ar-SA"/>
+              </w:rPr>
+              <w:t>(</w:t>
+            </w:r>
+            <w:proofErr w:type="gramEnd"/>
+            <w:r>
+              <w:rPr>
+                <w:rFonts w:ascii="Arial" w:hAnsi="Arial" w:cs="Arial"/>
+                <w:color w:val="000000"/>
+                <w:sz w:val="22"/>
+                <w:szCs w:val="22"/>
+                <w:lang w:bidi="ar-SA"/>
+              </w:rPr>
+              <w:t>)</w:t>
             </w:r>
           </w:p>
         </w:tc>
@@ -10471,8 +11164,20 @@
                 <w:szCs w:val="22"/>
                 <w:lang w:bidi="ar-SA"/>
               </w:rPr>
-              <w:t>/createacc</w:t>
-            </w:r>
+              <w:t>/</w:t>
+            </w:r>
+            <w:proofErr w:type="spellStart"/>
+            <w:r>
+              <w:rPr>
+                <w:rFonts w:ascii="Arial" w:hAnsi="Arial" w:cs="Arial"/>
+                <w:color w:val="000000"/>
+                <w:sz w:val="22"/>
+                <w:szCs w:val="22"/>
+                <w:lang w:bidi="ar-SA"/>
+              </w:rPr>
+              <w:t>createacc</w:t>
+            </w:r>
+            <w:proofErr w:type="spellEnd"/>
           </w:p>
         </w:tc>
         <w:tc>
@@ -10508,7 +11213,18 @@
                 <w:szCs w:val="22"/>
                 <w:lang w:bidi="ar-SA"/>
               </w:rPr>
-              <w:t>Creates new account for user and sends html for file for first coding tutorial</w:t>
+              <w:t xml:space="preserve">Creates new account for user and sends </w:t>
+            </w:r>
+            <w:r>
+              <w:rPr>
+                <w:rFonts w:ascii="Arial" w:hAnsi="Arial" w:cs="Arial"/>
+                <w:color w:val="000000"/>
+                <w:sz w:val="22"/>
+                <w:szCs w:val="22"/>
+                <w:lang w:bidi="ar-SA"/>
+              </w:rPr>
+              <w:lastRenderedPageBreak/>
+              <w:t>html for file for first coding tutorial</w:t>
             </w:r>
           </w:p>
         </w:tc>
@@ -10539,15 +11255,40 @@
                 <w:lang w:bidi="ar-SA"/>
               </w:rPr>
             </w:pPr>
-            <w:r>
-              <w:rPr>
-                <w:rFonts w:ascii="Arial" w:hAnsi="Arial" w:cs="Arial"/>
-                <w:color w:val="000000"/>
-                <w:sz w:val="22"/>
-                <w:szCs w:val="22"/>
-                <w:lang w:bidi="ar-SA"/>
-              </w:rPr>
-              <w:t>userExists()</w:t>
+            <w:proofErr w:type="spellStart"/>
+            <w:proofErr w:type="gramStart"/>
+            <w:r>
+              <w:rPr>
+                <w:rFonts w:ascii="Arial" w:hAnsi="Arial" w:cs="Arial"/>
+                <w:color w:val="000000"/>
+                <w:sz w:val="22"/>
+                <w:szCs w:val="22"/>
+                <w:lang w:bidi="ar-SA"/>
+              </w:rPr>
+              <w:lastRenderedPageBreak/>
+              <w:t>userExists</w:t>
+            </w:r>
+            <w:proofErr w:type="spellEnd"/>
+            <w:r>
+              <w:rPr>
+                <w:rFonts w:ascii="Arial" w:hAnsi="Arial" w:cs="Arial"/>
+                <w:color w:val="000000"/>
+                <w:sz w:val="22"/>
+                <w:szCs w:val="22"/>
+                <w:lang w:bidi="ar-SA"/>
+              </w:rPr>
+              <w:t>(</w:t>
+            </w:r>
+            <w:proofErr w:type="gramEnd"/>
+            <w:r>
+              <w:rPr>
+                <w:rFonts w:ascii="Arial" w:hAnsi="Arial" w:cs="Arial"/>
+                <w:color w:val="000000"/>
+                <w:sz w:val="22"/>
+                <w:szCs w:val="22"/>
+                <w:lang w:bidi="ar-SA"/>
+              </w:rPr>
+              <w:t>)</w:t>
             </w:r>
           </w:p>
         </w:tc>
@@ -10652,15 +11393,39 @@
                 <w:lang w:bidi="ar-SA"/>
               </w:rPr>
             </w:pPr>
-            <w:r>
-              <w:rPr>
-                <w:rFonts w:ascii="Arial" w:hAnsi="Arial" w:cs="Arial"/>
-                <w:color w:val="000000"/>
-                <w:sz w:val="22"/>
-                <w:szCs w:val="22"/>
-                <w:lang w:bidi="ar-SA"/>
-              </w:rPr>
-              <w:t>existsSync()</w:t>
+            <w:proofErr w:type="spellStart"/>
+            <w:proofErr w:type="gramStart"/>
+            <w:r>
+              <w:rPr>
+                <w:rFonts w:ascii="Arial" w:hAnsi="Arial" w:cs="Arial"/>
+                <w:color w:val="000000"/>
+                <w:sz w:val="22"/>
+                <w:szCs w:val="22"/>
+                <w:lang w:bidi="ar-SA"/>
+              </w:rPr>
+              <w:t>existsSync</w:t>
+            </w:r>
+            <w:proofErr w:type="spellEnd"/>
+            <w:r>
+              <w:rPr>
+                <w:rFonts w:ascii="Arial" w:hAnsi="Arial" w:cs="Arial"/>
+                <w:color w:val="000000"/>
+                <w:sz w:val="22"/>
+                <w:szCs w:val="22"/>
+                <w:lang w:bidi="ar-SA"/>
+              </w:rPr>
+              <w:t>(</w:t>
+            </w:r>
+            <w:proofErr w:type="gramEnd"/>
+            <w:r>
+              <w:rPr>
+                <w:rFonts w:ascii="Arial" w:hAnsi="Arial" w:cs="Arial"/>
+                <w:color w:val="000000"/>
+                <w:sz w:val="22"/>
+                <w:szCs w:val="22"/>
+                <w:lang w:bidi="ar-SA"/>
+              </w:rPr>
+              <w:t>)</w:t>
             </w:r>
           </w:p>
         </w:tc>
@@ -10765,15 +11530,39 @@
                 <w:lang w:bidi="ar-SA"/>
               </w:rPr>
             </w:pPr>
-            <w:r>
-              <w:rPr>
-                <w:rFonts w:ascii="Arial" w:hAnsi="Arial" w:cs="Arial"/>
-                <w:color w:val="000000"/>
-                <w:sz w:val="22"/>
-                <w:szCs w:val="22"/>
-                <w:lang w:bidi="ar-SA"/>
-              </w:rPr>
-              <w:t>createUser()</w:t>
+            <w:proofErr w:type="spellStart"/>
+            <w:proofErr w:type="gramStart"/>
+            <w:r>
+              <w:rPr>
+                <w:rFonts w:ascii="Arial" w:hAnsi="Arial" w:cs="Arial"/>
+                <w:color w:val="000000"/>
+                <w:sz w:val="22"/>
+                <w:szCs w:val="22"/>
+                <w:lang w:bidi="ar-SA"/>
+              </w:rPr>
+              <w:t>createUser</w:t>
+            </w:r>
+            <w:proofErr w:type="spellEnd"/>
+            <w:r>
+              <w:rPr>
+                <w:rFonts w:ascii="Arial" w:hAnsi="Arial" w:cs="Arial"/>
+                <w:color w:val="000000"/>
+                <w:sz w:val="22"/>
+                <w:szCs w:val="22"/>
+                <w:lang w:bidi="ar-SA"/>
+              </w:rPr>
+              <w:t>(</w:t>
+            </w:r>
+            <w:proofErr w:type="gramEnd"/>
+            <w:r>
+              <w:rPr>
+                <w:rFonts w:ascii="Arial" w:hAnsi="Arial" w:cs="Arial"/>
+                <w:color w:val="000000"/>
+                <w:sz w:val="22"/>
+                <w:szCs w:val="22"/>
+                <w:lang w:bidi="ar-SA"/>
+              </w:rPr>
+              <w:t>)</w:t>
             </w:r>
           </w:p>
         </w:tc>
@@ -10878,15 +11667,39 @@
                 <w:lang w:bidi="ar-SA"/>
               </w:rPr>
             </w:pPr>
-            <w:r>
-              <w:rPr>
-                <w:rFonts w:ascii="Arial" w:hAnsi="Arial" w:cs="Arial"/>
-                <w:color w:val="000000"/>
-                <w:sz w:val="22"/>
-                <w:szCs w:val="22"/>
-                <w:lang w:bidi="ar-SA"/>
-              </w:rPr>
-              <w:t>userExists()</w:t>
+            <w:proofErr w:type="spellStart"/>
+            <w:proofErr w:type="gramStart"/>
+            <w:r>
+              <w:rPr>
+                <w:rFonts w:ascii="Arial" w:hAnsi="Arial" w:cs="Arial"/>
+                <w:color w:val="000000"/>
+                <w:sz w:val="22"/>
+                <w:szCs w:val="22"/>
+                <w:lang w:bidi="ar-SA"/>
+              </w:rPr>
+              <w:t>userExists</w:t>
+            </w:r>
+            <w:proofErr w:type="spellEnd"/>
+            <w:r>
+              <w:rPr>
+                <w:rFonts w:ascii="Arial" w:hAnsi="Arial" w:cs="Arial"/>
+                <w:color w:val="000000"/>
+                <w:sz w:val="22"/>
+                <w:szCs w:val="22"/>
+                <w:lang w:bidi="ar-SA"/>
+              </w:rPr>
+              <w:t>(</w:t>
+            </w:r>
+            <w:proofErr w:type="gramEnd"/>
+            <w:r>
+              <w:rPr>
+                <w:rFonts w:ascii="Arial" w:hAnsi="Arial" w:cs="Arial"/>
+                <w:color w:val="000000"/>
+                <w:sz w:val="22"/>
+                <w:szCs w:val="22"/>
+                <w:lang w:bidi="ar-SA"/>
+              </w:rPr>
+              <w:t>)</w:t>
             </w:r>
           </w:p>
         </w:tc>
@@ -10991,15 +11804,39 @@
                 <w:lang w:bidi="ar-SA"/>
               </w:rPr>
             </w:pPr>
-            <w:r>
-              <w:rPr>
-                <w:rFonts w:ascii="Arial" w:hAnsi="Arial" w:cs="Arial"/>
-                <w:color w:val="000000"/>
-                <w:sz w:val="22"/>
-                <w:szCs w:val="22"/>
-                <w:lang w:bidi="ar-SA"/>
-              </w:rPr>
-              <w:t>mkdirSync()</w:t>
+            <w:proofErr w:type="spellStart"/>
+            <w:proofErr w:type="gramStart"/>
+            <w:r>
+              <w:rPr>
+                <w:rFonts w:ascii="Arial" w:hAnsi="Arial" w:cs="Arial"/>
+                <w:color w:val="000000"/>
+                <w:sz w:val="22"/>
+                <w:szCs w:val="22"/>
+                <w:lang w:bidi="ar-SA"/>
+              </w:rPr>
+              <w:t>mkdirSync</w:t>
+            </w:r>
+            <w:proofErr w:type="spellEnd"/>
+            <w:r>
+              <w:rPr>
+                <w:rFonts w:ascii="Arial" w:hAnsi="Arial" w:cs="Arial"/>
+                <w:color w:val="000000"/>
+                <w:sz w:val="22"/>
+                <w:szCs w:val="22"/>
+                <w:lang w:bidi="ar-SA"/>
+              </w:rPr>
+              <w:t>(</w:t>
+            </w:r>
+            <w:proofErr w:type="gramEnd"/>
+            <w:r>
+              <w:rPr>
+                <w:rFonts w:ascii="Arial" w:hAnsi="Arial" w:cs="Arial"/>
+                <w:color w:val="000000"/>
+                <w:sz w:val="22"/>
+                <w:szCs w:val="22"/>
+                <w:lang w:bidi="ar-SA"/>
+              </w:rPr>
+              <w:t>)</w:t>
             </w:r>
           </w:p>
         </w:tc>
@@ -11028,16 +11865,42 @@
                 <w:lang w:bidi="ar-SA"/>
               </w:rPr>
             </w:pPr>
-            <w:r>
-              <w:rPr>
-                <w:rFonts w:ascii="Arial" w:hAnsi="Arial" w:cs="Arial"/>
-                <w:color w:val="000000"/>
-                <w:sz w:val="22"/>
-                <w:szCs w:val="22"/>
-                <w:lang w:bidi="ar-SA"/>
-              </w:rPr>
-              <w:t>usersPath + this.username</w:t>
-            </w:r>
+            <w:proofErr w:type="spellStart"/>
+            <w:r>
+              <w:rPr>
+                <w:rFonts w:ascii="Arial" w:hAnsi="Arial" w:cs="Arial"/>
+                <w:color w:val="000000"/>
+                <w:sz w:val="22"/>
+                <w:szCs w:val="22"/>
+                <w:lang w:bidi="ar-SA"/>
+              </w:rPr>
+              <w:t>usersPath</w:t>
+            </w:r>
+            <w:proofErr w:type="spellEnd"/>
+            <w:r>
+              <w:rPr>
+                <w:rFonts w:ascii="Arial" w:hAnsi="Arial" w:cs="Arial"/>
+                <w:color w:val="000000"/>
+                <w:sz w:val="22"/>
+                <w:szCs w:val="22"/>
+                <w:lang w:bidi="ar-SA"/>
+              </w:rPr>
+              <w:t xml:space="preserve"> + </w:t>
+            </w:r>
+            <w:proofErr w:type="spellStart"/>
+            <w:proofErr w:type="gramStart"/>
+            <w:r>
+              <w:rPr>
+                <w:rFonts w:ascii="Arial" w:hAnsi="Arial" w:cs="Arial"/>
+                <w:color w:val="000000"/>
+                <w:sz w:val="22"/>
+                <w:szCs w:val="22"/>
+                <w:lang w:bidi="ar-SA"/>
+              </w:rPr>
+              <w:t>this.username</w:t>
+            </w:r>
+            <w:proofErr w:type="spellEnd"/>
+            <w:proofErr w:type="gramEnd"/>
           </w:p>
         </w:tc>
         <w:tc>
@@ -11104,15 +11967,39 @@
                 <w:lang w:bidi="ar-SA"/>
               </w:rPr>
             </w:pPr>
-            <w:r>
-              <w:rPr>
-                <w:rFonts w:ascii="Arial" w:hAnsi="Arial" w:cs="Arial"/>
-                <w:color w:val="000000"/>
-                <w:sz w:val="22"/>
-                <w:szCs w:val="22"/>
-                <w:lang w:bidi="ar-SA"/>
-              </w:rPr>
-              <w:t>writeFileSync()</w:t>
+            <w:proofErr w:type="spellStart"/>
+            <w:proofErr w:type="gramStart"/>
+            <w:r>
+              <w:rPr>
+                <w:rFonts w:ascii="Arial" w:hAnsi="Arial" w:cs="Arial"/>
+                <w:color w:val="000000"/>
+                <w:sz w:val="22"/>
+                <w:szCs w:val="22"/>
+                <w:lang w:bidi="ar-SA"/>
+              </w:rPr>
+              <w:t>writeFileSync</w:t>
+            </w:r>
+            <w:proofErr w:type="spellEnd"/>
+            <w:r>
+              <w:rPr>
+                <w:rFonts w:ascii="Arial" w:hAnsi="Arial" w:cs="Arial"/>
+                <w:color w:val="000000"/>
+                <w:sz w:val="22"/>
+                <w:szCs w:val="22"/>
+                <w:lang w:bidi="ar-SA"/>
+              </w:rPr>
+              <w:t>(</w:t>
+            </w:r>
+            <w:proofErr w:type="gramEnd"/>
+            <w:r>
+              <w:rPr>
+                <w:rFonts w:ascii="Arial" w:hAnsi="Arial" w:cs="Arial"/>
+                <w:color w:val="000000"/>
+                <w:sz w:val="22"/>
+                <w:szCs w:val="22"/>
+                <w:lang w:bidi="ar-SA"/>
+              </w:rPr>
+              <w:t>)</w:t>
             </w:r>
           </w:p>
         </w:tc>
@@ -11149,19 +12036,44 @@
                 <w:szCs w:val="22"/>
                 <w:lang w:bidi="ar-SA"/>
               </w:rPr>
-              <w:t xml:space="preserve">Path to specified user’s </w:t>
-            </w:r>
-            <w:r>
-              <w:rPr>
-                <w:rFonts w:ascii="Arial" w:hAnsi="Arial" w:cs="Arial"/>
-                <w:color w:val="000000"/>
-                <w:sz w:val="22"/>
-                <w:szCs w:val="22"/>
-                <w:lang w:bidi="ar-SA"/>
-              </w:rPr>
-              <w:lastRenderedPageBreak/>
-              <w:t>encrypted password, this.key + this.password</w:t>
-            </w:r>
+              <w:t xml:space="preserve">Path to specified user’s encrypted password, </w:t>
+            </w:r>
+            <w:proofErr w:type="spellStart"/>
+            <w:r>
+              <w:rPr>
+                <w:rFonts w:ascii="Arial" w:hAnsi="Arial" w:cs="Arial"/>
+                <w:color w:val="000000"/>
+                <w:sz w:val="22"/>
+                <w:szCs w:val="22"/>
+                <w:lang w:bidi="ar-SA"/>
+              </w:rPr>
+              <w:t>this.key</w:t>
+            </w:r>
+            <w:proofErr w:type="spellEnd"/>
+            <w:r>
+              <w:rPr>
+                <w:rFonts w:ascii="Arial" w:hAnsi="Arial" w:cs="Arial"/>
+                <w:color w:val="000000"/>
+                <w:sz w:val="22"/>
+                <w:szCs w:val="22"/>
+                <w:lang w:bidi="ar-SA"/>
+              </w:rPr>
+              <w:t xml:space="preserve"> + </w:t>
+            </w:r>
+            <w:proofErr w:type="spellStart"/>
+            <w:proofErr w:type="gramStart"/>
+            <w:r>
+              <w:rPr>
+                <w:rFonts w:ascii="Arial" w:hAnsi="Arial" w:cs="Arial"/>
+                <w:color w:val="000000"/>
+                <w:sz w:val="22"/>
+                <w:szCs w:val="22"/>
+                <w:lang w:bidi="ar-SA"/>
+              </w:rPr>
+              <w:t>this.password</w:t>
+            </w:r>
+            <w:proofErr w:type="spellEnd"/>
+            <w:proofErr w:type="gramEnd"/>
           </w:p>
         </w:tc>
         <w:tc>
@@ -11197,19 +12109,41 @@
                 <w:szCs w:val="22"/>
                 <w:lang w:bidi="ar-SA"/>
               </w:rPr>
-              <w:lastRenderedPageBreak/>
-              <w:t xml:space="preserve">Returns nothing but writes a file that </w:t>
-            </w:r>
-            <w:r>
-              <w:rPr>
-                <w:rFonts w:ascii="Arial" w:hAnsi="Arial" w:cs="Arial"/>
-                <w:color w:val="000000"/>
-                <w:sz w:val="22"/>
-                <w:szCs w:val="22"/>
-                <w:lang w:bidi="ar-SA"/>
-              </w:rPr>
-              <w:lastRenderedPageBreak/>
-              <w:t>contains a users encrypted password</w:t>
+              <w:t xml:space="preserve">Returns nothing but writes a file that contains </w:t>
+            </w:r>
+            <w:proofErr w:type="spellStart"/>
+            <w:r>
+              <w:rPr>
+                <w:rFonts w:ascii="Arial" w:hAnsi="Arial" w:cs="Arial"/>
+                <w:color w:val="000000"/>
+                <w:sz w:val="22"/>
+                <w:szCs w:val="22"/>
+                <w:lang w:bidi="ar-SA"/>
+              </w:rPr>
+              <w:t xml:space="preserve">a </w:t>
+            </w:r>
+            <w:proofErr w:type="gramStart"/>
+            <w:r>
+              <w:rPr>
+                <w:rFonts w:ascii="Arial" w:hAnsi="Arial" w:cs="Arial"/>
+                <w:color w:val="000000"/>
+                <w:sz w:val="22"/>
+                <w:szCs w:val="22"/>
+                <w:lang w:bidi="ar-SA"/>
+              </w:rPr>
+              <w:t>users</w:t>
+            </w:r>
+            <w:proofErr w:type="spellEnd"/>
+            <w:proofErr w:type="gramEnd"/>
+            <w:r>
+              <w:rPr>
+                <w:rFonts w:ascii="Arial" w:hAnsi="Arial" w:cs="Arial"/>
+                <w:color w:val="000000"/>
+                <w:sz w:val="22"/>
+                <w:szCs w:val="22"/>
+                <w:lang w:bidi="ar-SA"/>
+              </w:rPr>
+              <w:t xml:space="preserve"> encrypted password</w:t>
             </w:r>
           </w:p>
         </w:tc>
@@ -11240,16 +12174,27 @@
                 <w:lang w:bidi="ar-SA"/>
               </w:rPr>
             </w:pPr>
-            <w:r>
-              <w:rPr>
-                <w:rFonts w:ascii="Arial" w:hAnsi="Arial" w:cs="Arial"/>
-                <w:color w:val="000000"/>
-                <w:sz w:val="22"/>
-                <w:szCs w:val="22"/>
-                <w:lang w:bidi="ar-SA"/>
-              </w:rPr>
-              <w:lastRenderedPageBreak/>
-              <w:t>exec()</w:t>
+            <w:proofErr w:type="gramStart"/>
+            <w:r>
+              <w:rPr>
+                <w:rFonts w:ascii="Arial" w:hAnsi="Arial" w:cs="Arial"/>
+                <w:color w:val="000000"/>
+                <w:sz w:val="22"/>
+                <w:szCs w:val="22"/>
+                <w:lang w:bidi="ar-SA"/>
+              </w:rPr>
+              <w:t>exec(</w:t>
+            </w:r>
+            <w:proofErr w:type="gramEnd"/>
+            <w:r>
+              <w:rPr>
+                <w:rFonts w:ascii="Arial" w:hAnsi="Arial" w:cs="Arial"/>
+                <w:color w:val="000000"/>
+                <w:sz w:val="22"/>
+                <w:szCs w:val="22"/>
+                <w:lang w:bidi="ar-SA"/>
+              </w:rPr>
+              <w:t>)</w:t>
             </w:r>
           </w:p>
         </w:tc>
@@ -11354,15 +12299,39 @@
                 <w:lang w:bidi="ar-SA"/>
               </w:rPr>
             </w:pPr>
-            <w:r>
-              <w:rPr>
-                <w:rFonts w:ascii="Arial" w:hAnsi="Arial" w:cs="Arial"/>
-                <w:color w:val="000000"/>
-                <w:sz w:val="22"/>
-                <w:szCs w:val="22"/>
-                <w:lang w:bidi="ar-SA"/>
-              </w:rPr>
-              <w:t>attemptLogin()</w:t>
+            <w:proofErr w:type="spellStart"/>
+            <w:proofErr w:type="gramStart"/>
+            <w:r>
+              <w:rPr>
+                <w:rFonts w:ascii="Arial" w:hAnsi="Arial" w:cs="Arial"/>
+                <w:color w:val="000000"/>
+                <w:sz w:val="22"/>
+                <w:szCs w:val="22"/>
+                <w:lang w:bidi="ar-SA"/>
+              </w:rPr>
+              <w:t>attemptLogin</w:t>
+            </w:r>
+            <w:proofErr w:type="spellEnd"/>
+            <w:r>
+              <w:rPr>
+                <w:rFonts w:ascii="Arial" w:hAnsi="Arial" w:cs="Arial"/>
+                <w:color w:val="000000"/>
+                <w:sz w:val="22"/>
+                <w:szCs w:val="22"/>
+                <w:lang w:bidi="ar-SA"/>
+              </w:rPr>
+              <w:t>(</w:t>
+            </w:r>
+            <w:proofErr w:type="gramEnd"/>
+            <w:r>
+              <w:rPr>
+                <w:rFonts w:ascii="Arial" w:hAnsi="Arial" w:cs="Arial"/>
+                <w:color w:val="000000"/>
+                <w:sz w:val="22"/>
+                <w:szCs w:val="22"/>
+                <w:lang w:bidi="ar-SA"/>
+              </w:rPr>
+              <w:t>)</w:t>
             </w:r>
           </w:p>
         </w:tc>
@@ -11467,15 +12436,39 @@
                 <w:lang w:bidi="ar-SA"/>
               </w:rPr>
             </w:pPr>
-            <w:r>
-              <w:rPr>
-                <w:rFonts w:ascii="Arial" w:hAnsi="Arial" w:cs="Arial"/>
-                <w:color w:val="000000"/>
-                <w:sz w:val="22"/>
-                <w:szCs w:val="22"/>
-                <w:lang w:bidi="ar-SA"/>
-              </w:rPr>
-              <w:t>execSync()</w:t>
+            <w:proofErr w:type="spellStart"/>
+            <w:proofErr w:type="gramStart"/>
+            <w:r>
+              <w:rPr>
+                <w:rFonts w:ascii="Arial" w:hAnsi="Arial" w:cs="Arial"/>
+                <w:color w:val="000000"/>
+                <w:sz w:val="22"/>
+                <w:szCs w:val="22"/>
+                <w:lang w:bidi="ar-SA"/>
+              </w:rPr>
+              <w:t>execSync</w:t>
+            </w:r>
+            <w:proofErr w:type="spellEnd"/>
+            <w:r>
+              <w:rPr>
+                <w:rFonts w:ascii="Arial" w:hAnsi="Arial" w:cs="Arial"/>
+                <w:color w:val="000000"/>
+                <w:sz w:val="22"/>
+                <w:szCs w:val="22"/>
+                <w:lang w:bidi="ar-SA"/>
+              </w:rPr>
+              <w:t>(</w:t>
+            </w:r>
+            <w:proofErr w:type="gramEnd"/>
+            <w:r>
+              <w:rPr>
+                <w:rFonts w:ascii="Arial" w:hAnsi="Arial" w:cs="Arial"/>
+                <w:color w:val="000000"/>
+                <w:sz w:val="22"/>
+                <w:szCs w:val="22"/>
+                <w:lang w:bidi="ar-SA"/>
+              </w:rPr>
+              <w:t>)</w:t>
             </w:r>
           </w:p>
         </w:tc>
@@ -11580,15 +12573,39 @@
                 <w:lang w:bidi="ar-SA"/>
               </w:rPr>
             </w:pPr>
-            <w:r>
-              <w:rPr>
-                <w:rFonts w:ascii="Arial" w:hAnsi="Arial" w:cs="Arial"/>
-                <w:color w:val="000000"/>
-                <w:sz w:val="22"/>
-                <w:szCs w:val="22"/>
-                <w:lang w:bidi="ar-SA"/>
-              </w:rPr>
-              <w:t>readFileSync()</w:t>
+            <w:proofErr w:type="spellStart"/>
+            <w:proofErr w:type="gramStart"/>
+            <w:r>
+              <w:rPr>
+                <w:rFonts w:ascii="Arial" w:hAnsi="Arial" w:cs="Arial"/>
+                <w:color w:val="000000"/>
+                <w:sz w:val="22"/>
+                <w:szCs w:val="22"/>
+                <w:lang w:bidi="ar-SA"/>
+              </w:rPr>
+              <w:t>readFileSync</w:t>
+            </w:r>
+            <w:proofErr w:type="spellEnd"/>
+            <w:r>
+              <w:rPr>
+                <w:rFonts w:ascii="Arial" w:hAnsi="Arial" w:cs="Arial"/>
+                <w:color w:val="000000"/>
+                <w:sz w:val="22"/>
+                <w:szCs w:val="22"/>
+                <w:lang w:bidi="ar-SA"/>
+              </w:rPr>
+              <w:t>(</w:t>
+            </w:r>
+            <w:proofErr w:type="gramEnd"/>
+            <w:r>
+              <w:rPr>
+                <w:rFonts w:ascii="Arial" w:hAnsi="Arial" w:cs="Arial"/>
+                <w:color w:val="000000"/>
+                <w:sz w:val="22"/>
+                <w:szCs w:val="22"/>
+                <w:lang w:bidi="ar-SA"/>
+              </w:rPr>
+              <w:t>)</w:t>
             </w:r>
           </w:p>
         </w:tc>
@@ -11693,15 +12710,39 @@
                 <w:lang w:bidi="ar-SA"/>
               </w:rPr>
             </w:pPr>
-            <w:r>
-              <w:rPr>
-                <w:rFonts w:ascii="Arial" w:hAnsi="Arial" w:cs="Arial"/>
-                <w:color w:val="000000"/>
-                <w:sz w:val="22"/>
-                <w:szCs w:val="22"/>
-                <w:lang w:bidi="ar-SA"/>
-              </w:rPr>
-              <w:t>sendFile()</w:t>
+            <w:proofErr w:type="spellStart"/>
+            <w:proofErr w:type="gramStart"/>
+            <w:r>
+              <w:rPr>
+                <w:rFonts w:ascii="Arial" w:hAnsi="Arial" w:cs="Arial"/>
+                <w:color w:val="000000"/>
+                <w:sz w:val="22"/>
+                <w:szCs w:val="22"/>
+                <w:lang w:bidi="ar-SA"/>
+              </w:rPr>
+              <w:t>sendFile</w:t>
+            </w:r>
+            <w:proofErr w:type="spellEnd"/>
+            <w:r>
+              <w:rPr>
+                <w:rFonts w:ascii="Arial" w:hAnsi="Arial" w:cs="Arial"/>
+                <w:color w:val="000000"/>
+                <w:sz w:val="22"/>
+                <w:szCs w:val="22"/>
+                <w:lang w:bidi="ar-SA"/>
+              </w:rPr>
+              <w:t>(</w:t>
+            </w:r>
+            <w:proofErr w:type="gramEnd"/>
+            <w:r>
+              <w:rPr>
+                <w:rFonts w:ascii="Arial" w:hAnsi="Arial" w:cs="Arial"/>
+                <w:color w:val="000000"/>
+                <w:sz w:val="22"/>
+                <w:szCs w:val="22"/>
+                <w:lang w:bidi="ar-SA"/>
+              </w:rPr>
+              <w:t>)</w:t>
             </w:r>
           </w:p>
         </w:tc>
@@ -11802,40 +12843,6 @@
     <w:p/>
     <w:p/>
     <w:p/>
-    <w:p/>
-    <w:p/>
-    <w:p/>
-    <w:p/>
-    <w:p/>
-    <w:p/>
-    <w:p/>
-    <w:p/>
-    <w:p/>
-    <w:p/>
-    <w:p/>
-    <w:p/>
-    <w:p/>
-    <w:p/>
-    <w:p/>
-    <w:p/>
-    <w:p/>
-    <w:p/>
-    <w:p/>
-    <w:p/>
-    <w:p/>
-    <w:p/>
-    <w:p/>
-    <w:p/>
-    <w:p/>
-    <w:p/>
-    <w:p/>
-    <w:p/>
-    <w:p/>
-    <w:p/>
-    <w:p/>
-    <w:p/>
-    <w:p/>
-    <w:p/>
     <w:p>
       <w:pPr>
         <w:pStyle w:val="TOCEntry"/>
@@ -11859,6 +12866,7 @@
           <w:rFonts w:ascii="Arial" w:hAnsi="Arial"/>
           <w:color w:val="FFFFFF"/>
         </w:rPr>
+        <w:lastRenderedPageBreak/>
         <w:t>Appendix B</w:t>
       </w:r>
       <w:bookmarkEnd w:id="58"/>
@@ -11973,7 +12981,95 @@
           <w:szCs w:val="22"/>
           <w:lang w:bidi="ar-SA"/>
         </w:rPr>
-        <w:t xml:space="preserve">Ethan: Proof of concept. Node has a thing called child processes which allow you to execute commands from node basically. There is an input field, and you can click submit. Takes the text, puts it in main.c, and the child process runs the execute command. Does that and compiles the code the user gave it through the website. There is another child process called spawn, and it has another object that is holding the process. Write all of the stdout from a.out from gcc and put it into a file. For every coding problem they have to do, ask for really specific output and compare to the desired output. The thing we're looking at right now is just looking for a minimum viable product. Highlight correct code in green, incorrect in red. Was thinking for this project it will probably be okay to just not actually micromanage how they are doing the output. If people want to name their variables something else, we would have to do a lot of string parsing. Thinking we would either have people return one of their variables, which isn't super intuitive when you're just starting out in C. We would have to make it so they would take arguments from a command line. </w:t>
+        <w:t xml:space="preserve">Ethan: Proof of concept. Node has a thing called child processes which allow you to execute commands from node basically. There is an input field, and you can click submit. Takes the text, puts it in </w:t>
+      </w:r>
+      <w:proofErr w:type="spellStart"/>
+      <w:r>
+        <w:rPr>
+          <w:rFonts w:ascii="Arial" w:hAnsi="Arial" w:cs="Arial"/>
+          <w:color w:val="000000"/>
+          <w:sz w:val="22"/>
+          <w:szCs w:val="22"/>
+          <w:lang w:bidi="ar-SA"/>
+        </w:rPr>
+        <w:t>main.c</w:t>
+      </w:r>
+      <w:proofErr w:type="spellEnd"/>
+      <w:r>
+        <w:rPr>
+          <w:rFonts w:ascii="Arial" w:hAnsi="Arial" w:cs="Arial"/>
+          <w:color w:val="000000"/>
+          <w:sz w:val="22"/>
+          <w:szCs w:val="22"/>
+          <w:lang w:bidi="ar-SA"/>
+        </w:rPr>
+        <w:t xml:space="preserve">, and the child process runs the execute command. Does that and compiles the code the user gave it through the website. There is another child process called spawn, and it has another object that is holding the process. Write all of the </w:t>
+      </w:r>
+      <w:proofErr w:type="spellStart"/>
+      <w:r>
+        <w:rPr>
+          <w:rFonts w:ascii="Arial" w:hAnsi="Arial" w:cs="Arial"/>
+          <w:color w:val="000000"/>
+          <w:sz w:val="22"/>
+          <w:szCs w:val="22"/>
+          <w:lang w:bidi="ar-SA"/>
+        </w:rPr>
+        <w:t>stdout</w:t>
+      </w:r>
+      <w:proofErr w:type="spellEnd"/>
+      <w:r>
+        <w:rPr>
+          <w:rFonts w:ascii="Arial" w:hAnsi="Arial" w:cs="Arial"/>
+          <w:color w:val="000000"/>
+          <w:sz w:val="22"/>
+          <w:szCs w:val="22"/>
+          <w:lang w:bidi="ar-SA"/>
+        </w:rPr>
+        <w:t xml:space="preserve"> from </w:t>
+      </w:r>
+      <w:proofErr w:type="spellStart"/>
+      <w:r>
+        <w:rPr>
+          <w:rFonts w:ascii="Arial" w:hAnsi="Arial" w:cs="Arial"/>
+          <w:color w:val="000000"/>
+          <w:sz w:val="22"/>
+          <w:szCs w:val="22"/>
+          <w:lang w:bidi="ar-SA"/>
+        </w:rPr>
+        <w:t>a.out</w:t>
+      </w:r>
+      <w:proofErr w:type="spellEnd"/>
+      <w:r>
+        <w:rPr>
+          <w:rFonts w:ascii="Arial" w:hAnsi="Arial" w:cs="Arial"/>
+          <w:color w:val="000000"/>
+          <w:sz w:val="22"/>
+          <w:szCs w:val="22"/>
+          <w:lang w:bidi="ar-SA"/>
+        </w:rPr>
+        <w:t xml:space="preserve"> from </w:t>
+      </w:r>
+      <w:proofErr w:type="spellStart"/>
+      <w:r>
+        <w:rPr>
+          <w:rFonts w:ascii="Arial" w:hAnsi="Arial" w:cs="Arial"/>
+          <w:color w:val="000000"/>
+          <w:sz w:val="22"/>
+          <w:szCs w:val="22"/>
+          <w:lang w:bidi="ar-SA"/>
+        </w:rPr>
+        <w:t>gcc</w:t>
+      </w:r>
+      <w:proofErr w:type="spellEnd"/>
+      <w:r>
+        <w:rPr>
+          <w:rFonts w:ascii="Arial" w:hAnsi="Arial" w:cs="Arial"/>
+          <w:color w:val="000000"/>
+          <w:sz w:val="22"/>
+          <w:szCs w:val="22"/>
+          <w:lang w:bidi="ar-SA"/>
+        </w:rPr>
+        <w:t xml:space="preserve"> and put it into a file. For every coding problem they have to do, ask for really specific output and compare to the desired output. The thing we're looking at right now is just looking for a minimum viable product. Highlight correct code in green, incorrect in red. Was thinking for this project it will probably be okay to just not actually micromanage how they are doing the output. If people want to name their variables something else, we would have to do a lot of string parsing. Thinking we would either have people return one of their variables, which isn't super intuitive when you're just starting out in C. We would have to make it so they would take arguments from a command line. </w:t>
       </w:r>
     </w:p>
     <w:p>
@@ -12093,7 +13189,29 @@
           <w:szCs w:val="22"/>
           <w:lang w:bidi="ar-SA"/>
         </w:rPr>
-        <w:t xml:space="preserve">The website will be hosted on fastcomet.  </w:t>
+        <w:t xml:space="preserve">The website will be hosted on </w:t>
+      </w:r>
+      <w:proofErr w:type="spellStart"/>
+      <w:r>
+        <w:rPr>
+          <w:rFonts w:ascii="Arial" w:hAnsi="Arial" w:cs="Arial"/>
+          <w:color w:val="000000"/>
+          <w:sz w:val="22"/>
+          <w:szCs w:val="22"/>
+          <w:lang w:bidi="ar-SA"/>
+        </w:rPr>
+        <w:t>fastcomet</w:t>
+      </w:r>
+      <w:proofErr w:type="spellEnd"/>
+      <w:r>
+        <w:rPr>
+          <w:rFonts w:ascii="Arial" w:hAnsi="Arial" w:cs="Arial"/>
+          <w:color w:val="000000"/>
+          <w:sz w:val="22"/>
+          <w:szCs w:val="22"/>
+          <w:lang w:bidi="ar-SA"/>
+        </w:rPr>
+        <w:t xml:space="preserve">.  </w:t>
       </w:r>
     </w:p>
     <w:p>
@@ -12594,7 +13712,32 @@
           <w:u w:color="000000"/>
           <w:lang w:bidi="ar-SA"/>
         </w:rPr>
-        <w:t>-Error handling for the compilation and running of C code (gcc failing, race conditions, etc.)</w:t>
+        <w:lastRenderedPageBreak/>
+        <w:t>-Error handling for the compilation and running of C code (</w:t>
+      </w:r>
+      <w:proofErr w:type="spellStart"/>
+      <w:r>
+        <w:rPr>
+          <w:rFonts w:ascii="Arial" w:hAnsi="Arial" w:cs="Arial"/>
+          <w:color w:val="000000"/>
+          <w:sz w:val="22"/>
+          <w:szCs w:val="22"/>
+          <w:u w:color="000000"/>
+          <w:lang w:bidi="ar-SA"/>
+        </w:rPr>
+        <w:t>gcc</w:t>
+      </w:r>
+      <w:proofErr w:type="spellEnd"/>
+      <w:r>
+        <w:rPr>
+          <w:rFonts w:ascii="Arial" w:hAnsi="Arial" w:cs="Arial"/>
+          <w:color w:val="000000"/>
+          <w:sz w:val="22"/>
+          <w:szCs w:val="22"/>
+          <w:u w:color="000000"/>
+          <w:lang w:bidi="ar-SA"/>
+        </w:rPr>
+        <w:t xml:space="preserve"> failing, race conditions, etc.)</w:t>
       </w:r>
     </w:p>
     <w:p>
@@ -12917,7 +14060,31 @@
           <w:u w:color="000000"/>
           <w:lang w:bidi="ar-SA"/>
         </w:rPr>
-        <w:t>Implementing encryptor tool for user passwords</w:t>
+        <w:t xml:space="preserve">Implementing </w:t>
+      </w:r>
+      <w:proofErr w:type="spellStart"/>
+      <w:r>
+        <w:rPr>
+          <w:rFonts w:ascii="Arial" w:hAnsi="Arial" w:cs="Arial"/>
+          <w:color w:val="000000"/>
+          <w:sz w:val="22"/>
+          <w:szCs w:val="22"/>
+          <w:u w:color="000000"/>
+          <w:lang w:bidi="ar-SA"/>
+        </w:rPr>
+        <w:t>encryptor</w:t>
+      </w:r>
+      <w:proofErr w:type="spellEnd"/>
+      <w:r>
+        <w:rPr>
+          <w:rFonts w:ascii="Arial" w:hAnsi="Arial" w:cs="Arial"/>
+          <w:color w:val="000000"/>
+          <w:sz w:val="22"/>
+          <w:szCs w:val="22"/>
+          <w:u w:color="000000"/>
+          <w:lang w:bidi="ar-SA"/>
+        </w:rPr>
+        <w:t xml:space="preserve"> tool for user passwords</w:t>
       </w:r>
     </w:p>
     <w:p>
@@ -13332,7 +14499,31 @@
           <w:u w:color="000000"/>
           <w:lang w:bidi="ar-SA"/>
         </w:rPr>
-        <w:t>-Implementing encryptor tool for user passwords</w:t>
+        <w:t xml:space="preserve">-Implementing </w:t>
+      </w:r>
+      <w:proofErr w:type="spellStart"/>
+      <w:r>
+        <w:rPr>
+          <w:rFonts w:ascii="Arial" w:hAnsi="Arial" w:cs="Arial"/>
+          <w:color w:val="000000"/>
+          <w:sz w:val="22"/>
+          <w:szCs w:val="22"/>
+          <w:u w:color="000000"/>
+          <w:lang w:bidi="ar-SA"/>
+        </w:rPr>
+        <w:t>encryptor</w:t>
+      </w:r>
+      <w:proofErr w:type="spellEnd"/>
+      <w:r>
+        <w:rPr>
+          <w:rFonts w:ascii="Arial" w:hAnsi="Arial" w:cs="Arial"/>
+          <w:color w:val="000000"/>
+          <w:sz w:val="22"/>
+          <w:szCs w:val="22"/>
+          <w:u w:color="000000"/>
+          <w:lang w:bidi="ar-SA"/>
+        </w:rPr>
+        <w:t xml:space="preserve"> tool for user passwords</w:t>
       </w:r>
     </w:p>
     <w:p>
@@ -13540,7 +14731,6 @@
           <w:u w:color="000000"/>
           <w:lang w:bidi="ar-SA"/>
         </w:rPr>
-        <w:lastRenderedPageBreak/>
         <w:t>UI for code and lesson on challenge pages</w:t>
       </w:r>
     </w:p>

</xml_diff>